<commit_message>
Added ID to Team Journals
</commit_message>
<xml_diff>
--- a/TeamJournal/swen301_team_nerdsicles_journal.docx
+++ b/TeamJournal/swen301_team_nerdsicles_journal.docx
@@ -68,7 +68,79 @@
           <w:szCs w:val="22"/>
         </w:rPr>
         <w:t>Team ID: 1 -Team Members: Chris Rabe, Linus Go, Casey Huang, Edward Kelly, Jian Wei Chong</w:t>
+Team Members: Chris Rabe</w:t>
+      </w:r>
+      <w:r>
+        <w:rPr>
+          <w:rFonts w:ascii="Helvetica" w:hAnsi="Helvetica" w:cs="Helvetica"/>
+          <w:sz w:val="22"/>
+          <w:szCs w:val="22"/>
+        </w:rPr>
+        <w:t xml:space="preserve"> (300334207)</w:t>
+      </w:r>
+      <w:r>
+        <w:rPr>
+          <w:rFonts w:ascii="Helvetica" w:hAnsi="Helvetica" w:cs="Helvetica"/>
+          <w:sz w:val="22"/>
+          <w:szCs w:val="22"/>
+        </w:rPr>
+        <w:t>, Linus Go</w:t>
+      </w:r>
+      <w:r>
+        <w:rPr>
+          <w:rFonts w:ascii="Helvetica" w:hAnsi="Helvetica" w:cs="Helvetica"/>
+          <w:sz w:val="22"/>
+          <w:szCs w:val="22"/>
+        </w:rPr>
+        <w:t xml:space="preserve"> (300345571)</w:t>
+      </w:r>
+      <w:r>
+        <w:rPr>
+          <w:rFonts w:ascii="Helvetica" w:hAnsi="Helvetica" w:cs="Helvetica"/>
+          <w:sz w:val="22"/>
+          <w:szCs w:val="22"/>
+        </w:rPr>
+        <w:t>, Casey Huang</w:t>
+      </w:r>
+      <w:r>
+        <w:rPr>
+          <w:rFonts w:ascii="Helvetica" w:hAnsi="Helvetica" w:cs="Helvetica"/>
+          <w:sz w:val="22"/>
+          <w:szCs w:val="22"/>
+        </w:rPr>
+        <w:t xml:space="preserve"> (300316284)</w:t>
+      </w:r>
+      <w:r>
+        <w:rPr>
+          <w:rFonts w:ascii="Helvetica" w:hAnsi="Helvetica" w:cs="Helvetica"/>
+          <w:sz w:val="22"/>
+          <w:szCs w:val="22"/>
+        </w:rPr>
+        <w:t>, Edward Kelly</w:t>
+      </w:r>
+      <w:r>
+        <w:rPr>
+          <w:rFonts w:ascii="Helvetica" w:hAnsi="Helvetica" w:cs="Helvetica"/>
+          <w:sz w:val="22"/>
+          <w:szCs w:val="22"/>
+        </w:rPr>
+        <w:t xml:space="preserve"> (300334192)</w:t>
+      </w:r>
+      <w:r>
+        <w:rPr>
+          <w:rFonts w:ascii="Helvetica" w:hAnsi="Helvetica" w:cs="Helvetica"/>
+          <w:sz w:val="22"/>
+          <w:szCs w:val="22"/>
+        </w:rPr>
+        <w:t>, Jian Wei Chong</w:t>
+      </w:r>
+      <w:r>
+        <w:rPr>
+          <w:rFonts w:ascii="Helvetica" w:hAnsi="Helvetica" w:cs="Helvetica"/>
+          <w:sz w:val="22"/>
+          <w:szCs w:val="22"/>
+        </w:rPr>
+        <w:t xml:space="preserve"> (300352789)</w:t>
       </w:r>
     </w:p>
     <w:p>
@@ -102,7 +174,21 @@
         <w:rPr>
           <w:rFonts w:ascii="Helvetica" w:hAnsi="Helvetica" w:cs="Helvetica"/>
         </w:rPr>
-        <w:t>Project leader: Christiandel Rabe</w:t>
+        <w:t xml:space="preserve">Project leader: </w:t>
+      </w:r>
+      <w:proofErr w:type="spellStart"/>
+      <w:r>
+        <w:rPr>
+          <w:rFonts w:ascii="Helvetica" w:hAnsi="Helvetica" w:cs="Helvetica"/>
+        </w:rPr>
+        <w:t>Christiandel</w:t>
+      </w:r>
+      <w:proofErr w:type="spellEnd"/>
+      <w:r>
+        <w:rPr>
+          <w:rFonts w:ascii="Helvetica" w:hAnsi="Helvetica" w:cs="Helvetica"/>
+        </w:rPr>
+        <w:t xml:space="preserve"> Rabe</w:t>
       </w:r>
     </w:p>
     <w:p>
@@ -123,8 +209,24 @@
         <w:rPr>
           <w:rFonts w:ascii="Helvetica" w:hAnsi="Helvetica" w:cs="Helvetica"/>
         </w:rPr>
-        <w:t>Chief Requirement Analyst: Christiandel Rabe</w:t>
-      </w:r>
+        <w:t xml:space="preserve">Chief Requirement Analyst: </w:t>
+      </w:r>
+      <w:proofErr w:type="spellStart"/>
+      <w:r>
+        <w:rPr>
+          <w:rFonts w:ascii="Helvetica" w:hAnsi="Helvetica" w:cs="Helvetica"/>
+        </w:rPr>
+        <w:t>Christiandel</w:t>
+      </w:r>
+      <w:proofErr w:type="spellEnd"/>
+      <w:r>
+        <w:rPr>
+          <w:rFonts w:ascii="Helvetica" w:hAnsi="Helvetica" w:cs="Helvetica"/>
+        </w:rPr>
+        <w:t xml:space="preserve"> Rabe</w:t>
+      </w:r>
+      <w:bookmarkStart w:id="0" w:name="_GoBack"/>
+      <w:bookmarkEnd w:id="0"/>
     </w:p>
     <w:p>
       <w:pPr>
@@ -5465,8 +5567,6 @@
               </w:rPr>
               <w:t>CH</w:t>
             </w:r>
-            <w:bookmarkStart w:id="0" w:name="_GoBack"/>
-            <w:bookmarkEnd w:id="0"/>
           </w:p>
         </w:tc>
       </w:tr>

</xml_diff>

<commit_message>
Added more to journal
</commit_message>
<xml_diff>
--- a/TeamJournal/swen301_team_nerdsicles_journal.docx
+++ b/TeamJournal/swen301_team_nerdsicles_journal.docx
@@ -1,6 +1,6 @@
 
 <file path=word/document.xml><?xml version="1.0" encoding="utf-8"?>
-<w:document xmlns:wpc="http://schemas.microsoft.com/office/word/2010/wordprocessingCanvas" xmlns:cx="http://schemas.microsoft.com/office/drawing/2014/chartex" xmlns:cx1="http://schemas.microsoft.com/office/drawing/2015/9/8/chartex" xmlns:cx2="http://schemas.microsoft.com/office/drawing/2015/10/21/chartex" xmlns:cx3="http://schemas.microsoft.com/office/drawing/2016/5/9/chartex" xmlns:cx4="http://schemas.microsoft.com/office/drawing/2016/5/10/chartex" xmlns:cx5="http://schemas.microsoft.com/office/drawing/2016/5/11/chartex" xmlns:mc="http://schemas.openxmlformats.org/markup-compatibility/2006" xmlns:o="urn:schemas-microsoft-com:office:office" xmlns:r="http://schemas.openxmlformats.org/officeDocument/2006/relationships" xmlns:m="http://schemas.openxmlformats.org/officeDocument/2006/math" xmlns:v="urn:schemas-microsoft-com:vml" xmlns:wp14="http://schemas.microsoft.com/office/word/2010/wordprocessingDrawing" xmlns:wp="http://schemas.openxmlformats.org/drawingml/2006/wordprocessingDrawing" xmlns:w10="urn:schemas-microsoft-com:office:word" xmlns:w="http://schemas.openxmlformats.org/wordprocessingml/2006/main" xmlns:w14="http://schemas.microsoft.com/office/word/2010/wordml" xmlns:w15="http://schemas.microsoft.com/office/word/2012/wordml" xmlns:w16se="http://schemas.microsoft.com/office/word/2015/wordml/symex" xmlns:wpg="http://schemas.microsoft.com/office/word/2010/wordprocessingGroup" xmlns:wpi="http://schemas.microsoft.com/office/word/2010/wordprocessingInk" xmlns:wne="http://schemas.microsoft.com/office/word/2006/wordml" xmlns:wps="http://schemas.microsoft.com/office/word/2010/wordprocessingShape" mc:Ignorable="w14 w15 w16se wp14">
+<w:document xmlns:wpc="http://schemas.microsoft.com/office/word/2010/wordprocessingCanvas" xmlns:cx="http://schemas.microsoft.com/office/drawing/2014/chartex" xmlns:cx1="http://schemas.microsoft.com/office/drawing/2015/9/8/chartex" xmlns:cx2="http://schemas.microsoft.com/office/drawing/2015/10/21/chartex" xmlns:cx3="http://schemas.microsoft.com/office/drawing/2016/5/9/chartex" xmlns:cx4="http://schemas.microsoft.com/office/drawing/2016/5/10/chartex" xmlns:cx5="http://schemas.microsoft.com/office/drawing/2016/5/11/chartex" xmlns:cx6="http://schemas.microsoft.com/office/drawing/2016/5/12/chartex" xmlns:cx7="http://schemas.microsoft.com/office/drawing/2016/5/13/chartex" xmlns:cx8="http://schemas.microsoft.com/office/drawing/2016/5/14/chartex" xmlns:mc="http://schemas.openxmlformats.org/markup-compatibility/2006" xmlns:aink="http://schemas.microsoft.com/office/drawing/2016/ink" xmlns:o="urn:schemas-microsoft-com:office:office" xmlns:r="http://schemas.openxmlformats.org/officeDocument/2006/relationships" xmlns:m="http://schemas.openxmlformats.org/officeDocument/2006/math" xmlns:v="urn:schemas-microsoft-com:vml" xmlns:wp14="http://schemas.microsoft.com/office/word/2010/wordprocessingDrawing" xmlns:wp="http://schemas.openxmlformats.org/drawingml/2006/wordprocessingDrawing" xmlns:w10="urn:schemas-microsoft-com:office:word" xmlns:w="http://schemas.openxmlformats.org/wordprocessingml/2006/main" xmlns:w14="http://schemas.microsoft.com/office/word/2010/wordml" xmlns:w15="http://schemas.microsoft.com/office/word/2012/wordml" xmlns:w16se="http://schemas.microsoft.com/office/word/2015/wordml/symex" xmlns:wpg="http://schemas.microsoft.com/office/word/2010/wordprocessingGroup" xmlns:wpi="http://schemas.microsoft.com/office/word/2010/wordprocessingInk" xmlns:wne="http://schemas.microsoft.com/office/word/2006/wordml" xmlns:wps="http://schemas.microsoft.com/office/word/2010/wordprocessingShape" mc:Ignorable="w14 w15 w16se wp14">
   <w:body>
     <w:p>
       <w:pPr>
@@ -174,21 +174,7 @@
         <w:rPr>
           <w:rFonts w:ascii="Helvetica" w:hAnsi="Helvetica" w:cs="Helvetica"/>
         </w:rPr>
-        <w:t xml:space="preserve">Project leader: </w:t>
-      </w:r>
-      <w:proofErr w:type="spellStart"/>
-      <w:r>
-        <w:rPr>
-          <w:rFonts w:ascii="Helvetica" w:hAnsi="Helvetica" w:cs="Helvetica"/>
-        </w:rPr>
-        <w:t>Christiandel</w:t>
-      </w:r>
-      <w:proofErr w:type="spellEnd"/>
-      <w:r>
-        <w:rPr>
-          <w:rFonts w:ascii="Helvetica" w:hAnsi="Helvetica" w:cs="Helvetica"/>
-        </w:rPr>
-        <w:t xml:space="preserve"> Rabe</w:t>
+        <w:t>Project leader: Christiandel Rabe</w:t>
       </w:r>
     </w:p>
     <w:p>
@@ -209,24 +195,8 @@
         <w:rPr>
           <w:rFonts w:ascii="Helvetica" w:hAnsi="Helvetica" w:cs="Helvetica"/>
         </w:rPr>
-        <w:t xml:space="preserve">Chief Requirement Analyst: </w:t>
-      </w:r>
-      <w:proofErr w:type="spellStart"/>
-      <w:r>
-        <w:rPr>
-          <w:rFonts w:ascii="Helvetica" w:hAnsi="Helvetica" w:cs="Helvetica"/>
-        </w:rPr>
-        <w:t>Christiandel</w:t>
-      </w:r>
-      <w:proofErr w:type="spellEnd"/>
-      <w:r>
-        <w:rPr>
-          <w:rFonts w:ascii="Helvetica" w:hAnsi="Helvetica" w:cs="Helvetica"/>
-        </w:rPr>
-        <w:t xml:space="preserve"> Rabe</w:t>
-      </w:r>
-      <w:bookmarkStart w:id="0" w:name="_GoBack"/>
-      <w:bookmarkEnd w:id="0"/>
+        <w:t>Chief Requirement Analyst: Christiandel Rabe</w:t>
+      </w:r>
     </w:p>
     <w:p>
       <w:pPr>
@@ -5713,6 +5683,13 @@
         <w:adjustRightInd w:val="0"/>
         <w:spacing w:after="200" w:line="276" w:lineRule="auto"/>
         <w:ind w:right="-1"/>
+        <w:rPr>
+          <w:rFonts w:ascii="Helvetica" w:hAnsi="Helvetica" w:cs="Helvetica"/>
+          <w:b/>
+          <w:bCs/>
+          <w:sz w:val="26"/>
+          <w:szCs w:val="26"/>
+        </w:rPr>
       </w:pPr>
       <w:r>
         <w:rPr>
@@ -5724,6 +5701,4501 @@
         </w:rPr>
         <w:t>Issues: None so far.</w:t>
       </w:r>
+    </w:p>
+    <w:p>
+      <w:pPr>
+        <w:widowControl w:val="0"/>
+        <w:autoSpaceDE w:val="0"/>
+        <w:autoSpaceDN w:val="0"/>
+        <w:adjustRightInd w:val="0"/>
+        <w:spacing w:after="200" w:line="276" w:lineRule="auto"/>
+        <w:ind w:right="-1"/>
+        <w:rPr>
+          <w:rFonts w:ascii="Helvetica" w:hAnsi="Helvetica" w:cs="Helvetica"/>
+          <w:b/>
+          <w:bCs/>
+          <w:sz w:val="26"/>
+          <w:szCs w:val="26"/>
+        </w:rPr>
+      </w:pPr>
+    </w:p>
+    <w:p>
+      <w:pPr>
+        <w:widowControl w:val="0"/>
+        <w:autoSpaceDE w:val="0"/>
+        <w:autoSpaceDN w:val="0"/>
+        <w:adjustRightInd w:val="0"/>
+        <w:spacing w:after="200" w:line="276" w:lineRule="auto"/>
+        <w:ind w:right="-1"/>
+        <w:rPr>
+          <w:rFonts w:ascii="Helvetica" w:hAnsi="Helvetica" w:cs="Helvetica"/>
+          <w:b/>
+          <w:bCs/>
+          <w:sz w:val="26"/>
+          <w:szCs w:val="26"/>
+        </w:rPr>
+      </w:pPr>
+    </w:p>
+    <w:p>
+      <w:pPr>
+        <w:widowControl w:val="0"/>
+        <w:autoSpaceDE w:val="0"/>
+        <w:autoSpaceDN w:val="0"/>
+        <w:adjustRightInd w:val="0"/>
+        <w:spacing w:after="200" w:line="276" w:lineRule="auto"/>
+        <w:ind w:right="-1"/>
+        <w:rPr>
+          <w:rFonts w:ascii="Helvetica" w:hAnsi="Helvetica" w:cs="Helvetica"/>
+          <w:b/>
+          <w:bCs/>
+          <w:sz w:val="26"/>
+          <w:szCs w:val="26"/>
+        </w:rPr>
+      </w:pPr>
+    </w:p>
+    <w:p>
+      <w:pPr>
+        <w:widowControl w:val="0"/>
+        <w:autoSpaceDE w:val="0"/>
+        <w:autoSpaceDN w:val="0"/>
+        <w:adjustRightInd w:val="0"/>
+        <w:spacing w:before="480" w:line="276" w:lineRule="auto"/>
+        <w:ind w:right="-1"/>
+        <w:rPr>
+          <w:rFonts w:ascii="Helvetica" w:hAnsi="Helvetica" w:cs="Helvetica"/>
+          <w:b/>
+          <w:bCs/>
+          <w:sz w:val="28"/>
+          <w:szCs w:val="28"/>
+        </w:rPr>
+      </w:pPr>
+      <w:r>
+        <w:rPr>
+          <w:sz w:val="24"/>
+          <w:szCs w:val="24"/>
+          <w:lang w:val="en-NZ" w:eastAsia="en-NZ"/>
+        </w:rPr>
+        <w:lastRenderedPageBreak/>
+        <w:t>​</w:t>
+      </w:r>
+      <w:r>
+        <w:rPr>
+          <w:rFonts w:ascii="Helvetica" w:hAnsi="Helvetica" w:cs="Helvetica"/>
+          <w:b/>
+          <w:bCs/>
+          <w:sz w:val="28"/>
+          <w:szCs w:val="28"/>
+        </w:rPr>
+        <w:t xml:space="preserve"> </w:t>
+      </w:r>
+      <w:r>
+        <w:rPr>
+          <w:rFonts w:ascii="Helvetica" w:hAnsi="Helvetica" w:cs="Helvetica"/>
+          <w:b/>
+          <w:bCs/>
+          <w:sz w:val="28"/>
+          <w:szCs w:val="28"/>
+        </w:rPr>
+        <w:t xml:space="preserve">Meeting 4 </w:t>
+      </w:r>
+    </w:p>
+    <w:p>
+      <w:pPr>
+        <w:widowControl w:val="0"/>
+        <w:autoSpaceDE w:val="0"/>
+        <w:autoSpaceDN w:val="0"/>
+        <w:adjustRightInd w:val="0"/>
+        <w:spacing w:before="480" w:line="276" w:lineRule="auto"/>
+        <w:ind w:right="-1"/>
+        <w:rPr>
+          <w:rFonts w:ascii="MS Gothic" w:eastAsia="MS Gothic" w:hAnsi="MS Gothic" w:cs="MS Gothic"/>
+          <w:b/>
+          <w:bCs/>
+          <w:sz w:val="26"/>
+          <w:szCs w:val="26"/>
+        </w:rPr>
+      </w:pPr>
+      <w:r>
+        <w:rPr>
+          <w:rFonts w:ascii="Helvetica" w:hAnsi="Helvetica" w:cs="Helvetica"/>
+          <w:b/>
+          <w:bCs/>
+          <w:sz w:val="26"/>
+          <w:szCs w:val="26"/>
+        </w:rPr>
+        <w:t>Date: 5th of May</w:t>
+      </w:r>
+      <w:r>
+        <w:rPr>
+          <w:rFonts w:ascii="MS Gothic" w:eastAsia="MS Gothic" w:hAnsi="MS Gothic" w:cs="MS Gothic" w:hint="eastAsia"/>
+          <w:b/>
+          <w:bCs/>
+          <w:sz w:val="26"/>
+          <w:szCs w:val="26"/>
+        </w:rPr>
+        <w:t> +</w:t>
+      </w:r>
+    </w:p>
+    <w:p>
+      <w:pPr>
+        <w:widowControl w:val="0"/>
+        <w:autoSpaceDE w:val="0"/>
+        <w:autoSpaceDN w:val="0"/>
+        <w:adjustRightInd w:val="0"/>
+        <w:spacing w:before="480" w:line="276" w:lineRule="auto"/>
+        <w:ind w:right="-1"/>
+        <w:rPr>
+          <w:rFonts w:ascii="MS Gothic" w:eastAsia="MS Gothic" w:hAnsi="MS Gothic" w:cs="MS Gothic"/>
+          <w:b/>
+          <w:bCs/>
+          <w:sz w:val="26"/>
+          <w:szCs w:val="26"/>
+        </w:rPr>
+      </w:pPr>
+      <w:r>
+        <w:rPr>
+          <w:rFonts w:ascii="Helvetica" w:hAnsi="Helvetica" w:cs="Helvetica"/>
+          <w:b/>
+          <w:bCs/>
+          <w:sz w:val="26"/>
+          <w:szCs w:val="26"/>
+        </w:rPr>
+        <w:t>Location: ECS Kitchen, Level 2, Cotton Building, VUW</w:t>
+      </w:r>
+      <w:r>
+        <w:rPr>
+          <w:rFonts w:ascii="MS Gothic" w:eastAsia="MS Gothic" w:hAnsi="MS Gothic" w:cs="MS Gothic" w:hint="eastAsia"/>
+          <w:b/>
+          <w:bCs/>
+          <w:sz w:val="26"/>
+          <w:szCs w:val="26"/>
+        </w:rPr>
+        <w:t> +</w:t>
+      </w:r>
+    </w:p>
+    <w:p>
+      <w:pPr>
+        <w:widowControl w:val="0"/>
+        <w:autoSpaceDE w:val="0"/>
+        <w:autoSpaceDN w:val="0"/>
+        <w:adjustRightInd w:val="0"/>
+        <w:spacing w:before="480" w:line="276" w:lineRule="auto"/>
+        <w:ind w:right="-1"/>
+        <w:rPr>
+          <w:rFonts w:ascii="Helvetica" w:hAnsi="Helvetica" w:cs="Helvetica"/>
+          <w:b/>
+          <w:bCs/>
+          <w:sz w:val="26"/>
+          <w:szCs w:val="26"/>
+        </w:rPr>
+      </w:pPr>
+      <w:r>
+        <w:rPr>
+          <w:rFonts w:ascii="Helvetica" w:hAnsi="Helvetica" w:cs="Helvetica"/>
+          <w:b/>
+          <w:bCs/>
+          <w:sz w:val="26"/>
+          <w:szCs w:val="26"/>
+        </w:rPr>
+        <w:t>Attendance:</w:t>
+      </w:r>
+    </w:p>
+    <w:p>
+      <w:pPr>
+        <w:shd w:val="clear" w:color="auto" w:fill="FFFFFF"/>
+        <w:rPr>
+          <w:rFonts w:ascii="Helvetica Neue" w:hAnsi="Helvetica Neue"/>
+          <w:color w:val="000000"/>
+          <w:sz w:val="23"/>
+          <w:szCs w:val="23"/>
+          <w:lang w:val="en-NZ" w:eastAsia="en-NZ"/>
+        </w:rPr>
+      </w:pPr>
+    </w:p>
+    <w:p>
+      <w:pPr>
+        <w:shd w:val="clear" w:color="auto" w:fill="FFFFFF"/>
+        <w:rPr>
+          <w:rFonts w:ascii="Helvetica Neue" w:hAnsi="Helvetica Neue"/>
+          <w:color w:val="000000"/>
+          <w:sz w:val="23"/>
+          <w:szCs w:val="23"/>
+          <w:lang w:val="en-NZ" w:eastAsia="en-NZ"/>
+        </w:rPr>
+      </w:pPr>
+      <w:r>
+        <w:rPr>
+          <w:rFonts w:ascii="Helvetica Neue" w:hAnsi="Helvetica Neue"/>
+          <w:color w:val="000000"/>
+          <w:sz w:val="23"/>
+          <w:szCs w:val="23"/>
+          <w:lang w:val="en-NZ" w:eastAsia="en-NZ"/>
+        </w:rPr>
+        <w:t>Casey</w:t>
+      </w:r>
+    </w:p>
+    <w:p>
+      <w:pPr>
+        <w:shd w:val="clear" w:color="auto" w:fill="FFFFFF"/>
+        <w:rPr>
+          <w:rFonts w:ascii="Helvetica Neue" w:hAnsi="Helvetica Neue"/>
+          <w:color w:val="000000"/>
+          <w:sz w:val="23"/>
+          <w:szCs w:val="23"/>
+          <w:lang w:val="en-NZ" w:eastAsia="en-NZ"/>
+        </w:rPr>
+      </w:pPr>
+      <w:r>
+        <w:rPr>
+          <w:rFonts w:ascii="Helvetica Neue" w:hAnsi="Helvetica Neue"/>
+          <w:color w:val="000000"/>
+          <w:sz w:val="23"/>
+          <w:szCs w:val="23"/>
+          <w:lang w:val="en-NZ" w:eastAsia="en-NZ"/>
+        </w:rPr>
+        <w:t>Linus</w:t>
+      </w:r>
+    </w:p>
+    <w:p>
+      <w:pPr>
+        <w:shd w:val="clear" w:color="auto" w:fill="FFFFFF"/>
+        <w:rPr>
+          <w:rFonts w:ascii="Helvetica Neue" w:hAnsi="Helvetica Neue"/>
+          <w:color w:val="000000"/>
+          <w:sz w:val="23"/>
+          <w:szCs w:val="23"/>
+          <w:lang w:val="en-NZ" w:eastAsia="en-NZ"/>
+        </w:rPr>
+      </w:pPr>
+      <w:r>
+        <w:rPr>
+          <w:rFonts w:ascii="Helvetica Neue" w:hAnsi="Helvetica Neue"/>
+          <w:color w:val="000000"/>
+          <w:sz w:val="23"/>
+          <w:szCs w:val="23"/>
+          <w:lang w:val="en-NZ" w:eastAsia="en-NZ"/>
+        </w:rPr>
+        <w:t>Chris</w:t>
+      </w:r>
+    </w:p>
+    <w:p>
+      <w:pPr>
+        <w:shd w:val="clear" w:color="auto" w:fill="FFFFFF"/>
+        <w:rPr>
+          <w:rFonts w:ascii="Helvetica Neue" w:hAnsi="Helvetica Neue"/>
+          <w:color w:val="000000"/>
+          <w:sz w:val="23"/>
+          <w:szCs w:val="23"/>
+          <w:lang w:val="en-NZ" w:eastAsia="en-NZ"/>
+        </w:rPr>
+      </w:pPr>
+      <w:r>
+        <w:rPr>
+          <w:rFonts w:ascii="Helvetica Neue" w:hAnsi="Helvetica Neue"/>
+          <w:color w:val="000000"/>
+          <w:sz w:val="23"/>
+          <w:szCs w:val="23"/>
+          <w:lang w:val="en-NZ" w:eastAsia="en-NZ"/>
+        </w:rPr>
+        <w:t>Edward</w:t>
+      </w:r>
+    </w:p>
+    <w:p>
+      <w:pPr>
+        <w:shd w:val="clear" w:color="auto" w:fill="FFFFFF"/>
+        <w:rPr>
+          <w:rFonts w:ascii="Helvetica Neue" w:hAnsi="Helvetica Neue"/>
+          <w:color w:val="000000"/>
+          <w:sz w:val="23"/>
+          <w:szCs w:val="23"/>
+          <w:lang w:val="en-NZ" w:eastAsia="en-NZ"/>
+        </w:rPr>
+      </w:pPr>
+      <w:r>
+        <w:rPr>
+          <w:rFonts w:ascii="Helvetica Neue" w:hAnsi="Helvetica Neue"/>
+          <w:color w:val="000000"/>
+          <w:sz w:val="23"/>
+          <w:szCs w:val="23"/>
+          <w:lang w:val="en-NZ" w:eastAsia="en-NZ"/>
+        </w:rPr>
+        <w:t>Jian Wei</w:t>
+      </w:r>
+    </w:p>
+    <w:p>
+      <w:pPr>
+        <w:shd w:val="clear" w:color="auto" w:fill="FFFFFF"/>
+        <w:rPr>
+          <w:rFonts w:ascii="Helvetica Neue" w:hAnsi="Helvetica Neue"/>
+          <w:color w:val="000000"/>
+          <w:sz w:val="23"/>
+          <w:szCs w:val="23"/>
+          <w:lang w:val="en-NZ" w:eastAsia="en-NZ"/>
+        </w:rPr>
+      </w:pPr>
+    </w:p>
+    <w:p>
+      <w:pPr>
+        <w:shd w:val="clear" w:color="auto" w:fill="FFFFFF"/>
+        <w:rPr>
+          <w:rFonts w:ascii="Helvetica Neue" w:hAnsi="Helvetica Neue"/>
+          <w:color w:val="000000"/>
+          <w:sz w:val="23"/>
+          <w:szCs w:val="23"/>
+          <w:lang w:val="en-NZ" w:eastAsia="en-NZ"/>
+        </w:rPr>
+      </w:pPr>
+      <w:r>
+        <w:rPr>
+          <w:rFonts w:ascii="Helvetica Neue" w:hAnsi="Helvetica Neue"/>
+          <w:color w:val="000000"/>
+          <w:sz w:val="23"/>
+          <w:szCs w:val="23"/>
+          <w:lang w:val="en-NZ" w:eastAsia="en-NZ"/>
+        </w:rPr>
+        <w:t>Agendas</w:t>
+      </w:r>
+    </w:p>
+    <w:p>
+      <w:pPr>
+        <w:shd w:val="clear" w:color="auto" w:fill="FFFFFF"/>
+        <w:rPr>
+          <w:rFonts w:ascii="Helvetica Neue" w:hAnsi="Helvetica Neue"/>
+          <w:color w:val="000000"/>
+          <w:sz w:val="23"/>
+          <w:szCs w:val="23"/>
+          <w:lang w:val="en-NZ" w:eastAsia="en-NZ"/>
+        </w:rPr>
+      </w:pPr>
+      <w:r>
+        <w:rPr>
+          <w:rFonts w:ascii="Helvetica Neue" w:hAnsi="Helvetica Neue"/>
+          <w:color w:val="000000"/>
+          <w:sz w:val="23"/>
+          <w:szCs w:val="23"/>
+          <w:lang w:val="en-NZ" w:eastAsia="en-NZ"/>
+        </w:rPr>
+        <w:t>Discuss what to do for today’s meeting with the Client</w:t>
+      </w:r>
+    </w:p>
+    <w:p>
+      <w:pPr>
+        <w:shd w:val="clear" w:color="auto" w:fill="FFFFFF"/>
+        <w:rPr>
+          <w:rFonts w:ascii="Helvetica Neue" w:hAnsi="Helvetica Neue"/>
+          <w:color w:val="000000"/>
+          <w:sz w:val="23"/>
+          <w:szCs w:val="23"/>
+          <w:lang w:val="en-NZ" w:eastAsia="en-NZ"/>
+        </w:rPr>
+      </w:pPr>
+      <w:r>
+        <w:rPr>
+          <w:rFonts w:ascii="Helvetica Neue" w:hAnsi="Helvetica Neue"/>
+          <w:color w:val="000000"/>
+          <w:sz w:val="23"/>
+          <w:szCs w:val="23"/>
+          <w:lang w:val="en-NZ" w:eastAsia="en-NZ"/>
+        </w:rPr>
+        <w:t>Start talking about the implementation and the planning</w:t>
+      </w:r>
+    </w:p>
+    <w:p>
+      <w:pPr>
+        <w:shd w:val="clear" w:color="auto" w:fill="FFFFFF"/>
+        <w:rPr>
+          <w:rFonts w:ascii="Helvetica Neue" w:hAnsi="Helvetica Neue"/>
+          <w:color w:val="000000"/>
+          <w:sz w:val="23"/>
+          <w:szCs w:val="23"/>
+          <w:lang w:val="en-NZ" w:eastAsia="en-NZ"/>
+        </w:rPr>
+      </w:pPr>
+      <w:r>
+        <w:rPr>
+          <w:rFonts w:ascii="Helvetica Neue" w:hAnsi="Helvetica Neue"/>
+          <w:color w:val="000000"/>
+          <w:sz w:val="23"/>
+          <w:szCs w:val="23"/>
+          <w:lang w:val="en-NZ" w:eastAsia="en-NZ"/>
+        </w:rPr>
+        <w:t>Notes:</w:t>
+      </w:r>
+    </w:p>
+    <w:p>
+      <w:pPr>
+        <w:shd w:val="clear" w:color="auto" w:fill="FFFFFF"/>
+        <w:rPr>
+          <w:rFonts w:ascii="Helvetica Neue" w:hAnsi="Helvetica Neue"/>
+          <w:color w:val="000000"/>
+          <w:sz w:val="23"/>
+          <w:szCs w:val="23"/>
+          <w:lang w:val="en-NZ" w:eastAsia="en-NZ"/>
+        </w:rPr>
+      </w:pPr>
+      <w:r>
+        <w:rPr>
+          <w:rFonts w:ascii="Helvetica Neue" w:hAnsi="Helvetica Neue"/>
+          <w:color w:val="000000"/>
+          <w:sz w:val="23"/>
+          <w:szCs w:val="23"/>
+          <w:lang w:val="en-NZ" w:eastAsia="en-NZ"/>
+        </w:rPr>
+        <w:t>Questions:</w:t>
+      </w:r>
+    </w:p>
+    <w:p>
+      <w:pPr>
+        <w:shd w:val="clear" w:color="auto" w:fill="FFFFFF"/>
+        <w:rPr>
+          <w:rFonts w:ascii="Helvetica Neue" w:hAnsi="Helvetica Neue"/>
+          <w:color w:val="000000"/>
+          <w:sz w:val="23"/>
+          <w:szCs w:val="23"/>
+          <w:lang w:val="en-NZ" w:eastAsia="en-NZ"/>
+        </w:rPr>
+      </w:pPr>
+      <w:r>
+        <w:rPr>
+          <w:rFonts w:ascii="Helvetica Neue" w:hAnsi="Helvetica Neue"/>
+          <w:color w:val="000000"/>
+          <w:sz w:val="23"/>
+          <w:szCs w:val="23"/>
+          <w:lang w:val="en-NZ" w:eastAsia="en-NZ"/>
+        </w:rPr>
+        <w:t>What *is* the architecture design (according to the assignment)</w:t>
+      </w:r>
+    </w:p>
+    <w:p>
+      <w:pPr>
+        <w:shd w:val="clear" w:color="auto" w:fill="FFFFFF"/>
+        <w:rPr>
+          <w:rFonts w:ascii="Helvetica Neue" w:hAnsi="Helvetica Neue"/>
+          <w:color w:val="000000"/>
+          <w:sz w:val="23"/>
+          <w:szCs w:val="23"/>
+          <w:lang w:val="en-NZ" w:eastAsia="en-NZ"/>
+        </w:rPr>
+      </w:pPr>
+      <w:r>
+        <w:rPr>
+          <w:rFonts w:ascii="Helvetica Neue" w:hAnsi="Helvetica Neue"/>
+          <w:color w:val="000000"/>
+          <w:sz w:val="23"/>
+          <w:szCs w:val="23"/>
+          <w:lang w:val="en-NZ" w:eastAsia="en-NZ"/>
+        </w:rPr>
+        <w:t>How does the creation the test cases from the use cases work? How do we do this individually..</w:t>
+      </w:r>
+    </w:p>
+    <w:p>
+      <w:pPr>
+        <w:shd w:val="clear" w:color="auto" w:fill="FFFFFF"/>
+        <w:rPr>
+          <w:rFonts w:ascii="Helvetica Neue" w:hAnsi="Helvetica Neue"/>
+          <w:color w:val="000000"/>
+          <w:sz w:val="23"/>
+          <w:szCs w:val="23"/>
+          <w:lang w:val="en-NZ" w:eastAsia="en-NZ"/>
+        </w:rPr>
+      </w:pPr>
+      <w:r>
+        <w:rPr>
+          <w:rFonts w:ascii="Helvetica Neue" w:hAnsi="Helvetica Neue"/>
+          <w:color w:val="000000"/>
+          <w:sz w:val="23"/>
+          <w:szCs w:val="23"/>
+          <w:lang w:val="en-NZ" w:eastAsia="en-NZ"/>
+        </w:rPr>
+        <w:t>(Perhaps split the use cases between the different users?</w:t>
+      </w:r>
+    </w:p>
+    <w:p>
+      <w:pPr>
+        <w:shd w:val="clear" w:color="auto" w:fill="FFFFFF"/>
+        <w:rPr>
+          <w:rFonts w:ascii="Helvetica Neue" w:hAnsi="Helvetica Neue"/>
+          <w:color w:val="000000"/>
+          <w:sz w:val="23"/>
+          <w:szCs w:val="23"/>
+          <w:lang w:val="en-NZ" w:eastAsia="en-NZ"/>
+        </w:rPr>
+      </w:pPr>
+      <w:r>
+        <w:rPr>
+          <w:rFonts w:ascii="Helvetica Neue" w:hAnsi="Helvetica Neue"/>
+          <w:color w:val="000000"/>
+          <w:sz w:val="23"/>
+          <w:szCs w:val="23"/>
+          <w:lang w:val="en-NZ" w:eastAsia="en-NZ"/>
+        </w:rPr>
+        <w:t>What is component and connector view? What is a good example of this?</w:t>
+      </w:r>
+    </w:p>
+    <w:p>
+      <w:pPr>
+        <w:widowControl w:val="0"/>
+        <w:autoSpaceDE w:val="0"/>
+        <w:autoSpaceDN w:val="0"/>
+        <w:adjustRightInd w:val="0"/>
+        <w:spacing w:after="200" w:line="276" w:lineRule="auto"/>
+        <w:ind w:right="-1"/>
+      </w:pPr>
+    </w:p>
+    <w:p>
+      <w:pPr>
+        <w:widowControl w:val="0"/>
+        <w:autoSpaceDE w:val="0"/>
+        <w:autoSpaceDN w:val="0"/>
+        <w:adjustRightInd w:val="0"/>
+        <w:spacing w:after="200" w:line="276" w:lineRule="auto"/>
+        <w:ind w:right="-1"/>
+      </w:pPr>
+    </w:p>
+    <w:p>
+      <w:pPr>
+        <w:widowControl w:val="0"/>
+        <w:autoSpaceDE w:val="0"/>
+        <w:autoSpaceDN w:val="0"/>
+        <w:adjustRightInd w:val="0"/>
+        <w:spacing w:after="200" w:line="276" w:lineRule="auto"/>
+        <w:ind w:right="-1"/>
+      </w:pPr>
+    </w:p>
+    <w:p>
+      <w:pPr>
+        <w:widowControl w:val="0"/>
+        <w:autoSpaceDE w:val="0"/>
+        <w:autoSpaceDN w:val="0"/>
+        <w:adjustRightInd w:val="0"/>
+        <w:spacing w:after="200" w:line="276" w:lineRule="auto"/>
+        <w:ind w:right="-1"/>
+      </w:pPr>
+    </w:p>
+    <w:p>
+      <w:pPr>
+        <w:widowControl w:val="0"/>
+        <w:autoSpaceDE w:val="0"/>
+        <w:autoSpaceDN w:val="0"/>
+        <w:adjustRightInd w:val="0"/>
+        <w:spacing w:after="200" w:line="276" w:lineRule="auto"/>
+        <w:ind w:right="-1"/>
+      </w:pPr>
+    </w:p>
+    <w:p>
+      <w:pPr>
+        <w:widowControl w:val="0"/>
+        <w:autoSpaceDE w:val="0"/>
+        <w:autoSpaceDN w:val="0"/>
+        <w:adjustRightInd w:val="0"/>
+        <w:spacing w:after="200" w:line="276" w:lineRule="auto"/>
+        <w:ind w:right="-1"/>
+      </w:pPr>
+    </w:p>
+    <w:p>
+      <w:pPr>
+        <w:widowControl w:val="0"/>
+        <w:autoSpaceDE w:val="0"/>
+        <w:autoSpaceDN w:val="0"/>
+        <w:adjustRightInd w:val="0"/>
+        <w:spacing w:after="200" w:line="276" w:lineRule="auto"/>
+        <w:ind w:right="-1"/>
+      </w:pPr>
+    </w:p>
+    <w:p>
+      <w:pPr>
+        <w:widowControl w:val="0"/>
+        <w:autoSpaceDE w:val="0"/>
+        <w:autoSpaceDN w:val="0"/>
+        <w:adjustRightInd w:val="0"/>
+        <w:spacing w:after="200" w:line="276" w:lineRule="auto"/>
+        <w:ind w:right="-1"/>
+      </w:pPr>
+    </w:p>
+    <w:p>
+      <w:pPr>
+        <w:widowControl w:val="0"/>
+        <w:autoSpaceDE w:val="0"/>
+        <w:autoSpaceDN w:val="0"/>
+        <w:adjustRightInd w:val="0"/>
+        <w:spacing w:after="200" w:line="276" w:lineRule="auto"/>
+        <w:ind w:right="-1"/>
+      </w:pPr>
+    </w:p>
+    <w:p>
+      <w:pPr>
+        <w:widowControl w:val="0"/>
+        <w:autoSpaceDE w:val="0"/>
+        <w:autoSpaceDN w:val="0"/>
+        <w:adjustRightInd w:val="0"/>
+        <w:spacing w:after="200" w:line="276" w:lineRule="auto"/>
+        <w:ind w:right="-1"/>
+      </w:pPr>
+    </w:p>
+    <w:p>
+      <w:pPr>
+        <w:widowControl w:val="0"/>
+        <w:autoSpaceDE w:val="0"/>
+        <w:autoSpaceDN w:val="0"/>
+        <w:adjustRightInd w:val="0"/>
+        <w:spacing w:after="200" w:line="276" w:lineRule="auto"/>
+        <w:ind w:right="-1"/>
+      </w:pPr>
+    </w:p>
+    <w:p>
+      <w:pPr>
+        <w:widowControl w:val="0"/>
+        <w:autoSpaceDE w:val="0"/>
+        <w:autoSpaceDN w:val="0"/>
+        <w:adjustRightInd w:val="0"/>
+        <w:spacing w:after="200" w:line="276" w:lineRule="auto"/>
+        <w:ind w:right="-1"/>
+      </w:pPr>
+    </w:p>
+    <w:p>
+      <w:pPr>
+        <w:widowControl w:val="0"/>
+        <w:autoSpaceDE w:val="0"/>
+        <w:autoSpaceDN w:val="0"/>
+        <w:adjustRightInd w:val="0"/>
+        <w:spacing w:after="200" w:line="276" w:lineRule="auto"/>
+        <w:ind w:right="-1"/>
+      </w:pPr>
+    </w:p>
+    <w:p>
+      <w:pPr>
+        <w:widowControl w:val="0"/>
+        <w:autoSpaceDE w:val="0"/>
+        <w:autoSpaceDN w:val="0"/>
+        <w:adjustRightInd w:val="0"/>
+        <w:spacing w:after="200" w:line="276" w:lineRule="auto"/>
+        <w:ind w:right="-1"/>
+      </w:pPr>
+    </w:p>
+    <w:p>
+      <w:pPr>
+        <w:widowControl w:val="0"/>
+        <w:autoSpaceDE w:val="0"/>
+        <w:autoSpaceDN w:val="0"/>
+        <w:adjustRightInd w:val="0"/>
+        <w:spacing w:after="200" w:line="276" w:lineRule="auto"/>
+        <w:ind w:right="-1"/>
+      </w:pPr>
+    </w:p>
+    <w:p>
+      <w:pPr>
+        <w:widowControl w:val="0"/>
+        <w:autoSpaceDE w:val="0"/>
+        <w:autoSpaceDN w:val="0"/>
+        <w:adjustRightInd w:val="0"/>
+        <w:spacing w:before="480" w:line="276" w:lineRule="auto"/>
+        <w:ind w:right="-1"/>
+        <w:rPr>
+          <w:rFonts w:ascii="Helvetica" w:hAnsi="Helvetica" w:cs="Helvetica"/>
+          <w:b/>
+          <w:bCs/>
+          <w:sz w:val="28"/>
+          <w:szCs w:val="28"/>
+        </w:rPr>
+      </w:pPr>
+      <w:r>
+        <w:rPr>
+          <w:rFonts w:ascii="Helvetica" w:hAnsi="Helvetica" w:cs="Helvetica"/>
+          <w:b/>
+          <w:bCs/>
+          <w:sz w:val="28"/>
+          <w:szCs w:val="28"/>
+        </w:rPr>
+        <w:t>Meeting 5</w:t>
+      </w:r>
+    </w:p>
+    <w:p>
+      <w:pPr>
+        <w:widowControl w:val="0"/>
+        <w:autoSpaceDE w:val="0"/>
+        <w:autoSpaceDN w:val="0"/>
+        <w:adjustRightInd w:val="0"/>
+        <w:spacing w:before="200" w:line="276" w:lineRule="auto"/>
+        <w:ind w:right="-1"/>
+        <w:rPr>
+          <w:rFonts w:ascii="MS Gothic" w:eastAsia="MS Gothic" w:hAnsi="MS Gothic" w:cs="MS Gothic"/>
+          <w:b/>
+          <w:bCs/>
+          <w:sz w:val="26"/>
+          <w:szCs w:val="26"/>
+        </w:rPr>
+      </w:pPr>
+      <w:r>
+        <w:rPr>
+          <w:rFonts w:ascii="Helvetica" w:hAnsi="Helvetica" w:cs="Helvetica"/>
+          <w:b/>
+          <w:bCs/>
+          <w:sz w:val="26"/>
+          <w:szCs w:val="26"/>
+        </w:rPr>
+        <w:t>Date: 9th of May</w:t>
+      </w:r>
+      <w:r>
+        <w:rPr>
+          <w:rFonts w:ascii="MS Gothic" w:eastAsia="MS Gothic" w:hAnsi="MS Gothic" w:cs="MS Gothic" w:hint="eastAsia"/>
+          <w:b/>
+          <w:bCs/>
+          <w:sz w:val="26"/>
+          <w:szCs w:val="26"/>
+        </w:rPr>
+        <w:t> +</w:t>
+      </w:r>
+    </w:p>
+    <w:p>
+      <w:pPr>
+        <w:widowControl w:val="0"/>
+        <w:autoSpaceDE w:val="0"/>
+        <w:autoSpaceDN w:val="0"/>
+        <w:adjustRightInd w:val="0"/>
+        <w:spacing w:before="200" w:line="276" w:lineRule="auto"/>
+        <w:ind w:right="-1"/>
+        <w:rPr>
+          <w:rFonts w:ascii="MS Gothic" w:eastAsia="MS Gothic" w:hAnsi="MS Gothic" w:cs="MS Gothic"/>
+          <w:b/>
+          <w:bCs/>
+          <w:sz w:val="26"/>
+          <w:szCs w:val="26"/>
+        </w:rPr>
+      </w:pPr>
+      <w:r>
+        <w:rPr>
+          <w:rFonts w:ascii="Helvetica" w:hAnsi="Helvetica" w:cs="Helvetica"/>
+          <w:b/>
+          <w:bCs/>
+          <w:sz w:val="26"/>
+          <w:szCs w:val="26"/>
+        </w:rPr>
+        <w:t>Location: ECS Kitchen, Level 2, Cotton Building, VUW</w:t>
+      </w:r>
+      <w:r>
+        <w:rPr>
+          <w:rFonts w:ascii="MS Gothic" w:eastAsia="MS Gothic" w:hAnsi="MS Gothic" w:cs="MS Gothic" w:hint="eastAsia"/>
+          <w:b/>
+          <w:bCs/>
+          <w:sz w:val="26"/>
+          <w:szCs w:val="26"/>
+        </w:rPr>
+        <w:t> +</w:t>
+      </w:r>
+    </w:p>
+    <w:p>
+      <w:pPr>
+        <w:widowControl w:val="0"/>
+        <w:autoSpaceDE w:val="0"/>
+        <w:autoSpaceDN w:val="0"/>
+        <w:adjustRightInd w:val="0"/>
+        <w:spacing w:before="200" w:line="276" w:lineRule="auto"/>
+        <w:ind w:right="-1"/>
+        <w:rPr>
+          <w:rFonts w:ascii="Helvetica" w:hAnsi="Helvetica" w:cs="Helvetica"/>
+          <w:b/>
+          <w:bCs/>
+          <w:sz w:val="26"/>
+          <w:szCs w:val="26"/>
+        </w:rPr>
+      </w:pPr>
+      <w:r>
+        <w:rPr>
+          <w:rFonts w:ascii="Helvetica" w:hAnsi="Helvetica" w:cs="Helvetica"/>
+          <w:b/>
+          <w:bCs/>
+          <w:sz w:val="26"/>
+          <w:szCs w:val="26"/>
+        </w:rPr>
+        <w:t>Attendance:</w:t>
+      </w:r>
+    </w:p>
+    <w:p>
+      <w:pPr>
+        <w:rPr>
+          <w:sz w:val="24"/>
+          <w:szCs w:val="24"/>
+          <w:lang w:val="en-NZ" w:eastAsia="en-NZ"/>
+        </w:rPr>
+      </w:pPr>
+    </w:p>
+    <w:p>
+      <w:pPr>
+        <w:shd w:val="clear" w:color="auto" w:fill="FFFFFF"/>
+        <w:rPr>
+          <w:rFonts w:ascii="Helvetica Neue" w:hAnsi="Helvetica Neue"/>
+          <w:color w:val="000000"/>
+          <w:sz w:val="23"/>
+          <w:szCs w:val="23"/>
+          <w:lang w:val="en-NZ" w:eastAsia="en-NZ"/>
+        </w:rPr>
+      </w:pPr>
+      <w:r>
+        <w:rPr>
+          <w:rFonts w:ascii="Helvetica Neue" w:hAnsi="Helvetica Neue"/>
+          <w:color w:val="000000"/>
+          <w:sz w:val="23"/>
+          <w:szCs w:val="23"/>
+          <w:lang w:val="en-NZ" w:eastAsia="en-NZ"/>
+        </w:rPr>
+        <w:t>All present</w:t>
+      </w:r>
+    </w:p>
+    <w:p>
+      <w:pPr>
+        <w:shd w:val="clear" w:color="auto" w:fill="FFFFFF"/>
+        <w:rPr>
+          <w:rFonts w:ascii="Helvetica Neue" w:hAnsi="Helvetica Neue"/>
+          <w:color w:val="000000"/>
+          <w:sz w:val="23"/>
+          <w:szCs w:val="23"/>
+          <w:lang w:val="en-NZ" w:eastAsia="en-NZ"/>
+        </w:rPr>
+      </w:pPr>
+    </w:p>
+    <w:p>
+      <w:pPr>
+        <w:shd w:val="clear" w:color="auto" w:fill="FFFFFF"/>
+        <w:rPr>
+          <w:rFonts w:ascii="Helvetica Neue" w:hAnsi="Helvetica Neue"/>
+          <w:color w:val="000000"/>
+          <w:sz w:val="23"/>
+          <w:szCs w:val="23"/>
+          <w:lang w:val="en-NZ" w:eastAsia="en-NZ"/>
+        </w:rPr>
+      </w:pPr>
+      <w:r>
+        <w:rPr>
+          <w:rFonts w:ascii="Helvetica Neue" w:hAnsi="Helvetica Neue"/>
+          <w:color w:val="000000"/>
+          <w:sz w:val="23"/>
+          <w:szCs w:val="23"/>
+          <w:lang w:val="en-NZ" w:eastAsia="en-NZ"/>
+        </w:rPr>
+        <w:t>Notes:</w:t>
+      </w:r>
+    </w:p>
+    <w:p>
+      <w:pPr>
+        <w:shd w:val="clear" w:color="auto" w:fill="FFFFFF"/>
+        <w:rPr>
+          <w:rFonts w:ascii="Helvetica Neue" w:hAnsi="Helvetica Neue"/>
+          <w:color w:val="000000"/>
+          <w:sz w:val="23"/>
+          <w:szCs w:val="23"/>
+          <w:lang w:val="en-NZ" w:eastAsia="en-NZ"/>
+        </w:rPr>
+      </w:pPr>
+      <w:r>
+        <w:rPr>
+          <w:rFonts w:ascii="Helvetica Neue" w:hAnsi="Helvetica Neue"/>
+          <w:color w:val="000000"/>
+          <w:sz w:val="23"/>
+          <w:szCs w:val="23"/>
+          <w:lang w:val="en-NZ" w:eastAsia="en-NZ"/>
+        </w:rPr>
+        <w:t>Client Server Architecture is for the Networking Aspects of the Code</w:t>
+      </w:r>
+    </w:p>
+    <w:p>
+      <w:pPr>
+        <w:shd w:val="clear" w:color="auto" w:fill="FFFFFF"/>
+        <w:rPr>
+          <w:rFonts w:ascii="Helvetica Neue" w:hAnsi="Helvetica Neue"/>
+          <w:color w:val="000000"/>
+          <w:sz w:val="23"/>
+          <w:szCs w:val="23"/>
+          <w:lang w:val="en-NZ" w:eastAsia="en-NZ"/>
+        </w:rPr>
+      </w:pPr>
+      <w:r>
+        <w:rPr>
+          <w:rFonts w:ascii="Helvetica Neue" w:hAnsi="Helvetica Neue"/>
+          <w:color w:val="000000"/>
+          <w:sz w:val="23"/>
+          <w:szCs w:val="23"/>
+          <w:lang w:val="en-NZ" w:eastAsia="en-NZ"/>
+        </w:rPr>
+        <w:t>Publish-Subscribe:</w:t>
+      </w:r>
+    </w:p>
+    <w:p>
+      <w:pPr>
+        <w:shd w:val="clear" w:color="auto" w:fill="FFFFFF"/>
+        <w:rPr>
+          <w:rFonts w:ascii="Helvetica Neue" w:hAnsi="Helvetica Neue"/>
+          <w:color w:val="000000"/>
+          <w:sz w:val="23"/>
+          <w:szCs w:val="23"/>
+          <w:lang w:val="en-NZ" w:eastAsia="en-NZ"/>
+        </w:rPr>
+      </w:pPr>
+      <w:r>
+        <w:rPr>
+          <w:rFonts w:ascii="Helvetica Neue" w:hAnsi="Helvetica Neue"/>
+          <w:color w:val="000000"/>
+          <w:sz w:val="23"/>
+          <w:szCs w:val="23"/>
+          <w:lang w:val="en-NZ" w:eastAsia="en-NZ"/>
+        </w:rPr>
+        <w:t>Publisher sends out data to the broker</w:t>
+      </w:r>
+    </w:p>
+    <w:p>
+      <w:pPr>
+        <w:shd w:val="clear" w:color="auto" w:fill="FFFFFF"/>
+        <w:rPr>
+          <w:rFonts w:ascii="Helvetica Neue" w:hAnsi="Helvetica Neue"/>
+          <w:color w:val="000000"/>
+          <w:sz w:val="23"/>
+          <w:szCs w:val="23"/>
+          <w:lang w:val="en-NZ" w:eastAsia="en-NZ"/>
+        </w:rPr>
+      </w:pPr>
+      <w:r>
+        <w:rPr>
+          <w:rFonts w:ascii="Helvetica Neue" w:hAnsi="Helvetica Neue"/>
+          <w:color w:val="000000"/>
+          <w:sz w:val="23"/>
+          <w:szCs w:val="23"/>
+          <w:lang w:val="en-NZ" w:eastAsia="en-NZ"/>
+        </w:rPr>
+        <w:t>Broker then sends out the data to the subscriber (responsible for relaying the data sent)</w:t>
+      </w:r>
+    </w:p>
+    <w:p>
+      <w:pPr>
+        <w:shd w:val="clear" w:color="auto" w:fill="FFFFFF"/>
+        <w:rPr>
+          <w:rFonts w:ascii="Helvetica Neue" w:hAnsi="Helvetica Neue"/>
+          <w:color w:val="000000"/>
+          <w:sz w:val="23"/>
+          <w:szCs w:val="23"/>
+          <w:lang w:val="en-NZ" w:eastAsia="en-NZ"/>
+        </w:rPr>
+      </w:pPr>
+      <w:r>
+        <w:rPr>
+          <w:rFonts w:ascii="Helvetica Neue" w:hAnsi="Helvetica Neue"/>
+          <w:color w:val="000000"/>
+          <w:sz w:val="23"/>
+          <w:szCs w:val="23"/>
+          <w:lang w:val="en-NZ" w:eastAsia="en-NZ"/>
+        </w:rPr>
+        <w:t>We will be using a combination of client/server architecture</w:t>
+      </w:r>
+    </w:p>
+    <w:p>
+      <w:pPr>
+        <w:shd w:val="clear" w:color="auto" w:fill="FFFFFF"/>
+        <w:rPr>
+          <w:rFonts w:ascii="Helvetica Neue" w:hAnsi="Helvetica Neue"/>
+          <w:color w:val="000000"/>
+          <w:sz w:val="23"/>
+          <w:szCs w:val="23"/>
+          <w:lang w:val="en-NZ" w:eastAsia="en-NZ"/>
+        </w:rPr>
+      </w:pPr>
+      <w:r>
+        <w:rPr>
+          <w:rFonts w:ascii="Helvetica Neue" w:hAnsi="Helvetica Neue"/>
+          <w:color w:val="000000"/>
+          <w:sz w:val="23"/>
+          <w:szCs w:val="23"/>
+          <w:lang w:val="en-NZ" w:eastAsia="en-NZ"/>
+        </w:rPr>
+        <w:t>Casey told the entire team that the Use Case Register should be updated to have an “ending” or “closing” scenario</w:t>
+      </w:r>
+    </w:p>
+    <w:p>
+      <w:pPr>
+        <w:shd w:val="clear" w:color="auto" w:fill="FFFFFF"/>
+        <w:rPr>
+          <w:rFonts w:ascii="Helvetica Neue" w:hAnsi="Helvetica Neue"/>
+          <w:color w:val="000000"/>
+          <w:sz w:val="23"/>
+          <w:szCs w:val="23"/>
+          <w:lang w:val="en-NZ" w:eastAsia="en-NZ"/>
+        </w:rPr>
+      </w:pPr>
+      <w:r>
+        <w:rPr>
+          <w:rFonts w:ascii="Helvetica Neue" w:hAnsi="Helvetica Neue"/>
+          <w:color w:val="000000"/>
+          <w:sz w:val="23"/>
+          <w:szCs w:val="23"/>
+          <w:lang w:val="en-NZ" w:eastAsia="en-NZ"/>
+        </w:rPr>
+        <w:t>Edward is fixing the use cases</w:t>
+      </w:r>
+    </w:p>
+    <w:p>
+      <w:pPr>
+        <w:widowControl w:val="0"/>
+        <w:autoSpaceDE w:val="0"/>
+        <w:autoSpaceDN w:val="0"/>
+        <w:adjustRightInd w:val="0"/>
+        <w:spacing w:after="200" w:line="276" w:lineRule="auto"/>
+        <w:ind w:right="-1"/>
+      </w:pPr>
+    </w:p>
+    <w:p>
+      <w:pPr>
+        <w:widowControl w:val="0"/>
+        <w:autoSpaceDE w:val="0"/>
+        <w:autoSpaceDN w:val="0"/>
+        <w:adjustRightInd w:val="0"/>
+        <w:spacing w:after="200" w:line="276" w:lineRule="auto"/>
+        <w:ind w:right="-1"/>
+      </w:pPr>
+    </w:p>
+    <w:p>
+      <w:pPr>
+        <w:widowControl w:val="0"/>
+        <w:autoSpaceDE w:val="0"/>
+        <w:autoSpaceDN w:val="0"/>
+        <w:adjustRightInd w:val="0"/>
+        <w:spacing w:after="200" w:line="276" w:lineRule="auto"/>
+        <w:ind w:right="-1"/>
+      </w:pPr>
+    </w:p>
+    <w:p>
+      <w:pPr>
+        <w:widowControl w:val="0"/>
+        <w:autoSpaceDE w:val="0"/>
+        <w:autoSpaceDN w:val="0"/>
+        <w:adjustRightInd w:val="0"/>
+        <w:spacing w:after="200" w:line="276" w:lineRule="auto"/>
+        <w:ind w:right="-1"/>
+      </w:pPr>
+    </w:p>
+    <w:p>
+      <w:pPr>
+        <w:widowControl w:val="0"/>
+        <w:autoSpaceDE w:val="0"/>
+        <w:autoSpaceDN w:val="0"/>
+        <w:adjustRightInd w:val="0"/>
+        <w:spacing w:after="200" w:line="276" w:lineRule="auto"/>
+        <w:ind w:right="-1"/>
+      </w:pPr>
+    </w:p>
+    <w:p>
+      <w:pPr>
+        <w:widowControl w:val="0"/>
+        <w:autoSpaceDE w:val="0"/>
+        <w:autoSpaceDN w:val="0"/>
+        <w:adjustRightInd w:val="0"/>
+        <w:spacing w:after="200" w:line="276" w:lineRule="auto"/>
+        <w:ind w:right="-1"/>
+      </w:pPr>
+    </w:p>
+    <w:p>
+      <w:pPr>
+        <w:widowControl w:val="0"/>
+        <w:autoSpaceDE w:val="0"/>
+        <w:autoSpaceDN w:val="0"/>
+        <w:adjustRightInd w:val="0"/>
+        <w:spacing w:after="200" w:line="276" w:lineRule="auto"/>
+        <w:ind w:right="-1"/>
+      </w:pPr>
+    </w:p>
+    <w:p>
+      <w:pPr>
+        <w:widowControl w:val="0"/>
+        <w:autoSpaceDE w:val="0"/>
+        <w:autoSpaceDN w:val="0"/>
+        <w:adjustRightInd w:val="0"/>
+        <w:spacing w:after="200" w:line="276" w:lineRule="auto"/>
+        <w:ind w:right="-1"/>
+      </w:pPr>
+    </w:p>
+    <w:p>
+      <w:pPr>
+        <w:widowControl w:val="0"/>
+        <w:autoSpaceDE w:val="0"/>
+        <w:autoSpaceDN w:val="0"/>
+        <w:adjustRightInd w:val="0"/>
+        <w:spacing w:after="200" w:line="276" w:lineRule="auto"/>
+        <w:ind w:right="-1"/>
+      </w:pPr>
+    </w:p>
+    <w:p>
+      <w:pPr>
+        <w:widowControl w:val="0"/>
+        <w:autoSpaceDE w:val="0"/>
+        <w:autoSpaceDN w:val="0"/>
+        <w:adjustRightInd w:val="0"/>
+        <w:spacing w:after="200" w:line="276" w:lineRule="auto"/>
+        <w:ind w:right="-1"/>
+      </w:pPr>
+    </w:p>
+    <w:p>
+      <w:pPr>
+        <w:widowControl w:val="0"/>
+        <w:autoSpaceDE w:val="0"/>
+        <w:autoSpaceDN w:val="0"/>
+        <w:adjustRightInd w:val="0"/>
+        <w:spacing w:after="200" w:line="276" w:lineRule="auto"/>
+        <w:ind w:right="-1"/>
+      </w:pPr>
+    </w:p>
+    <w:p>
+      <w:pPr>
+        <w:widowControl w:val="0"/>
+        <w:autoSpaceDE w:val="0"/>
+        <w:autoSpaceDN w:val="0"/>
+        <w:adjustRightInd w:val="0"/>
+        <w:spacing w:after="200" w:line="276" w:lineRule="auto"/>
+        <w:ind w:right="-1"/>
+      </w:pPr>
+    </w:p>
+    <w:p>
+      <w:pPr>
+        <w:widowControl w:val="0"/>
+        <w:autoSpaceDE w:val="0"/>
+        <w:autoSpaceDN w:val="0"/>
+        <w:adjustRightInd w:val="0"/>
+        <w:spacing w:after="200" w:line="276" w:lineRule="auto"/>
+        <w:ind w:right="-1"/>
+      </w:pPr>
+    </w:p>
+    <w:p>
+      <w:pPr>
+        <w:widowControl w:val="0"/>
+        <w:autoSpaceDE w:val="0"/>
+        <w:autoSpaceDN w:val="0"/>
+        <w:adjustRightInd w:val="0"/>
+        <w:spacing w:after="200" w:line="276" w:lineRule="auto"/>
+        <w:ind w:right="-1"/>
+      </w:pPr>
+    </w:p>
+    <w:p>
+      <w:pPr>
+        <w:widowControl w:val="0"/>
+        <w:autoSpaceDE w:val="0"/>
+        <w:autoSpaceDN w:val="0"/>
+        <w:adjustRightInd w:val="0"/>
+        <w:spacing w:after="200" w:line="276" w:lineRule="auto"/>
+        <w:ind w:right="-1"/>
+      </w:pPr>
+    </w:p>
+    <w:p>
+      <w:pPr>
+        <w:widowControl w:val="0"/>
+        <w:autoSpaceDE w:val="0"/>
+        <w:autoSpaceDN w:val="0"/>
+        <w:adjustRightInd w:val="0"/>
+        <w:spacing w:after="200" w:line="276" w:lineRule="auto"/>
+        <w:ind w:right="-1"/>
+      </w:pPr>
+    </w:p>
+    <w:p>
+      <w:pPr>
+        <w:widowControl w:val="0"/>
+        <w:autoSpaceDE w:val="0"/>
+        <w:autoSpaceDN w:val="0"/>
+        <w:adjustRightInd w:val="0"/>
+        <w:spacing w:after="200" w:line="276" w:lineRule="auto"/>
+        <w:ind w:right="-1"/>
+      </w:pPr>
+    </w:p>
+    <w:p>
+      <w:pPr>
+        <w:widowControl w:val="0"/>
+        <w:autoSpaceDE w:val="0"/>
+        <w:autoSpaceDN w:val="0"/>
+        <w:adjustRightInd w:val="0"/>
+        <w:spacing w:after="200" w:line="276" w:lineRule="auto"/>
+        <w:ind w:right="-1"/>
+      </w:pPr>
+    </w:p>
+    <w:p>
+      <w:pPr>
+        <w:widowControl w:val="0"/>
+        <w:autoSpaceDE w:val="0"/>
+        <w:autoSpaceDN w:val="0"/>
+        <w:adjustRightInd w:val="0"/>
+        <w:spacing w:after="200" w:line="276" w:lineRule="auto"/>
+        <w:ind w:right="-1"/>
+      </w:pPr>
+    </w:p>
+    <w:p>
+      <w:pPr>
+        <w:widowControl w:val="0"/>
+        <w:autoSpaceDE w:val="0"/>
+        <w:autoSpaceDN w:val="0"/>
+        <w:adjustRightInd w:val="0"/>
+        <w:spacing w:after="200" w:line="276" w:lineRule="auto"/>
+        <w:ind w:right="-1"/>
+      </w:pPr>
+    </w:p>
+    <w:p>
+      <w:pPr>
+        <w:widowControl w:val="0"/>
+        <w:autoSpaceDE w:val="0"/>
+        <w:autoSpaceDN w:val="0"/>
+        <w:adjustRightInd w:val="0"/>
+        <w:spacing w:after="200" w:line="276" w:lineRule="auto"/>
+        <w:ind w:right="-1"/>
+      </w:pPr>
+    </w:p>
+    <w:p>
+      <w:pPr>
+        <w:widowControl w:val="0"/>
+        <w:autoSpaceDE w:val="0"/>
+        <w:autoSpaceDN w:val="0"/>
+        <w:adjustRightInd w:val="0"/>
+        <w:spacing w:after="200" w:line="276" w:lineRule="auto"/>
+        <w:ind w:right="-1"/>
+      </w:pPr>
+    </w:p>
+    <w:p>
+      <w:pPr>
+        <w:widowControl w:val="0"/>
+        <w:autoSpaceDE w:val="0"/>
+        <w:autoSpaceDN w:val="0"/>
+        <w:adjustRightInd w:val="0"/>
+        <w:spacing w:before="480" w:line="276" w:lineRule="auto"/>
+        <w:ind w:right="-1"/>
+        <w:rPr>
+          <w:rFonts w:ascii="Helvetica" w:hAnsi="Helvetica" w:cs="Helvetica"/>
+          <w:b/>
+          <w:bCs/>
+          <w:sz w:val="28"/>
+          <w:szCs w:val="28"/>
+        </w:rPr>
+      </w:pPr>
+      <w:r>
+        <w:rPr>
+          <w:rFonts w:ascii="Helvetica" w:hAnsi="Helvetica" w:cs="Helvetica"/>
+          <w:b/>
+          <w:bCs/>
+          <w:sz w:val="28"/>
+          <w:szCs w:val="28"/>
+        </w:rPr>
+        <w:t>Meeting 6</w:t>
+      </w:r>
+    </w:p>
+    <w:p>
+      <w:pPr>
+        <w:widowControl w:val="0"/>
+        <w:autoSpaceDE w:val="0"/>
+        <w:autoSpaceDN w:val="0"/>
+        <w:adjustRightInd w:val="0"/>
+        <w:spacing w:before="200" w:line="276" w:lineRule="auto"/>
+        <w:ind w:right="-1"/>
+        <w:rPr>
+          <w:rFonts w:ascii="MS Gothic" w:eastAsia="MS Gothic" w:hAnsi="MS Gothic" w:cs="MS Gothic"/>
+          <w:b/>
+          <w:bCs/>
+          <w:sz w:val="26"/>
+          <w:szCs w:val="26"/>
+        </w:rPr>
+      </w:pPr>
+      <w:r>
+        <w:rPr>
+          <w:rFonts w:ascii="Helvetica" w:hAnsi="Helvetica" w:cs="Helvetica"/>
+          <w:b/>
+          <w:bCs/>
+          <w:sz w:val="26"/>
+          <w:szCs w:val="26"/>
+        </w:rPr>
+        <w:t>Date: 18</w:t>
+      </w:r>
+      <w:r>
+        <w:rPr>
+          <w:rFonts w:ascii="Helvetica" w:hAnsi="Helvetica" w:cs="Helvetica"/>
+          <w:b/>
+          <w:bCs/>
+          <w:sz w:val="26"/>
+          <w:szCs w:val="26"/>
+        </w:rPr>
+        <w:t>th of May</w:t>
+      </w:r>
+      <w:r>
+        <w:rPr>
+          <w:rFonts w:ascii="MS Gothic" w:eastAsia="MS Gothic" w:hAnsi="MS Gothic" w:cs="MS Gothic" w:hint="eastAsia"/>
+          <w:b/>
+          <w:bCs/>
+          <w:sz w:val="26"/>
+          <w:szCs w:val="26"/>
+        </w:rPr>
+        <w:t> +</w:t>
+      </w:r>
+    </w:p>
+    <w:p>
+      <w:pPr>
+        <w:widowControl w:val="0"/>
+        <w:autoSpaceDE w:val="0"/>
+        <w:autoSpaceDN w:val="0"/>
+        <w:adjustRightInd w:val="0"/>
+        <w:spacing w:before="200" w:line="276" w:lineRule="auto"/>
+        <w:ind w:right="-1"/>
+        <w:rPr>
+          <w:rFonts w:ascii="MS Gothic" w:eastAsia="MS Gothic" w:hAnsi="MS Gothic" w:cs="MS Gothic"/>
+          <w:b/>
+          <w:bCs/>
+          <w:sz w:val="26"/>
+          <w:szCs w:val="26"/>
+        </w:rPr>
+      </w:pPr>
+      <w:r>
+        <w:rPr>
+          <w:rFonts w:ascii="Helvetica" w:hAnsi="Helvetica" w:cs="Helvetica"/>
+          <w:b/>
+          <w:bCs/>
+          <w:sz w:val="26"/>
+          <w:szCs w:val="26"/>
+        </w:rPr>
+        <w:t>Location: ECS Kitchen, Level 2, Cotton Building, VUW</w:t>
+      </w:r>
+      <w:r>
+        <w:rPr>
+          <w:rFonts w:ascii="MS Gothic" w:eastAsia="MS Gothic" w:hAnsi="MS Gothic" w:cs="MS Gothic" w:hint="eastAsia"/>
+          <w:b/>
+          <w:bCs/>
+          <w:sz w:val="26"/>
+          <w:szCs w:val="26"/>
+        </w:rPr>
+        <w:t> +</w:t>
+      </w:r>
+    </w:p>
+    <w:p>
+      <w:pPr>
+        <w:widowControl w:val="0"/>
+        <w:autoSpaceDE w:val="0"/>
+        <w:autoSpaceDN w:val="0"/>
+        <w:adjustRightInd w:val="0"/>
+        <w:spacing w:before="200" w:line="276" w:lineRule="auto"/>
+        <w:ind w:right="-1"/>
+        <w:rPr>
+          <w:rFonts w:ascii="Helvetica" w:hAnsi="Helvetica" w:cs="Helvetica"/>
+          <w:b/>
+          <w:bCs/>
+          <w:sz w:val="26"/>
+          <w:szCs w:val="26"/>
+        </w:rPr>
+      </w:pPr>
+      <w:r>
+        <w:rPr>
+          <w:rFonts w:ascii="Helvetica" w:hAnsi="Helvetica" w:cs="Helvetica"/>
+          <w:b/>
+          <w:bCs/>
+          <w:sz w:val="26"/>
+          <w:szCs w:val="26"/>
+        </w:rPr>
+        <w:t>Attendance:</w:t>
+      </w:r>
+    </w:p>
+    <w:p>
+      <w:pPr>
+        <w:rPr>
+          <w:sz w:val="24"/>
+          <w:szCs w:val="24"/>
+          <w:lang w:val="en-NZ" w:eastAsia="en-NZ"/>
+        </w:rPr>
+      </w:pPr>
+      <w:r>
+        <w:rPr>
+          <w:sz w:val="24"/>
+          <w:szCs w:val="24"/>
+          <w:lang w:val="en-NZ" w:eastAsia="en-NZ"/>
+        </w:rPr>
+        <w:t>​</w:t>
+      </w:r>
+    </w:p>
+    <w:p>
+      <w:pPr>
+        <w:shd w:val="clear" w:color="auto" w:fill="FFFFFF"/>
+        <w:rPr>
+          <w:rFonts w:ascii="Helvetica Neue" w:hAnsi="Helvetica Neue"/>
+          <w:color w:val="000000"/>
+          <w:sz w:val="23"/>
+          <w:szCs w:val="23"/>
+          <w:lang w:val="en-NZ" w:eastAsia="en-NZ"/>
+        </w:rPr>
+      </w:pPr>
+      <w:r>
+        <w:rPr>
+          <w:rFonts w:ascii="Helvetica Neue" w:hAnsi="Helvetica Neue"/>
+          <w:color w:val="000000"/>
+          <w:sz w:val="23"/>
+          <w:szCs w:val="23"/>
+          <w:lang w:val="en-NZ" w:eastAsia="en-NZ"/>
+        </w:rPr>
+        <w:t>All present</w:t>
+      </w:r>
+    </w:p>
+    <w:p>
+      <w:pPr>
+        <w:shd w:val="clear" w:color="auto" w:fill="FFFFFF"/>
+        <w:rPr>
+          <w:rFonts w:ascii="Helvetica Neue" w:hAnsi="Helvetica Neue"/>
+          <w:color w:val="000000"/>
+          <w:sz w:val="23"/>
+          <w:szCs w:val="23"/>
+          <w:lang w:val="en-NZ" w:eastAsia="en-NZ"/>
+        </w:rPr>
+      </w:pPr>
+      <w:r>
+        <w:rPr>
+          <w:rFonts w:ascii="Helvetica Neue" w:hAnsi="Helvetica Neue"/>
+          <w:color w:val="000000"/>
+          <w:sz w:val="23"/>
+          <w:szCs w:val="23"/>
+          <w:lang w:val="en-NZ" w:eastAsia="en-NZ"/>
+        </w:rPr>
+        <w:t>Apologies:</w:t>
+      </w:r>
+    </w:p>
+    <w:p>
+      <w:pPr>
+        <w:shd w:val="clear" w:color="auto" w:fill="FFFFFF"/>
+        <w:rPr>
+          <w:rFonts w:ascii="Helvetica Neue" w:hAnsi="Helvetica Neue"/>
+          <w:color w:val="000000"/>
+          <w:sz w:val="23"/>
+          <w:szCs w:val="23"/>
+          <w:lang w:val="en-NZ" w:eastAsia="en-NZ"/>
+        </w:rPr>
+      </w:pPr>
+      <w:r>
+        <w:rPr>
+          <w:rFonts w:ascii="Helvetica Neue" w:hAnsi="Helvetica Neue"/>
+          <w:color w:val="000000"/>
+          <w:sz w:val="23"/>
+          <w:szCs w:val="23"/>
+          <w:lang w:val="en-NZ" w:eastAsia="en-NZ"/>
+        </w:rPr>
+        <w:t>Jian Wei</w:t>
+      </w:r>
+    </w:p>
+    <w:p>
+      <w:pPr>
+        <w:shd w:val="clear" w:color="auto" w:fill="FFFFFF"/>
+        <w:rPr>
+          <w:rFonts w:ascii="Helvetica Neue" w:hAnsi="Helvetica Neue"/>
+          <w:color w:val="000000"/>
+          <w:sz w:val="23"/>
+          <w:szCs w:val="23"/>
+          <w:lang w:val="en-NZ" w:eastAsia="en-NZ"/>
+        </w:rPr>
+      </w:pPr>
+    </w:p>
+    <w:p>
+      <w:pPr>
+        <w:shd w:val="clear" w:color="auto" w:fill="FFFFFF"/>
+        <w:rPr>
+          <w:rFonts w:ascii="Helvetica Neue" w:hAnsi="Helvetica Neue"/>
+          <w:color w:val="000000"/>
+          <w:sz w:val="23"/>
+          <w:szCs w:val="23"/>
+          <w:lang w:val="en-NZ" w:eastAsia="en-NZ"/>
+        </w:rPr>
+      </w:pPr>
+      <w:r>
+        <w:rPr>
+          <w:rFonts w:ascii="Helvetica Neue" w:hAnsi="Helvetica Neue"/>
+          <w:color w:val="000000"/>
+          <w:sz w:val="23"/>
+          <w:szCs w:val="23"/>
+          <w:lang w:val="en-NZ" w:eastAsia="en-NZ"/>
+        </w:rPr>
+        <w:t>Notes:</w:t>
+      </w:r>
+    </w:p>
+    <w:p>
+      <w:pPr>
+        <w:shd w:val="clear" w:color="auto" w:fill="FFFFFF"/>
+        <w:rPr>
+          <w:rFonts w:ascii="Helvetica Neue" w:hAnsi="Helvetica Neue"/>
+          <w:color w:val="000000"/>
+          <w:sz w:val="23"/>
+          <w:szCs w:val="23"/>
+          <w:lang w:val="en-NZ" w:eastAsia="en-NZ"/>
+        </w:rPr>
+      </w:pPr>
+      <w:r>
+        <w:rPr>
+          <w:rFonts w:ascii="Helvetica Neue" w:hAnsi="Helvetica Neue"/>
+          <w:color w:val="000000"/>
+          <w:sz w:val="23"/>
+          <w:szCs w:val="23"/>
+          <w:lang w:val="en-NZ" w:eastAsia="en-NZ"/>
+        </w:rPr>
+        <w:t>Discuss whether to use HTML/angular.js vs javaFX/Swing</w:t>
+      </w:r>
+    </w:p>
+    <w:p>
+      <w:pPr>
+        <w:shd w:val="clear" w:color="auto" w:fill="FFFFFF"/>
+        <w:rPr>
+          <w:rFonts w:ascii="Helvetica Neue" w:hAnsi="Helvetica Neue"/>
+          <w:color w:val="000000"/>
+          <w:sz w:val="23"/>
+          <w:szCs w:val="23"/>
+          <w:lang w:val="en-NZ" w:eastAsia="en-NZ"/>
+        </w:rPr>
+      </w:pPr>
+      <w:r>
+        <w:rPr>
+          <w:rFonts w:ascii="Helvetica Neue" w:hAnsi="Helvetica Neue"/>
+          <w:color w:val="000000"/>
+          <w:sz w:val="23"/>
+          <w:szCs w:val="23"/>
+          <w:lang w:val="en-NZ" w:eastAsia="en-NZ"/>
+        </w:rPr>
+        <w:t>We are leaning towards HTML due to insufficient time</w:t>
+      </w:r>
+    </w:p>
+    <w:p>
+      <w:pPr>
+        <w:shd w:val="clear" w:color="auto" w:fill="FFFFFF"/>
+        <w:rPr>
+          <w:rFonts w:ascii="Helvetica Neue" w:hAnsi="Helvetica Neue"/>
+          <w:color w:val="000000"/>
+          <w:sz w:val="23"/>
+          <w:szCs w:val="23"/>
+          <w:lang w:val="en-NZ" w:eastAsia="en-NZ"/>
+        </w:rPr>
+      </w:pPr>
+      <w:r>
+        <w:rPr>
+          <w:rFonts w:ascii="Helvetica Neue" w:hAnsi="Helvetica Neue"/>
+          <w:color w:val="000000"/>
+          <w:sz w:val="23"/>
+          <w:szCs w:val="23"/>
+          <w:lang w:val="en-NZ" w:eastAsia="en-NZ"/>
+        </w:rPr>
+        <w:t>Casey and I to do wireframe mockups for the UI</w:t>
+      </w:r>
+    </w:p>
+    <w:p>
+      <w:pPr>
+        <w:shd w:val="clear" w:color="auto" w:fill="FFFFFF"/>
+        <w:rPr>
+          <w:rFonts w:ascii="Helvetica Neue" w:hAnsi="Helvetica Neue"/>
+          <w:color w:val="000000"/>
+          <w:sz w:val="23"/>
+          <w:szCs w:val="23"/>
+          <w:lang w:val="en-NZ" w:eastAsia="en-NZ"/>
+        </w:rPr>
+      </w:pPr>
+      <w:r>
+        <w:rPr>
+          <w:rFonts w:ascii="Helvetica Neue" w:hAnsi="Helvetica Neue"/>
+          <w:color w:val="000000"/>
+          <w:sz w:val="23"/>
+          <w:szCs w:val="23"/>
+          <w:lang w:val="en-NZ" w:eastAsia="en-NZ"/>
+        </w:rPr>
+        <w:t>Done by midnight</w:t>
+      </w:r>
+    </w:p>
+    <w:p>
+      <w:pPr>
+        <w:shd w:val="clear" w:color="auto" w:fill="FFFFFF"/>
+        <w:rPr>
+          <w:rFonts w:ascii="Helvetica Neue" w:hAnsi="Helvetica Neue"/>
+          <w:color w:val="000000"/>
+          <w:sz w:val="23"/>
+          <w:szCs w:val="23"/>
+          <w:lang w:val="en-NZ" w:eastAsia="en-NZ"/>
+        </w:rPr>
+      </w:pPr>
+      <w:r>
+        <w:rPr>
+          <w:rFonts w:ascii="Helvetica Neue" w:hAnsi="Helvetica Neue"/>
+          <w:color w:val="000000"/>
+          <w:sz w:val="23"/>
+          <w:szCs w:val="23"/>
+          <w:lang w:val="en-NZ" w:eastAsia="en-NZ"/>
+        </w:rPr>
+        <w:t>Tomorrow we start implement front-end html</w:t>
+      </w:r>
+    </w:p>
+    <w:p>
+      <w:pPr>
+        <w:widowControl w:val="0"/>
+        <w:autoSpaceDE w:val="0"/>
+        <w:autoSpaceDN w:val="0"/>
+        <w:adjustRightInd w:val="0"/>
+        <w:spacing w:before="200" w:line="276" w:lineRule="auto"/>
+        <w:ind w:right="-1"/>
+        <w:rPr>
+          <w:rFonts w:ascii="Helvetica" w:hAnsi="Helvetica" w:cs="Helvetica"/>
+          <w:b/>
+          <w:bCs/>
+          <w:sz w:val="26"/>
+          <w:szCs w:val="26"/>
+        </w:rPr>
+      </w:pPr>
+    </w:p>
+    <w:p>
+      <w:pPr>
+        <w:widowControl w:val="0"/>
+        <w:autoSpaceDE w:val="0"/>
+        <w:autoSpaceDN w:val="0"/>
+        <w:adjustRightInd w:val="0"/>
+        <w:spacing w:before="200" w:line="276" w:lineRule="auto"/>
+        <w:ind w:right="-1"/>
+        <w:rPr>
+          <w:rFonts w:ascii="Helvetica" w:hAnsi="Helvetica" w:cs="Helvetica"/>
+          <w:b/>
+          <w:bCs/>
+          <w:sz w:val="26"/>
+          <w:szCs w:val="26"/>
+        </w:rPr>
+      </w:pPr>
+    </w:p>
+    <w:p>
+      <w:pPr>
+        <w:widowControl w:val="0"/>
+        <w:autoSpaceDE w:val="0"/>
+        <w:autoSpaceDN w:val="0"/>
+        <w:adjustRightInd w:val="0"/>
+        <w:spacing w:before="200" w:line="276" w:lineRule="auto"/>
+        <w:ind w:right="-1"/>
+        <w:rPr>
+          <w:rFonts w:ascii="Helvetica" w:hAnsi="Helvetica" w:cs="Helvetica"/>
+          <w:b/>
+          <w:bCs/>
+          <w:sz w:val="26"/>
+          <w:szCs w:val="26"/>
+        </w:rPr>
+      </w:pPr>
+    </w:p>
+    <w:p>
+      <w:pPr>
+        <w:widowControl w:val="0"/>
+        <w:autoSpaceDE w:val="0"/>
+        <w:autoSpaceDN w:val="0"/>
+        <w:adjustRightInd w:val="0"/>
+        <w:spacing w:before="200" w:line="276" w:lineRule="auto"/>
+        <w:ind w:right="-1"/>
+        <w:rPr>
+          <w:rFonts w:ascii="Helvetica" w:hAnsi="Helvetica" w:cs="Helvetica"/>
+          <w:b/>
+          <w:bCs/>
+          <w:sz w:val="26"/>
+          <w:szCs w:val="26"/>
+        </w:rPr>
+      </w:pPr>
+    </w:p>
+    <w:p>
+      <w:pPr>
+        <w:widowControl w:val="0"/>
+        <w:autoSpaceDE w:val="0"/>
+        <w:autoSpaceDN w:val="0"/>
+        <w:adjustRightInd w:val="0"/>
+        <w:spacing w:before="200" w:line="276" w:lineRule="auto"/>
+        <w:ind w:right="-1"/>
+        <w:rPr>
+          <w:rFonts w:ascii="Helvetica" w:hAnsi="Helvetica" w:cs="Helvetica"/>
+          <w:b/>
+          <w:bCs/>
+          <w:sz w:val="26"/>
+          <w:szCs w:val="26"/>
+        </w:rPr>
+      </w:pPr>
+    </w:p>
+    <w:p>
+      <w:pPr>
+        <w:widowControl w:val="0"/>
+        <w:autoSpaceDE w:val="0"/>
+        <w:autoSpaceDN w:val="0"/>
+        <w:adjustRightInd w:val="0"/>
+        <w:spacing w:before="200" w:line="276" w:lineRule="auto"/>
+        <w:ind w:right="-1"/>
+        <w:rPr>
+          <w:rFonts w:ascii="Helvetica" w:hAnsi="Helvetica" w:cs="Helvetica"/>
+          <w:b/>
+          <w:bCs/>
+          <w:sz w:val="26"/>
+          <w:szCs w:val="26"/>
+        </w:rPr>
+      </w:pPr>
+    </w:p>
+    <w:p>
+      <w:pPr>
+        <w:widowControl w:val="0"/>
+        <w:autoSpaceDE w:val="0"/>
+        <w:autoSpaceDN w:val="0"/>
+        <w:adjustRightInd w:val="0"/>
+        <w:spacing w:before="200" w:line="276" w:lineRule="auto"/>
+        <w:ind w:right="-1"/>
+        <w:rPr>
+          <w:rFonts w:ascii="Helvetica" w:hAnsi="Helvetica" w:cs="Helvetica"/>
+          <w:b/>
+          <w:bCs/>
+          <w:sz w:val="26"/>
+          <w:szCs w:val="26"/>
+        </w:rPr>
+      </w:pPr>
+    </w:p>
+    <w:p>
+      <w:pPr>
+        <w:widowControl w:val="0"/>
+        <w:autoSpaceDE w:val="0"/>
+        <w:autoSpaceDN w:val="0"/>
+        <w:adjustRightInd w:val="0"/>
+        <w:spacing w:before="200" w:line="276" w:lineRule="auto"/>
+        <w:ind w:right="-1"/>
+        <w:rPr>
+          <w:rFonts w:ascii="Helvetica" w:hAnsi="Helvetica" w:cs="Helvetica"/>
+          <w:b/>
+          <w:bCs/>
+          <w:sz w:val="26"/>
+          <w:szCs w:val="26"/>
+        </w:rPr>
+      </w:pPr>
+    </w:p>
+    <w:p>
+      <w:pPr>
+        <w:widowControl w:val="0"/>
+        <w:autoSpaceDE w:val="0"/>
+        <w:autoSpaceDN w:val="0"/>
+        <w:adjustRightInd w:val="0"/>
+        <w:spacing w:before="200" w:line="276" w:lineRule="auto"/>
+        <w:ind w:right="-1"/>
+        <w:rPr>
+          <w:rFonts w:ascii="Helvetica" w:hAnsi="Helvetica" w:cs="Helvetica"/>
+          <w:b/>
+          <w:bCs/>
+          <w:sz w:val="26"/>
+          <w:szCs w:val="26"/>
+        </w:rPr>
+      </w:pPr>
+    </w:p>
+    <w:p>
+      <w:pPr>
+        <w:widowControl w:val="0"/>
+        <w:autoSpaceDE w:val="0"/>
+        <w:autoSpaceDN w:val="0"/>
+        <w:adjustRightInd w:val="0"/>
+        <w:spacing w:before="480" w:line="276" w:lineRule="auto"/>
+        <w:ind w:right="-1"/>
+        <w:rPr>
+          <w:rFonts w:ascii="Helvetica" w:hAnsi="Helvetica" w:cs="Helvetica"/>
+          <w:b/>
+          <w:bCs/>
+          <w:sz w:val="28"/>
+          <w:szCs w:val="28"/>
+        </w:rPr>
+      </w:pPr>
+      <w:r>
+        <w:rPr>
+          <w:rFonts w:ascii="Helvetica" w:hAnsi="Helvetica" w:cs="Helvetica"/>
+          <w:b/>
+          <w:bCs/>
+          <w:sz w:val="28"/>
+          <w:szCs w:val="28"/>
+        </w:rPr>
+        <w:lastRenderedPageBreak/>
+        <w:t>Meeting 7</w:t>
+      </w:r>
+    </w:p>
+    <w:p>
+      <w:pPr>
+        <w:widowControl w:val="0"/>
+        <w:autoSpaceDE w:val="0"/>
+        <w:autoSpaceDN w:val="0"/>
+        <w:adjustRightInd w:val="0"/>
+        <w:spacing w:before="200" w:line="276" w:lineRule="auto"/>
+        <w:ind w:right="-1"/>
+        <w:rPr>
+          <w:rFonts w:ascii="MS Gothic" w:eastAsia="MS Gothic" w:hAnsi="MS Gothic" w:cs="MS Gothic"/>
+          <w:b/>
+          <w:bCs/>
+          <w:sz w:val="26"/>
+          <w:szCs w:val="26"/>
+        </w:rPr>
+      </w:pPr>
+      <w:r>
+        <w:rPr>
+          <w:rFonts w:ascii="Helvetica" w:hAnsi="Helvetica" w:cs="Helvetica"/>
+          <w:b/>
+          <w:bCs/>
+          <w:sz w:val="26"/>
+          <w:szCs w:val="26"/>
+        </w:rPr>
+        <w:t>Date: 26</w:t>
+      </w:r>
+      <w:r>
+        <w:rPr>
+          <w:rFonts w:ascii="Helvetica" w:hAnsi="Helvetica" w:cs="Helvetica"/>
+          <w:b/>
+          <w:bCs/>
+          <w:sz w:val="26"/>
+          <w:szCs w:val="26"/>
+        </w:rPr>
+        <w:t>th of May</w:t>
+      </w:r>
+      <w:r>
+        <w:rPr>
+          <w:rFonts w:ascii="MS Gothic" w:eastAsia="MS Gothic" w:hAnsi="MS Gothic" w:cs="MS Gothic" w:hint="eastAsia"/>
+          <w:b/>
+          <w:bCs/>
+          <w:sz w:val="26"/>
+          <w:szCs w:val="26"/>
+        </w:rPr>
+        <w:t> +</w:t>
+      </w:r>
+    </w:p>
+    <w:p>
+      <w:pPr>
+        <w:widowControl w:val="0"/>
+        <w:autoSpaceDE w:val="0"/>
+        <w:autoSpaceDN w:val="0"/>
+        <w:adjustRightInd w:val="0"/>
+        <w:spacing w:before="200" w:line="276" w:lineRule="auto"/>
+        <w:ind w:right="-1"/>
+        <w:rPr>
+          <w:rFonts w:ascii="MS Gothic" w:eastAsia="MS Gothic" w:hAnsi="MS Gothic" w:cs="MS Gothic"/>
+          <w:b/>
+          <w:bCs/>
+          <w:sz w:val="26"/>
+          <w:szCs w:val="26"/>
+        </w:rPr>
+      </w:pPr>
+      <w:r>
+        <w:rPr>
+          <w:rFonts w:ascii="Helvetica" w:hAnsi="Helvetica" w:cs="Helvetica"/>
+          <w:b/>
+          <w:bCs/>
+          <w:sz w:val="26"/>
+          <w:szCs w:val="26"/>
+        </w:rPr>
+        <w:t>Location: ECS Kitchen, Level 2, Cotton Building, VUW</w:t>
+      </w:r>
+      <w:r>
+        <w:rPr>
+          <w:rFonts w:ascii="MS Gothic" w:eastAsia="MS Gothic" w:hAnsi="MS Gothic" w:cs="MS Gothic" w:hint="eastAsia"/>
+          <w:b/>
+          <w:bCs/>
+          <w:sz w:val="26"/>
+          <w:szCs w:val="26"/>
+        </w:rPr>
+        <w:t> +</w:t>
+      </w:r>
+    </w:p>
+    <w:p>
+      <w:pPr>
+        <w:widowControl w:val="0"/>
+        <w:autoSpaceDE w:val="0"/>
+        <w:autoSpaceDN w:val="0"/>
+        <w:adjustRightInd w:val="0"/>
+        <w:spacing w:before="200" w:line="276" w:lineRule="auto"/>
+        <w:ind w:right="-1"/>
+        <w:rPr>
+          <w:rFonts w:ascii="Helvetica" w:hAnsi="Helvetica" w:cs="Helvetica"/>
+          <w:b/>
+          <w:bCs/>
+          <w:sz w:val="26"/>
+          <w:szCs w:val="26"/>
+        </w:rPr>
+      </w:pPr>
+      <w:r>
+        <w:rPr>
+          <w:rFonts w:ascii="Helvetica" w:hAnsi="Helvetica" w:cs="Helvetica"/>
+          <w:b/>
+          <w:bCs/>
+          <w:sz w:val="26"/>
+          <w:szCs w:val="26"/>
+        </w:rPr>
+        <w:t>Attendance:</w:t>
+      </w:r>
+    </w:p>
+    <w:p>
+      <w:pPr>
+        <w:widowControl w:val="0"/>
+        <w:autoSpaceDE w:val="0"/>
+        <w:autoSpaceDN w:val="0"/>
+        <w:adjustRightInd w:val="0"/>
+        <w:spacing w:before="200" w:line="276" w:lineRule="auto"/>
+        <w:ind w:right="-1"/>
+        <w:rPr>
+          <w:rFonts w:ascii="Helvetica" w:hAnsi="Helvetica" w:cs="Helvetica"/>
+          <w:b/>
+          <w:bCs/>
+          <w:sz w:val="26"/>
+          <w:szCs w:val="26"/>
+        </w:rPr>
+      </w:pPr>
+    </w:p>
+    <w:p>
+      <w:pPr>
+        <w:widowControl w:val="0"/>
+        <w:autoSpaceDE w:val="0"/>
+        <w:autoSpaceDN w:val="0"/>
+        <w:adjustRightInd w:val="0"/>
+        <w:spacing w:after="200" w:line="276" w:lineRule="auto"/>
+        <w:ind w:right="-1"/>
+      </w:pPr>
+    </w:p>
+    <w:p>
+      <w:pPr>
+        <w:widowControl w:val="0"/>
+        <w:autoSpaceDE w:val="0"/>
+        <w:autoSpaceDN w:val="0"/>
+        <w:adjustRightInd w:val="0"/>
+        <w:spacing w:after="200" w:line="276" w:lineRule="auto"/>
+        <w:ind w:right="-1"/>
+      </w:pPr>
+    </w:p>
+    <w:p>
+      <w:pPr>
+        <w:widowControl w:val="0"/>
+        <w:autoSpaceDE w:val="0"/>
+        <w:autoSpaceDN w:val="0"/>
+        <w:adjustRightInd w:val="0"/>
+        <w:spacing w:after="200" w:line="276" w:lineRule="auto"/>
+        <w:ind w:right="-1"/>
+      </w:pPr>
+    </w:p>
+    <w:p>
+      <w:pPr>
+        <w:widowControl w:val="0"/>
+        <w:autoSpaceDE w:val="0"/>
+        <w:autoSpaceDN w:val="0"/>
+        <w:adjustRightInd w:val="0"/>
+        <w:spacing w:after="200" w:line="276" w:lineRule="auto"/>
+        <w:ind w:right="-1"/>
+      </w:pPr>
+    </w:p>
+    <w:p>
+      <w:pPr>
+        <w:widowControl w:val="0"/>
+        <w:autoSpaceDE w:val="0"/>
+        <w:autoSpaceDN w:val="0"/>
+        <w:adjustRightInd w:val="0"/>
+        <w:spacing w:after="200" w:line="276" w:lineRule="auto"/>
+        <w:ind w:right="-1"/>
+      </w:pPr>
+    </w:p>
+    <w:p>
+      <w:pPr>
+        <w:widowControl w:val="0"/>
+        <w:autoSpaceDE w:val="0"/>
+        <w:autoSpaceDN w:val="0"/>
+        <w:adjustRightInd w:val="0"/>
+        <w:spacing w:after="200" w:line="276" w:lineRule="auto"/>
+        <w:ind w:right="-1"/>
+      </w:pPr>
+    </w:p>
+    <w:p>
+      <w:pPr>
+        <w:widowControl w:val="0"/>
+        <w:autoSpaceDE w:val="0"/>
+        <w:autoSpaceDN w:val="0"/>
+        <w:adjustRightInd w:val="0"/>
+        <w:spacing w:after="200" w:line="276" w:lineRule="auto"/>
+        <w:ind w:right="-1"/>
+      </w:pPr>
+    </w:p>
+    <w:p>
+      <w:pPr>
+        <w:widowControl w:val="0"/>
+        <w:autoSpaceDE w:val="0"/>
+        <w:autoSpaceDN w:val="0"/>
+        <w:adjustRightInd w:val="0"/>
+        <w:spacing w:after="200" w:line="276" w:lineRule="auto"/>
+        <w:ind w:right="-1"/>
+      </w:pPr>
+    </w:p>
+    <w:p>
+      <w:pPr>
+        <w:widowControl w:val="0"/>
+        <w:autoSpaceDE w:val="0"/>
+        <w:autoSpaceDN w:val="0"/>
+        <w:adjustRightInd w:val="0"/>
+        <w:spacing w:after="200" w:line="276" w:lineRule="auto"/>
+        <w:ind w:right="-1"/>
+      </w:pPr>
+    </w:p>
+    <w:p>
+      <w:pPr>
+        <w:widowControl w:val="0"/>
+        <w:autoSpaceDE w:val="0"/>
+        <w:autoSpaceDN w:val="0"/>
+        <w:adjustRightInd w:val="0"/>
+        <w:spacing w:after="200" w:line="276" w:lineRule="auto"/>
+        <w:ind w:right="-1"/>
+      </w:pPr>
+    </w:p>
+    <w:p>
+      <w:pPr>
+        <w:widowControl w:val="0"/>
+        <w:autoSpaceDE w:val="0"/>
+        <w:autoSpaceDN w:val="0"/>
+        <w:adjustRightInd w:val="0"/>
+        <w:spacing w:after="200" w:line="276" w:lineRule="auto"/>
+        <w:ind w:right="-1"/>
+      </w:pPr>
+    </w:p>
+    <w:p>
+      <w:pPr>
+        <w:widowControl w:val="0"/>
+        <w:autoSpaceDE w:val="0"/>
+        <w:autoSpaceDN w:val="0"/>
+        <w:adjustRightInd w:val="0"/>
+        <w:spacing w:after="200" w:line="276" w:lineRule="auto"/>
+        <w:ind w:right="-1"/>
+      </w:pPr>
+    </w:p>
+    <w:p>
+      <w:pPr>
+        <w:widowControl w:val="0"/>
+        <w:autoSpaceDE w:val="0"/>
+        <w:autoSpaceDN w:val="0"/>
+        <w:adjustRightInd w:val="0"/>
+        <w:spacing w:after="200" w:line="276" w:lineRule="auto"/>
+        <w:ind w:right="-1"/>
+      </w:pPr>
+    </w:p>
+    <w:p>
+      <w:pPr>
+        <w:widowControl w:val="0"/>
+        <w:autoSpaceDE w:val="0"/>
+        <w:autoSpaceDN w:val="0"/>
+        <w:adjustRightInd w:val="0"/>
+        <w:spacing w:after="200" w:line="276" w:lineRule="auto"/>
+        <w:ind w:right="-1"/>
+      </w:pPr>
+    </w:p>
+    <w:p>
+      <w:pPr>
+        <w:widowControl w:val="0"/>
+        <w:autoSpaceDE w:val="0"/>
+        <w:autoSpaceDN w:val="0"/>
+        <w:adjustRightInd w:val="0"/>
+        <w:spacing w:after="200" w:line="276" w:lineRule="auto"/>
+        <w:ind w:right="-1"/>
+      </w:pPr>
+    </w:p>
+    <w:p>
+      <w:pPr>
+        <w:widowControl w:val="0"/>
+        <w:autoSpaceDE w:val="0"/>
+        <w:autoSpaceDN w:val="0"/>
+        <w:adjustRightInd w:val="0"/>
+        <w:spacing w:after="200" w:line="276" w:lineRule="auto"/>
+        <w:ind w:right="-1"/>
+      </w:pPr>
+    </w:p>
+    <w:p>
+      <w:pPr>
+        <w:widowControl w:val="0"/>
+        <w:autoSpaceDE w:val="0"/>
+        <w:autoSpaceDN w:val="0"/>
+        <w:adjustRightInd w:val="0"/>
+        <w:spacing w:after="200" w:line="276" w:lineRule="auto"/>
+        <w:ind w:right="-1"/>
+      </w:pPr>
+    </w:p>
+    <w:p>
+      <w:pPr>
+        <w:widowControl w:val="0"/>
+        <w:autoSpaceDE w:val="0"/>
+        <w:autoSpaceDN w:val="0"/>
+        <w:adjustRightInd w:val="0"/>
+        <w:spacing w:after="200" w:line="276" w:lineRule="auto"/>
+        <w:ind w:right="-1"/>
+      </w:pPr>
+    </w:p>
+    <w:p>
+      <w:pPr>
+        <w:widowControl w:val="0"/>
+        <w:autoSpaceDE w:val="0"/>
+        <w:autoSpaceDN w:val="0"/>
+        <w:adjustRightInd w:val="0"/>
+        <w:spacing w:after="200" w:line="276" w:lineRule="auto"/>
+        <w:ind w:right="-1"/>
+      </w:pPr>
+    </w:p>
+    <w:p>
+      <w:pPr>
+        <w:widowControl w:val="0"/>
+        <w:autoSpaceDE w:val="0"/>
+        <w:autoSpaceDN w:val="0"/>
+        <w:adjustRightInd w:val="0"/>
+        <w:spacing w:after="200" w:line="276" w:lineRule="auto"/>
+        <w:ind w:right="-1"/>
+      </w:pPr>
+    </w:p>
+    <w:p>
+      <w:pPr>
+        <w:widowControl w:val="0"/>
+        <w:autoSpaceDE w:val="0"/>
+        <w:autoSpaceDN w:val="0"/>
+        <w:adjustRightInd w:val="0"/>
+        <w:spacing w:after="200" w:line="276" w:lineRule="auto"/>
+        <w:ind w:right="-1"/>
+      </w:pPr>
+    </w:p>
+    <w:p>
+      <w:pPr>
+        <w:widowControl w:val="0"/>
+        <w:autoSpaceDE w:val="0"/>
+        <w:autoSpaceDN w:val="0"/>
+        <w:adjustRightInd w:val="0"/>
+        <w:spacing w:after="200" w:line="276" w:lineRule="auto"/>
+        <w:ind w:right="-1"/>
+      </w:pPr>
+    </w:p>
+    <w:p>
+      <w:pPr>
+        <w:widowControl w:val="0"/>
+        <w:autoSpaceDE w:val="0"/>
+        <w:autoSpaceDN w:val="0"/>
+        <w:adjustRightInd w:val="0"/>
+        <w:spacing w:after="200" w:line="276" w:lineRule="auto"/>
+        <w:ind w:right="-1"/>
+      </w:pPr>
+    </w:p>
+    <w:p>
+      <w:pPr>
+        <w:widowControl w:val="0"/>
+        <w:autoSpaceDE w:val="0"/>
+        <w:autoSpaceDN w:val="0"/>
+        <w:adjustRightInd w:val="0"/>
+        <w:spacing w:after="200" w:line="276" w:lineRule="auto"/>
+        <w:ind w:right="-1"/>
+      </w:pPr>
+    </w:p>
+    <w:p>
+      <w:pPr>
+        <w:widowControl w:val="0"/>
+        <w:autoSpaceDE w:val="0"/>
+        <w:autoSpaceDN w:val="0"/>
+        <w:adjustRightInd w:val="0"/>
+        <w:spacing w:before="480" w:line="276" w:lineRule="auto"/>
+        <w:ind w:right="-1"/>
+        <w:rPr>
+          <w:rFonts w:ascii="Helvetica" w:hAnsi="Helvetica" w:cs="Helvetica"/>
+          <w:b/>
+          <w:bCs/>
+          <w:sz w:val="28"/>
+          <w:szCs w:val="28"/>
+        </w:rPr>
+      </w:pPr>
+      <w:r>
+        <w:rPr>
+          <w:rFonts w:ascii="Helvetica" w:hAnsi="Helvetica" w:cs="Helvetica"/>
+          <w:b/>
+          <w:bCs/>
+          <w:sz w:val="28"/>
+          <w:szCs w:val="28"/>
+        </w:rPr>
+        <w:lastRenderedPageBreak/>
+        <w:t>Meeting 8</w:t>
+      </w:r>
+    </w:p>
+    <w:p>
+      <w:pPr>
+        <w:widowControl w:val="0"/>
+        <w:autoSpaceDE w:val="0"/>
+        <w:autoSpaceDN w:val="0"/>
+        <w:adjustRightInd w:val="0"/>
+        <w:spacing w:before="200" w:line="276" w:lineRule="auto"/>
+        <w:ind w:right="-1"/>
+        <w:rPr>
+          <w:rFonts w:ascii="MS Gothic" w:eastAsia="MS Gothic" w:hAnsi="MS Gothic" w:cs="MS Gothic"/>
+          <w:b/>
+          <w:bCs/>
+          <w:sz w:val="26"/>
+          <w:szCs w:val="26"/>
+        </w:rPr>
+      </w:pPr>
+      <w:r>
+        <w:rPr>
+          <w:rFonts w:ascii="Helvetica" w:hAnsi="Helvetica" w:cs="Helvetica"/>
+          <w:b/>
+          <w:bCs/>
+          <w:sz w:val="26"/>
+          <w:szCs w:val="26"/>
+        </w:rPr>
+        <w:t>Date: 2nd of June</w:t>
+      </w:r>
+      <w:r>
+        <w:rPr>
+          <w:rFonts w:ascii="MS Gothic" w:eastAsia="MS Gothic" w:hAnsi="MS Gothic" w:cs="MS Gothic" w:hint="eastAsia"/>
+          <w:b/>
+          <w:bCs/>
+          <w:sz w:val="26"/>
+          <w:szCs w:val="26"/>
+        </w:rPr>
+        <w:t> +</w:t>
+      </w:r>
+    </w:p>
+    <w:p>
+      <w:pPr>
+        <w:widowControl w:val="0"/>
+        <w:autoSpaceDE w:val="0"/>
+        <w:autoSpaceDN w:val="0"/>
+        <w:adjustRightInd w:val="0"/>
+        <w:spacing w:before="200" w:line="276" w:lineRule="auto"/>
+        <w:ind w:right="-1"/>
+        <w:rPr>
+          <w:rFonts w:ascii="MS Gothic" w:eastAsia="MS Gothic" w:hAnsi="MS Gothic" w:cs="MS Gothic"/>
+          <w:b/>
+          <w:bCs/>
+          <w:sz w:val="26"/>
+          <w:szCs w:val="26"/>
+        </w:rPr>
+      </w:pPr>
+      <w:r>
+        <w:rPr>
+          <w:rFonts w:ascii="Helvetica" w:hAnsi="Helvetica" w:cs="Helvetica"/>
+          <w:b/>
+          <w:bCs/>
+          <w:sz w:val="26"/>
+          <w:szCs w:val="26"/>
+        </w:rPr>
+        <w:t>Location: ECS Kitchen, Level 2, Cotton Building, VUW</w:t>
+      </w:r>
+      <w:r>
+        <w:rPr>
+          <w:rFonts w:ascii="MS Gothic" w:eastAsia="MS Gothic" w:hAnsi="MS Gothic" w:cs="MS Gothic" w:hint="eastAsia"/>
+          <w:b/>
+          <w:bCs/>
+          <w:sz w:val="26"/>
+          <w:szCs w:val="26"/>
+        </w:rPr>
+        <w:t> +</w:t>
+      </w:r>
+    </w:p>
+    <w:p>
+      <w:pPr>
+        <w:widowControl w:val="0"/>
+        <w:autoSpaceDE w:val="0"/>
+        <w:autoSpaceDN w:val="0"/>
+        <w:adjustRightInd w:val="0"/>
+        <w:spacing w:before="200" w:line="276" w:lineRule="auto"/>
+        <w:ind w:right="-1"/>
+        <w:rPr>
+          <w:rFonts w:ascii="Helvetica" w:hAnsi="Helvetica" w:cs="Helvetica"/>
+          <w:b/>
+          <w:bCs/>
+          <w:sz w:val="26"/>
+          <w:szCs w:val="26"/>
+        </w:rPr>
+      </w:pPr>
+      <w:r>
+        <w:rPr>
+          <w:rFonts w:ascii="Helvetica" w:hAnsi="Helvetica" w:cs="Helvetica"/>
+          <w:b/>
+          <w:bCs/>
+          <w:sz w:val="26"/>
+          <w:szCs w:val="26"/>
+        </w:rPr>
+        <w:t>Attendance:</w:t>
+      </w:r>
+    </w:p>
+    <w:p>
+      <w:pPr>
+        <w:widowControl w:val="0"/>
+        <w:autoSpaceDE w:val="0"/>
+        <w:autoSpaceDN w:val="0"/>
+        <w:adjustRightInd w:val="0"/>
+        <w:spacing w:after="200" w:line="276" w:lineRule="auto"/>
+        <w:ind w:right="-1"/>
+      </w:pPr>
+    </w:p>
+    <w:p>
+      <w:pPr>
+        <w:widowControl w:val="0"/>
+        <w:autoSpaceDE w:val="0"/>
+        <w:autoSpaceDN w:val="0"/>
+        <w:adjustRightInd w:val="0"/>
+        <w:spacing w:after="200" w:line="276" w:lineRule="auto"/>
+        <w:ind w:right="-1"/>
+      </w:pPr>
+    </w:p>
+    <w:p>
+      <w:pPr>
+        <w:widowControl w:val="0"/>
+        <w:autoSpaceDE w:val="0"/>
+        <w:autoSpaceDN w:val="0"/>
+        <w:adjustRightInd w:val="0"/>
+        <w:spacing w:after="200" w:line="276" w:lineRule="auto"/>
+        <w:ind w:right="-1"/>
+      </w:pPr>
+    </w:p>
+    <w:p>
+      <w:pPr>
+        <w:widowControl w:val="0"/>
+        <w:autoSpaceDE w:val="0"/>
+        <w:autoSpaceDN w:val="0"/>
+        <w:adjustRightInd w:val="0"/>
+        <w:spacing w:after="200" w:line="276" w:lineRule="auto"/>
+        <w:ind w:right="-1"/>
+      </w:pPr>
+    </w:p>
+    <w:p>
+      <w:pPr>
+        <w:widowControl w:val="0"/>
+        <w:autoSpaceDE w:val="0"/>
+        <w:autoSpaceDN w:val="0"/>
+        <w:adjustRightInd w:val="0"/>
+        <w:spacing w:after="200" w:line="276" w:lineRule="auto"/>
+        <w:ind w:right="-1"/>
+      </w:pPr>
+    </w:p>
+    <w:p>
+      <w:pPr>
+        <w:widowControl w:val="0"/>
+        <w:autoSpaceDE w:val="0"/>
+        <w:autoSpaceDN w:val="0"/>
+        <w:adjustRightInd w:val="0"/>
+        <w:spacing w:after="200" w:line="276" w:lineRule="auto"/>
+        <w:ind w:right="-1"/>
+      </w:pPr>
+    </w:p>
+    <w:p>
+      <w:pPr>
+        <w:widowControl w:val="0"/>
+        <w:autoSpaceDE w:val="0"/>
+        <w:autoSpaceDN w:val="0"/>
+        <w:adjustRightInd w:val="0"/>
+        <w:spacing w:after="200" w:line="276" w:lineRule="auto"/>
+        <w:ind w:right="-1"/>
+      </w:pPr>
+    </w:p>
+    <w:p>
+      <w:pPr>
+        <w:widowControl w:val="0"/>
+        <w:autoSpaceDE w:val="0"/>
+        <w:autoSpaceDN w:val="0"/>
+        <w:adjustRightInd w:val="0"/>
+        <w:spacing w:after="200" w:line="276" w:lineRule="auto"/>
+        <w:ind w:right="-1"/>
+      </w:pPr>
+    </w:p>
+    <w:p>
+      <w:pPr>
+        <w:widowControl w:val="0"/>
+        <w:autoSpaceDE w:val="0"/>
+        <w:autoSpaceDN w:val="0"/>
+        <w:adjustRightInd w:val="0"/>
+        <w:spacing w:after="200" w:line="276" w:lineRule="auto"/>
+        <w:ind w:right="-1"/>
+      </w:pPr>
+    </w:p>
+    <w:p>
+      <w:pPr>
+        <w:widowControl w:val="0"/>
+        <w:autoSpaceDE w:val="0"/>
+        <w:autoSpaceDN w:val="0"/>
+        <w:adjustRightInd w:val="0"/>
+        <w:spacing w:after="200" w:line="276" w:lineRule="auto"/>
+        <w:ind w:right="-1"/>
+      </w:pPr>
+    </w:p>
+    <w:p>
+      <w:pPr>
+        <w:widowControl w:val="0"/>
+        <w:autoSpaceDE w:val="0"/>
+        <w:autoSpaceDN w:val="0"/>
+        <w:adjustRightInd w:val="0"/>
+        <w:spacing w:after="200" w:line="276" w:lineRule="auto"/>
+        <w:ind w:right="-1"/>
+      </w:pPr>
+    </w:p>
+    <w:p>
+      <w:pPr>
+        <w:widowControl w:val="0"/>
+        <w:autoSpaceDE w:val="0"/>
+        <w:autoSpaceDN w:val="0"/>
+        <w:adjustRightInd w:val="0"/>
+        <w:spacing w:after="200" w:line="276" w:lineRule="auto"/>
+        <w:ind w:right="-1"/>
+      </w:pPr>
+    </w:p>
+    <w:p>
+      <w:pPr>
+        <w:widowControl w:val="0"/>
+        <w:autoSpaceDE w:val="0"/>
+        <w:autoSpaceDN w:val="0"/>
+        <w:adjustRightInd w:val="0"/>
+        <w:spacing w:after="200" w:line="276" w:lineRule="auto"/>
+        <w:ind w:right="-1"/>
+      </w:pPr>
+    </w:p>
+    <w:p>
+      <w:pPr>
+        <w:widowControl w:val="0"/>
+        <w:autoSpaceDE w:val="0"/>
+        <w:autoSpaceDN w:val="0"/>
+        <w:adjustRightInd w:val="0"/>
+        <w:spacing w:after="200" w:line="276" w:lineRule="auto"/>
+        <w:ind w:right="-1"/>
+      </w:pPr>
+    </w:p>
+    <w:p>
+      <w:pPr>
+        <w:widowControl w:val="0"/>
+        <w:autoSpaceDE w:val="0"/>
+        <w:autoSpaceDN w:val="0"/>
+        <w:adjustRightInd w:val="0"/>
+        <w:spacing w:after="200" w:line="276" w:lineRule="auto"/>
+        <w:ind w:right="-1"/>
+      </w:pPr>
+    </w:p>
+    <w:p>
+      <w:pPr>
+        <w:widowControl w:val="0"/>
+        <w:autoSpaceDE w:val="0"/>
+        <w:autoSpaceDN w:val="0"/>
+        <w:adjustRightInd w:val="0"/>
+        <w:spacing w:after="200" w:line="276" w:lineRule="auto"/>
+        <w:ind w:right="-1"/>
+      </w:pPr>
+    </w:p>
+    <w:p>
+      <w:pPr>
+        <w:widowControl w:val="0"/>
+        <w:autoSpaceDE w:val="0"/>
+        <w:autoSpaceDN w:val="0"/>
+        <w:adjustRightInd w:val="0"/>
+        <w:spacing w:after="200" w:line="276" w:lineRule="auto"/>
+        <w:ind w:right="-1"/>
+      </w:pPr>
+    </w:p>
+    <w:p>
+      <w:pPr>
+        <w:widowControl w:val="0"/>
+        <w:autoSpaceDE w:val="0"/>
+        <w:autoSpaceDN w:val="0"/>
+        <w:adjustRightInd w:val="0"/>
+        <w:spacing w:after="200" w:line="276" w:lineRule="auto"/>
+        <w:ind w:right="-1"/>
+      </w:pPr>
+    </w:p>
+    <w:p>
+      <w:pPr>
+        <w:widowControl w:val="0"/>
+        <w:autoSpaceDE w:val="0"/>
+        <w:autoSpaceDN w:val="0"/>
+        <w:adjustRightInd w:val="0"/>
+        <w:spacing w:after="200" w:line="276" w:lineRule="auto"/>
+        <w:ind w:right="-1"/>
+      </w:pPr>
+    </w:p>
+    <w:p>
+      <w:pPr>
+        <w:widowControl w:val="0"/>
+        <w:autoSpaceDE w:val="0"/>
+        <w:autoSpaceDN w:val="0"/>
+        <w:adjustRightInd w:val="0"/>
+        <w:spacing w:after="200" w:line="276" w:lineRule="auto"/>
+        <w:ind w:right="-1"/>
+      </w:pPr>
+    </w:p>
+    <w:p>
+      <w:pPr>
+        <w:widowControl w:val="0"/>
+        <w:autoSpaceDE w:val="0"/>
+        <w:autoSpaceDN w:val="0"/>
+        <w:adjustRightInd w:val="0"/>
+        <w:spacing w:after="200" w:line="276" w:lineRule="auto"/>
+        <w:ind w:right="-1"/>
+      </w:pPr>
+    </w:p>
+    <w:p>
+      <w:pPr>
+        <w:widowControl w:val="0"/>
+        <w:autoSpaceDE w:val="0"/>
+        <w:autoSpaceDN w:val="0"/>
+        <w:adjustRightInd w:val="0"/>
+        <w:spacing w:after="200" w:line="276" w:lineRule="auto"/>
+        <w:ind w:right="-1"/>
+      </w:pPr>
+    </w:p>
+    <w:p>
+      <w:pPr>
+        <w:widowControl w:val="0"/>
+        <w:autoSpaceDE w:val="0"/>
+        <w:autoSpaceDN w:val="0"/>
+        <w:adjustRightInd w:val="0"/>
+        <w:spacing w:after="200" w:line="276" w:lineRule="auto"/>
+        <w:ind w:right="-1"/>
+      </w:pPr>
+    </w:p>
+    <w:p>
+      <w:pPr>
+        <w:widowControl w:val="0"/>
+        <w:autoSpaceDE w:val="0"/>
+        <w:autoSpaceDN w:val="0"/>
+        <w:adjustRightInd w:val="0"/>
+        <w:spacing w:after="200" w:line="276" w:lineRule="auto"/>
+        <w:ind w:right="-1"/>
+      </w:pPr>
+    </w:p>
+    <w:p>
+      <w:pPr>
+        <w:widowControl w:val="0"/>
+        <w:autoSpaceDE w:val="0"/>
+        <w:autoSpaceDN w:val="0"/>
+        <w:adjustRightInd w:val="0"/>
+        <w:spacing w:after="200" w:line="276" w:lineRule="auto"/>
+        <w:ind w:right="-1"/>
+      </w:pPr>
+    </w:p>
+    <w:p>
+      <w:pPr>
+        <w:widowControl w:val="0"/>
+        <w:autoSpaceDE w:val="0"/>
+        <w:autoSpaceDN w:val="0"/>
+        <w:adjustRightInd w:val="0"/>
+        <w:spacing w:after="200" w:line="276" w:lineRule="auto"/>
+        <w:ind w:right="-1"/>
+      </w:pPr>
+    </w:p>
+    <w:p>
+      <w:pPr>
+        <w:widowControl w:val="0"/>
+        <w:autoSpaceDE w:val="0"/>
+        <w:autoSpaceDN w:val="0"/>
+        <w:adjustRightInd w:val="0"/>
+        <w:spacing w:before="480" w:line="276" w:lineRule="auto"/>
+        <w:ind w:right="-1"/>
+        <w:rPr>
+          <w:rFonts w:ascii="Helvetica" w:hAnsi="Helvetica" w:cs="Helvetica"/>
+          <w:b/>
+          <w:bCs/>
+          <w:sz w:val="28"/>
+          <w:szCs w:val="28"/>
+        </w:rPr>
+      </w:pPr>
+      <w:r>
+        <w:rPr>
+          <w:rFonts w:ascii="Helvetica" w:hAnsi="Helvetica" w:cs="Helvetica"/>
+          <w:b/>
+          <w:bCs/>
+          <w:sz w:val="28"/>
+          <w:szCs w:val="28"/>
+        </w:rPr>
+        <w:lastRenderedPageBreak/>
+        <w:t>Meeting 9</w:t>
+      </w:r>
+    </w:p>
+    <w:p>
+      <w:pPr>
+        <w:widowControl w:val="0"/>
+        <w:autoSpaceDE w:val="0"/>
+        <w:autoSpaceDN w:val="0"/>
+        <w:adjustRightInd w:val="0"/>
+        <w:spacing w:before="200" w:line="276" w:lineRule="auto"/>
+        <w:ind w:right="-1"/>
+        <w:rPr>
+          <w:rFonts w:ascii="MS Gothic" w:eastAsia="MS Gothic" w:hAnsi="MS Gothic" w:cs="MS Gothic"/>
+          <w:b/>
+          <w:bCs/>
+          <w:sz w:val="26"/>
+          <w:szCs w:val="26"/>
+        </w:rPr>
+      </w:pPr>
+      <w:r>
+        <w:rPr>
+          <w:rFonts w:ascii="Helvetica" w:hAnsi="Helvetica" w:cs="Helvetica"/>
+          <w:b/>
+          <w:bCs/>
+          <w:sz w:val="26"/>
+          <w:szCs w:val="26"/>
+        </w:rPr>
+        <w:t>Date: 6</w:t>
+      </w:r>
+      <w:r>
+        <w:rPr>
+          <w:rFonts w:ascii="Helvetica" w:hAnsi="Helvetica" w:cs="Helvetica"/>
+          <w:b/>
+          <w:bCs/>
+          <w:sz w:val="26"/>
+          <w:szCs w:val="26"/>
+          <w:vertAlign w:val="superscript"/>
+        </w:rPr>
+        <w:t>th</w:t>
+      </w:r>
+      <w:r>
+        <w:rPr>
+          <w:rFonts w:ascii="Helvetica" w:hAnsi="Helvetica" w:cs="Helvetica"/>
+          <w:b/>
+          <w:bCs/>
+          <w:sz w:val="26"/>
+          <w:szCs w:val="26"/>
+        </w:rPr>
+        <w:t xml:space="preserve"> of June </w:t>
+      </w:r>
+      <w:r>
+        <w:rPr>
+          <w:rFonts w:ascii="MS Gothic" w:eastAsia="MS Gothic" w:hAnsi="MS Gothic" w:cs="MS Gothic" w:hint="eastAsia"/>
+          <w:b/>
+          <w:bCs/>
+          <w:sz w:val="26"/>
+          <w:szCs w:val="26"/>
+        </w:rPr>
+        <w:t> +</w:t>
+      </w:r>
+    </w:p>
+    <w:p>
+      <w:pPr>
+        <w:widowControl w:val="0"/>
+        <w:autoSpaceDE w:val="0"/>
+        <w:autoSpaceDN w:val="0"/>
+        <w:adjustRightInd w:val="0"/>
+        <w:spacing w:before="200" w:line="276" w:lineRule="auto"/>
+        <w:ind w:right="-1"/>
+        <w:rPr>
+          <w:rFonts w:ascii="MS Gothic" w:eastAsia="MS Gothic" w:hAnsi="MS Gothic" w:cs="MS Gothic"/>
+          <w:b/>
+          <w:bCs/>
+          <w:sz w:val="26"/>
+          <w:szCs w:val="26"/>
+        </w:rPr>
+      </w:pPr>
+      <w:r>
+        <w:rPr>
+          <w:rFonts w:ascii="Helvetica" w:hAnsi="Helvetica" w:cs="Helvetica"/>
+          <w:b/>
+          <w:bCs/>
+          <w:sz w:val="26"/>
+          <w:szCs w:val="26"/>
+        </w:rPr>
+        <w:t>Location: ECS Kitchen, Level 2, Cotton Building, VUW</w:t>
+      </w:r>
+      <w:r>
+        <w:rPr>
+          <w:rFonts w:ascii="MS Gothic" w:eastAsia="MS Gothic" w:hAnsi="MS Gothic" w:cs="MS Gothic" w:hint="eastAsia"/>
+          <w:b/>
+          <w:bCs/>
+          <w:sz w:val="26"/>
+          <w:szCs w:val="26"/>
+        </w:rPr>
+        <w:t> +</w:t>
+      </w:r>
+    </w:p>
+    <w:p>
+      <w:pPr>
+        <w:widowControl w:val="0"/>
+        <w:autoSpaceDE w:val="0"/>
+        <w:autoSpaceDN w:val="0"/>
+        <w:adjustRightInd w:val="0"/>
+        <w:spacing w:before="200" w:line="276" w:lineRule="auto"/>
+        <w:ind w:right="-1"/>
+        <w:rPr>
+          <w:rFonts w:ascii="Helvetica" w:hAnsi="Helvetica" w:cs="Helvetica"/>
+          <w:b/>
+          <w:bCs/>
+          <w:sz w:val="26"/>
+          <w:szCs w:val="26"/>
+        </w:rPr>
+      </w:pPr>
+      <w:r>
+        <w:rPr>
+          <w:rFonts w:ascii="Helvetica" w:hAnsi="Helvetica" w:cs="Helvetica"/>
+          <w:b/>
+          <w:bCs/>
+          <w:sz w:val="26"/>
+          <w:szCs w:val="26"/>
+        </w:rPr>
+        <w:t>Attendance:</w:t>
+      </w:r>
+    </w:p>
+    <w:p>
+      <w:pPr>
+        <w:widowControl w:val="0"/>
+        <w:autoSpaceDE w:val="0"/>
+        <w:autoSpaceDN w:val="0"/>
+        <w:adjustRightInd w:val="0"/>
+        <w:spacing w:after="200" w:line="276" w:lineRule="auto"/>
+        <w:ind w:right="-1"/>
+        <w:rPr>
+          <w:sz w:val="24"/>
+          <w:szCs w:val="24"/>
+        </w:rPr>
+      </w:pPr>
+    </w:p>
+    <w:p>
+      <w:pPr>
+        <w:widowControl w:val="0"/>
+        <w:autoSpaceDE w:val="0"/>
+        <w:autoSpaceDN w:val="0"/>
+        <w:adjustRightInd w:val="0"/>
+        <w:spacing w:after="200" w:line="276" w:lineRule="auto"/>
+        <w:ind w:right="-1"/>
+        <w:rPr>
+          <w:sz w:val="24"/>
+          <w:szCs w:val="24"/>
+        </w:rPr>
+      </w:pPr>
+      <w:r>
+        <w:rPr>
+          <w:sz w:val="24"/>
+          <w:szCs w:val="24"/>
+        </w:rPr>
+        <w:t>Completed Tasks:</w:t>
+      </w:r>
+    </w:p>
+    <w:p>
+      <w:pPr>
+        <w:pStyle w:val="ListParagraph"/>
+        <w:widowControl w:val="0"/>
+        <w:numPr>
+          <w:ilvl w:val="0"/>
+          <w:numId w:val="1"/>
+        </w:numPr>
+        <w:autoSpaceDE w:val="0"/>
+        <w:autoSpaceDN w:val="0"/>
+        <w:adjustRightInd w:val="0"/>
+        <w:spacing w:after="200" w:line="276" w:lineRule="auto"/>
+        <w:ind w:right="-1"/>
+        <w:rPr>
+          <w:sz w:val="24"/>
+          <w:szCs w:val="24"/>
+        </w:rPr>
+      </w:pPr>
+      <w:r>
+        <w:rPr>
+          <w:sz w:val="24"/>
+          <w:szCs w:val="24"/>
+        </w:rPr>
+        <w:t>Created a view events page (Casey)</w:t>
+      </w:r>
+    </w:p>
+    <w:p>
+      <w:pPr>
+        <w:widowControl w:val="0"/>
+        <w:autoSpaceDE w:val="0"/>
+        <w:autoSpaceDN w:val="0"/>
+        <w:adjustRightInd w:val="0"/>
+        <w:spacing w:after="200" w:line="276" w:lineRule="auto"/>
+        <w:ind w:right="-1"/>
+        <w:rPr>
+          <w:sz w:val="24"/>
+          <w:szCs w:val="24"/>
+        </w:rPr>
+      </w:pPr>
+    </w:p>
+    <w:p>
+      <w:pPr>
+        <w:widowControl w:val="0"/>
+        <w:autoSpaceDE w:val="0"/>
+        <w:autoSpaceDN w:val="0"/>
+        <w:adjustRightInd w:val="0"/>
+        <w:spacing w:after="200" w:line="276" w:lineRule="auto"/>
+        <w:ind w:right="-1"/>
+        <w:rPr>
+          <w:sz w:val="24"/>
+          <w:szCs w:val="24"/>
+        </w:rPr>
+      </w:pPr>
+      <w:r>
+        <w:rPr>
+          <w:sz w:val="24"/>
+          <w:szCs w:val="24"/>
+        </w:rPr>
+        <w:t xml:space="preserve">Assigned tasks: </w:t>
+      </w:r>
+    </w:p>
+    <w:p>
+      <w:pPr>
+        <w:widowControl w:val="0"/>
+        <w:autoSpaceDE w:val="0"/>
+        <w:autoSpaceDN w:val="0"/>
+        <w:adjustRightInd w:val="0"/>
+        <w:spacing w:after="200" w:line="276" w:lineRule="auto"/>
+        <w:ind w:right="-1"/>
+        <w:rPr>
+          <w:sz w:val="24"/>
+          <w:szCs w:val="24"/>
+        </w:rPr>
+      </w:pPr>
+      <w:r>
+        <w:rPr>
+          <w:sz w:val="24"/>
+          <w:szCs w:val="24"/>
+        </w:rPr>
+        <w:t>-Do Djikstras Algorithm</w:t>
+      </w:r>
+      <w:r>
+        <w:rPr>
+          <w:sz w:val="24"/>
+          <w:szCs w:val="24"/>
+        </w:rPr>
+        <w:t xml:space="preserve"> (Linus, Jian Wei, Eddy)</w:t>
+      </w:r>
+    </w:p>
+    <w:p>
+      <w:pPr>
+        <w:widowControl w:val="0"/>
+        <w:autoSpaceDE w:val="0"/>
+        <w:autoSpaceDN w:val="0"/>
+        <w:adjustRightInd w:val="0"/>
+        <w:spacing w:after="200" w:line="276" w:lineRule="auto"/>
+        <w:ind w:right="-1"/>
+        <w:rPr>
+          <w:sz w:val="24"/>
+          <w:szCs w:val="24"/>
+        </w:rPr>
+      </w:pPr>
+      <w:r>
+        <w:rPr>
+          <w:sz w:val="24"/>
+          <w:szCs w:val="24"/>
+        </w:rPr>
+        <w:t>- Start working on storing events across multiple web pages</w:t>
+      </w:r>
+    </w:p>
+    <w:p>
+      <w:pPr>
+        <w:widowControl w:val="0"/>
+        <w:autoSpaceDE w:val="0"/>
+        <w:autoSpaceDN w:val="0"/>
+        <w:adjustRightInd w:val="0"/>
+        <w:spacing w:after="200" w:line="276" w:lineRule="auto"/>
+        <w:ind w:right="-1"/>
+        <w:rPr>
+          <w:sz w:val="24"/>
+          <w:szCs w:val="24"/>
+        </w:rPr>
+      </w:pPr>
+    </w:p>
+    <w:p>
+      <w:pPr>
+        <w:widowControl w:val="0"/>
+        <w:autoSpaceDE w:val="0"/>
+        <w:autoSpaceDN w:val="0"/>
+        <w:adjustRightInd w:val="0"/>
+        <w:spacing w:after="200" w:line="276" w:lineRule="auto"/>
+        <w:ind w:right="-1"/>
+        <w:rPr>
+          <w:sz w:val="24"/>
+          <w:szCs w:val="24"/>
+        </w:rPr>
+      </w:pPr>
+    </w:p>
+    <w:p>
+      <w:pPr>
+        <w:widowControl w:val="0"/>
+        <w:autoSpaceDE w:val="0"/>
+        <w:autoSpaceDN w:val="0"/>
+        <w:adjustRightInd w:val="0"/>
+        <w:spacing w:after="200" w:line="276" w:lineRule="auto"/>
+        <w:ind w:right="-1"/>
+        <w:rPr>
+          <w:sz w:val="24"/>
+          <w:szCs w:val="24"/>
+        </w:rPr>
+      </w:pPr>
+    </w:p>
+    <w:p>
+      <w:pPr>
+        <w:widowControl w:val="0"/>
+        <w:autoSpaceDE w:val="0"/>
+        <w:autoSpaceDN w:val="0"/>
+        <w:adjustRightInd w:val="0"/>
+        <w:spacing w:after="200" w:line="276" w:lineRule="auto"/>
+        <w:ind w:right="-1"/>
+        <w:rPr>
+          <w:sz w:val="24"/>
+          <w:szCs w:val="24"/>
+        </w:rPr>
+      </w:pPr>
+    </w:p>
+    <w:p>
+      <w:pPr>
+        <w:widowControl w:val="0"/>
+        <w:autoSpaceDE w:val="0"/>
+        <w:autoSpaceDN w:val="0"/>
+        <w:adjustRightInd w:val="0"/>
+        <w:spacing w:after="200" w:line="276" w:lineRule="auto"/>
+        <w:ind w:right="-1"/>
+        <w:rPr>
+          <w:sz w:val="24"/>
+          <w:szCs w:val="24"/>
+        </w:rPr>
+      </w:pPr>
+    </w:p>
+    <w:p>
+      <w:pPr>
+        <w:widowControl w:val="0"/>
+        <w:autoSpaceDE w:val="0"/>
+        <w:autoSpaceDN w:val="0"/>
+        <w:adjustRightInd w:val="0"/>
+        <w:spacing w:after="200" w:line="276" w:lineRule="auto"/>
+        <w:ind w:right="-1"/>
+        <w:rPr>
+          <w:sz w:val="24"/>
+          <w:szCs w:val="24"/>
+        </w:rPr>
+      </w:pPr>
+    </w:p>
+    <w:p>
+      <w:pPr>
+        <w:widowControl w:val="0"/>
+        <w:autoSpaceDE w:val="0"/>
+        <w:autoSpaceDN w:val="0"/>
+        <w:adjustRightInd w:val="0"/>
+        <w:spacing w:after="200" w:line="276" w:lineRule="auto"/>
+        <w:ind w:right="-1"/>
+        <w:rPr>
+          <w:sz w:val="24"/>
+          <w:szCs w:val="24"/>
+        </w:rPr>
+      </w:pPr>
+    </w:p>
+    <w:p>
+      <w:pPr>
+        <w:widowControl w:val="0"/>
+        <w:autoSpaceDE w:val="0"/>
+        <w:autoSpaceDN w:val="0"/>
+        <w:adjustRightInd w:val="0"/>
+        <w:spacing w:after="200" w:line="276" w:lineRule="auto"/>
+        <w:ind w:right="-1"/>
+        <w:rPr>
+          <w:sz w:val="24"/>
+          <w:szCs w:val="24"/>
+        </w:rPr>
+      </w:pPr>
+    </w:p>
+    <w:p>
+      <w:pPr>
+        <w:widowControl w:val="0"/>
+        <w:autoSpaceDE w:val="0"/>
+        <w:autoSpaceDN w:val="0"/>
+        <w:adjustRightInd w:val="0"/>
+        <w:spacing w:after="200" w:line="276" w:lineRule="auto"/>
+        <w:ind w:right="-1"/>
+        <w:rPr>
+          <w:sz w:val="24"/>
+          <w:szCs w:val="24"/>
+        </w:rPr>
+      </w:pPr>
+    </w:p>
+    <w:p>
+      <w:pPr>
+        <w:widowControl w:val="0"/>
+        <w:autoSpaceDE w:val="0"/>
+        <w:autoSpaceDN w:val="0"/>
+        <w:adjustRightInd w:val="0"/>
+        <w:spacing w:after="200" w:line="276" w:lineRule="auto"/>
+        <w:ind w:right="-1"/>
+        <w:rPr>
+          <w:sz w:val="24"/>
+          <w:szCs w:val="24"/>
+        </w:rPr>
+      </w:pPr>
+    </w:p>
+    <w:p>
+      <w:pPr>
+        <w:widowControl w:val="0"/>
+        <w:autoSpaceDE w:val="0"/>
+        <w:autoSpaceDN w:val="0"/>
+        <w:adjustRightInd w:val="0"/>
+        <w:spacing w:after="200" w:line="276" w:lineRule="auto"/>
+        <w:ind w:right="-1"/>
+        <w:rPr>
+          <w:sz w:val="24"/>
+          <w:szCs w:val="24"/>
+        </w:rPr>
+      </w:pPr>
+    </w:p>
+    <w:p>
+      <w:pPr>
+        <w:widowControl w:val="0"/>
+        <w:autoSpaceDE w:val="0"/>
+        <w:autoSpaceDN w:val="0"/>
+        <w:adjustRightInd w:val="0"/>
+        <w:spacing w:after="200" w:line="276" w:lineRule="auto"/>
+        <w:ind w:right="-1"/>
+        <w:rPr>
+          <w:sz w:val="24"/>
+          <w:szCs w:val="24"/>
+        </w:rPr>
+      </w:pPr>
+    </w:p>
+    <w:p>
+      <w:pPr>
+        <w:widowControl w:val="0"/>
+        <w:autoSpaceDE w:val="0"/>
+        <w:autoSpaceDN w:val="0"/>
+        <w:adjustRightInd w:val="0"/>
+        <w:spacing w:after="200" w:line="276" w:lineRule="auto"/>
+        <w:ind w:right="-1"/>
+        <w:rPr>
+          <w:sz w:val="24"/>
+          <w:szCs w:val="24"/>
+        </w:rPr>
+      </w:pPr>
+    </w:p>
+    <w:p>
+      <w:pPr>
+        <w:widowControl w:val="0"/>
+        <w:autoSpaceDE w:val="0"/>
+        <w:autoSpaceDN w:val="0"/>
+        <w:adjustRightInd w:val="0"/>
+        <w:spacing w:after="200" w:line="276" w:lineRule="auto"/>
+        <w:ind w:right="-1"/>
+        <w:rPr>
+          <w:sz w:val="24"/>
+          <w:szCs w:val="24"/>
+        </w:rPr>
+      </w:pPr>
+    </w:p>
+    <w:p>
+      <w:pPr>
+        <w:widowControl w:val="0"/>
+        <w:autoSpaceDE w:val="0"/>
+        <w:autoSpaceDN w:val="0"/>
+        <w:adjustRightInd w:val="0"/>
+        <w:spacing w:after="200" w:line="276" w:lineRule="auto"/>
+        <w:ind w:right="-1"/>
+        <w:rPr>
+          <w:sz w:val="24"/>
+          <w:szCs w:val="24"/>
+        </w:rPr>
+      </w:pPr>
+    </w:p>
+    <w:p>
+      <w:pPr>
+        <w:widowControl w:val="0"/>
+        <w:autoSpaceDE w:val="0"/>
+        <w:autoSpaceDN w:val="0"/>
+        <w:adjustRightInd w:val="0"/>
+        <w:spacing w:after="200" w:line="276" w:lineRule="auto"/>
+        <w:ind w:right="-1"/>
+        <w:rPr>
+          <w:sz w:val="24"/>
+          <w:szCs w:val="24"/>
+        </w:rPr>
+      </w:pPr>
+    </w:p>
+    <w:p>
+      <w:pPr>
+        <w:widowControl w:val="0"/>
+        <w:autoSpaceDE w:val="0"/>
+        <w:autoSpaceDN w:val="0"/>
+        <w:adjustRightInd w:val="0"/>
+        <w:spacing w:before="480" w:line="276" w:lineRule="auto"/>
+        <w:ind w:right="-1"/>
+        <w:rPr>
+          <w:rFonts w:ascii="Helvetica" w:hAnsi="Helvetica" w:cs="Helvetica"/>
+          <w:b/>
+          <w:bCs/>
+          <w:sz w:val="28"/>
+          <w:szCs w:val="28"/>
+        </w:rPr>
+      </w:pPr>
+      <w:r>
+        <w:rPr>
+          <w:rFonts w:ascii="Helvetica" w:hAnsi="Helvetica" w:cs="Helvetica"/>
+          <w:b/>
+          <w:bCs/>
+          <w:sz w:val="28"/>
+          <w:szCs w:val="28"/>
+        </w:rPr>
+        <w:lastRenderedPageBreak/>
+        <w:t>Meeting 10</w:t>
+      </w:r>
+    </w:p>
+    <w:p>
+      <w:pPr>
+        <w:widowControl w:val="0"/>
+        <w:autoSpaceDE w:val="0"/>
+        <w:autoSpaceDN w:val="0"/>
+        <w:adjustRightInd w:val="0"/>
+        <w:spacing w:before="200" w:line="276" w:lineRule="auto"/>
+        <w:ind w:right="-1"/>
+        <w:rPr>
+          <w:rFonts w:ascii="MS Gothic" w:eastAsia="MS Gothic" w:hAnsi="MS Gothic" w:cs="MS Gothic"/>
+          <w:b/>
+          <w:bCs/>
+          <w:sz w:val="26"/>
+          <w:szCs w:val="26"/>
+        </w:rPr>
+      </w:pPr>
+      <w:r>
+        <w:rPr>
+          <w:rFonts w:ascii="Helvetica" w:hAnsi="Helvetica" w:cs="Helvetica"/>
+          <w:b/>
+          <w:bCs/>
+          <w:sz w:val="26"/>
+          <w:szCs w:val="26"/>
+        </w:rPr>
+        <w:t xml:space="preserve">Date: </w:t>
+      </w:r>
+      <w:r>
+        <w:rPr>
+          <w:rFonts w:ascii="Helvetica" w:hAnsi="Helvetica" w:cs="Helvetica"/>
+          <w:b/>
+          <w:bCs/>
+          <w:sz w:val="26"/>
+          <w:szCs w:val="26"/>
+        </w:rPr>
+        <w:t>12</w:t>
+      </w:r>
+      <w:r>
+        <w:rPr>
+          <w:rFonts w:ascii="Helvetica" w:hAnsi="Helvetica" w:cs="Helvetica"/>
+          <w:b/>
+          <w:bCs/>
+          <w:sz w:val="26"/>
+          <w:szCs w:val="26"/>
+          <w:vertAlign w:val="superscript"/>
+        </w:rPr>
+        <w:t>th</w:t>
+      </w:r>
+      <w:r>
+        <w:rPr>
+          <w:rFonts w:ascii="Helvetica" w:hAnsi="Helvetica" w:cs="Helvetica"/>
+          <w:b/>
+          <w:bCs/>
+          <w:sz w:val="26"/>
+          <w:szCs w:val="26"/>
+        </w:rPr>
+        <w:t xml:space="preserve"> of June </w:t>
+      </w:r>
+      <w:r>
+        <w:rPr>
+          <w:rFonts w:ascii="MS Gothic" w:eastAsia="MS Gothic" w:hAnsi="MS Gothic" w:cs="MS Gothic" w:hint="eastAsia"/>
+          <w:b/>
+          <w:bCs/>
+          <w:sz w:val="26"/>
+          <w:szCs w:val="26"/>
+        </w:rPr>
+        <w:t> +</w:t>
+      </w:r>
+    </w:p>
+    <w:p>
+      <w:pPr>
+        <w:widowControl w:val="0"/>
+        <w:autoSpaceDE w:val="0"/>
+        <w:autoSpaceDN w:val="0"/>
+        <w:adjustRightInd w:val="0"/>
+        <w:spacing w:before="200" w:line="276" w:lineRule="auto"/>
+        <w:ind w:right="-1"/>
+        <w:rPr>
+          <w:rFonts w:ascii="MS Gothic" w:eastAsia="MS Gothic" w:hAnsi="MS Gothic" w:cs="MS Gothic"/>
+          <w:b/>
+          <w:bCs/>
+          <w:sz w:val="26"/>
+          <w:szCs w:val="26"/>
+        </w:rPr>
+      </w:pPr>
+      <w:r>
+        <w:rPr>
+          <w:rFonts w:ascii="Helvetica" w:hAnsi="Helvetica" w:cs="Helvetica"/>
+          <w:b/>
+          <w:bCs/>
+          <w:sz w:val="26"/>
+          <w:szCs w:val="26"/>
+        </w:rPr>
+        <w:t>Location: Linus’ House</w:t>
+      </w:r>
+    </w:p>
+    <w:p>
+      <w:pPr>
+        <w:widowControl w:val="0"/>
+        <w:autoSpaceDE w:val="0"/>
+        <w:autoSpaceDN w:val="0"/>
+        <w:adjustRightInd w:val="0"/>
+        <w:spacing w:before="200" w:line="276" w:lineRule="auto"/>
+        <w:ind w:right="-1"/>
+        <w:rPr>
+          <w:rFonts w:ascii="Helvetica" w:hAnsi="Helvetica" w:cs="Helvetica"/>
+          <w:b/>
+          <w:bCs/>
+          <w:sz w:val="26"/>
+          <w:szCs w:val="26"/>
+        </w:rPr>
+      </w:pPr>
+      <w:r>
+        <w:rPr>
+          <w:rFonts w:ascii="Helvetica" w:hAnsi="Helvetica" w:cs="Helvetica"/>
+          <w:b/>
+          <w:bCs/>
+          <w:sz w:val="26"/>
+          <w:szCs w:val="26"/>
+        </w:rPr>
+        <w:t>Attendance:</w:t>
+      </w:r>
+    </w:p>
+    <w:p>
+      <w:pPr>
+        <w:widowControl w:val="0"/>
+        <w:autoSpaceDE w:val="0"/>
+        <w:autoSpaceDN w:val="0"/>
+        <w:adjustRightInd w:val="0"/>
+        <w:spacing w:after="200" w:line="276" w:lineRule="auto"/>
+        <w:ind w:right="-1"/>
+        <w:rPr>
+          <w:sz w:val="24"/>
+          <w:szCs w:val="24"/>
+        </w:rPr>
+      </w:pPr>
+      <w:r>
+        <w:rPr>
+          <w:sz w:val="24"/>
+          <w:szCs w:val="24"/>
+        </w:rPr>
+        <w:t>Everyone</w:t>
+      </w:r>
+    </w:p>
+    <w:p>
+      <w:pPr>
+        <w:widowControl w:val="0"/>
+        <w:autoSpaceDE w:val="0"/>
+        <w:autoSpaceDN w:val="0"/>
+        <w:adjustRightInd w:val="0"/>
+        <w:spacing w:after="200" w:line="276" w:lineRule="auto"/>
+        <w:ind w:right="-1"/>
+        <w:rPr>
+          <w:sz w:val="24"/>
+          <w:szCs w:val="24"/>
+        </w:rPr>
+      </w:pPr>
+      <w:r>
+        <w:rPr>
+          <w:sz w:val="24"/>
+          <w:szCs w:val="24"/>
+        </w:rPr>
+        <w:t>Completed Tasks:</w:t>
+      </w:r>
+    </w:p>
+    <w:p>
+      <w:pPr>
+        <w:widowControl w:val="0"/>
+        <w:autoSpaceDE w:val="0"/>
+        <w:autoSpaceDN w:val="0"/>
+        <w:adjustRightInd w:val="0"/>
+        <w:spacing w:after="200" w:line="276" w:lineRule="auto"/>
+        <w:ind w:right="-1"/>
+        <w:rPr>
+          <w:sz w:val="24"/>
+          <w:szCs w:val="24"/>
+        </w:rPr>
+      </w:pPr>
+      <w:r>
+        <w:rPr>
+          <w:sz w:val="24"/>
+          <w:szCs w:val="24"/>
+        </w:rPr>
+        <w:t>-Researching Dijkstras algorithm(Linus, Jian Wei, Eddy)</w:t>
+      </w:r>
+    </w:p>
+    <w:p>
+      <w:pPr>
+        <w:widowControl w:val="0"/>
+        <w:autoSpaceDE w:val="0"/>
+        <w:autoSpaceDN w:val="0"/>
+        <w:adjustRightInd w:val="0"/>
+        <w:spacing w:after="200" w:line="276" w:lineRule="auto"/>
+        <w:ind w:right="-1"/>
+        <w:rPr>
+          <w:sz w:val="24"/>
+          <w:szCs w:val="24"/>
+        </w:rPr>
+      </w:pPr>
+      <w:r>
+        <w:rPr>
+          <w:sz w:val="24"/>
+          <w:szCs w:val="24"/>
+        </w:rPr>
+        <w:t>- Tidy up front end and fixing the views(Casey)</w:t>
+      </w:r>
+    </w:p>
+    <w:p>
+      <w:pPr>
+        <w:widowControl w:val="0"/>
+        <w:autoSpaceDE w:val="0"/>
+        <w:autoSpaceDN w:val="0"/>
+        <w:adjustRightInd w:val="0"/>
+        <w:spacing w:after="200" w:line="276" w:lineRule="auto"/>
+        <w:ind w:right="-1"/>
+        <w:rPr>
+          <w:sz w:val="24"/>
+          <w:szCs w:val="24"/>
+        </w:rPr>
+      </w:pPr>
+    </w:p>
+    <w:p>
+      <w:pPr>
+        <w:widowControl w:val="0"/>
+        <w:autoSpaceDE w:val="0"/>
+        <w:autoSpaceDN w:val="0"/>
+        <w:adjustRightInd w:val="0"/>
+        <w:spacing w:after="200" w:line="276" w:lineRule="auto"/>
+        <w:ind w:right="-1"/>
+        <w:rPr>
+          <w:sz w:val="24"/>
+          <w:szCs w:val="24"/>
+        </w:rPr>
+      </w:pPr>
+      <w:r>
+        <w:rPr>
+          <w:sz w:val="24"/>
+          <w:szCs w:val="24"/>
+        </w:rPr>
+        <w:t xml:space="preserve">The above tasks were assigned to us on this day, and we completed them the same day. </w:t>
+      </w:r>
+    </w:p>
+    <w:p>
+      <w:pPr>
+        <w:widowControl w:val="0"/>
+        <w:autoSpaceDE w:val="0"/>
+        <w:autoSpaceDN w:val="0"/>
+        <w:adjustRightInd w:val="0"/>
+        <w:spacing w:after="200" w:line="276" w:lineRule="auto"/>
+        <w:ind w:right="-1"/>
+        <w:rPr>
+          <w:sz w:val="24"/>
+          <w:szCs w:val="24"/>
+        </w:rPr>
+      </w:pPr>
+    </w:p>
+    <w:p>
+      <w:pPr>
+        <w:widowControl w:val="0"/>
+        <w:autoSpaceDE w:val="0"/>
+        <w:autoSpaceDN w:val="0"/>
+        <w:adjustRightInd w:val="0"/>
+        <w:spacing w:after="200" w:line="276" w:lineRule="auto"/>
+        <w:ind w:right="-1"/>
+        <w:rPr>
+          <w:sz w:val="24"/>
+          <w:szCs w:val="24"/>
+        </w:rPr>
+      </w:pPr>
+    </w:p>
+    <w:p>
+      <w:pPr>
+        <w:widowControl w:val="0"/>
+        <w:autoSpaceDE w:val="0"/>
+        <w:autoSpaceDN w:val="0"/>
+        <w:adjustRightInd w:val="0"/>
+        <w:spacing w:after="200" w:line="276" w:lineRule="auto"/>
+        <w:ind w:right="-1"/>
+        <w:rPr>
+          <w:sz w:val="24"/>
+          <w:szCs w:val="24"/>
+        </w:rPr>
+      </w:pPr>
+    </w:p>
+    <w:p>
+      <w:pPr>
+        <w:widowControl w:val="0"/>
+        <w:autoSpaceDE w:val="0"/>
+        <w:autoSpaceDN w:val="0"/>
+        <w:adjustRightInd w:val="0"/>
+        <w:spacing w:after="200" w:line="276" w:lineRule="auto"/>
+        <w:ind w:right="-1"/>
+        <w:rPr>
+          <w:sz w:val="24"/>
+          <w:szCs w:val="24"/>
+        </w:rPr>
+      </w:pPr>
+    </w:p>
+    <w:p>
+      <w:pPr>
+        <w:widowControl w:val="0"/>
+        <w:autoSpaceDE w:val="0"/>
+        <w:autoSpaceDN w:val="0"/>
+        <w:adjustRightInd w:val="0"/>
+        <w:spacing w:after="200" w:line="276" w:lineRule="auto"/>
+        <w:ind w:right="-1"/>
+        <w:rPr>
+          <w:sz w:val="24"/>
+          <w:szCs w:val="24"/>
+        </w:rPr>
+      </w:pPr>
+    </w:p>
+    <w:p>
+      <w:pPr>
+        <w:widowControl w:val="0"/>
+        <w:autoSpaceDE w:val="0"/>
+        <w:autoSpaceDN w:val="0"/>
+        <w:adjustRightInd w:val="0"/>
+        <w:spacing w:after="200" w:line="276" w:lineRule="auto"/>
+        <w:ind w:right="-1"/>
+        <w:rPr>
+          <w:sz w:val="24"/>
+          <w:szCs w:val="24"/>
+        </w:rPr>
+      </w:pPr>
+    </w:p>
+    <w:p>
+      <w:pPr>
+        <w:widowControl w:val="0"/>
+        <w:autoSpaceDE w:val="0"/>
+        <w:autoSpaceDN w:val="0"/>
+        <w:adjustRightInd w:val="0"/>
+        <w:spacing w:after="200" w:line="276" w:lineRule="auto"/>
+        <w:ind w:right="-1"/>
+        <w:rPr>
+          <w:sz w:val="24"/>
+          <w:szCs w:val="24"/>
+        </w:rPr>
+      </w:pPr>
+    </w:p>
+    <w:p>
+      <w:pPr>
+        <w:widowControl w:val="0"/>
+        <w:autoSpaceDE w:val="0"/>
+        <w:autoSpaceDN w:val="0"/>
+        <w:adjustRightInd w:val="0"/>
+        <w:spacing w:after="200" w:line="276" w:lineRule="auto"/>
+        <w:ind w:right="-1"/>
+        <w:rPr>
+          <w:sz w:val="24"/>
+          <w:szCs w:val="24"/>
+        </w:rPr>
+      </w:pPr>
+    </w:p>
+    <w:p>
+      <w:pPr>
+        <w:widowControl w:val="0"/>
+        <w:autoSpaceDE w:val="0"/>
+        <w:autoSpaceDN w:val="0"/>
+        <w:adjustRightInd w:val="0"/>
+        <w:spacing w:after="200" w:line="276" w:lineRule="auto"/>
+        <w:ind w:right="-1"/>
+        <w:rPr>
+          <w:sz w:val="24"/>
+          <w:szCs w:val="24"/>
+        </w:rPr>
+      </w:pPr>
+    </w:p>
+    <w:p>
+      <w:pPr>
+        <w:widowControl w:val="0"/>
+        <w:autoSpaceDE w:val="0"/>
+        <w:autoSpaceDN w:val="0"/>
+        <w:adjustRightInd w:val="0"/>
+        <w:spacing w:after="200" w:line="276" w:lineRule="auto"/>
+        <w:ind w:right="-1"/>
+        <w:rPr>
+          <w:sz w:val="24"/>
+          <w:szCs w:val="24"/>
+        </w:rPr>
+      </w:pPr>
+    </w:p>
+    <w:p>
+      <w:pPr>
+        <w:widowControl w:val="0"/>
+        <w:autoSpaceDE w:val="0"/>
+        <w:autoSpaceDN w:val="0"/>
+        <w:adjustRightInd w:val="0"/>
+        <w:spacing w:after="200" w:line="276" w:lineRule="auto"/>
+        <w:ind w:right="-1"/>
+        <w:rPr>
+          <w:sz w:val="24"/>
+          <w:szCs w:val="24"/>
+        </w:rPr>
+      </w:pPr>
+    </w:p>
+    <w:p>
+      <w:pPr>
+        <w:widowControl w:val="0"/>
+        <w:autoSpaceDE w:val="0"/>
+        <w:autoSpaceDN w:val="0"/>
+        <w:adjustRightInd w:val="0"/>
+        <w:spacing w:after="200" w:line="276" w:lineRule="auto"/>
+        <w:ind w:right="-1"/>
+        <w:rPr>
+          <w:sz w:val="24"/>
+          <w:szCs w:val="24"/>
+        </w:rPr>
+      </w:pPr>
+    </w:p>
+    <w:p>
+      <w:pPr>
+        <w:widowControl w:val="0"/>
+        <w:autoSpaceDE w:val="0"/>
+        <w:autoSpaceDN w:val="0"/>
+        <w:adjustRightInd w:val="0"/>
+        <w:spacing w:after="200" w:line="276" w:lineRule="auto"/>
+        <w:ind w:right="-1"/>
+        <w:rPr>
+          <w:sz w:val="24"/>
+          <w:szCs w:val="24"/>
+        </w:rPr>
+      </w:pPr>
+    </w:p>
+    <w:p>
+      <w:pPr>
+        <w:widowControl w:val="0"/>
+        <w:autoSpaceDE w:val="0"/>
+        <w:autoSpaceDN w:val="0"/>
+        <w:adjustRightInd w:val="0"/>
+        <w:spacing w:after="200" w:line="276" w:lineRule="auto"/>
+        <w:ind w:right="-1"/>
+        <w:rPr>
+          <w:sz w:val="24"/>
+          <w:szCs w:val="24"/>
+        </w:rPr>
+      </w:pPr>
+    </w:p>
+    <w:p>
+      <w:pPr>
+        <w:widowControl w:val="0"/>
+        <w:autoSpaceDE w:val="0"/>
+        <w:autoSpaceDN w:val="0"/>
+        <w:adjustRightInd w:val="0"/>
+        <w:spacing w:after="200" w:line="276" w:lineRule="auto"/>
+        <w:ind w:right="-1"/>
+        <w:rPr>
+          <w:sz w:val="24"/>
+          <w:szCs w:val="24"/>
+        </w:rPr>
+      </w:pPr>
+    </w:p>
+    <w:p>
+      <w:pPr>
+        <w:widowControl w:val="0"/>
+        <w:autoSpaceDE w:val="0"/>
+        <w:autoSpaceDN w:val="0"/>
+        <w:adjustRightInd w:val="0"/>
+        <w:spacing w:after="200" w:line="276" w:lineRule="auto"/>
+        <w:ind w:right="-1"/>
+        <w:rPr>
+          <w:sz w:val="24"/>
+          <w:szCs w:val="24"/>
+        </w:rPr>
+      </w:pPr>
+    </w:p>
+    <w:p>
+      <w:pPr>
+        <w:widowControl w:val="0"/>
+        <w:autoSpaceDE w:val="0"/>
+        <w:autoSpaceDN w:val="0"/>
+        <w:adjustRightInd w:val="0"/>
+        <w:spacing w:after="200" w:line="276" w:lineRule="auto"/>
+        <w:ind w:right="-1"/>
+        <w:rPr>
+          <w:sz w:val="24"/>
+          <w:szCs w:val="24"/>
+        </w:rPr>
+      </w:pPr>
+    </w:p>
+    <w:p>
+      <w:pPr>
+        <w:widowControl w:val="0"/>
+        <w:autoSpaceDE w:val="0"/>
+        <w:autoSpaceDN w:val="0"/>
+        <w:adjustRightInd w:val="0"/>
+        <w:spacing w:before="480" w:line="276" w:lineRule="auto"/>
+        <w:ind w:right="-1"/>
+        <w:rPr>
+          <w:rFonts w:ascii="Helvetica" w:hAnsi="Helvetica" w:cs="Helvetica"/>
+          <w:b/>
+          <w:bCs/>
+          <w:sz w:val="28"/>
+          <w:szCs w:val="28"/>
+        </w:rPr>
+      </w:pPr>
+      <w:r>
+        <w:rPr>
+          <w:rFonts w:ascii="Helvetica" w:hAnsi="Helvetica" w:cs="Helvetica"/>
+          <w:b/>
+          <w:bCs/>
+          <w:sz w:val="28"/>
+          <w:szCs w:val="28"/>
+        </w:rPr>
+        <w:lastRenderedPageBreak/>
+        <w:t>Meeting 11</w:t>
+      </w:r>
+    </w:p>
+    <w:p>
+      <w:pPr>
+        <w:widowControl w:val="0"/>
+        <w:autoSpaceDE w:val="0"/>
+        <w:autoSpaceDN w:val="0"/>
+        <w:adjustRightInd w:val="0"/>
+        <w:spacing w:before="200" w:line="276" w:lineRule="auto"/>
+        <w:ind w:right="-1"/>
+        <w:rPr>
+          <w:rFonts w:ascii="MS Gothic" w:eastAsia="MS Gothic" w:hAnsi="MS Gothic" w:cs="MS Gothic"/>
+          <w:b/>
+          <w:bCs/>
+          <w:sz w:val="26"/>
+          <w:szCs w:val="26"/>
+        </w:rPr>
+      </w:pPr>
+      <w:r>
+        <w:rPr>
+          <w:rFonts w:ascii="Helvetica" w:hAnsi="Helvetica" w:cs="Helvetica"/>
+          <w:b/>
+          <w:bCs/>
+          <w:sz w:val="26"/>
+          <w:szCs w:val="26"/>
+        </w:rPr>
+        <w:t xml:space="preserve">Date: </w:t>
+      </w:r>
+      <w:r>
+        <w:rPr>
+          <w:rFonts w:ascii="Helvetica" w:hAnsi="Helvetica" w:cs="Helvetica"/>
+          <w:b/>
+          <w:bCs/>
+          <w:sz w:val="26"/>
+          <w:szCs w:val="26"/>
+        </w:rPr>
+        <w:t>14</w:t>
+      </w:r>
+      <w:r>
+        <w:rPr>
+          <w:rFonts w:ascii="Helvetica" w:hAnsi="Helvetica" w:cs="Helvetica"/>
+          <w:b/>
+          <w:bCs/>
+          <w:sz w:val="26"/>
+          <w:szCs w:val="26"/>
+          <w:vertAlign w:val="superscript"/>
+        </w:rPr>
+        <w:t>th</w:t>
+      </w:r>
+      <w:r>
+        <w:rPr>
+          <w:rFonts w:ascii="Helvetica" w:hAnsi="Helvetica" w:cs="Helvetica"/>
+          <w:b/>
+          <w:bCs/>
+          <w:sz w:val="26"/>
+          <w:szCs w:val="26"/>
+        </w:rPr>
+        <w:t xml:space="preserve"> of June </w:t>
+      </w:r>
+      <w:r>
+        <w:rPr>
+          <w:rFonts w:ascii="MS Gothic" w:eastAsia="MS Gothic" w:hAnsi="MS Gothic" w:cs="MS Gothic" w:hint="eastAsia"/>
+          <w:b/>
+          <w:bCs/>
+          <w:sz w:val="26"/>
+          <w:szCs w:val="26"/>
+        </w:rPr>
+        <w:t> +</w:t>
+      </w:r>
+    </w:p>
+    <w:p>
+      <w:pPr>
+        <w:widowControl w:val="0"/>
+        <w:autoSpaceDE w:val="0"/>
+        <w:autoSpaceDN w:val="0"/>
+        <w:adjustRightInd w:val="0"/>
+        <w:spacing w:before="200" w:line="276" w:lineRule="auto"/>
+        <w:ind w:right="-1"/>
+        <w:rPr>
+          <w:rFonts w:ascii="MS Gothic" w:eastAsia="MS Gothic" w:hAnsi="MS Gothic" w:cs="MS Gothic"/>
+          <w:b/>
+          <w:bCs/>
+          <w:sz w:val="26"/>
+          <w:szCs w:val="26"/>
+        </w:rPr>
+      </w:pPr>
+      <w:r>
+        <w:rPr>
+          <w:rFonts w:ascii="Helvetica" w:hAnsi="Helvetica" w:cs="Helvetica"/>
+          <w:b/>
+          <w:bCs/>
+          <w:sz w:val="26"/>
+          <w:szCs w:val="26"/>
+        </w:rPr>
+        <w:t>Location: ECS Kitchen, Level 2, Cotton Building, VUW</w:t>
+      </w:r>
+      <w:r>
+        <w:rPr>
+          <w:rFonts w:ascii="MS Gothic" w:eastAsia="MS Gothic" w:hAnsi="MS Gothic" w:cs="MS Gothic" w:hint="eastAsia"/>
+          <w:b/>
+          <w:bCs/>
+          <w:sz w:val="26"/>
+          <w:szCs w:val="26"/>
+        </w:rPr>
+        <w:t> +</w:t>
+      </w:r>
+    </w:p>
+    <w:p>
+      <w:pPr>
+        <w:widowControl w:val="0"/>
+        <w:autoSpaceDE w:val="0"/>
+        <w:autoSpaceDN w:val="0"/>
+        <w:adjustRightInd w:val="0"/>
+        <w:spacing w:before="200" w:line="276" w:lineRule="auto"/>
+        <w:ind w:right="-1"/>
+        <w:rPr>
+          <w:rFonts w:ascii="Helvetica" w:hAnsi="Helvetica" w:cs="Helvetica"/>
+          <w:b/>
+          <w:bCs/>
+          <w:sz w:val="26"/>
+          <w:szCs w:val="26"/>
+        </w:rPr>
+      </w:pPr>
+      <w:r>
+        <w:rPr>
+          <w:rFonts w:ascii="Helvetica" w:hAnsi="Helvetica" w:cs="Helvetica"/>
+          <w:b/>
+          <w:bCs/>
+          <w:sz w:val="26"/>
+          <w:szCs w:val="26"/>
+        </w:rPr>
+        <w:t>Attendance:</w:t>
+      </w:r>
+    </w:p>
+    <w:p>
+      <w:pPr>
+        <w:widowControl w:val="0"/>
+        <w:autoSpaceDE w:val="0"/>
+        <w:autoSpaceDN w:val="0"/>
+        <w:adjustRightInd w:val="0"/>
+        <w:spacing w:before="200" w:line="276" w:lineRule="auto"/>
+        <w:ind w:right="-1"/>
+        <w:rPr>
+          <w:rFonts w:ascii="Helvetica" w:hAnsi="Helvetica" w:cs="Helvetica"/>
+          <w:bCs/>
+          <w:sz w:val="26"/>
+          <w:szCs w:val="26"/>
+        </w:rPr>
+      </w:pPr>
+      <w:r>
+        <w:rPr>
+          <w:rFonts w:ascii="Helvetica" w:hAnsi="Helvetica" w:cs="Helvetica"/>
+          <w:bCs/>
+          <w:sz w:val="26"/>
+          <w:szCs w:val="26"/>
+        </w:rPr>
+        <w:t>Everyone</w:t>
+      </w:r>
+    </w:p>
+    <w:p>
+      <w:pPr>
+        <w:widowControl w:val="0"/>
+        <w:autoSpaceDE w:val="0"/>
+        <w:autoSpaceDN w:val="0"/>
+        <w:adjustRightInd w:val="0"/>
+        <w:spacing w:before="200" w:line="276" w:lineRule="auto"/>
+        <w:ind w:right="-1"/>
+        <w:rPr>
+          <w:rFonts w:ascii="Helvetica" w:hAnsi="Helvetica" w:cs="Helvetica"/>
+          <w:bCs/>
+          <w:sz w:val="26"/>
+          <w:szCs w:val="26"/>
+        </w:rPr>
+      </w:pPr>
+      <w:r>
+        <w:rPr>
+          <w:rFonts w:ascii="Helvetica" w:hAnsi="Helvetica" w:cs="Helvetica"/>
+          <w:bCs/>
+          <w:sz w:val="26"/>
+          <w:szCs w:val="26"/>
+        </w:rPr>
+        <w:t xml:space="preserve">The following tasks were assigned to us and completed on the same day(14/6): </w:t>
+      </w:r>
+    </w:p>
+    <w:p>
+      <w:pPr>
+        <w:pStyle w:val="ListParagraph"/>
+        <w:widowControl w:val="0"/>
+        <w:numPr>
+          <w:ilvl w:val="0"/>
+          <w:numId w:val="1"/>
+        </w:numPr>
+        <w:autoSpaceDE w:val="0"/>
+        <w:autoSpaceDN w:val="0"/>
+        <w:adjustRightInd w:val="0"/>
+        <w:spacing w:before="200" w:line="276" w:lineRule="auto"/>
+        <w:ind w:right="-1"/>
+        <w:rPr>
+          <w:rFonts w:ascii="Helvetica" w:hAnsi="Helvetica" w:cs="Helvetica"/>
+          <w:bCs/>
+          <w:sz w:val="26"/>
+          <w:szCs w:val="26"/>
+        </w:rPr>
+      </w:pPr>
+      <w:r>
+        <w:rPr>
+          <w:rFonts w:ascii="Helvetica" w:hAnsi="Helvetica" w:cs="Helvetica"/>
+          <w:bCs/>
+          <w:sz w:val="26"/>
+          <w:szCs w:val="26"/>
+        </w:rPr>
+        <w:t>Implement the Dijkstras Algorithm and test that it works on our app.(Linus, Jian Wei, Eddy)</w:t>
+      </w:r>
+    </w:p>
+    <w:p>
+      <w:pPr>
+        <w:pStyle w:val="ListParagraph"/>
+        <w:widowControl w:val="0"/>
+        <w:numPr>
+          <w:ilvl w:val="0"/>
+          <w:numId w:val="1"/>
+        </w:numPr>
+        <w:autoSpaceDE w:val="0"/>
+        <w:autoSpaceDN w:val="0"/>
+        <w:adjustRightInd w:val="0"/>
+        <w:spacing w:before="200" w:line="276" w:lineRule="auto"/>
+        <w:ind w:right="-1"/>
+        <w:rPr>
+          <w:rFonts w:ascii="Helvetica" w:hAnsi="Helvetica" w:cs="Helvetica"/>
+          <w:bCs/>
+          <w:sz w:val="26"/>
+          <w:szCs w:val="26"/>
+        </w:rPr>
+      </w:pPr>
+      <w:r>
+        <w:rPr>
+          <w:rFonts w:ascii="Helvetica" w:hAnsi="Helvetica" w:cs="Helvetica"/>
+          <w:bCs/>
+          <w:sz w:val="26"/>
+          <w:szCs w:val="26"/>
+        </w:rPr>
+        <w:t>Implement discontinue routes(Eddy)</w:t>
+      </w:r>
+    </w:p>
+    <w:p>
+      <w:pPr>
+        <w:pStyle w:val="ListParagraph"/>
+        <w:widowControl w:val="0"/>
+        <w:numPr>
+          <w:ilvl w:val="0"/>
+          <w:numId w:val="1"/>
+        </w:numPr>
+        <w:autoSpaceDE w:val="0"/>
+        <w:autoSpaceDN w:val="0"/>
+        <w:adjustRightInd w:val="0"/>
+        <w:spacing w:before="200" w:line="276" w:lineRule="auto"/>
+        <w:ind w:right="-1"/>
+        <w:rPr>
+          <w:rFonts w:ascii="Helvetica" w:hAnsi="Helvetica" w:cs="Helvetica"/>
+          <w:bCs/>
+          <w:sz w:val="26"/>
+          <w:szCs w:val="26"/>
+        </w:rPr>
+      </w:pPr>
+      <w:r>
+        <w:rPr>
+          <w:rFonts w:ascii="Helvetica" w:hAnsi="Helvetica" w:cs="Helvetica"/>
+          <w:bCs/>
+          <w:sz w:val="26"/>
+          <w:szCs w:val="26"/>
+        </w:rPr>
+        <w:t>Work on isManager() function to hide the viewEvents page from clerks(Casey).</w:t>
+      </w:r>
+    </w:p>
+    <w:p>
+      <w:pPr>
+        <w:widowControl w:val="0"/>
+        <w:autoSpaceDE w:val="0"/>
+        <w:autoSpaceDN w:val="0"/>
+        <w:adjustRightInd w:val="0"/>
+        <w:spacing w:before="200" w:line="276" w:lineRule="auto"/>
+        <w:ind w:right="-1"/>
+        <w:rPr>
+          <w:rFonts w:ascii="Helvetica" w:hAnsi="Helvetica" w:cs="Helvetica"/>
+          <w:bCs/>
+          <w:sz w:val="26"/>
+          <w:szCs w:val="26"/>
+        </w:rPr>
+      </w:pPr>
+    </w:p>
+    <w:p>
+      <w:pPr>
+        <w:widowControl w:val="0"/>
+        <w:autoSpaceDE w:val="0"/>
+        <w:autoSpaceDN w:val="0"/>
+        <w:adjustRightInd w:val="0"/>
+        <w:spacing w:before="200" w:line="276" w:lineRule="auto"/>
+        <w:ind w:right="-1"/>
+        <w:rPr>
+          <w:rFonts w:ascii="Helvetica" w:hAnsi="Helvetica" w:cs="Helvetica"/>
+          <w:bCs/>
+          <w:sz w:val="26"/>
+          <w:szCs w:val="26"/>
+        </w:rPr>
+      </w:pPr>
+    </w:p>
+    <w:p>
+      <w:pPr>
+        <w:widowControl w:val="0"/>
+        <w:autoSpaceDE w:val="0"/>
+        <w:autoSpaceDN w:val="0"/>
+        <w:adjustRightInd w:val="0"/>
+        <w:spacing w:before="200" w:line="276" w:lineRule="auto"/>
+        <w:ind w:right="-1"/>
+        <w:rPr>
+          <w:rFonts w:ascii="Helvetica" w:hAnsi="Helvetica" w:cs="Helvetica"/>
+          <w:bCs/>
+          <w:sz w:val="26"/>
+          <w:szCs w:val="26"/>
+        </w:rPr>
+      </w:pPr>
+    </w:p>
+    <w:p>
+      <w:pPr>
+        <w:widowControl w:val="0"/>
+        <w:autoSpaceDE w:val="0"/>
+        <w:autoSpaceDN w:val="0"/>
+        <w:adjustRightInd w:val="0"/>
+        <w:spacing w:before="200" w:line="276" w:lineRule="auto"/>
+        <w:ind w:right="-1"/>
+        <w:rPr>
+          <w:rFonts w:ascii="Helvetica" w:hAnsi="Helvetica" w:cs="Helvetica"/>
+          <w:bCs/>
+          <w:sz w:val="26"/>
+          <w:szCs w:val="26"/>
+        </w:rPr>
+      </w:pPr>
+    </w:p>
+    <w:p>
+      <w:pPr>
+        <w:widowControl w:val="0"/>
+        <w:autoSpaceDE w:val="0"/>
+        <w:autoSpaceDN w:val="0"/>
+        <w:adjustRightInd w:val="0"/>
+        <w:spacing w:before="200" w:line="276" w:lineRule="auto"/>
+        <w:ind w:right="-1"/>
+        <w:rPr>
+          <w:rFonts w:ascii="Helvetica" w:hAnsi="Helvetica" w:cs="Helvetica"/>
+          <w:bCs/>
+          <w:sz w:val="26"/>
+          <w:szCs w:val="26"/>
+        </w:rPr>
+      </w:pPr>
+    </w:p>
+    <w:p>
+      <w:pPr>
+        <w:widowControl w:val="0"/>
+        <w:autoSpaceDE w:val="0"/>
+        <w:autoSpaceDN w:val="0"/>
+        <w:adjustRightInd w:val="0"/>
+        <w:spacing w:before="200" w:line="276" w:lineRule="auto"/>
+        <w:ind w:right="-1"/>
+        <w:rPr>
+          <w:rFonts w:ascii="Helvetica" w:hAnsi="Helvetica" w:cs="Helvetica"/>
+          <w:bCs/>
+          <w:sz w:val="26"/>
+          <w:szCs w:val="26"/>
+        </w:rPr>
+      </w:pPr>
+    </w:p>
+    <w:p>
+      <w:pPr>
+        <w:widowControl w:val="0"/>
+        <w:autoSpaceDE w:val="0"/>
+        <w:autoSpaceDN w:val="0"/>
+        <w:adjustRightInd w:val="0"/>
+        <w:spacing w:before="200" w:line="276" w:lineRule="auto"/>
+        <w:ind w:right="-1"/>
+        <w:rPr>
+          <w:rFonts w:ascii="Helvetica" w:hAnsi="Helvetica" w:cs="Helvetica"/>
+          <w:bCs/>
+          <w:sz w:val="26"/>
+          <w:szCs w:val="26"/>
+        </w:rPr>
+      </w:pPr>
+    </w:p>
+    <w:p>
+      <w:pPr>
+        <w:widowControl w:val="0"/>
+        <w:autoSpaceDE w:val="0"/>
+        <w:autoSpaceDN w:val="0"/>
+        <w:adjustRightInd w:val="0"/>
+        <w:spacing w:before="200" w:line="276" w:lineRule="auto"/>
+        <w:ind w:right="-1"/>
+        <w:rPr>
+          <w:rFonts w:ascii="Helvetica" w:hAnsi="Helvetica" w:cs="Helvetica"/>
+          <w:bCs/>
+          <w:sz w:val="26"/>
+          <w:szCs w:val="26"/>
+        </w:rPr>
+      </w:pPr>
+    </w:p>
+    <w:p>
+      <w:pPr>
+        <w:widowControl w:val="0"/>
+        <w:autoSpaceDE w:val="0"/>
+        <w:autoSpaceDN w:val="0"/>
+        <w:adjustRightInd w:val="0"/>
+        <w:spacing w:before="200" w:line="276" w:lineRule="auto"/>
+        <w:ind w:right="-1"/>
+        <w:rPr>
+          <w:rFonts w:ascii="Helvetica" w:hAnsi="Helvetica" w:cs="Helvetica"/>
+          <w:bCs/>
+          <w:sz w:val="26"/>
+          <w:szCs w:val="26"/>
+        </w:rPr>
+      </w:pPr>
+    </w:p>
+    <w:p>
+      <w:pPr>
+        <w:widowControl w:val="0"/>
+        <w:autoSpaceDE w:val="0"/>
+        <w:autoSpaceDN w:val="0"/>
+        <w:adjustRightInd w:val="0"/>
+        <w:spacing w:before="200" w:line="276" w:lineRule="auto"/>
+        <w:ind w:right="-1"/>
+        <w:rPr>
+          <w:rFonts w:ascii="Helvetica" w:hAnsi="Helvetica" w:cs="Helvetica"/>
+          <w:bCs/>
+          <w:sz w:val="26"/>
+          <w:szCs w:val="26"/>
+        </w:rPr>
+      </w:pPr>
+    </w:p>
+    <w:p>
+      <w:pPr>
+        <w:widowControl w:val="0"/>
+        <w:autoSpaceDE w:val="0"/>
+        <w:autoSpaceDN w:val="0"/>
+        <w:adjustRightInd w:val="0"/>
+        <w:spacing w:before="200" w:line="276" w:lineRule="auto"/>
+        <w:ind w:right="-1"/>
+        <w:rPr>
+          <w:rFonts w:ascii="Helvetica" w:hAnsi="Helvetica" w:cs="Helvetica"/>
+          <w:bCs/>
+          <w:sz w:val="26"/>
+          <w:szCs w:val="26"/>
+        </w:rPr>
+      </w:pPr>
+    </w:p>
+    <w:p>
+      <w:pPr>
+        <w:widowControl w:val="0"/>
+        <w:autoSpaceDE w:val="0"/>
+        <w:autoSpaceDN w:val="0"/>
+        <w:adjustRightInd w:val="0"/>
+        <w:spacing w:before="200" w:line="276" w:lineRule="auto"/>
+        <w:ind w:right="-1"/>
+        <w:rPr>
+          <w:rFonts w:ascii="Helvetica" w:hAnsi="Helvetica" w:cs="Helvetica"/>
+          <w:bCs/>
+          <w:sz w:val="26"/>
+          <w:szCs w:val="26"/>
+        </w:rPr>
+      </w:pPr>
+    </w:p>
+    <w:p>
+      <w:pPr>
+        <w:widowControl w:val="0"/>
+        <w:autoSpaceDE w:val="0"/>
+        <w:autoSpaceDN w:val="0"/>
+        <w:adjustRightInd w:val="0"/>
+        <w:spacing w:before="200" w:line="276" w:lineRule="auto"/>
+        <w:ind w:right="-1"/>
+        <w:rPr>
+          <w:rFonts w:ascii="Helvetica" w:hAnsi="Helvetica" w:cs="Helvetica"/>
+          <w:bCs/>
+          <w:sz w:val="26"/>
+          <w:szCs w:val="26"/>
+        </w:rPr>
+      </w:pPr>
+    </w:p>
+    <w:p>
+      <w:pPr>
+        <w:widowControl w:val="0"/>
+        <w:autoSpaceDE w:val="0"/>
+        <w:autoSpaceDN w:val="0"/>
+        <w:adjustRightInd w:val="0"/>
+        <w:spacing w:before="200" w:line="276" w:lineRule="auto"/>
+        <w:ind w:right="-1"/>
+        <w:rPr>
+          <w:rFonts w:ascii="Helvetica" w:hAnsi="Helvetica" w:cs="Helvetica"/>
+          <w:bCs/>
+          <w:sz w:val="26"/>
+          <w:szCs w:val="26"/>
+        </w:rPr>
+      </w:pPr>
+    </w:p>
+    <w:p>
+      <w:pPr>
+        <w:widowControl w:val="0"/>
+        <w:autoSpaceDE w:val="0"/>
+        <w:autoSpaceDN w:val="0"/>
+        <w:adjustRightInd w:val="0"/>
+        <w:spacing w:before="200" w:line="276" w:lineRule="auto"/>
+        <w:ind w:right="-1"/>
+        <w:rPr>
+          <w:rFonts w:ascii="Helvetica" w:hAnsi="Helvetica" w:cs="Helvetica"/>
+          <w:bCs/>
+          <w:sz w:val="26"/>
+          <w:szCs w:val="26"/>
+        </w:rPr>
+      </w:pPr>
+    </w:p>
+    <w:p>
+      <w:pPr>
+        <w:widowControl w:val="0"/>
+        <w:autoSpaceDE w:val="0"/>
+        <w:autoSpaceDN w:val="0"/>
+        <w:adjustRightInd w:val="0"/>
+        <w:spacing w:before="480" w:line="276" w:lineRule="auto"/>
+        <w:ind w:right="-1"/>
+        <w:rPr>
+          <w:rFonts w:ascii="Helvetica" w:hAnsi="Helvetica" w:cs="Helvetica"/>
+          <w:b/>
+          <w:bCs/>
+          <w:sz w:val="28"/>
+          <w:szCs w:val="28"/>
+        </w:rPr>
+      </w:pPr>
+      <w:r>
+        <w:rPr>
+          <w:rFonts w:ascii="Helvetica" w:hAnsi="Helvetica" w:cs="Helvetica"/>
+          <w:b/>
+          <w:bCs/>
+          <w:sz w:val="28"/>
+          <w:szCs w:val="28"/>
+        </w:rPr>
+        <w:lastRenderedPageBreak/>
+        <w:t>Meeting 12</w:t>
+      </w:r>
+    </w:p>
+    <w:p>
+      <w:pPr>
+        <w:widowControl w:val="0"/>
+        <w:autoSpaceDE w:val="0"/>
+        <w:autoSpaceDN w:val="0"/>
+        <w:adjustRightInd w:val="0"/>
+        <w:spacing w:before="200" w:line="276" w:lineRule="auto"/>
+        <w:ind w:right="-1"/>
+        <w:rPr>
+          <w:rFonts w:ascii="MS Gothic" w:eastAsia="MS Gothic" w:hAnsi="MS Gothic" w:cs="MS Gothic"/>
+          <w:b/>
+          <w:bCs/>
+          <w:sz w:val="26"/>
+          <w:szCs w:val="26"/>
+        </w:rPr>
+      </w:pPr>
+      <w:r>
+        <w:rPr>
+          <w:rFonts w:ascii="Helvetica" w:hAnsi="Helvetica" w:cs="Helvetica"/>
+          <w:b/>
+          <w:bCs/>
+          <w:sz w:val="26"/>
+          <w:szCs w:val="26"/>
+        </w:rPr>
+        <w:t xml:space="preserve">Date: </w:t>
+      </w:r>
+      <w:r>
+        <w:rPr>
+          <w:rFonts w:ascii="Helvetica" w:hAnsi="Helvetica" w:cs="Helvetica"/>
+          <w:b/>
+          <w:bCs/>
+          <w:sz w:val="26"/>
+          <w:szCs w:val="26"/>
+        </w:rPr>
+        <w:t>16</w:t>
+      </w:r>
+      <w:r>
+        <w:rPr>
+          <w:rFonts w:ascii="Helvetica" w:hAnsi="Helvetica" w:cs="Helvetica"/>
+          <w:b/>
+          <w:bCs/>
+          <w:sz w:val="26"/>
+          <w:szCs w:val="26"/>
+          <w:vertAlign w:val="superscript"/>
+        </w:rPr>
+        <w:t>th</w:t>
+      </w:r>
+      <w:r>
+        <w:rPr>
+          <w:rFonts w:ascii="Helvetica" w:hAnsi="Helvetica" w:cs="Helvetica"/>
+          <w:b/>
+          <w:bCs/>
+          <w:sz w:val="26"/>
+          <w:szCs w:val="26"/>
+        </w:rPr>
+        <w:t xml:space="preserve"> of June </w:t>
+      </w:r>
+      <w:r>
+        <w:rPr>
+          <w:rFonts w:ascii="MS Gothic" w:eastAsia="MS Gothic" w:hAnsi="MS Gothic" w:cs="MS Gothic" w:hint="eastAsia"/>
+          <w:b/>
+          <w:bCs/>
+          <w:sz w:val="26"/>
+          <w:szCs w:val="26"/>
+        </w:rPr>
+        <w:t> +</w:t>
+      </w:r>
+    </w:p>
+    <w:p>
+      <w:pPr>
+        <w:widowControl w:val="0"/>
+        <w:autoSpaceDE w:val="0"/>
+        <w:autoSpaceDN w:val="0"/>
+        <w:adjustRightInd w:val="0"/>
+        <w:spacing w:before="200" w:line="276" w:lineRule="auto"/>
+        <w:ind w:right="-1"/>
+        <w:rPr>
+          <w:rFonts w:ascii="MS Gothic" w:eastAsia="MS Gothic" w:hAnsi="MS Gothic" w:cs="MS Gothic"/>
+          <w:b/>
+          <w:bCs/>
+          <w:sz w:val="26"/>
+          <w:szCs w:val="26"/>
+        </w:rPr>
+      </w:pPr>
+      <w:r>
+        <w:rPr>
+          <w:rFonts w:ascii="Helvetica" w:hAnsi="Helvetica" w:cs="Helvetica"/>
+          <w:b/>
+          <w:bCs/>
+          <w:sz w:val="26"/>
+          <w:szCs w:val="26"/>
+        </w:rPr>
+        <w:t>Location: ECS Kitchen, Level 2, Cotton Building, VUW</w:t>
+      </w:r>
+      <w:r>
+        <w:rPr>
+          <w:rFonts w:ascii="MS Gothic" w:eastAsia="MS Gothic" w:hAnsi="MS Gothic" w:cs="MS Gothic" w:hint="eastAsia"/>
+          <w:b/>
+          <w:bCs/>
+          <w:sz w:val="26"/>
+          <w:szCs w:val="26"/>
+        </w:rPr>
+        <w:t> +</w:t>
+      </w:r>
+    </w:p>
+    <w:p>
+      <w:pPr>
+        <w:widowControl w:val="0"/>
+        <w:autoSpaceDE w:val="0"/>
+        <w:autoSpaceDN w:val="0"/>
+        <w:adjustRightInd w:val="0"/>
+        <w:spacing w:before="200" w:line="276" w:lineRule="auto"/>
+        <w:ind w:right="-1"/>
+        <w:rPr>
+          <w:rFonts w:ascii="Helvetica" w:hAnsi="Helvetica" w:cs="Helvetica"/>
+          <w:b/>
+          <w:bCs/>
+          <w:sz w:val="26"/>
+          <w:szCs w:val="26"/>
+        </w:rPr>
+      </w:pPr>
+      <w:r>
+        <w:rPr>
+          <w:rFonts w:ascii="Helvetica" w:hAnsi="Helvetica" w:cs="Helvetica"/>
+          <w:b/>
+          <w:bCs/>
+          <w:sz w:val="26"/>
+          <w:szCs w:val="26"/>
+        </w:rPr>
+        <w:t>Attendance:</w:t>
+      </w:r>
+    </w:p>
+    <w:p>
+      <w:pPr>
+        <w:widowControl w:val="0"/>
+        <w:autoSpaceDE w:val="0"/>
+        <w:autoSpaceDN w:val="0"/>
+        <w:adjustRightInd w:val="0"/>
+        <w:spacing w:before="200" w:line="276" w:lineRule="auto"/>
+        <w:ind w:right="-1"/>
+        <w:rPr>
+          <w:rFonts w:ascii="Helvetica" w:hAnsi="Helvetica" w:cs="Helvetica"/>
+          <w:bCs/>
+          <w:sz w:val="26"/>
+          <w:szCs w:val="26"/>
+        </w:rPr>
+      </w:pPr>
+      <w:r>
+        <w:rPr>
+          <w:rFonts w:ascii="Helvetica" w:hAnsi="Helvetica" w:cs="Helvetica"/>
+          <w:bCs/>
+          <w:sz w:val="26"/>
+          <w:szCs w:val="26"/>
+        </w:rPr>
+        <w:t>Everyone</w:t>
+      </w:r>
+    </w:p>
+    <w:p>
+      <w:pPr>
+        <w:widowControl w:val="0"/>
+        <w:autoSpaceDE w:val="0"/>
+        <w:autoSpaceDN w:val="0"/>
+        <w:adjustRightInd w:val="0"/>
+        <w:spacing w:before="200" w:line="276" w:lineRule="auto"/>
+        <w:ind w:right="-1"/>
+        <w:rPr>
+          <w:rFonts w:ascii="Helvetica" w:hAnsi="Helvetica" w:cs="Helvetica"/>
+          <w:bCs/>
+          <w:sz w:val="26"/>
+          <w:szCs w:val="26"/>
+        </w:rPr>
+      </w:pPr>
+      <w:r>
+        <w:rPr>
+          <w:rFonts w:ascii="Helvetica" w:hAnsi="Helvetica" w:cs="Helvetica"/>
+          <w:bCs/>
+          <w:sz w:val="26"/>
+          <w:szCs w:val="26"/>
+        </w:rPr>
+        <w:t>The following tasks were assigned and completed on this day:</w:t>
+      </w:r>
+    </w:p>
+    <w:p>
+      <w:pPr>
+        <w:pStyle w:val="ListParagraph"/>
+        <w:widowControl w:val="0"/>
+        <w:numPr>
+          <w:ilvl w:val="0"/>
+          <w:numId w:val="1"/>
+        </w:numPr>
+        <w:autoSpaceDE w:val="0"/>
+        <w:autoSpaceDN w:val="0"/>
+        <w:adjustRightInd w:val="0"/>
+        <w:spacing w:before="200" w:line="276" w:lineRule="auto"/>
+        <w:ind w:right="-1"/>
+        <w:rPr>
+          <w:rFonts w:ascii="Helvetica" w:hAnsi="Helvetica" w:cs="Helvetica"/>
+          <w:bCs/>
+          <w:sz w:val="26"/>
+          <w:szCs w:val="26"/>
+        </w:rPr>
+      </w:pPr>
+      <w:r>
+        <w:rPr>
+          <w:rFonts w:ascii="Helvetica" w:hAnsi="Helvetica" w:cs="Helvetica"/>
+          <w:bCs/>
+          <w:sz w:val="26"/>
+          <w:szCs w:val="26"/>
+        </w:rPr>
+        <w:t>Divide up work for presentation</w:t>
+      </w:r>
+    </w:p>
+    <w:p>
+      <w:pPr>
+        <w:pStyle w:val="ListParagraph"/>
+        <w:widowControl w:val="0"/>
+        <w:numPr>
+          <w:ilvl w:val="0"/>
+          <w:numId w:val="1"/>
+        </w:numPr>
+        <w:autoSpaceDE w:val="0"/>
+        <w:autoSpaceDN w:val="0"/>
+        <w:adjustRightInd w:val="0"/>
+        <w:spacing w:before="200" w:line="276" w:lineRule="auto"/>
+        <w:ind w:right="-1"/>
+        <w:rPr>
+          <w:rFonts w:ascii="Helvetica" w:hAnsi="Helvetica" w:cs="Helvetica"/>
+          <w:bCs/>
+          <w:sz w:val="26"/>
+          <w:szCs w:val="26"/>
+        </w:rPr>
+      </w:pPr>
+      <w:r>
+        <w:rPr>
+          <w:rFonts w:ascii="Helvetica" w:hAnsi="Helvetica" w:cs="Helvetica"/>
+          <w:bCs/>
+          <w:sz w:val="26"/>
+          <w:szCs w:val="26"/>
+        </w:rPr>
+        <w:t>Complete slides for presentation</w:t>
+      </w:r>
+    </w:p>
+    <w:p>
+      <w:pPr>
+        <w:pStyle w:val="ListParagraph"/>
+        <w:widowControl w:val="0"/>
+        <w:numPr>
+          <w:ilvl w:val="0"/>
+          <w:numId w:val="1"/>
+        </w:numPr>
+        <w:autoSpaceDE w:val="0"/>
+        <w:autoSpaceDN w:val="0"/>
+        <w:adjustRightInd w:val="0"/>
+        <w:spacing w:before="200" w:line="276" w:lineRule="auto"/>
+        <w:ind w:right="-1"/>
+        <w:rPr>
+          <w:rFonts w:ascii="Helvetica" w:hAnsi="Helvetica" w:cs="Helvetica"/>
+          <w:bCs/>
+          <w:sz w:val="26"/>
+          <w:szCs w:val="26"/>
+        </w:rPr>
+      </w:pPr>
+      <w:r>
+        <w:rPr>
+          <w:rFonts w:ascii="Helvetica" w:hAnsi="Helvetica" w:cs="Helvetica"/>
+          <w:bCs/>
+          <w:sz w:val="26"/>
+          <w:szCs w:val="26"/>
+        </w:rPr>
+        <w:t>Practice presentation</w:t>
+      </w:r>
+    </w:p>
+    <w:p>
+      <w:pPr>
+        <w:pStyle w:val="ListParagraph"/>
+        <w:widowControl w:val="0"/>
+        <w:numPr>
+          <w:ilvl w:val="0"/>
+          <w:numId w:val="1"/>
+        </w:numPr>
+        <w:autoSpaceDE w:val="0"/>
+        <w:autoSpaceDN w:val="0"/>
+        <w:adjustRightInd w:val="0"/>
+        <w:spacing w:before="200" w:line="276" w:lineRule="auto"/>
+        <w:ind w:right="-1"/>
+        <w:rPr>
+          <w:rFonts w:ascii="Helvetica" w:hAnsi="Helvetica" w:cs="Helvetica"/>
+          <w:bCs/>
+          <w:sz w:val="26"/>
+          <w:szCs w:val="26"/>
+        </w:rPr>
+      </w:pPr>
+      <w:r>
+        <w:rPr>
+          <w:rFonts w:ascii="Helvetica" w:hAnsi="Helvetica" w:cs="Helvetica"/>
+          <w:bCs/>
+          <w:sz w:val="26"/>
+          <w:szCs w:val="26"/>
+        </w:rPr>
+        <w:t>Tidy up the overall program so it is ready for the presentation. This includes last minute testing/error checking.</w:t>
+      </w:r>
+      <w:bookmarkStart w:id="0" w:name="_GoBack"/>
+      <w:bookmarkEnd w:id="0"/>
+    </w:p>
+    <w:p>
+      <w:pPr>
+        <w:widowControl w:val="0"/>
+        <w:autoSpaceDE w:val="0"/>
+        <w:autoSpaceDN w:val="0"/>
+        <w:adjustRightInd w:val="0"/>
+        <w:spacing w:before="200" w:line="276" w:lineRule="auto"/>
+        <w:ind w:right="-1"/>
+        <w:rPr>
+          <w:rFonts w:ascii="Helvetica" w:hAnsi="Helvetica" w:cs="Helvetica"/>
+          <w:bCs/>
+          <w:sz w:val="26"/>
+          <w:szCs w:val="26"/>
+        </w:rPr>
+      </w:pPr>
+    </w:p>
+    <w:p>
+      <w:pPr>
+        <w:widowControl w:val="0"/>
+        <w:autoSpaceDE w:val="0"/>
+        <w:autoSpaceDN w:val="0"/>
+        <w:adjustRightInd w:val="0"/>
+        <w:spacing w:after="200" w:line="276" w:lineRule="auto"/>
+        <w:ind w:right="-1"/>
+        <w:rPr>
+          <w:sz w:val="24"/>
+          <w:szCs w:val="24"/>
+        </w:rPr>
+      </w:pPr>
     </w:p>
     <w:sectPr>
       <w:pgSz w:w="11905" w:h="16837"/>
@@ -5733,6 +10205,126 @@
     </w:sectPr>
   </w:body>
 </w:document>
+</file>
+
+<file path=word/numbering.xml><?xml version="1.0" encoding="utf-8"?>
+<w:numbering xmlns:wpc="http://schemas.microsoft.com/office/word/2010/wordprocessingCanvas" xmlns:cx="http://schemas.microsoft.com/office/drawing/2014/chartex" xmlns:cx1="http://schemas.microsoft.com/office/drawing/2015/9/8/chartex" xmlns:cx2="http://schemas.microsoft.com/office/drawing/2015/10/21/chartex" xmlns:cx3="http://schemas.microsoft.com/office/drawing/2016/5/9/chartex" xmlns:cx4="http://schemas.microsoft.com/office/drawing/2016/5/10/chartex" xmlns:cx5="http://schemas.microsoft.com/office/drawing/2016/5/11/chartex" xmlns:cx6="http://schemas.microsoft.com/office/drawing/2016/5/12/chartex" xmlns:cx7="http://schemas.microsoft.com/office/drawing/2016/5/13/chartex" xmlns:cx8="http://schemas.microsoft.com/office/drawing/2016/5/14/chartex" xmlns:mc="http://schemas.openxmlformats.org/markup-compatibility/2006" xmlns:aink="http://schemas.microsoft.com/office/drawing/2016/ink" xmlns:o="urn:schemas-microsoft-com:office:office" xmlns:r="http://schemas.openxmlformats.org/officeDocument/2006/relationships" xmlns:m="http://schemas.openxmlformats.org/officeDocument/2006/math" xmlns:v="urn:schemas-microsoft-com:vml" xmlns:wp14="http://schemas.microsoft.com/office/word/2010/wordprocessingDrawing" xmlns:wp="http://schemas.openxmlformats.org/drawingml/2006/wordprocessingDrawing" xmlns:w10="urn:schemas-microsoft-com:office:word" xmlns:w="http://schemas.openxmlformats.org/wordprocessingml/2006/main" xmlns:w14="http://schemas.microsoft.com/office/word/2010/wordml" xmlns:w15="http://schemas.microsoft.com/office/word/2012/wordml" xmlns:w16se="http://schemas.microsoft.com/office/word/2015/wordml/symex" xmlns:wpg="http://schemas.microsoft.com/office/word/2010/wordprocessingGroup" xmlns:wpi="http://schemas.microsoft.com/office/word/2010/wordprocessingInk" xmlns:wne="http://schemas.microsoft.com/office/word/2006/wordml" xmlns:wps="http://schemas.microsoft.com/office/word/2010/wordprocessingShape" mc:Ignorable="w14 w15 w16se wp14">
+  <w:abstractNum w:abstractNumId="0" w15:restartNumberingAfterBreak="0">
+    <w:nsid w:val="77ED21CB"/>
+    <w:multiLevelType w:val="hybridMultilevel"/>
+    <w:tmpl w:val="33826A34"/>
+    <w:lvl w:ilvl="0" w:tplc="6010E4A6">
+      <w:numFmt w:val="bullet"/>
+      <w:lvlText w:val="-"/>
+      <w:lvlJc w:val="left"/>
+      <w:pPr>
+        <w:ind w:left="720" w:hanging="360"/>
+      </w:pPr>
+      <w:rPr>
+        <w:rFonts w:ascii="Times New Roman" w:eastAsia="Times New Roman" w:hAnsi="Times New Roman" w:cs="Times New Roman" w:hint="default"/>
+      </w:rPr>
+    </w:lvl>
+    <w:lvl w:ilvl="1" w:tplc="14090003" w:tentative="1">
+      <w:start w:val="1"/>
+      <w:numFmt w:val="bullet"/>
+      <w:lvlText w:val="o"/>
+      <w:lvlJc w:val="left"/>
+      <w:pPr>
+        <w:ind w:left="1440" w:hanging="360"/>
+      </w:pPr>
+      <w:rPr>
+        <w:rFonts w:ascii="Courier New" w:hAnsi="Courier New" w:cs="Courier New" w:hint="default"/>
+      </w:rPr>
+    </w:lvl>
+    <w:lvl w:ilvl="2" w:tplc="14090005" w:tentative="1">
+      <w:start w:val="1"/>
+      <w:numFmt w:val="bullet"/>
+      <w:lvlText w:val=""/>
+      <w:lvlJc w:val="left"/>
+      <w:pPr>
+        <w:ind w:left="2160" w:hanging="360"/>
+      </w:pPr>
+      <w:rPr>
+        <w:rFonts w:ascii="Wingdings" w:hAnsi="Wingdings" w:hint="default"/>
+      </w:rPr>
+    </w:lvl>
+    <w:lvl w:ilvl="3" w:tplc="14090001" w:tentative="1">
+      <w:start w:val="1"/>
+      <w:numFmt w:val="bullet"/>
+      <w:lvlText w:val=""/>
+      <w:lvlJc w:val="left"/>
+      <w:pPr>
+        <w:ind w:left="2880" w:hanging="360"/>
+      </w:pPr>
+      <w:rPr>
+        <w:rFonts w:ascii="Symbol" w:hAnsi="Symbol" w:hint="default"/>
+      </w:rPr>
+    </w:lvl>
+    <w:lvl w:ilvl="4" w:tplc="14090003" w:tentative="1">
+      <w:start w:val="1"/>
+      <w:numFmt w:val="bullet"/>
+      <w:lvlText w:val="o"/>
+      <w:lvlJc w:val="left"/>
+      <w:pPr>
+        <w:ind w:left="3600" w:hanging="360"/>
+      </w:pPr>
+      <w:rPr>
+        <w:rFonts w:ascii="Courier New" w:hAnsi="Courier New" w:cs="Courier New" w:hint="default"/>
+      </w:rPr>
+    </w:lvl>
+    <w:lvl w:ilvl="5" w:tplc="14090005" w:tentative="1">
+      <w:start w:val="1"/>
+      <w:numFmt w:val="bullet"/>
+      <w:lvlText w:val=""/>
+      <w:lvlJc w:val="left"/>
+      <w:pPr>
+        <w:ind w:left="4320" w:hanging="360"/>
+      </w:pPr>
+      <w:rPr>
+        <w:rFonts w:ascii="Wingdings" w:hAnsi="Wingdings" w:hint="default"/>
+      </w:rPr>
+    </w:lvl>
+    <w:lvl w:ilvl="6" w:tplc="14090001" w:tentative="1">
+      <w:start w:val="1"/>
+      <w:numFmt w:val="bullet"/>
+      <w:lvlText w:val=""/>
+      <w:lvlJc w:val="left"/>
+      <w:pPr>
+        <w:ind w:left="5040" w:hanging="360"/>
+      </w:pPr>
+      <w:rPr>
+        <w:rFonts w:ascii="Symbol" w:hAnsi="Symbol" w:hint="default"/>
+      </w:rPr>
+    </w:lvl>
+    <w:lvl w:ilvl="7" w:tplc="14090003" w:tentative="1">
+      <w:start w:val="1"/>
+      <w:numFmt w:val="bullet"/>
+      <w:lvlText w:val="o"/>
+      <w:lvlJc w:val="left"/>
+      <w:pPr>
+        <w:ind w:left="5760" w:hanging="360"/>
+      </w:pPr>
+      <w:rPr>
+        <w:rFonts w:ascii="Courier New" w:hAnsi="Courier New" w:cs="Courier New" w:hint="default"/>
+      </w:rPr>
+    </w:lvl>
+    <w:lvl w:ilvl="8" w:tplc="14090005" w:tentative="1">
+      <w:start w:val="1"/>
+      <w:numFmt w:val="bullet"/>
+      <w:lvlText w:val=""/>
+      <w:lvlJc w:val="left"/>
+      <w:pPr>
+        <w:ind w:left="6480" w:hanging="360"/>
+      </w:pPr>
+      <w:rPr>
+        <w:rFonts w:ascii="Wingdings" w:hAnsi="Wingdings" w:hint="default"/>
+      </w:rPr>
+    </w:lvl>
+  </w:abstractNum>
+  <w:num w:numId="1">
+    <w:abstractNumId w:val="0"/>
+  </w:num>
+</w:numbering>
 </file>
 
 <file path=word/styles.xml><?xml version="1.0" encoding="utf-8"?>
@@ -6152,6 +10744,17 @@
     <w:semiHidden/>
     <w:unhideWhenUsed/>
   </w:style>
+  <w:style w:type="paragraph" w:styleId="ListParagraph">
+    <w:name w:val="List Paragraph"/>
+    <w:basedOn w:val="Normal"/>
+    <w:uiPriority w:val="34"/>
+    <w:qFormat/>
+    <w:rsid w:val="00B60959"/>
+    <w:pPr>
+      <w:ind w:left="720"/>
+      <w:contextualSpacing/>
+    </w:pPr>
+  </w:style>
 </w:styles>
 </file>
 

</xml_diff>

<commit_message>
made updates to journal
</commit_message>
<xml_diff>
--- a/TeamJournal/swen301_team_nerdsicles_journal.docx
+++ b/TeamJournal/swen301_team_nerdsicles_journal.docx
@@ -1,6 +1,6 @@
 
 <file path=word/document.xml><?xml version="1.0" encoding="utf-8"?>
-<w:document xmlns:wpc="http://schemas.microsoft.com/office/word/2010/wordprocessingCanvas" xmlns:cx="http://schemas.microsoft.com/office/drawing/2014/chartex" xmlns:cx1="http://schemas.microsoft.com/office/drawing/2015/9/8/chartex" xmlns:cx2="http://schemas.microsoft.com/office/drawing/2015/10/21/chartex" xmlns:cx3="http://schemas.microsoft.com/office/drawing/2016/5/9/chartex" xmlns:cx4="http://schemas.microsoft.com/office/drawing/2016/5/10/chartex" xmlns:cx5="http://schemas.microsoft.com/office/drawing/2016/5/11/chartex" xmlns:cx6="http://schemas.microsoft.com/office/drawing/2016/5/12/chartex" xmlns:cx7="http://schemas.microsoft.com/office/drawing/2016/5/13/chartex" xmlns:cx8="http://schemas.microsoft.com/office/drawing/2016/5/14/chartex" xmlns:mc="http://schemas.openxmlformats.org/markup-compatibility/2006" xmlns:aink="http://schemas.microsoft.com/office/drawing/2016/ink" xmlns:o="urn:schemas-microsoft-com:office:office" xmlns:r="http://schemas.openxmlformats.org/officeDocument/2006/relationships" xmlns:m="http://schemas.openxmlformats.org/officeDocument/2006/math" xmlns:v="urn:schemas-microsoft-com:vml" xmlns:wp14="http://schemas.microsoft.com/office/word/2010/wordprocessingDrawing" xmlns:wp="http://schemas.openxmlformats.org/drawingml/2006/wordprocessingDrawing" xmlns:w10="urn:schemas-microsoft-com:office:word" xmlns:w="http://schemas.openxmlformats.org/wordprocessingml/2006/main" xmlns:w14="http://schemas.microsoft.com/office/word/2010/wordml" xmlns:w15="http://schemas.microsoft.com/office/word/2012/wordml" xmlns:w16se="http://schemas.microsoft.com/office/word/2015/wordml/symex" xmlns:wpg="http://schemas.microsoft.com/office/word/2010/wordprocessingGroup" xmlns:wpi="http://schemas.microsoft.com/office/word/2010/wordprocessingInk" xmlns:wne="http://schemas.microsoft.com/office/word/2006/wordml" xmlns:wps="http://schemas.microsoft.com/office/word/2010/wordprocessingShape" mc:Ignorable="w14 w15 w16se wp14">
+<w:document xmlns:wpc="http://schemas.microsoft.com/office/word/2010/wordprocessingCanvas" xmlns:cx="http://schemas.microsoft.com/office/drawing/2014/chartex" xmlns:cx1="http://schemas.microsoft.com/office/drawing/2015/9/8/chartex" xmlns:cx2="http://schemas.microsoft.com/office/drawing/2015/10/21/chartex" xmlns:cx3="http://schemas.microsoft.com/office/drawing/2016/5/9/chartex" xmlns:cx4="http://schemas.microsoft.com/office/drawing/2016/5/10/chartex" xmlns:cx5="http://schemas.microsoft.com/office/drawing/2016/5/11/chartex" xmlns:mc="http://schemas.openxmlformats.org/markup-compatibility/2006" xmlns:o="urn:schemas-microsoft-com:office:office" xmlns:r="http://schemas.openxmlformats.org/officeDocument/2006/relationships" xmlns:m="http://schemas.openxmlformats.org/officeDocument/2006/math" xmlns:v="urn:schemas-microsoft-com:vml" xmlns:wp14="http://schemas.microsoft.com/office/word/2010/wordprocessingDrawing" xmlns:wp="http://schemas.openxmlformats.org/drawingml/2006/wordprocessingDrawing" xmlns:w10="urn:schemas-microsoft-com:office:word" xmlns:w="http://schemas.openxmlformats.org/wordprocessingml/2006/main" xmlns:w14="http://schemas.microsoft.com/office/word/2010/wordml" xmlns:w15="http://schemas.microsoft.com/office/word/2012/wordml" xmlns:w16se="http://schemas.microsoft.com/office/word/2015/wordml/symex" xmlns:wpg="http://schemas.microsoft.com/office/word/2010/wordprocessingGroup" xmlns:wpi="http://schemas.microsoft.com/office/word/2010/wordprocessingInk" xmlns:wne="http://schemas.microsoft.com/office/word/2006/wordml" xmlns:wps="http://schemas.microsoft.com/office/word/2010/wordprocessingShape" mc:Ignorable="w14 w15 w16se wp14">
   <w:body>
     <w:p>
       <w:pPr>
@@ -174,7 +174,21 @@
         <w:rPr>
           <w:rFonts w:ascii="Helvetica" w:hAnsi="Helvetica" w:cs="Helvetica"/>
         </w:rPr>
-        <w:t>Project leader: Christiandel Rabe</w:t>
+        <w:t xml:space="preserve">Project leader: </w:t>
+      </w:r>
+      <w:proofErr w:type="spellStart"/>
+      <w:r>
+        <w:rPr>
+          <w:rFonts w:ascii="Helvetica" w:hAnsi="Helvetica" w:cs="Helvetica"/>
+        </w:rPr>
+        <w:t>Christiandel</w:t>
+      </w:r>
+      <w:proofErr w:type="spellEnd"/>
+      <w:r>
+        <w:rPr>
+          <w:rFonts w:ascii="Helvetica" w:hAnsi="Helvetica" w:cs="Helvetica"/>
+        </w:rPr>
+        <w:t xml:space="preserve"> Rabe</w:t>
       </w:r>
     </w:p>
     <w:p>
@@ -195,7 +209,21 @@
         <w:rPr>
           <w:rFonts w:ascii="Helvetica" w:hAnsi="Helvetica" w:cs="Helvetica"/>
         </w:rPr>
-        <w:t>Chief Requirement Analyst: Christiandel Rabe</w:t>
+        <w:t xml:space="preserve">Chief Requirement Analyst: </w:t>
+      </w:r>
+      <w:proofErr w:type="spellStart"/>
+      <w:r>
+        <w:rPr>
+          <w:rFonts w:ascii="Helvetica" w:hAnsi="Helvetica" w:cs="Helvetica"/>
+        </w:rPr>
+        <w:t>Christiandel</w:t>
+      </w:r>
+      <w:proofErr w:type="spellEnd"/>
+      <w:r>
+        <w:rPr>
+          <w:rFonts w:ascii="Helvetica" w:hAnsi="Helvetica" w:cs="Helvetica"/>
+        </w:rPr>
+        <w:t xml:space="preserve"> Rabe</w:t>
       </w:r>
     </w:p>
     <w:p>
@@ -6165,12 +6193,10 @@
           <w:szCs w:val="23"/>
           <w:lang w:val="en-NZ" w:eastAsia="en-NZ"/>
         </w:rPr>
-        <w:t>What *is* the architecture design (according to the assignment)</w:t>
-      </w:r>
-    </w:p>
-    <w:p>
-      <w:pPr>
-        <w:shd w:val="clear" w:color="auto" w:fill="FFFFFF"/>
+        <w:t>What *is* the architecture design (</w:t>
+      </w:r>
+      <w:proofErr w:type="gramStart"/>
+      <w:r>
         <w:rPr>
           <w:rFonts w:ascii="Helvetica Neue" w:hAnsi="Helvetica Neue"/>
           <w:color w:val="000000"/>
@@ -6178,7 +6204,9 @@
           <w:szCs w:val="23"/>
           <w:lang w:val="en-NZ" w:eastAsia="en-NZ"/>
         </w:rPr>
-      </w:pPr>
+        <w:t>according to</w:t>
+      </w:r>
+      <w:proofErr w:type="gramEnd"/>
       <w:r>
         <w:rPr>
           <w:rFonts w:ascii="Helvetica Neue" w:hAnsi="Helvetica Neue"/>
@@ -6187,7 +6215,7 @@
           <w:szCs w:val="23"/>
           <w:lang w:val="en-NZ" w:eastAsia="en-NZ"/>
         </w:rPr>
-        <w:t>How does the creation the test cases from the use cases work? How do we do this individually..</w:t>
+        <w:t xml:space="preserve"> the assignment)</w:t>
       </w:r>
     </w:p>
     <w:p>
@@ -6209,12 +6237,10 @@
           <w:szCs w:val="23"/>
           <w:lang w:val="en-NZ" w:eastAsia="en-NZ"/>
         </w:rPr>
-        <w:t>(Perhaps split the use cases between the different users?</w:t>
-      </w:r>
-    </w:p>
-    <w:p>
-      <w:pPr>
-        <w:shd w:val="clear" w:color="auto" w:fill="FFFFFF"/>
+        <w:t xml:space="preserve">How does the creation the test cases from the use cases work? How do we do this </w:t>
+      </w:r>
+      <w:proofErr w:type="gramStart"/>
+      <w:r>
         <w:rPr>
           <w:rFonts w:ascii="Helvetica Neue" w:hAnsi="Helvetica Neue"/>
           <w:color w:val="000000"/>
@@ -6222,8 +6248,13 @@
           <w:szCs w:val="23"/>
           <w:lang w:val="en-NZ" w:eastAsia="en-NZ"/>
         </w:rPr>
-      </w:pPr>
-      <w:r>
+        <w:t>individually..</w:t>
+      </w:r>
+      <w:proofErr w:type="gramEnd"/>
+    </w:p>
+    <w:p>
+      <w:pPr>
+        <w:shd w:val="clear" w:color="auto" w:fill="FFFFFF"/>
         <w:rPr>
           <w:rFonts w:ascii="Helvetica Neue" w:hAnsi="Helvetica Neue"/>
           <w:color w:val="000000"/>
@@ -6231,301 +6262,8 @@
           <w:szCs w:val="23"/>
           <w:lang w:val="en-NZ" w:eastAsia="en-NZ"/>
         </w:rPr>
-        <w:t>What is component and connector view? What is a good example of this?</w:t>
-      </w:r>
-    </w:p>
-    <w:p>
-      <w:pPr>
-        <w:widowControl w:val="0"/>
-        <w:autoSpaceDE w:val="0"/>
-        <w:autoSpaceDN w:val="0"/>
-        <w:adjustRightInd w:val="0"/>
-        <w:spacing w:after="200" w:line="276" w:lineRule="auto"/>
-        <w:ind w:right="-1"/>
-      </w:pPr>
-    </w:p>
-    <w:p>
-      <w:pPr>
-        <w:widowControl w:val="0"/>
-        <w:autoSpaceDE w:val="0"/>
-        <w:autoSpaceDN w:val="0"/>
-        <w:adjustRightInd w:val="0"/>
-        <w:spacing w:after="200" w:line="276" w:lineRule="auto"/>
-        <w:ind w:right="-1"/>
-      </w:pPr>
-    </w:p>
-    <w:p>
-      <w:pPr>
-        <w:widowControl w:val="0"/>
-        <w:autoSpaceDE w:val="0"/>
-        <w:autoSpaceDN w:val="0"/>
-        <w:adjustRightInd w:val="0"/>
-        <w:spacing w:after="200" w:line="276" w:lineRule="auto"/>
-        <w:ind w:right="-1"/>
-      </w:pPr>
-    </w:p>
-    <w:p>
-      <w:pPr>
-        <w:widowControl w:val="0"/>
-        <w:autoSpaceDE w:val="0"/>
-        <w:autoSpaceDN w:val="0"/>
-        <w:adjustRightInd w:val="0"/>
-        <w:spacing w:after="200" w:line="276" w:lineRule="auto"/>
-        <w:ind w:right="-1"/>
-      </w:pPr>
-    </w:p>
-    <w:p>
-      <w:pPr>
-        <w:widowControl w:val="0"/>
-        <w:autoSpaceDE w:val="0"/>
-        <w:autoSpaceDN w:val="0"/>
-        <w:adjustRightInd w:val="0"/>
-        <w:spacing w:after="200" w:line="276" w:lineRule="auto"/>
-        <w:ind w:right="-1"/>
-      </w:pPr>
-    </w:p>
-    <w:p>
-      <w:pPr>
-        <w:widowControl w:val="0"/>
-        <w:autoSpaceDE w:val="0"/>
-        <w:autoSpaceDN w:val="0"/>
-        <w:adjustRightInd w:val="0"/>
-        <w:spacing w:after="200" w:line="276" w:lineRule="auto"/>
-        <w:ind w:right="-1"/>
-      </w:pPr>
-    </w:p>
-    <w:p>
-      <w:pPr>
-        <w:widowControl w:val="0"/>
-        <w:autoSpaceDE w:val="0"/>
-        <w:autoSpaceDN w:val="0"/>
-        <w:adjustRightInd w:val="0"/>
-        <w:spacing w:after="200" w:line="276" w:lineRule="auto"/>
-        <w:ind w:right="-1"/>
-      </w:pPr>
-    </w:p>
-    <w:p>
-      <w:pPr>
-        <w:widowControl w:val="0"/>
-        <w:autoSpaceDE w:val="0"/>
-        <w:autoSpaceDN w:val="0"/>
-        <w:adjustRightInd w:val="0"/>
-        <w:spacing w:after="200" w:line="276" w:lineRule="auto"/>
-        <w:ind w:right="-1"/>
-      </w:pPr>
-    </w:p>
-    <w:p>
-      <w:pPr>
-        <w:widowControl w:val="0"/>
-        <w:autoSpaceDE w:val="0"/>
-        <w:autoSpaceDN w:val="0"/>
-        <w:adjustRightInd w:val="0"/>
-        <w:spacing w:after="200" w:line="276" w:lineRule="auto"/>
-        <w:ind w:right="-1"/>
-      </w:pPr>
-    </w:p>
-    <w:p>
-      <w:pPr>
-        <w:widowControl w:val="0"/>
-        <w:autoSpaceDE w:val="0"/>
-        <w:autoSpaceDN w:val="0"/>
-        <w:adjustRightInd w:val="0"/>
-        <w:spacing w:after="200" w:line="276" w:lineRule="auto"/>
-        <w:ind w:right="-1"/>
-      </w:pPr>
-    </w:p>
-    <w:p>
-      <w:pPr>
-        <w:widowControl w:val="0"/>
-        <w:autoSpaceDE w:val="0"/>
-        <w:autoSpaceDN w:val="0"/>
-        <w:adjustRightInd w:val="0"/>
-        <w:spacing w:after="200" w:line="276" w:lineRule="auto"/>
-        <w:ind w:right="-1"/>
-      </w:pPr>
-    </w:p>
-    <w:p>
-      <w:pPr>
-        <w:widowControl w:val="0"/>
-        <w:autoSpaceDE w:val="0"/>
-        <w:autoSpaceDN w:val="0"/>
-        <w:adjustRightInd w:val="0"/>
-        <w:spacing w:after="200" w:line="276" w:lineRule="auto"/>
-        <w:ind w:right="-1"/>
-      </w:pPr>
-    </w:p>
-    <w:p>
-      <w:pPr>
-        <w:widowControl w:val="0"/>
-        <w:autoSpaceDE w:val="0"/>
-        <w:autoSpaceDN w:val="0"/>
-        <w:adjustRightInd w:val="0"/>
-        <w:spacing w:after="200" w:line="276" w:lineRule="auto"/>
-        <w:ind w:right="-1"/>
-      </w:pPr>
-    </w:p>
-    <w:p>
-      <w:pPr>
-        <w:widowControl w:val="0"/>
-        <w:autoSpaceDE w:val="0"/>
-        <w:autoSpaceDN w:val="0"/>
-        <w:adjustRightInd w:val="0"/>
-        <w:spacing w:after="200" w:line="276" w:lineRule="auto"/>
-        <w:ind w:right="-1"/>
-      </w:pPr>
-    </w:p>
-    <w:p>
-      <w:pPr>
-        <w:widowControl w:val="0"/>
-        <w:autoSpaceDE w:val="0"/>
-        <w:autoSpaceDN w:val="0"/>
-        <w:adjustRightInd w:val="0"/>
-        <w:spacing w:after="200" w:line="276" w:lineRule="auto"/>
-        <w:ind w:right="-1"/>
-      </w:pPr>
-    </w:p>
-    <w:p>
-      <w:pPr>
-        <w:widowControl w:val="0"/>
-        <w:autoSpaceDE w:val="0"/>
-        <w:autoSpaceDN w:val="0"/>
-        <w:adjustRightInd w:val="0"/>
-        <w:spacing w:before="480" w:line="276" w:lineRule="auto"/>
-        <w:ind w:right="-1"/>
-        <w:rPr>
-          <w:rFonts w:ascii="Helvetica" w:hAnsi="Helvetica" w:cs="Helvetica"/>
-          <w:b/>
-          <w:bCs/>
-          <w:sz w:val="28"/>
-          <w:szCs w:val="28"/>
-        </w:rPr>
-      </w:pPr>
-      <w:r>
-        <w:rPr>
-          <w:rFonts w:ascii="Helvetica" w:hAnsi="Helvetica" w:cs="Helvetica"/>
-          <w:b/>
-          <w:bCs/>
-          <w:sz w:val="28"/>
-          <w:szCs w:val="28"/>
-        </w:rPr>
-        <w:t>Meeting 5</w:t>
-      </w:r>
-    </w:p>
-    <w:p>
-      <w:pPr>
-        <w:widowControl w:val="0"/>
-        <w:autoSpaceDE w:val="0"/>
-        <w:autoSpaceDN w:val="0"/>
-        <w:adjustRightInd w:val="0"/>
-        <w:spacing w:before="200" w:line="276" w:lineRule="auto"/>
-        <w:ind w:right="-1"/>
-        <w:rPr>
-          <w:rFonts w:ascii="MS Gothic" w:eastAsia="MS Gothic" w:hAnsi="MS Gothic" w:cs="MS Gothic"/>
-          <w:b/>
-          <w:bCs/>
-          <w:sz w:val="26"/>
-          <w:szCs w:val="26"/>
-        </w:rPr>
-      </w:pPr>
-      <w:r>
-        <w:rPr>
-          <w:rFonts w:ascii="Helvetica" w:hAnsi="Helvetica" w:cs="Helvetica"/>
-          <w:b/>
-          <w:bCs/>
-          <w:sz w:val="26"/>
-          <w:szCs w:val="26"/>
-        </w:rPr>
-        <w:t>Date: 9th of May</w:t>
-      </w:r>
-      <w:r>
-        <w:rPr>
-          <w:rFonts w:ascii="MS Gothic" w:eastAsia="MS Gothic" w:hAnsi="MS Gothic" w:cs="MS Gothic" w:hint="eastAsia"/>
-          <w:b/>
-          <w:bCs/>
-          <w:sz w:val="26"/>
-          <w:szCs w:val="26"/>
-        </w:rPr>
-        <w:t> -</w:t>
-      </w:r>
-    </w:p>
-    <w:p>
-      <w:pPr>
-        <w:widowControl w:val="0"/>
-        <w:autoSpaceDE w:val="0"/>
-        <w:autoSpaceDN w:val="0"/>
-        <w:adjustRightInd w:val="0"/>
-        <w:spacing w:before="200" w:line="276" w:lineRule="auto"/>
-        <w:ind w:right="-1"/>
-        <w:rPr>
-          <w:rFonts w:ascii="MS Gothic" w:eastAsia="MS Gothic" w:hAnsi="MS Gothic" w:cs="MS Gothic"/>
-          <w:b/>
-          <w:bCs/>
-          <w:sz w:val="26"/>
-          <w:szCs w:val="26"/>
-        </w:rPr>
-      </w:pPr>
-      <w:r>
-        <w:rPr>
-          <w:rFonts w:ascii="Helvetica" w:hAnsi="Helvetica" w:cs="Helvetica"/>
-          <w:b/>
-          <w:bCs/>
-          <w:sz w:val="26"/>
-          <w:szCs w:val="26"/>
-        </w:rPr>
-        <w:t>Location: ECS Kitchen, Level 2, Cotton Building, VUW</w:t>
-      </w:r>
-      <w:r>
-        <w:rPr>
-          <w:rFonts w:ascii="MS Gothic" w:eastAsia="MS Gothic" w:hAnsi="MS Gothic" w:cs="MS Gothic" w:hint="eastAsia"/>
-          <w:b/>
-          <w:bCs/>
-          <w:sz w:val="26"/>
-          <w:szCs w:val="26"/>
-        </w:rPr>
-        <w:t> -</w:t>
-      </w:r>
-    </w:p>
-    <w:p>
-      <w:pPr>
-        <w:widowControl w:val="0"/>
-        <w:autoSpaceDE w:val="0"/>
-        <w:autoSpaceDN w:val="0"/>
-        <w:adjustRightInd w:val="0"/>
-        <w:spacing w:before="200" w:line="276" w:lineRule="auto"/>
-        <w:ind w:right="-1"/>
-        <w:rPr>
-          <w:rFonts w:ascii="Helvetica" w:hAnsi="Helvetica" w:cs="Helvetica"/>
-          <w:b/>
-          <w:bCs/>
-          <w:sz w:val="26"/>
-          <w:szCs w:val="26"/>
-        </w:rPr>
-      </w:pPr>
-      <w:r>
-        <w:rPr>
-          <w:rFonts w:ascii="Helvetica" w:hAnsi="Helvetica" w:cs="Helvetica"/>
-          <w:b/>
-          <w:bCs/>
-          <w:sz w:val="26"/>
-          <w:szCs w:val="26"/>
-        </w:rPr>
-        <w:t>Attendance:</w:t>
-      </w:r>
-    </w:p>
-    <w:p>
-      <w:pPr>
-        <w:rPr>
-          <w:sz w:val="24"/>
-          <w:szCs w:val="24"/>
-          <w:lang w:val="en-NZ" w:eastAsia="en-NZ"/>
-        </w:rPr>
-      </w:pPr>
-    </w:p>
-    <w:p>
-      <w:pPr>
-        <w:shd w:val="clear" w:color="auto" w:fill="FFFFFF"/>
+      </w:pPr>
+      <w:r>
         <w:rPr>
           <w:rFonts w:ascii="Helvetica Neue" w:hAnsi="Helvetica Neue"/>
           <w:color w:val="000000"/>
@@ -6533,8 +6271,12 @@
           <w:szCs w:val="23"/>
           <w:lang w:val="en-NZ" w:eastAsia="en-NZ"/>
         </w:rPr>
-      </w:pPr>
-      <w:r>
+        <w:t>(Perhaps split the use cases between the different users?</w:t>
+      </w:r>
+    </w:p>
+    <w:p>
+      <w:pPr>
+        <w:shd w:val="clear" w:color="auto" w:fill="FFFFFF"/>
         <w:rPr>
           <w:rFonts w:ascii="Helvetica Neue" w:hAnsi="Helvetica Neue"/>
           <w:color w:val="000000"/>
@@ -6542,12 +6284,8 @@
           <w:szCs w:val="23"/>
           <w:lang w:val="en-NZ" w:eastAsia="en-NZ"/>
         </w:rPr>
-        <w:t>All present</w:t>
-      </w:r>
-    </w:p>
-    <w:p>
-      <w:pPr>
-        <w:shd w:val="clear" w:color="auto" w:fill="FFFFFF"/>
+      </w:pPr>
+      <w:r>
         <w:rPr>
           <w:rFonts w:ascii="Helvetica Neue" w:hAnsi="Helvetica Neue"/>
           <w:color w:val="000000"/>
@@ -6555,6 +6293,296 @@
           <w:szCs w:val="23"/>
           <w:lang w:val="en-NZ" w:eastAsia="en-NZ"/>
         </w:rPr>
+        <w:t>What is component and connector view? What is a good example of this?</w:t>
+      </w:r>
+    </w:p>
+    <w:p>
+      <w:pPr>
+        <w:widowControl w:val="0"/>
+        <w:autoSpaceDE w:val="0"/>
+        <w:autoSpaceDN w:val="0"/>
+        <w:adjustRightInd w:val="0"/>
+        <w:spacing w:after="200" w:line="276" w:lineRule="auto"/>
+        <w:ind w:right="-1"/>
+      </w:pPr>
+    </w:p>
+    <w:p>
+      <w:pPr>
+        <w:widowControl w:val="0"/>
+        <w:autoSpaceDE w:val="0"/>
+        <w:autoSpaceDN w:val="0"/>
+        <w:adjustRightInd w:val="0"/>
+        <w:spacing w:after="200" w:line="276" w:lineRule="auto"/>
+        <w:ind w:right="-1"/>
+      </w:pPr>
+    </w:p>
+    <w:p>
+      <w:pPr>
+        <w:widowControl w:val="0"/>
+        <w:autoSpaceDE w:val="0"/>
+        <w:autoSpaceDN w:val="0"/>
+        <w:adjustRightInd w:val="0"/>
+        <w:spacing w:after="200" w:line="276" w:lineRule="auto"/>
+        <w:ind w:right="-1"/>
+      </w:pPr>
+    </w:p>
+    <w:p>
+      <w:pPr>
+        <w:widowControl w:val="0"/>
+        <w:autoSpaceDE w:val="0"/>
+        <w:autoSpaceDN w:val="0"/>
+        <w:adjustRightInd w:val="0"/>
+        <w:spacing w:after="200" w:line="276" w:lineRule="auto"/>
+        <w:ind w:right="-1"/>
+      </w:pPr>
+    </w:p>
+    <w:p>
+      <w:pPr>
+        <w:widowControl w:val="0"/>
+        <w:autoSpaceDE w:val="0"/>
+        <w:autoSpaceDN w:val="0"/>
+        <w:adjustRightInd w:val="0"/>
+        <w:spacing w:after="200" w:line="276" w:lineRule="auto"/>
+        <w:ind w:right="-1"/>
+      </w:pPr>
+    </w:p>
+    <w:p>
+      <w:pPr>
+        <w:widowControl w:val="0"/>
+        <w:autoSpaceDE w:val="0"/>
+        <w:autoSpaceDN w:val="0"/>
+        <w:adjustRightInd w:val="0"/>
+        <w:spacing w:after="200" w:line="276" w:lineRule="auto"/>
+        <w:ind w:right="-1"/>
+      </w:pPr>
+    </w:p>
+    <w:p>
+      <w:pPr>
+        <w:widowControl w:val="0"/>
+        <w:autoSpaceDE w:val="0"/>
+        <w:autoSpaceDN w:val="0"/>
+        <w:adjustRightInd w:val="0"/>
+        <w:spacing w:after="200" w:line="276" w:lineRule="auto"/>
+        <w:ind w:right="-1"/>
+      </w:pPr>
+    </w:p>
+    <w:p>
+      <w:pPr>
+        <w:widowControl w:val="0"/>
+        <w:autoSpaceDE w:val="0"/>
+        <w:autoSpaceDN w:val="0"/>
+        <w:adjustRightInd w:val="0"/>
+        <w:spacing w:after="200" w:line="276" w:lineRule="auto"/>
+        <w:ind w:right="-1"/>
+      </w:pPr>
+    </w:p>
+    <w:p>
+      <w:pPr>
+        <w:widowControl w:val="0"/>
+        <w:autoSpaceDE w:val="0"/>
+        <w:autoSpaceDN w:val="0"/>
+        <w:adjustRightInd w:val="0"/>
+        <w:spacing w:after="200" w:line="276" w:lineRule="auto"/>
+        <w:ind w:right="-1"/>
+      </w:pPr>
+    </w:p>
+    <w:p>
+      <w:pPr>
+        <w:widowControl w:val="0"/>
+        <w:autoSpaceDE w:val="0"/>
+        <w:autoSpaceDN w:val="0"/>
+        <w:adjustRightInd w:val="0"/>
+        <w:spacing w:after="200" w:line="276" w:lineRule="auto"/>
+        <w:ind w:right="-1"/>
+      </w:pPr>
+    </w:p>
+    <w:p>
+      <w:pPr>
+        <w:widowControl w:val="0"/>
+        <w:autoSpaceDE w:val="0"/>
+        <w:autoSpaceDN w:val="0"/>
+        <w:adjustRightInd w:val="0"/>
+        <w:spacing w:after="200" w:line="276" w:lineRule="auto"/>
+        <w:ind w:right="-1"/>
+      </w:pPr>
+    </w:p>
+    <w:p>
+      <w:pPr>
+        <w:widowControl w:val="0"/>
+        <w:autoSpaceDE w:val="0"/>
+        <w:autoSpaceDN w:val="0"/>
+        <w:adjustRightInd w:val="0"/>
+        <w:spacing w:after="200" w:line="276" w:lineRule="auto"/>
+        <w:ind w:right="-1"/>
+      </w:pPr>
+    </w:p>
+    <w:p>
+      <w:pPr>
+        <w:widowControl w:val="0"/>
+        <w:autoSpaceDE w:val="0"/>
+        <w:autoSpaceDN w:val="0"/>
+        <w:adjustRightInd w:val="0"/>
+        <w:spacing w:after="200" w:line="276" w:lineRule="auto"/>
+        <w:ind w:right="-1"/>
+      </w:pPr>
+    </w:p>
+    <w:p>
+      <w:pPr>
+        <w:widowControl w:val="0"/>
+        <w:autoSpaceDE w:val="0"/>
+        <w:autoSpaceDN w:val="0"/>
+        <w:adjustRightInd w:val="0"/>
+        <w:spacing w:after="200" w:line="276" w:lineRule="auto"/>
+        <w:ind w:right="-1"/>
+      </w:pPr>
+    </w:p>
+    <w:p>
+      <w:pPr>
+        <w:widowControl w:val="0"/>
+        <w:autoSpaceDE w:val="0"/>
+        <w:autoSpaceDN w:val="0"/>
+        <w:adjustRightInd w:val="0"/>
+        <w:spacing w:after="200" w:line="276" w:lineRule="auto"/>
+        <w:ind w:right="-1"/>
+      </w:pPr>
+    </w:p>
+    <w:p>
+      <w:pPr>
+        <w:widowControl w:val="0"/>
+        <w:autoSpaceDE w:val="0"/>
+        <w:autoSpaceDN w:val="0"/>
+        <w:adjustRightInd w:val="0"/>
+        <w:spacing w:before="480" w:line="276" w:lineRule="auto"/>
+        <w:ind w:right="-1"/>
+        <w:rPr>
+          <w:rFonts w:ascii="Helvetica" w:hAnsi="Helvetica" w:cs="Helvetica"/>
+          <w:b/>
+          <w:bCs/>
+          <w:sz w:val="28"/>
+          <w:szCs w:val="28"/>
+        </w:rPr>
+      </w:pPr>
+      <w:r>
+        <w:rPr>
+          <w:rFonts w:ascii="Helvetica" w:hAnsi="Helvetica" w:cs="Helvetica"/>
+          <w:b/>
+          <w:bCs/>
+          <w:sz w:val="28"/>
+          <w:szCs w:val="28"/>
+        </w:rPr>
+        <w:t>Meeting 5</w:t>
+      </w:r>
+    </w:p>
+    <w:p>
+      <w:pPr>
+        <w:widowControl w:val="0"/>
+        <w:autoSpaceDE w:val="0"/>
+        <w:autoSpaceDN w:val="0"/>
+        <w:adjustRightInd w:val="0"/>
+        <w:spacing w:before="200" w:line="276" w:lineRule="auto"/>
+        <w:ind w:right="-1"/>
+        <w:rPr>
+          <w:rFonts w:ascii="MS Gothic" w:eastAsia="MS Gothic" w:hAnsi="MS Gothic" w:cs="MS Gothic"/>
+          <w:b/>
+          <w:bCs/>
+          <w:sz w:val="26"/>
+          <w:szCs w:val="26"/>
+        </w:rPr>
+      </w:pPr>
+      <w:r>
+        <w:rPr>
+          <w:rFonts w:ascii="Helvetica" w:hAnsi="Helvetica" w:cs="Helvetica"/>
+          <w:b/>
+          <w:bCs/>
+          <w:sz w:val="26"/>
+          <w:szCs w:val="26"/>
+        </w:rPr>
+        <w:t>Date: 9th of May</w:t>
+      </w:r>
+      <w:r>
+        <w:rPr>
+          <w:rFonts w:ascii="MS Gothic" w:eastAsia="MS Gothic" w:hAnsi="MS Gothic" w:cs="MS Gothic" w:hint="eastAsia"/>
+          <w:b/>
+          <w:bCs/>
+          <w:sz w:val="26"/>
+          <w:szCs w:val="26"/>
+        </w:rPr>
+        <w:t> +</w:t>
+      </w:r>
+    </w:p>
+    <w:p>
+      <w:pPr>
+        <w:widowControl w:val="0"/>
+        <w:autoSpaceDE w:val="0"/>
+        <w:autoSpaceDN w:val="0"/>
+        <w:adjustRightInd w:val="0"/>
+        <w:spacing w:before="200" w:line="276" w:lineRule="auto"/>
+        <w:ind w:right="-1"/>
+        <w:rPr>
+          <w:rFonts w:ascii="MS Gothic" w:eastAsia="MS Gothic" w:hAnsi="MS Gothic" w:cs="MS Gothic"/>
+          <w:b/>
+          <w:bCs/>
+          <w:sz w:val="26"/>
+          <w:szCs w:val="26"/>
+        </w:rPr>
+      </w:pPr>
+      <w:r>
+        <w:rPr>
+          <w:rFonts w:ascii="Helvetica" w:hAnsi="Helvetica" w:cs="Helvetica"/>
+          <w:b/>
+          <w:bCs/>
+          <w:sz w:val="26"/>
+          <w:szCs w:val="26"/>
+        </w:rPr>
+        <w:t>Location: ECS Kitchen, Level 2, Cotton Building, VUW</w:t>
+      </w:r>
+      <w:r>
+        <w:rPr>
+          <w:rFonts w:ascii="MS Gothic" w:eastAsia="MS Gothic" w:hAnsi="MS Gothic" w:cs="MS Gothic" w:hint="eastAsia"/>
+          <w:b/>
+          <w:bCs/>
+          <w:sz w:val="26"/>
+          <w:szCs w:val="26"/>
+        </w:rPr>
+        <w:t> +</w:t>
+      </w:r>
+    </w:p>
+    <w:p>
+      <w:pPr>
+        <w:widowControl w:val="0"/>
+        <w:autoSpaceDE w:val="0"/>
+        <w:autoSpaceDN w:val="0"/>
+        <w:adjustRightInd w:val="0"/>
+        <w:spacing w:before="200" w:line="276" w:lineRule="auto"/>
+        <w:ind w:right="-1"/>
+        <w:rPr>
+          <w:rFonts w:ascii="Helvetica" w:hAnsi="Helvetica" w:cs="Helvetica"/>
+          <w:b/>
+          <w:bCs/>
+          <w:sz w:val="26"/>
+          <w:szCs w:val="26"/>
+        </w:rPr>
+      </w:pPr>
+      <w:r>
+        <w:rPr>
+          <w:rFonts w:ascii="Helvetica" w:hAnsi="Helvetica" w:cs="Helvetica"/>
+          <w:b/>
+          <w:bCs/>
+          <w:sz w:val="26"/>
+          <w:szCs w:val="26"/>
+        </w:rPr>
+        <w:t>Attendance:</w:t>
+      </w:r>
+    </w:p>
+    <w:p>
+      <w:pPr>
+        <w:rPr>
+          <w:sz w:val="24"/>
+          <w:szCs w:val="24"/>
+          <w:lang w:val="en-NZ" w:eastAsia="en-NZ"/>
+        </w:rPr>
       </w:pPr>
     </w:p>
     <w:p>
@@ -6576,7 +6604,7 @@
           <w:szCs w:val="23"/>
           <w:lang w:val="en-NZ" w:eastAsia="en-NZ"/>
         </w:rPr>
-        <w:t>Notes:</w:t>
+        <w:t>All present</w:t>
       </w:r>
     </w:p>
     <w:p>
@@ -6590,7 +6618,10 @@
           <w:lang w:val="en-NZ" w:eastAsia="en-NZ"/>
         </w:rPr>
       </w:pPr>
-      <w:r>
+    </w:p>
+    <w:p>
+      <w:pPr>
+        <w:shd w:val="clear" w:color="auto" w:fill="FFFFFF"/>
         <w:rPr>
           <w:rFonts w:ascii="Helvetica Neue" w:hAnsi="Helvetica Neue"/>
           <w:color w:val="000000"/>
@@ -6598,12 +6629,8 @@
           <w:szCs w:val="23"/>
           <w:lang w:val="en-NZ" w:eastAsia="en-NZ"/>
         </w:rPr>
-        <w:t>Client Server Architecture is for the Networking Aspects of the Code</w:t>
-      </w:r>
-    </w:p>
-    <w:p>
-      <w:pPr>
-        <w:shd w:val="clear" w:color="auto" w:fill="FFFFFF"/>
+      </w:pPr>
+      <w:r>
         <w:rPr>
           <w:rFonts w:ascii="Helvetica Neue" w:hAnsi="Helvetica Neue"/>
           <w:color w:val="000000"/>
@@ -6611,8 +6638,12 @@
           <w:szCs w:val="23"/>
           <w:lang w:val="en-NZ" w:eastAsia="en-NZ"/>
         </w:rPr>
-      </w:pPr>
-      <w:r>
+        <w:t>Notes:</w:t>
+      </w:r>
+    </w:p>
+    <w:p>
+      <w:pPr>
+        <w:shd w:val="clear" w:color="auto" w:fill="FFFFFF"/>
         <w:rPr>
           <w:rFonts w:ascii="Helvetica Neue" w:hAnsi="Helvetica Neue"/>
           <w:color w:val="000000"/>
@@ -6620,12 +6651,8 @@
           <w:szCs w:val="23"/>
           <w:lang w:val="en-NZ" w:eastAsia="en-NZ"/>
         </w:rPr>
-        <w:t>Publish-Subscribe:</w:t>
-      </w:r>
-    </w:p>
-    <w:p>
-      <w:pPr>
-        <w:shd w:val="clear" w:color="auto" w:fill="FFFFFF"/>
+      </w:pPr>
+      <w:r>
         <w:rPr>
           <w:rFonts w:ascii="Helvetica Neue" w:hAnsi="Helvetica Neue"/>
           <w:color w:val="000000"/>
@@ -6633,8 +6660,12 @@
           <w:szCs w:val="23"/>
           <w:lang w:val="en-NZ" w:eastAsia="en-NZ"/>
         </w:rPr>
-      </w:pPr>
-      <w:r>
+        <w:t>Client Server Architecture is for the Networking Aspects of the Code</w:t>
+      </w:r>
+    </w:p>
+    <w:p>
+      <w:pPr>
+        <w:shd w:val="clear" w:color="auto" w:fill="FFFFFF"/>
         <w:rPr>
           <w:rFonts w:ascii="Helvetica Neue" w:hAnsi="Helvetica Neue"/>
           <w:color w:val="000000"/>
@@ -6642,12 +6673,8 @@
           <w:szCs w:val="23"/>
           <w:lang w:val="en-NZ" w:eastAsia="en-NZ"/>
         </w:rPr>
-        <w:t>Publisher sends out data to the broker</w:t>
-      </w:r>
-    </w:p>
-    <w:p>
-      <w:pPr>
-        <w:shd w:val="clear" w:color="auto" w:fill="FFFFFF"/>
+      </w:pPr>
+      <w:r>
         <w:rPr>
           <w:rFonts w:ascii="Helvetica Neue" w:hAnsi="Helvetica Neue"/>
           <w:color w:val="000000"/>
@@ -6655,8 +6682,12 @@
           <w:szCs w:val="23"/>
           <w:lang w:val="en-NZ" w:eastAsia="en-NZ"/>
         </w:rPr>
-      </w:pPr>
-      <w:r>
+        <w:t>Publish-Subscribe:</w:t>
+      </w:r>
+    </w:p>
+    <w:p>
+      <w:pPr>
+        <w:shd w:val="clear" w:color="auto" w:fill="FFFFFF"/>
         <w:rPr>
           <w:rFonts w:ascii="Helvetica Neue" w:hAnsi="Helvetica Neue"/>
           <w:color w:val="000000"/>
@@ -6664,12 +6695,8 @@
           <w:szCs w:val="23"/>
           <w:lang w:val="en-NZ" w:eastAsia="en-NZ"/>
         </w:rPr>
-        <w:t>Broker then sends out the data to the subscriber (responsible for relaying the data sent)</w:t>
-      </w:r>
-    </w:p>
-    <w:p>
-      <w:pPr>
-        <w:shd w:val="clear" w:color="auto" w:fill="FFFFFF"/>
+      </w:pPr>
+      <w:r>
         <w:rPr>
           <w:rFonts w:ascii="Helvetica Neue" w:hAnsi="Helvetica Neue"/>
           <w:color w:val="000000"/>
@@ -6677,8 +6704,12 @@
           <w:szCs w:val="23"/>
           <w:lang w:val="en-NZ" w:eastAsia="en-NZ"/>
         </w:rPr>
-      </w:pPr>
-      <w:r>
+        <w:t>Publisher sends out data to the broker</w:t>
+      </w:r>
+    </w:p>
+    <w:p>
+      <w:pPr>
+        <w:shd w:val="clear" w:color="auto" w:fill="FFFFFF"/>
         <w:rPr>
           <w:rFonts w:ascii="Helvetica Neue" w:hAnsi="Helvetica Neue"/>
           <w:color w:val="000000"/>
@@ -6686,12 +6717,8 @@
           <w:szCs w:val="23"/>
           <w:lang w:val="en-NZ" w:eastAsia="en-NZ"/>
         </w:rPr>
-        <w:t>We will be using a combination of client/server architecture</w:t>
-      </w:r>
-    </w:p>
-    <w:p>
-      <w:pPr>
-        <w:shd w:val="clear" w:color="auto" w:fill="FFFFFF"/>
+      </w:pPr>
+      <w:r>
         <w:rPr>
           <w:rFonts w:ascii="Helvetica Neue" w:hAnsi="Helvetica Neue"/>
           <w:color w:val="000000"/>
@@ -6699,8 +6726,12 @@
           <w:szCs w:val="23"/>
           <w:lang w:val="en-NZ" w:eastAsia="en-NZ"/>
         </w:rPr>
-      </w:pPr>
-      <w:r>
+        <w:t>Broker then sends out the data to the subscriber (responsible for relaying the data sent)</w:t>
+      </w:r>
+    </w:p>
+    <w:p>
+      <w:pPr>
+        <w:shd w:val="clear" w:color="auto" w:fill="FFFFFF"/>
         <w:rPr>
           <w:rFonts w:ascii="Helvetica Neue" w:hAnsi="Helvetica Neue"/>
           <w:color w:val="000000"/>
@@ -6708,12 +6739,8 @@
           <w:szCs w:val="23"/>
           <w:lang w:val="en-NZ" w:eastAsia="en-NZ"/>
         </w:rPr>
-        <w:t>Casey told the entire team that the Use Case Register should be updated to have an “ending” or “closing” scenario</w:t>
-      </w:r>
-    </w:p>
-    <w:p>
-      <w:pPr>
-        <w:shd w:val="clear" w:color="auto" w:fill="FFFFFF"/>
+      </w:pPr>
+      <w:r>
         <w:rPr>
           <w:rFonts w:ascii="Helvetica Neue" w:hAnsi="Helvetica Neue"/>
           <w:color w:val="000000"/>
@@ -6721,8 +6748,12 @@
           <w:szCs w:val="23"/>
           <w:lang w:val="en-NZ" w:eastAsia="en-NZ"/>
         </w:rPr>
-      </w:pPr>
-      <w:r>
+        <w:t>We will be using a combination of client/server architecture</w:t>
+      </w:r>
+    </w:p>
+    <w:p>
+      <w:pPr>
+        <w:shd w:val="clear" w:color="auto" w:fill="FFFFFF"/>
         <w:rPr>
           <w:rFonts w:ascii="Helvetica Neue" w:hAnsi="Helvetica Neue"/>
           <w:color w:val="000000"/>
@@ -6730,389 +6761,8 @@
           <w:szCs w:val="23"/>
           <w:lang w:val="en-NZ" w:eastAsia="en-NZ"/>
         </w:rPr>
-        <w:t>Edward is fixing the use cases</w:t>
-      </w:r>
-    </w:p>
-    <w:p>
-      <w:pPr>
-        <w:widowControl w:val="0"/>
-        <w:autoSpaceDE w:val="0"/>
-        <w:autoSpaceDN w:val="0"/>
-        <w:adjustRightInd w:val="0"/>
-        <w:spacing w:after="200" w:line="276" w:lineRule="auto"/>
-        <w:ind w:right="-1"/>
-      </w:pPr>
-    </w:p>
-    <w:p>
-      <w:pPr>
-        <w:widowControl w:val="0"/>
-        <w:autoSpaceDE w:val="0"/>
-        <w:autoSpaceDN w:val="0"/>
-        <w:adjustRightInd w:val="0"/>
-        <w:spacing w:after="200" w:line="276" w:lineRule="auto"/>
-        <w:ind w:right="-1"/>
-      </w:pPr>
-    </w:p>
-    <w:p>
-      <w:pPr>
-        <w:widowControl w:val="0"/>
-        <w:autoSpaceDE w:val="0"/>
-        <w:autoSpaceDN w:val="0"/>
-        <w:adjustRightInd w:val="0"/>
-        <w:spacing w:after="200" w:line="276" w:lineRule="auto"/>
-        <w:ind w:right="-1"/>
-      </w:pPr>
-    </w:p>
-    <w:p>
-      <w:pPr>
-        <w:widowControl w:val="0"/>
-        <w:autoSpaceDE w:val="0"/>
-        <w:autoSpaceDN w:val="0"/>
-        <w:adjustRightInd w:val="0"/>
-        <w:spacing w:after="200" w:line="276" w:lineRule="auto"/>
-        <w:ind w:right="-1"/>
-      </w:pPr>
-    </w:p>
-    <w:p>
-      <w:pPr>
-        <w:widowControl w:val="0"/>
-        <w:autoSpaceDE w:val="0"/>
-        <w:autoSpaceDN w:val="0"/>
-        <w:adjustRightInd w:val="0"/>
-        <w:spacing w:after="200" w:line="276" w:lineRule="auto"/>
-        <w:ind w:right="-1"/>
-      </w:pPr>
-    </w:p>
-    <w:p>
-      <w:pPr>
-        <w:widowControl w:val="0"/>
-        <w:autoSpaceDE w:val="0"/>
-        <w:autoSpaceDN w:val="0"/>
-        <w:adjustRightInd w:val="0"/>
-        <w:spacing w:after="200" w:line="276" w:lineRule="auto"/>
-        <w:ind w:right="-1"/>
-      </w:pPr>
-    </w:p>
-    <w:p>
-      <w:pPr>
-        <w:widowControl w:val="0"/>
-        <w:autoSpaceDE w:val="0"/>
-        <w:autoSpaceDN w:val="0"/>
-        <w:adjustRightInd w:val="0"/>
-        <w:spacing w:after="200" w:line="276" w:lineRule="auto"/>
-        <w:ind w:right="-1"/>
-      </w:pPr>
-    </w:p>
-    <w:p>
-      <w:pPr>
-        <w:widowControl w:val="0"/>
-        <w:autoSpaceDE w:val="0"/>
-        <w:autoSpaceDN w:val="0"/>
-        <w:adjustRightInd w:val="0"/>
-        <w:spacing w:after="200" w:line="276" w:lineRule="auto"/>
-        <w:ind w:right="-1"/>
-      </w:pPr>
-    </w:p>
-    <w:p>
-      <w:pPr>
-        <w:widowControl w:val="0"/>
-        <w:autoSpaceDE w:val="0"/>
-        <w:autoSpaceDN w:val="0"/>
-        <w:adjustRightInd w:val="0"/>
-        <w:spacing w:after="200" w:line="276" w:lineRule="auto"/>
-        <w:ind w:right="-1"/>
-      </w:pPr>
-    </w:p>
-    <w:p>
-      <w:pPr>
-        <w:widowControl w:val="0"/>
-        <w:autoSpaceDE w:val="0"/>
-        <w:autoSpaceDN w:val="0"/>
-        <w:adjustRightInd w:val="0"/>
-        <w:spacing w:after="200" w:line="276" w:lineRule="auto"/>
-        <w:ind w:right="-1"/>
-      </w:pPr>
-    </w:p>
-    <w:p>
-      <w:pPr>
-        <w:widowControl w:val="0"/>
-        <w:autoSpaceDE w:val="0"/>
-        <w:autoSpaceDN w:val="0"/>
-        <w:adjustRightInd w:val="0"/>
-        <w:spacing w:after="200" w:line="276" w:lineRule="auto"/>
-        <w:ind w:right="-1"/>
-      </w:pPr>
-    </w:p>
-    <w:p>
-      <w:pPr>
-        <w:widowControl w:val="0"/>
-        <w:autoSpaceDE w:val="0"/>
-        <w:autoSpaceDN w:val="0"/>
-        <w:adjustRightInd w:val="0"/>
-        <w:spacing w:after="200" w:line="276" w:lineRule="auto"/>
-        <w:ind w:right="-1"/>
-      </w:pPr>
-    </w:p>
-    <w:p>
-      <w:pPr>
-        <w:widowControl w:val="0"/>
-        <w:autoSpaceDE w:val="0"/>
-        <w:autoSpaceDN w:val="0"/>
-        <w:adjustRightInd w:val="0"/>
-        <w:spacing w:after="200" w:line="276" w:lineRule="auto"/>
-        <w:ind w:right="-1"/>
-      </w:pPr>
-    </w:p>
-    <w:p>
-      <w:pPr>
-        <w:widowControl w:val="0"/>
-        <w:autoSpaceDE w:val="0"/>
-        <w:autoSpaceDN w:val="0"/>
-        <w:adjustRightInd w:val="0"/>
-        <w:spacing w:after="200" w:line="276" w:lineRule="auto"/>
-        <w:ind w:right="-1"/>
-      </w:pPr>
-    </w:p>
-    <w:p>
-      <w:pPr>
-        <w:widowControl w:val="0"/>
-        <w:autoSpaceDE w:val="0"/>
-        <w:autoSpaceDN w:val="0"/>
-        <w:adjustRightInd w:val="0"/>
-        <w:spacing w:after="200" w:line="276" w:lineRule="auto"/>
-        <w:ind w:right="-1"/>
-      </w:pPr>
-    </w:p>
-    <w:p>
-      <w:pPr>
-        <w:widowControl w:val="0"/>
-        <w:autoSpaceDE w:val="0"/>
-        <w:autoSpaceDN w:val="0"/>
-        <w:adjustRightInd w:val="0"/>
-        <w:spacing w:after="200" w:line="276" w:lineRule="auto"/>
-        <w:ind w:right="-1"/>
-      </w:pPr>
-    </w:p>
-    <w:p>
-      <w:pPr>
-        <w:widowControl w:val="0"/>
-        <w:autoSpaceDE w:val="0"/>
-        <w:autoSpaceDN w:val="0"/>
-        <w:adjustRightInd w:val="0"/>
-        <w:spacing w:after="200" w:line="276" w:lineRule="auto"/>
-        <w:ind w:right="-1"/>
-      </w:pPr>
-    </w:p>
-    <w:p>
-      <w:pPr>
-        <w:widowControl w:val="0"/>
-        <w:autoSpaceDE w:val="0"/>
-        <w:autoSpaceDN w:val="0"/>
-        <w:adjustRightInd w:val="0"/>
-        <w:spacing w:after="200" w:line="276" w:lineRule="auto"/>
-        <w:ind w:right="-1"/>
-      </w:pPr>
-    </w:p>
-    <w:p>
-      <w:pPr>
-        <w:widowControl w:val="0"/>
-        <w:autoSpaceDE w:val="0"/>
-        <w:autoSpaceDN w:val="0"/>
-        <w:adjustRightInd w:val="0"/>
-        <w:spacing w:after="200" w:line="276" w:lineRule="auto"/>
-        <w:ind w:right="-1"/>
-      </w:pPr>
-    </w:p>
-    <w:p>
-      <w:pPr>
-        <w:widowControl w:val="0"/>
-        <w:autoSpaceDE w:val="0"/>
-        <w:autoSpaceDN w:val="0"/>
-        <w:adjustRightInd w:val="0"/>
-        <w:spacing w:after="200" w:line="276" w:lineRule="auto"/>
-        <w:ind w:right="-1"/>
-      </w:pPr>
-    </w:p>
-    <w:p>
-      <w:pPr>
-        <w:widowControl w:val="0"/>
-        <w:autoSpaceDE w:val="0"/>
-        <w:autoSpaceDN w:val="0"/>
-        <w:adjustRightInd w:val="0"/>
-        <w:spacing w:after="200" w:line="276" w:lineRule="auto"/>
-        <w:ind w:right="-1"/>
-      </w:pPr>
-    </w:p>
-    <w:p>
-      <w:pPr>
-        <w:widowControl w:val="0"/>
-        <w:autoSpaceDE w:val="0"/>
-        <w:autoSpaceDN w:val="0"/>
-        <w:adjustRightInd w:val="0"/>
-        <w:spacing w:after="200" w:line="276" w:lineRule="auto"/>
-        <w:ind w:right="-1"/>
-      </w:pPr>
-    </w:p>
-    <w:p>
-      <w:pPr>
-        <w:widowControl w:val="0"/>
-        <w:autoSpaceDE w:val="0"/>
-        <w:autoSpaceDN w:val="0"/>
-        <w:adjustRightInd w:val="0"/>
-        <w:spacing w:before="480" w:line="276" w:lineRule="auto"/>
-        <w:ind w:right="-1"/>
-        <w:rPr>
-          <w:rFonts w:ascii="Helvetica" w:hAnsi="Helvetica" w:cs="Helvetica"/>
-          <w:b/>
-          <w:bCs/>
-          <w:sz w:val="28"/>
-          <w:szCs w:val="28"/>
-        </w:rPr>
-      </w:pPr>
-      <w:r>
-        <w:rPr>
-          <w:rFonts w:ascii="Helvetica" w:hAnsi="Helvetica" w:cs="Helvetica"/>
-          <w:b/>
-          <w:bCs/>
-          <w:sz w:val="28"/>
-          <w:szCs w:val="28"/>
-        </w:rPr>
-        <w:t>Meeting 6</w:t>
-      </w:r>
-    </w:p>
-    <w:p>
-      <w:pPr>
-        <w:widowControl w:val="0"/>
-        <w:autoSpaceDE w:val="0"/>
-        <w:autoSpaceDN w:val="0"/>
-        <w:adjustRightInd w:val="0"/>
-        <w:spacing w:before="200" w:line="276" w:lineRule="auto"/>
-        <w:ind w:right="-1"/>
-        <w:rPr>
-          <w:rFonts w:ascii="MS Gothic" w:eastAsia="MS Gothic" w:hAnsi="MS Gothic" w:cs="MS Gothic"/>
-          <w:b/>
-          <w:bCs/>
-          <w:sz w:val="26"/>
-          <w:szCs w:val="26"/>
-        </w:rPr>
-      </w:pPr>
-      <w:r>
-        <w:rPr>
-          <w:rFonts w:ascii="Helvetica" w:hAnsi="Helvetica" w:cs="Helvetica"/>
-          <w:b/>
-          <w:bCs/>
-          <w:sz w:val="26"/>
-          <w:szCs w:val="26"/>
-        </w:rPr>
-        <w:t>Date: 18</w:t>
-      </w:r>
-      <w:r>
-        <w:rPr>
-          <w:rFonts w:ascii="Helvetica" w:hAnsi="Helvetica" w:cs="Helvetica"/>
-          <w:b/>
-          <w:bCs/>
-          <w:sz w:val="26"/>
-          <w:szCs w:val="26"/>
-        </w:rPr>
-        <w:t>th of May</w:t>
-      </w:r>
-      <w:r>
-        <w:rPr>
-          <w:rFonts w:ascii="MS Gothic" w:eastAsia="MS Gothic" w:hAnsi="MS Gothic" w:cs="MS Gothic" w:hint="eastAsia"/>
-          <w:b/>
-          <w:bCs/>
-          <w:sz w:val="26"/>
-          <w:szCs w:val="26"/>
-        </w:rPr>
-        <w:t> -</w:t>
-      </w:r>
-    </w:p>
-    <w:p>
-      <w:pPr>
-        <w:widowControl w:val="0"/>
-        <w:autoSpaceDE w:val="0"/>
-        <w:autoSpaceDN w:val="0"/>
-        <w:adjustRightInd w:val="0"/>
-        <w:spacing w:before="200" w:line="276" w:lineRule="auto"/>
-        <w:ind w:right="-1"/>
-        <w:rPr>
-          <w:rFonts w:ascii="MS Gothic" w:eastAsia="MS Gothic" w:hAnsi="MS Gothic" w:cs="MS Gothic"/>
-          <w:b/>
-          <w:bCs/>
-          <w:sz w:val="26"/>
-          <w:szCs w:val="26"/>
-        </w:rPr>
-      </w:pPr>
-      <w:r>
-        <w:rPr>
-          <w:rFonts w:ascii="Helvetica" w:hAnsi="Helvetica" w:cs="Helvetica"/>
-          <w:b/>
-          <w:bCs/>
-          <w:sz w:val="26"/>
-          <w:szCs w:val="26"/>
-        </w:rPr>
-        <w:t>Location: ECS Kitchen, Level 2, Cotton Building, VUW</w:t>
-      </w:r>
-      <w:r>
-        <w:rPr>
-          <w:rFonts w:ascii="MS Gothic" w:eastAsia="MS Gothic" w:hAnsi="MS Gothic" w:cs="MS Gothic" w:hint="eastAsia"/>
-          <w:b/>
-          <w:bCs/>
-          <w:sz w:val="26"/>
-          <w:szCs w:val="26"/>
-        </w:rPr>
-        <w:t> -</w:t>
-      </w:r>
-    </w:p>
-    <w:p>
-      <w:pPr>
-        <w:widowControl w:val="0"/>
-        <w:autoSpaceDE w:val="0"/>
-        <w:autoSpaceDN w:val="0"/>
-        <w:adjustRightInd w:val="0"/>
-        <w:spacing w:before="200" w:line="276" w:lineRule="auto"/>
-        <w:ind w:right="-1"/>
-        <w:rPr>
-          <w:rFonts w:ascii="Helvetica" w:hAnsi="Helvetica" w:cs="Helvetica"/>
-          <w:b/>
-          <w:bCs/>
-          <w:sz w:val="26"/>
-          <w:szCs w:val="26"/>
-        </w:rPr>
-      </w:pPr>
-      <w:r>
-        <w:rPr>
-          <w:rFonts w:ascii="Helvetica" w:hAnsi="Helvetica" w:cs="Helvetica"/>
-          <w:b/>
-          <w:bCs/>
-          <w:sz w:val="26"/>
-          <w:szCs w:val="26"/>
-        </w:rPr>
-        <w:t>Attendance:</w:t>
-      </w:r>
-    </w:p>
-    <w:p>
-      <w:pPr>
-        <w:rPr>
-          <w:sz w:val="24"/>
-          <w:szCs w:val="24"/>
-          <w:lang w:val="en-NZ" w:eastAsia="en-NZ"/>
-        </w:rPr>
-      </w:pPr>
-      <w:r>
-        <w:rPr>
-          <w:sz w:val="24"/>
-          <w:szCs w:val="24"/>
-          <w:lang w:val="en-NZ" w:eastAsia="en-NZ"/>
-        </w:rPr>
-        <w:t>​</w:t>
-      </w:r>
-    </w:p>
-    <w:p>
-      <w:pPr>
-        <w:shd w:val="clear" w:color="auto" w:fill="FFFFFF"/>
+      </w:pPr>
+      <w:r>
         <w:rPr>
           <w:rFonts w:ascii="Helvetica Neue" w:hAnsi="Helvetica Neue"/>
           <w:color w:val="000000"/>
@@ -7120,8 +6770,12 @@
           <w:szCs w:val="23"/>
           <w:lang w:val="en-NZ" w:eastAsia="en-NZ"/>
         </w:rPr>
-      </w:pPr>
-      <w:r>
+        <w:t>Casey told the entire team that the Use Case Register should be updated to have an “ending” or “closing” scenario</w:t>
+      </w:r>
+    </w:p>
+    <w:p>
+      <w:pPr>
+        <w:shd w:val="clear" w:color="auto" w:fill="FFFFFF"/>
         <w:rPr>
           <w:rFonts w:ascii="Helvetica Neue" w:hAnsi="Helvetica Neue"/>
           <w:color w:val="000000"/>
@@ -7129,12 +6783,8 @@
           <w:szCs w:val="23"/>
           <w:lang w:val="en-NZ" w:eastAsia="en-NZ"/>
         </w:rPr>
-        <w:t>All present</w:t>
-      </w:r>
-    </w:p>
-    <w:p>
-      <w:pPr>
-        <w:shd w:val="clear" w:color="auto" w:fill="FFFFFF"/>
+      </w:pPr>
+      <w:r>
         <w:rPr>
           <w:rFonts w:ascii="Helvetica Neue" w:hAnsi="Helvetica Neue"/>
           <w:color w:val="000000"/>
@@ -7142,8 +6792,379 @@
           <w:szCs w:val="23"/>
           <w:lang w:val="en-NZ" w:eastAsia="en-NZ"/>
         </w:rPr>
-      </w:pPr>
-      <w:r>
+        <w:t>Edward is fixing the use cases</w:t>
+      </w:r>
+    </w:p>
+    <w:p>
+      <w:pPr>
+        <w:widowControl w:val="0"/>
+        <w:autoSpaceDE w:val="0"/>
+        <w:autoSpaceDN w:val="0"/>
+        <w:adjustRightInd w:val="0"/>
+        <w:spacing w:after="200" w:line="276" w:lineRule="auto"/>
+        <w:ind w:right="-1"/>
+      </w:pPr>
+    </w:p>
+    <w:p>
+      <w:pPr>
+        <w:widowControl w:val="0"/>
+        <w:autoSpaceDE w:val="0"/>
+        <w:autoSpaceDN w:val="0"/>
+        <w:adjustRightInd w:val="0"/>
+        <w:spacing w:after="200" w:line="276" w:lineRule="auto"/>
+        <w:ind w:right="-1"/>
+      </w:pPr>
+    </w:p>
+    <w:p>
+      <w:pPr>
+        <w:widowControl w:val="0"/>
+        <w:autoSpaceDE w:val="0"/>
+        <w:autoSpaceDN w:val="0"/>
+        <w:adjustRightInd w:val="0"/>
+        <w:spacing w:after="200" w:line="276" w:lineRule="auto"/>
+        <w:ind w:right="-1"/>
+      </w:pPr>
+    </w:p>
+    <w:p>
+      <w:pPr>
+        <w:widowControl w:val="0"/>
+        <w:autoSpaceDE w:val="0"/>
+        <w:autoSpaceDN w:val="0"/>
+        <w:adjustRightInd w:val="0"/>
+        <w:spacing w:after="200" w:line="276" w:lineRule="auto"/>
+        <w:ind w:right="-1"/>
+      </w:pPr>
+    </w:p>
+    <w:p>
+      <w:pPr>
+        <w:widowControl w:val="0"/>
+        <w:autoSpaceDE w:val="0"/>
+        <w:autoSpaceDN w:val="0"/>
+        <w:adjustRightInd w:val="0"/>
+        <w:spacing w:after="200" w:line="276" w:lineRule="auto"/>
+        <w:ind w:right="-1"/>
+      </w:pPr>
+    </w:p>
+    <w:p>
+      <w:pPr>
+        <w:widowControl w:val="0"/>
+        <w:autoSpaceDE w:val="0"/>
+        <w:autoSpaceDN w:val="0"/>
+        <w:adjustRightInd w:val="0"/>
+        <w:spacing w:after="200" w:line="276" w:lineRule="auto"/>
+        <w:ind w:right="-1"/>
+      </w:pPr>
+    </w:p>
+    <w:p>
+      <w:pPr>
+        <w:widowControl w:val="0"/>
+        <w:autoSpaceDE w:val="0"/>
+        <w:autoSpaceDN w:val="0"/>
+        <w:adjustRightInd w:val="0"/>
+        <w:spacing w:after="200" w:line="276" w:lineRule="auto"/>
+        <w:ind w:right="-1"/>
+      </w:pPr>
+    </w:p>
+    <w:p>
+      <w:pPr>
+        <w:widowControl w:val="0"/>
+        <w:autoSpaceDE w:val="0"/>
+        <w:autoSpaceDN w:val="0"/>
+        <w:adjustRightInd w:val="0"/>
+        <w:spacing w:after="200" w:line="276" w:lineRule="auto"/>
+        <w:ind w:right="-1"/>
+      </w:pPr>
+    </w:p>
+    <w:p>
+      <w:pPr>
+        <w:widowControl w:val="0"/>
+        <w:autoSpaceDE w:val="0"/>
+        <w:autoSpaceDN w:val="0"/>
+        <w:adjustRightInd w:val="0"/>
+        <w:spacing w:after="200" w:line="276" w:lineRule="auto"/>
+        <w:ind w:right="-1"/>
+      </w:pPr>
+    </w:p>
+    <w:p>
+      <w:pPr>
+        <w:widowControl w:val="0"/>
+        <w:autoSpaceDE w:val="0"/>
+        <w:autoSpaceDN w:val="0"/>
+        <w:adjustRightInd w:val="0"/>
+        <w:spacing w:after="200" w:line="276" w:lineRule="auto"/>
+        <w:ind w:right="-1"/>
+      </w:pPr>
+    </w:p>
+    <w:p>
+      <w:pPr>
+        <w:widowControl w:val="0"/>
+        <w:autoSpaceDE w:val="0"/>
+        <w:autoSpaceDN w:val="0"/>
+        <w:adjustRightInd w:val="0"/>
+        <w:spacing w:after="200" w:line="276" w:lineRule="auto"/>
+        <w:ind w:right="-1"/>
+      </w:pPr>
+    </w:p>
+    <w:p>
+      <w:pPr>
+        <w:widowControl w:val="0"/>
+        <w:autoSpaceDE w:val="0"/>
+        <w:autoSpaceDN w:val="0"/>
+        <w:adjustRightInd w:val="0"/>
+        <w:spacing w:after="200" w:line="276" w:lineRule="auto"/>
+        <w:ind w:right="-1"/>
+      </w:pPr>
+    </w:p>
+    <w:p>
+      <w:pPr>
+        <w:widowControl w:val="0"/>
+        <w:autoSpaceDE w:val="0"/>
+        <w:autoSpaceDN w:val="0"/>
+        <w:adjustRightInd w:val="0"/>
+        <w:spacing w:after="200" w:line="276" w:lineRule="auto"/>
+        <w:ind w:right="-1"/>
+      </w:pPr>
+    </w:p>
+    <w:p>
+      <w:pPr>
+        <w:widowControl w:val="0"/>
+        <w:autoSpaceDE w:val="0"/>
+        <w:autoSpaceDN w:val="0"/>
+        <w:adjustRightInd w:val="0"/>
+        <w:spacing w:after="200" w:line="276" w:lineRule="auto"/>
+        <w:ind w:right="-1"/>
+      </w:pPr>
+    </w:p>
+    <w:p>
+      <w:pPr>
+        <w:widowControl w:val="0"/>
+        <w:autoSpaceDE w:val="0"/>
+        <w:autoSpaceDN w:val="0"/>
+        <w:adjustRightInd w:val="0"/>
+        <w:spacing w:after="200" w:line="276" w:lineRule="auto"/>
+        <w:ind w:right="-1"/>
+      </w:pPr>
+    </w:p>
+    <w:p>
+      <w:pPr>
+        <w:widowControl w:val="0"/>
+        <w:autoSpaceDE w:val="0"/>
+        <w:autoSpaceDN w:val="0"/>
+        <w:adjustRightInd w:val="0"/>
+        <w:spacing w:after="200" w:line="276" w:lineRule="auto"/>
+        <w:ind w:right="-1"/>
+      </w:pPr>
+    </w:p>
+    <w:p>
+      <w:pPr>
+        <w:widowControl w:val="0"/>
+        <w:autoSpaceDE w:val="0"/>
+        <w:autoSpaceDN w:val="0"/>
+        <w:adjustRightInd w:val="0"/>
+        <w:spacing w:after="200" w:line="276" w:lineRule="auto"/>
+        <w:ind w:right="-1"/>
+      </w:pPr>
+    </w:p>
+    <w:p>
+      <w:pPr>
+        <w:widowControl w:val="0"/>
+        <w:autoSpaceDE w:val="0"/>
+        <w:autoSpaceDN w:val="0"/>
+        <w:adjustRightInd w:val="0"/>
+        <w:spacing w:after="200" w:line="276" w:lineRule="auto"/>
+        <w:ind w:right="-1"/>
+      </w:pPr>
+    </w:p>
+    <w:p>
+      <w:pPr>
+        <w:widowControl w:val="0"/>
+        <w:autoSpaceDE w:val="0"/>
+        <w:autoSpaceDN w:val="0"/>
+        <w:adjustRightInd w:val="0"/>
+        <w:spacing w:after="200" w:line="276" w:lineRule="auto"/>
+        <w:ind w:right="-1"/>
+      </w:pPr>
+    </w:p>
+    <w:p>
+      <w:pPr>
+        <w:widowControl w:val="0"/>
+        <w:autoSpaceDE w:val="0"/>
+        <w:autoSpaceDN w:val="0"/>
+        <w:adjustRightInd w:val="0"/>
+        <w:spacing w:after="200" w:line="276" w:lineRule="auto"/>
+        <w:ind w:right="-1"/>
+      </w:pPr>
+    </w:p>
+    <w:p>
+      <w:pPr>
+        <w:widowControl w:val="0"/>
+        <w:autoSpaceDE w:val="0"/>
+        <w:autoSpaceDN w:val="0"/>
+        <w:adjustRightInd w:val="0"/>
+        <w:spacing w:after="200" w:line="276" w:lineRule="auto"/>
+        <w:ind w:right="-1"/>
+      </w:pPr>
+    </w:p>
+    <w:p>
+      <w:pPr>
+        <w:widowControl w:val="0"/>
+        <w:autoSpaceDE w:val="0"/>
+        <w:autoSpaceDN w:val="0"/>
+        <w:adjustRightInd w:val="0"/>
+        <w:spacing w:after="200" w:line="276" w:lineRule="auto"/>
+        <w:ind w:right="-1"/>
+      </w:pPr>
+    </w:p>
+    <w:p>
+      <w:pPr>
+        <w:widowControl w:val="0"/>
+        <w:autoSpaceDE w:val="0"/>
+        <w:autoSpaceDN w:val="0"/>
+        <w:adjustRightInd w:val="0"/>
+        <w:spacing w:before="480" w:line="276" w:lineRule="auto"/>
+        <w:ind w:right="-1"/>
+        <w:rPr>
+          <w:rFonts w:ascii="Helvetica" w:hAnsi="Helvetica" w:cs="Helvetica"/>
+          <w:b/>
+          <w:bCs/>
+          <w:sz w:val="28"/>
+          <w:szCs w:val="28"/>
+        </w:rPr>
+      </w:pPr>
+      <w:r>
+        <w:rPr>
+          <w:rFonts w:ascii="Helvetica" w:hAnsi="Helvetica" w:cs="Helvetica"/>
+          <w:b/>
+          <w:bCs/>
+          <w:sz w:val="28"/>
+          <w:szCs w:val="28"/>
+        </w:rPr>
+        <w:t>Meeting 6</w:t>
+      </w:r>
+    </w:p>
+    <w:p>
+      <w:pPr>
+        <w:widowControl w:val="0"/>
+        <w:autoSpaceDE w:val="0"/>
+        <w:autoSpaceDN w:val="0"/>
+        <w:adjustRightInd w:val="0"/>
+        <w:spacing w:before="200" w:line="276" w:lineRule="auto"/>
+        <w:ind w:right="-1"/>
+        <w:rPr>
+          <w:rFonts w:ascii="MS Gothic" w:eastAsia="MS Gothic" w:hAnsi="MS Gothic" w:cs="MS Gothic"/>
+          <w:b/>
+          <w:bCs/>
+          <w:sz w:val="26"/>
+          <w:szCs w:val="26"/>
+        </w:rPr>
+      </w:pPr>
+      <w:r>
+        <w:rPr>
+          <w:rFonts w:ascii="Helvetica" w:hAnsi="Helvetica" w:cs="Helvetica"/>
+          <w:b/>
+          <w:bCs/>
+          <w:sz w:val="26"/>
+          <w:szCs w:val="26"/>
+        </w:rPr>
+        <w:t>Date: 18th of May</w:t>
+      </w:r>
+      <w:r>
+        <w:rPr>
+          <w:rFonts w:ascii="MS Gothic" w:eastAsia="MS Gothic" w:hAnsi="MS Gothic" w:cs="MS Gothic" w:hint="eastAsia"/>
+          <w:b/>
+          <w:bCs/>
+          <w:sz w:val="26"/>
+          <w:szCs w:val="26"/>
+        </w:rPr>
+        <w:t> +</w:t>
+      </w:r>
+    </w:p>
+    <w:p>
+      <w:pPr>
+        <w:widowControl w:val="0"/>
+        <w:autoSpaceDE w:val="0"/>
+        <w:autoSpaceDN w:val="0"/>
+        <w:adjustRightInd w:val="0"/>
+        <w:spacing w:before="200" w:line="276" w:lineRule="auto"/>
+        <w:ind w:right="-1"/>
+        <w:rPr>
+          <w:rFonts w:ascii="MS Gothic" w:eastAsia="MS Gothic" w:hAnsi="MS Gothic" w:cs="MS Gothic"/>
+          <w:b/>
+          <w:bCs/>
+          <w:sz w:val="26"/>
+          <w:szCs w:val="26"/>
+        </w:rPr>
+      </w:pPr>
+      <w:r>
+        <w:rPr>
+          <w:rFonts w:ascii="Helvetica" w:hAnsi="Helvetica" w:cs="Helvetica"/>
+          <w:b/>
+          <w:bCs/>
+          <w:sz w:val="26"/>
+          <w:szCs w:val="26"/>
+        </w:rPr>
+        <w:t>Location: ECS Kitchen, Level 2, Cotton Building, VUW</w:t>
+      </w:r>
+      <w:r>
+        <w:rPr>
+          <w:rFonts w:ascii="MS Gothic" w:eastAsia="MS Gothic" w:hAnsi="MS Gothic" w:cs="MS Gothic" w:hint="eastAsia"/>
+          <w:b/>
+          <w:bCs/>
+          <w:sz w:val="26"/>
+          <w:szCs w:val="26"/>
+        </w:rPr>
+        <w:t> +</w:t>
+      </w:r>
+    </w:p>
+    <w:p>
+      <w:pPr>
+        <w:widowControl w:val="0"/>
+        <w:autoSpaceDE w:val="0"/>
+        <w:autoSpaceDN w:val="0"/>
+        <w:adjustRightInd w:val="0"/>
+        <w:spacing w:before="200" w:line="276" w:lineRule="auto"/>
+        <w:ind w:right="-1"/>
+        <w:rPr>
+          <w:rFonts w:ascii="Helvetica" w:hAnsi="Helvetica" w:cs="Helvetica"/>
+          <w:b/>
+          <w:bCs/>
+          <w:sz w:val="26"/>
+          <w:szCs w:val="26"/>
+        </w:rPr>
+      </w:pPr>
+      <w:r>
+        <w:rPr>
+          <w:rFonts w:ascii="Helvetica" w:hAnsi="Helvetica" w:cs="Helvetica"/>
+          <w:b/>
+          <w:bCs/>
+          <w:sz w:val="26"/>
+          <w:szCs w:val="26"/>
+        </w:rPr>
+        <w:t>Attendance:</w:t>
+      </w:r>
+    </w:p>
+    <w:p>
+      <w:pPr>
+        <w:rPr>
+          <w:sz w:val="24"/>
+          <w:szCs w:val="24"/>
+          <w:lang w:val="en-NZ" w:eastAsia="en-NZ"/>
+        </w:rPr>
+      </w:pPr>
+      <w:r>
+        <w:rPr>
+          <w:sz w:val="24"/>
+          <w:szCs w:val="24"/>
+          <w:lang w:val="en-NZ" w:eastAsia="en-NZ"/>
+        </w:rPr>
+        <w:t>​</w:t>
+      </w:r>
+    </w:p>
+    <w:p>
+      <w:pPr>
+        <w:shd w:val="clear" w:color="auto" w:fill="FFFFFF"/>
         <w:rPr>
           <w:rFonts w:ascii="Helvetica Neue" w:hAnsi="Helvetica Neue"/>
           <w:color w:val="000000"/>
@@ -7151,12 +7172,8 @@
           <w:szCs w:val="23"/>
           <w:lang w:val="en-NZ" w:eastAsia="en-NZ"/>
         </w:rPr>
-        <w:t>Apologies:</w:t>
-      </w:r>
-    </w:p>
-    <w:p>
-      <w:pPr>
-        <w:shd w:val="clear" w:color="auto" w:fill="FFFFFF"/>
+      </w:pPr>
+      <w:r>
         <w:rPr>
           <w:rFonts w:ascii="Helvetica Neue" w:hAnsi="Helvetica Neue"/>
           <w:color w:val="000000"/>
@@ -7164,8 +7181,12 @@
           <w:szCs w:val="23"/>
           <w:lang w:val="en-NZ" w:eastAsia="en-NZ"/>
         </w:rPr>
-      </w:pPr>
-      <w:r>
+        <w:t>All present</w:t>
+      </w:r>
+    </w:p>
+    <w:p>
+      <w:pPr>
+        <w:shd w:val="clear" w:color="auto" w:fill="FFFFFF"/>
         <w:rPr>
           <w:rFonts w:ascii="Helvetica Neue" w:hAnsi="Helvetica Neue"/>
           <w:color w:val="000000"/>
@@ -7173,12 +7194,8 @@
           <w:szCs w:val="23"/>
           <w:lang w:val="en-NZ" w:eastAsia="en-NZ"/>
         </w:rPr>
-        <w:t>Jian Wei</w:t>
-      </w:r>
-    </w:p>
-    <w:p>
-      <w:pPr>
-        <w:shd w:val="clear" w:color="auto" w:fill="FFFFFF"/>
+      </w:pPr>
+      <w:r>
         <w:rPr>
           <w:rFonts w:ascii="Helvetica Neue" w:hAnsi="Helvetica Neue"/>
           <w:color w:val="000000"/>
@@ -7186,7 +7203,8 @@
           <w:szCs w:val="23"/>
           <w:lang w:val="en-NZ" w:eastAsia="en-NZ"/>
         </w:rPr>
-      </w:pPr>
+        <w:t>Apologies:</w:t>
+      </w:r>
     </w:p>
     <w:p>
       <w:pPr>
@@ -7207,7 +7225,7 @@
           <w:szCs w:val="23"/>
           <w:lang w:val="en-NZ" w:eastAsia="en-NZ"/>
         </w:rPr>
-        <w:t>Notes:</w:t>
+        <w:t>Jian Wei</w:t>
       </w:r>
     </w:p>
     <w:p>
@@ -7221,7 +7239,10 @@
           <w:lang w:val="en-NZ" w:eastAsia="en-NZ"/>
         </w:rPr>
       </w:pPr>
-      <w:r>
+    </w:p>
+    <w:p>
+      <w:pPr>
+        <w:shd w:val="clear" w:color="auto" w:fill="FFFFFF"/>
         <w:rPr>
           <w:rFonts w:ascii="Helvetica Neue" w:hAnsi="Helvetica Neue"/>
           <w:color w:val="000000"/>
@@ -7229,12 +7250,8 @@
           <w:szCs w:val="23"/>
           <w:lang w:val="en-NZ" w:eastAsia="en-NZ"/>
         </w:rPr>
-        <w:t>Discuss whether to use HTML/angular.js vs javaFX/Swing</w:t>
-      </w:r>
-    </w:p>
-    <w:p>
-      <w:pPr>
-        <w:shd w:val="clear" w:color="auto" w:fill="FFFFFF"/>
+      </w:pPr>
+      <w:r>
         <w:rPr>
           <w:rFonts w:ascii="Helvetica Neue" w:hAnsi="Helvetica Neue"/>
           <w:color w:val="000000"/>
@@ -7242,8 +7259,12 @@
           <w:szCs w:val="23"/>
           <w:lang w:val="en-NZ" w:eastAsia="en-NZ"/>
         </w:rPr>
-      </w:pPr>
-      <w:r>
+        <w:t>Notes:</w:t>
+      </w:r>
+    </w:p>
+    <w:p>
+      <w:pPr>
+        <w:shd w:val="clear" w:color="auto" w:fill="FFFFFF"/>
         <w:rPr>
           <w:rFonts w:ascii="Helvetica Neue" w:hAnsi="Helvetica Neue"/>
           <w:color w:val="000000"/>
@@ -7251,12 +7272,8 @@
           <w:szCs w:val="23"/>
           <w:lang w:val="en-NZ" w:eastAsia="en-NZ"/>
         </w:rPr>
-        <w:t>We are leaning towards HTML due to insufficient time</w:t>
-      </w:r>
-    </w:p>
-    <w:p>
-      <w:pPr>
-        <w:shd w:val="clear" w:color="auto" w:fill="FFFFFF"/>
+      </w:pPr>
+      <w:r>
         <w:rPr>
           <w:rFonts w:ascii="Helvetica Neue" w:hAnsi="Helvetica Neue"/>
           <w:color w:val="000000"/>
@@ -7264,7 +7281,9 @@
           <w:szCs w:val="23"/>
           <w:lang w:val="en-NZ" w:eastAsia="en-NZ"/>
         </w:rPr>
-      </w:pPr>
+        <w:t xml:space="preserve">Discuss whether to use HTML/angular.js vs </w:t>
+      </w:r>
+      <w:proofErr w:type="spellStart"/>
       <w:r>
         <w:rPr>
           <w:rFonts w:ascii="Helvetica Neue" w:hAnsi="Helvetica Neue"/>
@@ -7273,12 +7292,10 @@
           <w:szCs w:val="23"/>
           <w:lang w:val="en-NZ" w:eastAsia="en-NZ"/>
         </w:rPr>
-        <w:t>Casey and I to do wireframe mockups for the UI</w:t>
-      </w:r>
-    </w:p>
-    <w:p>
-      <w:pPr>
-        <w:shd w:val="clear" w:color="auto" w:fill="FFFFFF"/>
+        <w:t>javaFX</w:t>
+      </w:r>
+      <w:proofErr w:type="spellEnd"/>
+      <w:r>
         <w:rPr>
           <w:rFonts w:ascii="Helvetica Neue" w:hAnsi="Helvetica Neue"/>
           <w:color w:val="000000"/>
@@ -7286,8 +7303,12 @@
           <w:szCs w:val="23"/>
           <w:lang w:val="en-NZ" w:eastAsia="en-NZ"/>
         </w:rPr>
-      </w:pPr>
-      <w:r>
+        <w:t>/Swing</w:t>
+      </w:r>
+    </w:p>
+    <w:p>
+      <w:pPr>
+        <w:shd w:val="clear" w:color="auto" w:fill="FFFFFF"/>
         <w:rPr>
           <w:rFonts w:ascii="Helvetica Neue" w:hAnsi="Helvetica Neue"/>
           <w:color w:val="000000"/>
@@ -7295,12 +7316,8 @@
           <w:szCs w:val="23"/>
           <w:lang w:val="en-NZ" w:eastAsia="en-NZ"/>
         </w:rPr>
-        <w:t>Done by midnight</w:t>
-      </w:r>
-    </w:p>
-    <w:p>
-      <w:pPr>
-        <w:shd w:val="clear" w:color="auto" w:fill="FFFFFF"/>
+      </w:pPr>
+      <w:r>
         <w:rPr>
           <w:rFonts w:ascii="Helvetica Neue" w:hAnsi="Helvetica Neue"/>
           <w:color w:val="000000"/>
@@ -7308,8 +7325,12 @@
           <w:szCs w:val="23"/>
           <w:lang w:val="en-NZ" w:eastAsia="en-NZ"/>
         </w:rPr>
-      </w:pPr>
-      <w:r>
+        <w:t>We are leaning towards HTML due to insufficient time</w:t>
+      </w:r>
+    </w:p>
+    <w:p>
+      <w:pPr>
+        <w:shd w:val="clear" w:color="auto" w:fill="FFFFFF"/>
         <w:rPr>
           <w:rFonts w:ascii="Helvetica Neue" w:hAnsi="Helvetica Neue"/>
           <w:color w:val="000000"/>
@@ -7317,6 +7338,81 @@
           <w:szCs w:val="23"/>
           <w:lang w:val="en-NZ" w:eastAsia="en-NZ"/>
         </w:rPr>
+      </w:pPr>
+      <w:r>
+        <w:rPr>
+          <w:rFonts w:ascii="Helvetica Neue" w:hAnsi="Helvetica Neue"/>
+          <w:color w:val="000000"/>
+          <w:sz w:val="23"/>
+          <w:szCs w:val="23"/>
+          <w:lang w:val="en-NZ" w:eastAsia="en-NZ"/>
+        </w:rPr>
+        <w:t xml:space="preserve">Casey and I to do wireframe </w:t>
+      </w:r>
+      <w:proofErr w:type="spellStart"/>
+      <w:r>
+        <w:rPr>
+          <w:rFonts w:ascii="Helvetica Neue" w:hAnsi="Helvetica Neue"/>
+          <w:color w:val="000000"/>
+          <w:sz w:val="23"/>
+          <w:szCs w:val="23"/>
+          <w:lang w:val="en-NZ" w:eastAsia="en-NZ"/>
+        </w:rPr>
+        <w:t>mockups</w:t>
+      </w:r>
+      <w:proofErr w:type="spellEnd"/>
+      <w:r>
+        <w:rPr>
+          <w:rFonts w:ascii="Helvetica Neue" w:hAnsi="Helvetica Neue"/>
+          <w:color w:val="000000"/>
+          <w:sz w:val="23"/>
+          <w:szCs w:val="23"/>
+          <w:lang w:val="en-NZ" w:eastAsia="en-NZ"/>
+        </w:rPr>
+        <w:t xml:space="preserve"> for the UI</w:t>
+      </w:r>
+    </w:p>
+    <w:p>
+      <w:pPr>
+        <w:shd w:val="clear" w:color="auto" w:fill="FFFFFF"/>
+        <w:rPr>
+          <w:rFonts w:ascii="Helvetica Neue" w:hAnsi="Helvetica Neue"/>
+          <w:color w:val="000000"/>
+          <w:sz w:val="23"/>
+          <w:szCs w:val="23"/>
+          <w:lang w:val="en-NZ" w:eastAsia="en-NZ"/>
+        </w:rPr>
+      </w:pPr>
+      <w:r>
+        <w:rPr>
+          <w:rFonts w:ascii="Helvetica Neue" w:hAnsi="Helvetica Neue"/>
+          <w:color w:val="000000"/>
+          <w:sz w:val="23"/>
+          <w:szCs w:val="23"/>
+          <w:lang w:val="en-NZ" w:eastAsia="en-NZ"/>
+        </w:rPr>
+        <w:t>Done by midnight</w:t>
+      </w:r>
+    </w:p>
+    <w:p>
+      <w:pPr>
+        <w:shd w:val="clear" w:color="auto" w:fill="FFFFFF"/>
+        <w:rPr>
+          <w:rFonts w:ascii="Helvetica Neue" w:hAnsi="Helvetica Neue"/>
+          <w:color w:val="000000"/>
+          <w:sz w:val="23"/>
+          <w:szCs w:val="23"/>
+          <w:lang w:val="en-NZ" w:eastAsia="en-NZ"/>
+        </w:rPr>
+      </w:pPr>
+      <w:r>
+        <w:rPr>
+          <w:rFonts w:ascii="Helvetica Neue" w:hAnsi="Helvetica Neue"/>
+          <w:color w:val="000000"/>
+          <w:sz w:val="23"/>
+          <w:szCs w:val="23"/>
+          <w:lang w:val="en-NZ" w:eastAsia="en-NZ"/>
+        </w:rPr>
         <w:t>Tomorrow we start implement front-end html</w:t>
       </w:r>
     </w:p>
@@ -7525,17 +7621,7 @@
           <w:sz w:val="26"/>
           <w:szCs w:val="26"/>
         </w:rPr>
-        <w:t>Date: 26</w:t>
-      </w:r>
-      <w:r>
-        <w:rPr>
-          <w:rFonts w:ascii="Helvetica" w:hAnsi="Helvetica" w:cs="Helvetica"/>
-          <w:b/>
-          <w:bCs/>
-          <w:sz w:val="26"/>
-          <w:szCs w:val="26"/>
-        </w:rPr>
-        <w:t>th of May</w:t>
+        <w:t>Date: 26th of May</w:t>
       </w:r>
       <w:r>
         <w:rPr>
@@ -7613,6 +7699,16 @@
         </w:rPr>
         <w:t>Attendance:</w:t>
       </w:r>
+      <w:r>
+        <w:rPr>
+          <w:rFonts w:ascii="Helvetica" w:hAnsi="Helvetica" w:cs="Helvetica"/>
+          <w:b/>
+          <w:bCs/>
+          <w:sz w:val="26"/>
+          <w:szCs w:val="26"/>
+        </w:rPr>
+        <w:t xml:space="preserve"> all present</w:t>
+      </w:r>
     </w:p>
     <w:p>
       <w:pPr>
@@ -7630,6 +7726,93 @@
           <w:szCs w:val="26"/>
         </w:rPr>
       </w:pPr>
+    </w:p>
+    <w:p>
+      <w:pPr>
+        <w:widowControl w:val="0"/>
+        <w:autoSpaceDE w:val="0"/>
+        <w:autoSpaceDN w:val="0"/>
+        <w:adjustRightInd w:val="0"/>
+        <w:spacing w:after="200" w:line="276" w:lineRule="auto"/>
+        <w:ind w:right="-1"/>
+        <w:rPr>
+          <w:b/>
+        </w:rPr>
+      </w:pPr>
+      <w:r>
+        <w:rPr>
+          <w:b/>
+        </w:rPr>
+        <w:t>Assigned tasks:</w:t>
+      </w:r>
+    </w:p>
+    <w:p>
+      <w:pPr>
+        <w:widowControl w:val="0"/>
+        <w:autoSpaceDE w:val="0"/>
+        <w:autoSpaceDN w:val="0"/>
+        <w:adjustRightInd w:val="0"/>
+        <w:spacing w:after="200" w:line="276" w:lineRule="auto"/>
+        <w:ind w:right="-1"/>
+      </w:pPr>
+      <w:r>
+        <w:t>Earlier in week we assigned front end pages including: login, process events, customer price updates, view events</w:t>
+      </w:r>
+    </w:p>
+    <w:p>
+      <w:pPr>
+        <w:widowControl w:val="0"/>
+        <w:autoSpaceDE w:val="0"/>
+        <w:autoSpaceDN w:val="0"/>
+        <w:adjustRightInd w:val="0"/>
+        <w:spacing w:after="200" w:line="276" w:lineRule="auto"/>
+        <w:ind w:right="-1"/>
+      </w:pPr>
+      <w:r>
+        <w:t>Begin prototype of server</w:t>
+      </w:r>
+    </w:p>
+    <w:p>
+      <w:pPr>
+        <w:widowControl w:val="0"/>
+        <w:autoSpaceDE w:val="0"/>
+        <w:autoSpaceDN w:val="0"/>
+        <w:adjustRightInd w:val="0"/>
+        <w:spacing w:after="200" w:line="276" w:lineRule="auto"/>
+        <w:ind w:right="-1"/>
+      </w:pPr>
+    </w:p>
+    <w:p>
+      <w:pPr>
+        <w:widowControl w:val="0"/>
+        <w:autoSpaceDE w:val="0"/>
+        <w:autoSpaceDN w:val="0"/>
+        <w:adjustRightInd w:val="0"/>
+        <w:spacing w:after="200" w:line="276" w:lineRule="auto"/>
+        <w:ind w:right="-1"/>
+        <w:rPr>
+          <w:b/>
+        </w:rPr>
+      </w:pPr>
+      <w:r>
+        <w:rPr>
+          <w:b/>
+        </w:rPr>
+        <w:t>Completed:</w:t>
+      </w:r>
+    </w:p>
+    <w:p>
+      <w:pPr>
+        <w:widowControl w:val="0"/>
+        <w:autoSpaceDE w:val="0"/>
+        <w:autoSpaceDN w:val="0"/>
+        <w:adjustRightInd w:val="0"/>
+        <w:spacing w:after="200" w:line="276" w:lineRule="auto"/>
+        <w:ind w:right="-1"/>
+      </w:pPr>
+      <w:r>
+        <w:t>Begun basic implementation on assigned front end pages</w:t>
+      </w:r>
     </w:p>
     <w:p>
       <w:pPr>
@@ -7895,7 +8078,6 @@
           <w:sz w:val="28"/>
           <w:szCs w:val="28"/>
         </w:rPr>
-        <w:lastRenderedPageBreak/>
         <w:t>Meeting 8</w:t>
       </w:r>
     </w:p>
@@ -8001,66 +8183,150 @@
         </w:rPr>
         <w:t>Attendance:</w:t>
       </w:r>
-    </w:p>
-    <w:p>
-      <w:pPr>
-        <w:widowControl w:val="0"/>
-        <w:autoSpaceDE w:val="0"/>
-        <w:autoSpaceDN w:val="0"/>
-        <w:adjustRightInd w:val="0"/>
-        <w:spacing w:after="200" w:line="276" w:lineRule="auto"/>
-        <w:ind w:right="-1"/>
-      </w:pPr>
-    </w:p>
-    <w:p>
-      <w:pPr>
-        <w:widowControl w:val="0"/>
-        <w:autoSpaceDE w:val="0"/>
-        <w:autoSpaceDN w:val="0"/>
-        <w:adjustRightInd w:val="0"/>
-        <w:spacing w:after="200" w:line="276" w:lineRule="auto"/>
-        <w:ind w:right="-1"/>
-      </w:pPr>
-    </w:p>
-    <w:p>
-      <w:pPr>
-        <w:widowControl w:val="0"/>
-        <w:autoSpaceDE w:val="0"/>
-        <w:autoSpaceDN w:val="0"/>
-        <w:adjustRightInd w:val="0"/>
-        <w:spacing w:after="200" w:line="276" w:lineRule="auto"/>
-        <w:ind w:right="-1"/>
-      </w:pPr>
-    </w:p>
-    <w:p>
-      <w:pPr>
-        <w:widowControl w:val="0"/>
-        <w:autoSpaceDE w:val="0"/>
-        <w:autoSpaceDN w:val="0"/>
-        <w:adjustRightInd w:val="0"/>
-        <w:spacing w:after="200" w:line="276" w:lineRule="auto"/>
-        <w:ind w:right="-1"/>
-      </w:pPr>
-    </w:p>
-    <w:p>
-      <w:pPr>
-        <w:widowControl w:val="0"/>
-        <w:autoSpaceDE w:val="0"/>
-        <w:autoSpaceDN w:val="0"/>
-        <w:adjustRightInd w:val="0"/>
-        <w:spacing w:after="200" w:line="276" w:lineRule="auto"/>
-        <w:ind w:right="-1"/>
-      </w:pPr>
-    </w:p>
-    <w:p>
-      <w:pPr>
-        <w:widowControl w:val="0"/>
-        <w:autoSpaceDE w:val="0"/>
-        <w:autoSpaceDN w:val="0"/>
-        <w:adjustRightInd w:val="0"/>
-        <w:spacing w:after="200" w:line="276" w:lineRule="auto"/>
-        <w:ind w:right="-1"/>
-      </w:pPr>
+      <w:r>
+        <w:rPr>
+          <w:rFonts w:ascii="Helvetica" w:hAnsi="Helvetica" w:cs="Helvetica"/>
+          <w:b/>
+          <w:bCs/>
+          <w:sz w:val="26"/>
+          <w:szCs w:val="26"/>
+        </w:rPr>
+        <w:t xml:space="preserve"> all present</w:t>
+      </w:r>
+    </w:p>
+    <w:p>
+      <w:pPr>
+        <w:widowControl w:val="0"/>
+        <w:autoSpaceDE w:val="0"/>
+        <w:autoSpaceDN w:val="0"/>
+        <w:adjustRightInd w:val="0"/>
+        <w:spacing w:after="200" w:line="276" w:lineRule="auto"/>
+        <w:ind w:right="-1"/>
+      </w:pPr>
+    </w:p>
+    <w:p>
+      <w:pPr>
+        <w:widowControl w:val="0"/>
+        <w:autoSpaceDE w:val="0"/>
+        <w:autoSpaceDN w:val="0"/>
+        <w:adjustRightInd w:val="0"/>
+        <w:spacing w:after="200" w:line="276" w:lineRule="auto"/>
+        <w:ind w:right="-1"/>
+        <w:rPr>
+          <w:b/>
+        </w:rPr>
+      </w:pPr>
+      <w:r>
+        <w:rPr>
+          <w:b/>
+        </w:rPr>
+        <w:t>Assigned:</w:t>
+      </w:r>
+    </w:p>
+    <w:p>
+      <w:pPr>
+        <w:widowControl w:val="0"/>
+        <w:autoSpaceDE w:val="0"/>
+        <w:autoSpaceDN w:val="0"/>
+        <w:adjustRightInd w:val="0"/>
+        <w:spacing w:after="200" w:line="276" w:lineRule="auto"/>
+        <w:ind w:right="-1"/>
+      </w:pPr>
+      <w:r>
+        <w:t xml:space="preserve">Creating JSON objects for </w:t>
+      </w:r>
+      <w:proofErr w:type="spellStart"/>
+      <w:r>
+        <w:t>javascript</w:t>
+      </w:r>
+      <w:proofErr w:type="spellEnd"/>
+      <w:r>
+        <w:t xml:space="preserve"> backend</w:t>
+      </w:r>
+    </w:p>
+    <w:p>
+      <w:pPr>
+        <w:widowControl w:val="0"/>
+        <w:autoSpaceDE w:val="0"/>
+        <w:autoSpaceDN w:val="0"/>
+        <w:adjustRightInd w:val="0"/>
+        <w:spacing w:after="200" w:line="276" w:lineRule="auto"/>
+        <w:ind w:right="-1"/>
+      </w:pPr>
+      <w:r>
+        <w:t>Create style pages for front end</w:t>
+      </w:r>
+      <w:bookmarkStart w:id="0" w:name="_GoBack"/>
+      <w:bookmarkEnd w:id="0"/>
+    </w:p>
+    <w:p>
+      <w:pPr>
+        <w:widowControl w:val="0"/>
+        <w:autoSpaceDE w:val="0"/>
+        <w:autoSpaceDN w:val="0"/>
+        <w:adjustRightInd w:val="0"/>
+        <w:spacing w:after="200" w:line="276" w:lineRule="auto"/>
+        <w:ind w:right="-1"/>
+      </w:pPr>
+    </w:p>
+    <w:p>
+      <w:pPr>
+        <w:widowControl w:val="0"/>
+        <w:autoSpaceDE w:val="0"/>
+        <w:autoSpaceDN w:val="0"/>
+        <w:adjustRightInd w:val="0"/>
+        <w:spacing w:after="200" w:line="276" w:lineRule="auto"/>
+        <w:ind w:right="-1"/>
+        <w:rPr>
+          <w:b/>
+        </w:rPr>
+      </w:pPr>
+      <w:r>
+        <w:rPr>
+          <w:b/>
+        </w:rPr>
+        <w:t>Completed</w:t>
+      </w:r>
+      <w:r>
+        <w:rPr>
+          <w:b/>
+        </w:rPr>
+        <w:t>:</w:t>
+      </w:r>
+    </w:p>
+    <w:p>
+      <w:pPr>
+        <w:widowControl w:val="0"/>
+        <w:autoSpaceDE w:val="0"/>
+        <w:autoSpaceDN w:val="0"/>
+        <w:adjustRightInd w:val="0"/>
+        <w:spacing w:after="200" w:line="276" w:lineRule="auto"/>
+        <w:ind w:right="-1"/>
+      </w:pPr>
+      <w:r>
+        <w:t>Finished basics of front end view</w:t>
+      </w:r>
+    </w:p>
+    <w:p>
+      <w:pPr>
+        <w:widowControl w:val="0"/>
+        <w:autoSpaceDE w:val="0"/>
+        <w:autoSpaceDN w:val="0"/>
+        <w:adjustRightInd w:val="0"/>
+        <w:spacing w:after="200" w:line="276" w:lineRule="auto"/>
+        <w:ind w:right="-1"/>
+      </w:pPr>
+      <w:r>
+        <w:t xml:space="preserve">Checked basic valid inputs were </w:t>
+      </w:r>
+      <w:proofErr w:type="gramStart"/>
+      <w:r>
+        <w:t>entered into front</w:t>
+      </w:r>
+      <w:proofErr w:type="gramEnd"/>
+      <w:r>
+        <w:t xml:space="preserve"> end views</w:t>
+      </w:r>
     </w:p>
     <w:p>
       <w:pPr>
@@ -8286,7 +8552,6 @@
           <w:sz w:val="28"/>
           <w:szCs w:val="28"/>
         </w:rPr>
-        <w:lastRenderedPageBreak/>
         <w:t>Meeting 9</w:t>
       </w:r>
     </w:p>
@@ -8528,35 +8793,30 @@
           <w:sz w:val="24"/>
           <w:szCs w:val="24"/>
         </w:rPr>
-        <w:t>-Do Djikstras Algorithm</w:t>
-      </w:r>
+        <w:t xml:space="preserve">-Do </w:t>
+      </w:r>
+      <w:proofErr w:type="spellStart"/>
       <w:r>
         <w:rPr>
           <w:sz w:val="24"/>
           <w:szCs w:val="24"/>
         </w:rPr>
-        <w:t xml:space="preserve"> (Linus, Jian Wei, Eddy)</w:t>
-      </w:r>
-    </w:p>
-    <w:p>
-      <w:pPr>
-        <w:widowControl w:val="0"/>
-        <w:autoSpaceDE w:val="0"/>
-        <w:autoSpaceDN w:val="0"/>
-        <w:adjustRightInd w:val="0"/>
-        <w:spacing w:after="200" w:line="276" w:lineRule="auto"/>
-        <w:ind w:right="-1"/>
+        <w:t>Djikstras</w:t>
+      </w:r>
+      <w:proofErr w:type="spellEnd"/>
+      <w:r>
         <w:rPr>
           <w:sz w:val="24"/>
           <w:szCs w:val="24"/>
         </w:rPr>
-      </w:pPr>
+        <w:t xml:space="preserve"> Algorithm</w:t>
+      </w:r>
       <w:r>
         <w:rPr>
           <w:sz w:val="24"/>
           <w:szCs w:val="24"/>
         </w:rPr>
-        <w:t>- Start working on storing events across multiple web pages</w:t>
+        <w:t xml:space="preserve"> (Linus, Jian Wei, Eddy)</w:t>
       </w:r>
     </w:p>
     <w:p>
@@ -8572,20 +8832,13 @@
           <w:szCs w:val="24"/>
         </w:rPr>
       </w:pPr>
-    </w:p>
-    <w:p>
-      <w:pPr>
-        <w:widowControl w:val="0"/>
-        <w:autoSpaceDE w:val="0"/>
-        <w:autoSpaceDN w:val="0"/>
-        <w:adjustRightInd w:val="0"/>
-        <w:spacing w:after="200" w:line="276" w:lineRule="auto"/>
-        <w:ind w:right="-1"/>
+      <w:r>
         <w:rPr>
           <w:sz w:val="24"/>
           <w:szCs w:val="24"/>
         </w:rPr>
-      </w:pPr>
+        <w:t>- Start working on storing events across multiple web pages</w:t>
+      </w:r>
     </w:p>
     <w:p>
       <w:pPr>
@@ -8789,6 +9042,34 @@
         <w:autoSpaceDE w:val="0"/>
         <w:autoSpaceDN w:val="0"/>
         <w:adjustRightInd w:val="0"/>
+        <w:spacing w:after="200" w:line="276" w:lineRule="auto"/>
+        <w:ind w:right="-1"/>
+        <w:rPr>
+          <w:sz w:val="24"/>
+          <w:szCs w:val="24"/>
+        </w:rPr>
+      </w:pPr>
+    </w:p>
+    <w:p>
+      <w:pPr>
+        <w:widowControl w:val="0"/>
+        <w:autoSpaceDE w:val="0"/>
+        <w:autoSpaceDN w:val="0"/>
+        <w:adjustRightInd w:val="0"/>
+        <w:spacing w:after="200" w:line="276" w:lineRule="auto"/>
+        <w:ind w:right="-1"/>
+        <w:rPr>
+          <w:sz w:val="24"/>
+          <w:szCs w:val="24"/>
+        </w:rPr>
+      </w:pPr>
+    </w:p>
+    <w:p>
+      <w:pPr>
+        <w:widowControl w:val="0"/>
+        <w:autoSpaceDE w:val="0"/>
+        <w:autoSpaceDN w:val="0"/>
+        <w:adjustRightInd w:val="0"/>
         <w:spacing w:before="480" w:line="276" w:lineRule="auto"/>
         <w:ind w:right="-1"/>
         <w:rPr>
@@ -8807,7 +9088,6 @@
           <w:sz w:val="28"/>
           <w:szCs w:val="28"/>
         </w:rPr>
-        <w:lastRenderedPageBreak/>
         <w:t>Meeting 10</w:t>
       </w:r>
     </w:p>
@@ -8835,17 +9115,7 @@
           <w:sz w:val="26"/>
           <w:szCs w:val="26"/>
         </w:rPr>
-        <w:t xml:space="preserve">Date: </w:t>
-      </w:r>
-      <w:r>
-        <w:rPr>
-          <w:rFonts w:ascii="Helvetica" w:hAnsi="Helvetica" w:cs="Helvetica"/>
-          <w:b/>
-          <w:bCs/>
-          <w:sz w:val="26"/>
-          <w:szCs w:val="26"/>
-        </w:rPr>
-        <w:t>12</w:t>
+        <w:t>Date: 12</w:t>
       </w:r>
       <w:r>
         <w:rPr>
@@ -8994,78 +9264,61 @@
           <w:sz w:val="24"/>
           <w:szCs w:val="24"/>
         </w:rPr>
-        <w:t>-Researching Dijkstras algorithm(Linus, Jian Wei, Eddy)</w:t>
-      </w:r>
-    </w:p>
-    <w:p>
-      <w:pPr>
-        <w:widowControl w:val="0"/>
-        <w:autoSpaceDE w:val="0"/>
-        <w:autoSpaceDN w:val="0"/>
-        <w:adjustRightInd w:val="0"/>
-        <w:spacing w:after="200" w:line="276" w:lineRule="auto"/>
-        <w:ind w:right="-1"/>
+        <w:t xml:space="preserve">-Researching </w:t>
+      </w:r>
+      <w:proofErr w:type="spellStart"/>
+      <w:r>
         <w:rPr>
           <w:sz w:val="24"/>
           <w:szCs w:val="24"/>
         </w:rPr>
-      </w:pPr>
+        <w:t>Dijkstras</w:t>
+      </w:r>
+      <w:proofErr w:type="spellEnd"/>
       <w:r>
         <w:rPr>
           <w:sz w:val="24"/>
           <w:szCs w:val="24"/>
         </w:rPr>
-        <w:t>- Tidy up front end and fixing the views(Casey)</w:t>
-      </w:r>
-    </w:p>
-    <w:p>
-      <w:pPr>
-        <w:widowControl w:val="0"/>
-        <w:autoSpaceDE w:val="0"/>
-        <w:autoSpaceDN w:val="0"/>
-        <w:adjustRightInd w:val="0"/>
-        <w:spacing w:after="200" w:line="276" w:lineRule="auto"/>
-        <w:ind w:right="-1"/>
+        <w:t xml:space="preserve"> </w:t>
+      </w:r>
+      <w:proofErr w:type="gramStart"/>
+      <w:r>
         <w:rPr>
           <w:sz w:val="24"/>
           <w:szCs w:val="24"/>
         </w:rPr>
-      </w:pPr>
-    </w:p>
-    <w:p>
-      <w:pPr>
-        <w:widowControl w:val="0"/>
-        <w:autoSpaceDE w:val="0"/>
-        <w:autoSpaceDN w:val="0"/>
-        <w:adjustRightInd w:val="0"/>
-        <w:spacing w:after="200" w:line="276" w:lineRule="auto"/>
-        <w:ind w:right="-1"/>
+        <w:t>algorithm(</w:t>
+      </w:r>
+      <w:proofErr w:type="gramEnd"/>
+      <w:r>
         <w:rPr>
           <w:sz w:val="24"/>
           <w:szCs w:val="24"/>
         </w:rPr>
-      </w:pPr>
-      <w:r>
+        <w:t>Linus, Jian Wei, Eddy)</w:t>
+      </w:r>
+    </w:p>
+    <w:p>
+      <w:pPr>
+        <w:widowControl w:val="0"/>
+        <w:autoSpaceDE w:val="0"/>
+        <w:autoSpaceDN w:val="0"/>
+        <w:adjustRightInd w:val="0"/>
+        <w:spacing w:after="200" w:line="276" w:lineRule="auto"/>
+        <w:ind w:right="-1"/>
         <w:rPr>
           <w:sz w:val="24"/>
           <w:szCs w:val="24"/>
         </w:rPr>
-        <w:t xml:space="preserve">The above tasks were assigned to us on this day, and we completed them the same day. </w:t>
-      </w:r>
-    </w:p>
-    <w:p>
-      <w:pPr>
-        <w:widowControl w:val="0"/>
-        <w:autoSpaceDE w:val="0"/>
-        <w:autoSpaceDN w:val="0"/>
-        <w:adjustRightInd w:val="0"/>
-        <w:spacing w:after="200" w:line="276" w:lineRule="auto"/>
-        <w:ind w:right="-1"/>
+      </w:pPr>
+      <w:r>
         <w:rPr>
           <w:sz w:val="24"/>
           <w:szCs w:val="24"/>
         </w:rPr>
-      </w:pPr>
+        <w:t>- Tidy up front end and fixing the views(Casey)</w:t>
+      </w:r>
     </w:p>
     <w:p>
       <w:pPr>
@@ -9094,20 +9347,13 @@
           <w:szCs w:val="24"/>
         </w:rPr>
       </w:pPr>
-    </w:p>
-    <w:p>
-      <w:pPr>
-        <w:widowControl w:val="0"/>
-        <w:autoSpaceDE w:val="0"/>
-        <w:autoSpaceDN w:val="0"/>
-        <w:adjustRightInd w:val="0"/>
-        <w:spacing w:after="200" w:line="276" w:lineRule="auto"/>
-        <w:ind w:right="-1"/>
+      <w:r>
         <w:rPr>
           <w:sz w:val="24"/>
           <w:szCs w:val="24"/>
         </w:rPr>
-      </w:pPr>
+        <w:t xml:space="preserve">The above tasks were assigned to us on this day, and we completed them the same day. </w:t>
+      </w:r>
     </w:p>
     <w:p>
       <w:pPr>
@@ -9297,6 +9543,62 @@
         <w:autoSpaceDE w:val="0"/>
         <w:autoSpaceDN w:val="0"/>
         <w:adjustRightInd w:val="0"/>
+        <w:spacing w:after="200" w:line="276" w:lineRule="auto"/>
+        <w:ind w:right="-1"/>
+        <w:rPr>
+          <w:sz w:val="24"/>
+          <w:szCs w:val="24"/>
+        </w:rPr>
+      </w:pPr>
+    </w:p>
+    <w:p>
+      <w:pPr>
+        <w:widowControl w:val="0"/>
+        <w:autoSpaceDE w:val="0"/>
+        <w:autoSpaceDN w:val="0"/>
+        <w:adjustRightInd w:val="0"/>
+        <w:spacing w:after="200" w:line="276" w:lineRule="auto"/>
+        <w:ind w:right="-1"/>
+        <w:rPr>
+          <w:sz w:val="24"/>
+          <w:szCs w:val="24"/>
+        </w:rPr>
+      </w:pPr>
+    </w:p>
+    <w:p>
+      <w:pPr>
+        <w:widowControl w:val="0"/>
+        <w:autoSpaceDE w:val="0"/>
+        <w:autoSpaceDN w:val="0"/>
+        <w:adjustRightInd w:val="0"/>
+        <w:spacing w:after="200" w:line="276" w:lineRule="auto"/>
+        <w:ind w:right="-1"/>
+        <w:rPr>
+          <w:sz w:val="24"/>
+          <w:szCs w:val="24"/>
+        </w:rPr>
+      </w:pPr>
+    </w:p>
+    <w:p>
+      <w:pPr>
+        <w:widowControl w:val="0"/>
+        <w:autoSpaceDE w:val="0"/>
+        <w:autoSpaceDN w:val="0"/>
+        <w:adjustRightInd w:val="0"/>
+        <w:spacing w:after="200" w:line="276" w:lineRule="auto"/>
+        <w:ind w:right="-1"/>
+        <w:rPr>
+          <w:sz w:val="24"/>
+          <w:szCs w:val="24"/>
+        </w:rPr>
+      </w:pPr>
+    </w:p>
+    <w:p>
+      <w:pPr>
+        <w:widowControl w:val="0"/>
+        <w:autoSpaceDE w:val="0"/>
+        <w:autoSpaceDN w:val="0"/>
+        <w:adjustRightInd w:val="0"/>
         <w:spacing w:before="480" w:line="276" w:lineRule="auto"/>
         <w:ind w:right="-1"/>
         <w:rPr>
@@ -9315,7 +9617,6 @@
           <w:sz w:val="28"/>
           <w:szCs w:val="28"/>
         </w:rPr>
-        <w:lastRenderedPageBreak/>
         <w:t>Meeting 11</w:t>
       </w:r>
     </w:p>
@@ -9343,17 +9644,7 @@
           <w:sz w:val="26"/>
           <w:szCs w:val="26"/>
         </w:rPr>
-        <w:t xml:space="preserve">Date: </w:t>
-      </w:r>
-      <w:r>
-        <w:rPr>
-          <w:rFonts w:ascii="Helvetica" w:hAnsi="Helvetica" w:cs="Helvetica"/>
-          <w:b/>
-          <w:bCs/>
-          <w:sz w:val="26"/>
-          <w:szCs w:val="26"/>
-        </w:rPr>
-        <w:t>14</w:t>
+        <w:t>Date: 14</w:t>
       </w:r>
       <w:r>
         <w:rPr>
@@ -9500,7 +9791,27 @@
           <w:sz w:val="26"/>
           <w:szCs w:val="26"/>
         </w:rPr>
-        <w:t xml:space="preserve">The following tasks were assigned to us and completed on the same day(14/6): </w:t>
+        <w:t xml:space="preserve">The following tasks were assigned to us and completed on the same </w:t>
+      </w:r>
+      <w:proofErr w:type="gramStart"/>
+      <w:r>
+        <w:rPr>
+          <w:rFonts w:ascii="Helvetica" w:hAnsi="Helvetica" w:cs="Helvetica"/>
+          <w:bCs/>
+          <w:sz w:val="26"/>
+          <w:szCs w:val="26"/>
+        </w:rPr>
+        <w:t>day(</w:t>
+      </w:r>
+      <w:proofErr w:type="gramEnd"/>
+      <w:r>
+        <w:rPr>
+          <w:rFonts w:ascii="Helvetica" w:hAnsi="Helvetica" w:cs="Helvetica"/>
+          <w:bCs/>
+          <w:sz w:val="26"/>
+          <w:szCs w:val="26"/>
+        </w:rPr>
+        <w:t xml:space="preserve">14/6): </w:t>
       </w:r>
     </w:p>
     <w:p>
@@ -9530,7 +9841,47 @@
           <w:sz w:val="26"/>
           <w:szCs w:val="26"/>
         </w:rPr>
-        <w:t>Implement the Dijkstras Algorithm and test that it works on our app.(Linus, Jian Wei, Eddy)</w:t>
+        <w:t xml:space="preserve">Implement the </w:t>
+      </w:r>
+      <w:proofErr w:type="spellStart"/>
+      <w:r>
+        <w:rPr>
+          <w:rFonts w:ascii="Helvetica" w:hAnsi="Helvetica" w:cs="Helvetica"/>
+          <w:bCs/>
+          <w:sz w:val="26"/>
+          <w:szCs w:val="26"/>
+        </w:rPr>
+        <w:t>Dijkstras</w:t>
+      </w:r>
+      <w:proofErr w:type="spellEnd"/>
+      <w:r>
+        <w:rPr>
+          <w:rFonts w:ascii="Helvetica" w:hAnsi="Helvetica" w:cs="Helvetica"/>
+          <w:bCs/>
+          <w:sz w:val="26"/>
+          <w:szCs w:val="26"/>
+        </w:rPr>
+        <w:t xml:space="preserve"> Algorithm and test that it works on our </w:t>
+      </w:r>
+      <w:proofErr w:type="gramStart"/>
+      <w:r>
+        <w:rPr>
+          <w:rFonts w:ascii="Helvetica" w:hAnsi="Helvetica" w:cs="Helvetica"/>
+          <w:bCs/>
+          <w:sz w:val="26"/>
+          <w:szCs w:val="26"/>
+        </w:rPr>
+        <w:t>app.(</w:t>
+      </w:r>
+      <w:proofErr w:type="gramEnd"/>
+      <w:r>
+        <w:rPr>
+          <w:rFonts w:ascii="Helvetica" w:hAnsi="Helvetica" w:cs="Helvetica"/>
+          <w:bCs/>
+          <w:sz w:val="26"/>
+          <w:szCs w:val="26"/>
+        </w:rPr>
+        <w:t>Linus, Jian Wei, Eddy)</w:t>
       </w:r>
     </w:p>
     <w:p>
@@ -9590,7 +9941,58 @@
           <w:sz w:val="26"/>
           <w:szCs w:val="26"/>
         </w:rPr>
-        <w:t>Work on isManager() function to hide the viewEvents page from clerks(Casey).</w:t>
+        <w:t xml:space="preserve">Work on </w:t>
+      </w:r>
+      <w:proofErr w:type="spellStart"/>
+      <w:proofErr w:type="gramStart"/>
+      <w:r>
+        <w:rPr>
+          <w:rFonts w:ascii="Helvetica" w:hAnsi="Helvetica" w:cs="Helvetica"/>
+          <w:bCs/>
+          <w:sz w:val="26"/>
+          <w:szCs w:val="26"/>
+        </w:rPr>
+        <w:t>isManager</w:t>
+      </w:r>
+      <w:proofErr w:type="spellEnd"/>
+      <w:r>
+        <w:rPr>
+          <w:rFonts w:ascii="Helvetica" w:hAnsi="Helvetica" w:cs="Helvetica"/>
+          <w:bCs/>
+          <w:sz w:val="26"/>
+          <w:szCs w:val="26"/>
+        </w:rPr>
+        <w:t>(</w:t>
+      </w:r>
+      <w:proofErr w:type="gramEnd"/>
+      <w:r>
+        <w:rPr>
+          <w:rFonts w:ascii="Helvetica" w:hAnsi="Helvetica" w:cs="Helvetica"/>
+          <w:bCs/>
+          <w:sz w:val="26"/>
+          <w:szCs w:val="26"/>
+        </w:rPr>
+        <w:t xml:space="preserve">) function to hide the </w:t>
+      </w:r>
+      <w:proofErr w:type="spellStart"/>
+      <w:r>
+        <w:rPr>
+          <w:rFonts w:ascii="Helvetica" w:hAnsi="Helvetica" w:cs="Helvetica"/>
+          <w:bCs/>
+          <w:sz w:val="26"/>
+          <w:szCs w:val="26"/>
+        </w:rPr>
+        <w:t>viewEvents</w:t>
+      </w:r>
+      <w:proofErr w:type="spellEnd"/>
+      <w:r>
+        <w:rPr>
+          <w:rFonts w:ascii="Helvetica" w:hAnsi="Helvetica" w:cs="Helvetica"/>
+          <w:bCs/>
+          <w:sz w:val="26"/>
+          <w:szCs w:val="26"/>
+        </w:rPr>
+        <w:t xml:space="preserve"> page from clerks(Casey).</w:t>
       </w:r>
     </w:p>
     <w:p>
@@ -9857,7 +10259,6 @@
           <w:sz w:val="28"/>
           <w:szCs w:val="28"/>
         </w:rPr>
-        <w:lastRenderedPageBreak/>
         <w:t>Meeting 12</w:t>
       </w:r>
     </w:p>
@@ -9885,17 +10286,7 @@
           <w:sz w:val="26"/>
           <w:szCs w:val="26"/>
         </w:rPr>
-        <w:t xml:space="preserve">Date: </w:t>
-      </w:r>
-      <w:r>
-        <w:rPr>
-          <w:rFonts w:ascii="Helvetica" w:hAnsi="Helvetica" w:cs="Helvetica"/>
-          <w:b/>
-          <w:bCs/>
-          <w:sz w:val="26"/>
-          <w:szCs w:val="26"/>
-        </w:rPr>
-        <w:t>16</w:t>
+        <w:t>Date: 16</w:t>
       </w:r>
       <w:r>
         <w:rPr>
@@ -10164,8 +10555,6 @@
         </w:rPr>
         <w:t>Tidy up the overall program so it is ready for the presentation. This includes last minute testing/error checking.</w:t>
       </w:r>
-      <w:bookmarkStart w:id="0" w:name="_GoBack"/>
-      <w:bookmarkEnd w:id="0"/>
     </w:p>
     <w:p>
       <w:pPr>
@@ -10208,7 +10597,7 @@
 </file>
 
 <file path=word/numbering.xml><?xml version="1.0" encoding="utf-8"?>
-<w:numbering xmlns:wpc="http://schemas.microsoft.com/office/word/2010/wordprocessingCanvas" xmlns:cx="http://schemas.microsoft.com/office/drawing/2014/chartex" xmlns:cx1="http://schemas.microsoft.com/office/drawing/2015/9/8/chartex" xmlns:cx2="http://schemas.microsoft.com/office/drawing/2015/10/21/chartex" xmlns:cx3="http://schemas.microsoft.com/office/drawing/2016/5/9/chartex" xmlns:cx4="http://schemas.microsoft.com/office/drawing/2016/5/10/chartex" xmlns:cx5="http://schemas.microsoft.com/office/drawing/2016/5/11/chartex" xmlns:cx6="http://schemas.microsoft.com/office/drawing/2016/5/12/chartex" xmlns:cx7="http://schemas.microsoft.com/office/drawing/2016/5/13/chartex" xmlns:cx8="http://schemas.microsoft.com/office/drawing/2016/5/14/chartex" xmlns:mc="http://schemas.openxmlformats.org/markup-compatibility/2006" xmlns:aink="http://schemas.microsoft.com/office/drawing/2016/ink" xmlns:o="urn:schemas-microsoft-com:office:office" xmlns:r="http://schemas.openxmlformats.org/officeDocument/2006/relationships" xmlns:m="http://schemas.openxmlformats.org/officeDocument/2006/math" xmlns:v="urn:schemas-microsoft-com:vml" xmlns:wp14="http://schemas.microsoft.com/office/word/2010/wordprocessingDrawing" xmlns:wp="http://schemas.openxmlformats.org/drawingml/2006/wordprocessingDrawing" xmlns:w10="urn:schemas-microsoft-com:office:word" xmlns:w="http://schemas.openxmlformats.org/wordprocessingml/2006/main" xmlns:w14="http://schemas.microsoft.com/office/word/2010/wordml" xmlns:w15="http://schemas.microsoft.com/office/word/2012/wordml" xmlns:w16se="http://schemas.microsoft.com/office/word/2015/wordml/symex" xmlns:wpg="http://schemas.microsoft.com/office/word/2010/wordprocessingGroup" xmlns:wpi="http://schemas.microsoft.com/office/word/2010/wordprocessingInk" xmlns:wne="http://schemas.microsoft.com/office/word/2006/wordml" xmlns:wps="http://schemas.microsoft.com/office/word/2010/wordprocessingShape" mc:Ignorable="w14 w15 w16se wp14">
+<w:numbering xmlns:wpc="http://schemas.microsoft.com/office/word/2010/wordprocessingCanvas" xmlns:cx="http://schemas.microsoft.com/office/drawing/2014/chartex" xmlns:cx1="http://schemas.microsoft.com/office/drawing/2015/9/8/chartex" xmlns:cx2="http://schemas.microsoft.com/office/drawing/2015/10/21/chartex" xmlns:cx3="http://schemas.microsoft.com/office/drawing/2016/5/9/chartex" xmlns:cx4="http://schemas.microsoft.com/office/drawing/2016/5/10/chartex" xmlns:cx5="http://schemas.microsoft.com/office/drawing/2016/5/11/chartex" xmlns:mc="http://schemas.openxmlformats.org/markup-compatibility/2006" xmlns:o="urn:schemas-microsoft-com:office:office" xmlns:r="http://schemas.openxmlformats.org/officeDocument/2006/relationships" xmlns:m="http://schemas.openxmlformats.org/officeDocument/2006/math" xmlns:v="urn:schemas-microsoft-com:vml" xmlns:wp14="http://schemas.microsoft.com/office/word/2010/wordprocessingDrawing" xmlns:wp="http://schemas.openxmlformats.org/drawingml/2006/wordprocessingDrawing" xmlns:w10="urn:schemas-microsoft-com:office:word" xmlns:w="http://schemas.openxmlformats.org/wordprocessingml/2006/main" xmlns:w14="http://schemas.microsoft.com/office/word/2010/wordml" xmlns:w15="http://schemas.microsoft.com/office/word/2012/wordml" xmlns:w16se="http://schemas.microsoft.com/office/word/2015/wordml/symex" xmlns:wpg="http://schemas.microsoft.com/office/word/2010/wordprocessingGroup" xmlns:wpi="http://schemas.microsoft.com/office/word/2010/wordprocessingInk" xmlns:wne="http://schemas.microsoft.com/office/word/2006/wordml" xmlns:wps="http://schemas.microsoft.com/office/word/2010/wordprocessingShape" mc:Ignorable="w14 w15 w16se wp14">
   <w:abstractNum w:abstractNumId="0" w15:restartNumberingAfterBreak="0">
     <w:nsid w:val="77ED21CB"/>
     <w:multiLevelType w:val="hybridMultilevel"/>
@@ -11017,4 +11406,16 @@
     </a:ext>
   </a:extLst>
 </a:theme>
+</file>
+
+<file path=customXml/item1.xml><?xml version="1.0" encoding="utf-8"?>
+<b:Sources xmlns:b="http://schemas.openxmlformats.org/officeDocument/2006/bibliography" xmlns="http://schemas.openxmlformats.org/officeDocument/2006/bibliography" SelectedStyle="\HarvardAnglia2008OfficeOnline.xsl" StyleName="Harvard - Anglia" Version="2008"/>
+</file>
+
+<file path=customXml/itemProps1.xml><?xml version="1.0" encoding="utf-8"?>
+<ds:datastoreItem xmlns:ds="http://schemas.openxmlformats.org/officeDocument/2006/customXml" ds:itemID="{B3548256-4EF4-48DC-928C-EC53A81E8C68}">
+  <ds:schemaRefs>
+    <ds:schemaRef ds:uri="http://schemas.openxmlformats.org/officeDocument/2006/bibliography"/>
+  </ds:schemaRefs>
+</ds:datastoreItem>
 </file>
</xml_diff>

<commit_message>
Added some networking journal entries
</commit_message>
<xml_diff>
--- a/TeamJournal/swen301_team_nerdsicles_journal.docx
+++ b/TeamJournal/swen301_team_nerdsicles_journal.docx
@@ -1,6 +1,6 @@
 
 <file path=word/document.xml><?xml version="1.0" encoding="utf-8"?>
-<w:document xmlns:wpc="http://schemas.microsoft.com/office/word/2010/wordprocessingCanvas" xmlns:cx="http://schemas.microsoft.com/office/drawing/2014/chartex" xmlns:cx1="http://schemas.microsoft.com/office/drawing/2015/9/8/chartex" xmlns:cx2="http://schemas.microsoft.com/office/drawing/2015/10/21/chartex" xmlns:cx3="http://schemas.microsoft.com/office/drawing/2016/5/9/chartex" xmlns:cx4="http://schemas.microsoft.com/office/drawing/2016/5/10/chartex" xmlns:cx5="http://schemas.microsoft.com/office/drawing/2016/5/11/chartex" xmlns:mc="http://schemas.openxmlformats.org/markup-compatibility/2006" xmlns:o="urn:schemas-microsoft-com:office:office" xmlns:r="http://schemas.openxmlformats.org/officeDocument/2006/relationships" xmlns:m="http://schemas.openxmlformats.org/officeDocument/2006/math" xmlns:v="urn:schemas-microsoft-com:vml" xmlns:wp14="http://schemas.microsoft.com/office/word/2010/wordprocessingDrawing" xmlns:wp="http://schemas.openxmlformats.org/drawingml/2006/wordprocessingDrawing" xmlns:w10="urn:schemas-microsoft-com:office:word" xmlns:w="http://schemas.openxmlformats.org/wordprocessingml/2006/main" xmlns:w14="http://schemas.microsoft.com/office/word/2010/wordml" xmlns:w15="http://schemas.microsoft.com/office/word/2012/wordml" xmlns:w16se="http://schemas.microsoft.com/office/word/2015/wordml/symex" xmlns:wpg="http://schemas.microsoft.com/office/word/2010/wordprocessingGroup" xmlns:wpi="http://schemas.microsoft.com/office/word/2010/wordprocessingInk" xmlns:wne="http://schemas.microsoft.com/office/word/2006/wordml" xmlns:wps="http://schemas.microsoft.com/office/word/2010/wordprocessingShape" mc:Ignorable="w14 w15 w16se wp14">
+<w:document xmlns:wpc="http://schemas.microsoft.com/office/word/2010/wordprocessingCanvas" xmlns:cx="http://schemas.microsoft.com/office/drawing/2014/chartex" xmlns:cx1="http://schemas.microsoft.com/office/drawing/2015/9/8/chartex" xmlns:cx2="http://schemas.microsoft.com/office/drawing/2015/10/21/chartex" xmlns:cx3="http://schemas.microsoft.com/office/drawing/2016/5/9/chartex" xmlns:cx4="http://schemas.microsoft.com/office/drawing/2016/5/10/chartex" xmlns:cx5="http://schemas.microsoft.com/office/drawing/2016/5/11/chartex" xmlns:cx6="http://schemas.microsoft.com/office/drawing/2016/5/12/chartex" xmlns:cx7="http://schemas.microsoft.com/office/drawing/2016/5/13/chartex" xmlns:cx8="http://schemas.microsoft.com/office/drawing/2016/5/14/chartex" xmlns:mc="http://schemas.openxmlformats.org/markup-compatibility/2006" xmlns:aink="http://schemas.microsoft.com/office/drawing/2016/ink" xmlns:am3d="http://schemas.microsoft.com/office/drawing/2017/model3d" xmlns:o="urn:schemas-microsoft-com:office:office" xmlns:r="http://schemas.openxmlformats.org/officeDocument/2006/relationships" xmlns:m="http://schemas.openxmlformats.org/officeDocument/2006/math" xmlns:v="urn:schemas-microsoft-com:vml" xmlns:wp14="http://schemas.microsoft.com/office/word/2010/wordprocessingDrawing" xmlns:wp="http://schemas.openxmlformats.org/drawingml/2006/wordprocessingDrawing" xmlns:w10="urn:schemas-microsoft-com:office:word" xmlns:w="http://schemas.openxmlformats.org/wordprocessingml/2006/main" xmlns:w14="http://schemas.microsoft.com/office/word/2010/wordml" xmlns:w15="http://schemas.microsoft.com/office/word/2012/wordml" xmlns:w16cid="http://schemas.microsoft.com/office/word/2016/wordml/cid" xmlns:w16se="http://schemas.microsoft.com/office/word/2015/wordml/symex" xmlns:wpg="http://schemas.microsoft.com/office/word/2010/wordprocessingGroup" xmlns:wpi="http://schemas.microsoft.com/office/word/2010/wordprocessingInk" xmlns:wne="http://schemas.microsoft.com/office/word/2006/wordml" xmlns:wps="http://schemas.microsoft.com/office/word/2010/wordprocessingShape" mc:Ignorable="w14 w15 w16se w16cid wp14">
   <w:body>
     <w:p>
       <w:pPr>
@@ -174,21 +174,7 @@
         <w:rPr>
           <w:rFonts w:ascii="Helvetica" w:hAnsi="Helvetica" w:cs="Helvetica"/>
         </w:rPr>
-        <w:t xml:space="preserve">Project leader: </w:t>
-      </w:r>
-      <w:proofErr w:type="spellStart"/>
-      <w:r>
-        <w:rPr>
-          <w:rFonts w:ascii="Helvetica" w:hAnsi="Helvetica" w:cs="Helvetica"/>
-        </w:rPr>
-        <w:t>Christiandel</w:t>
-      </w:r>
-      <w:proofErr w:type="spellEnd"/>
-      <w:r>
-        <w:rPr>
-          <w:rFonts w:ascii="Helvetica" w:hAnsi="Helvetica" w:cs="Helvetica"/>
-        </w:rPr>
-        <w:t xml:space="preserve"> Rabe</w:t>
+        <w:t>Project leader: Christiandel Rabe</w:t>
       </w:r>
     </w:p>
     <w:p>
@@ -209,21 +195,7 @@
         <w:rPr>
           <w:rFonts w:ascii="Helvetica" w:hAnsi="Helvetica" w:cs="Helvetica"/>
         </w:rPr>
-        <w:t xml:space="preserve">Chief Requirement Analyst: </w:t>
-      </w:r>
-      <w:proofErr w:type="spellStart"/>
-      <w:r>
-        <w:rPr>
-          <w:rFonts w:ascii="Helvetica" w:hAnsi="Helvetica" w:cs="Helvetica"/>
-        </w:rPr>
-        <w:t>Christiandel</w:t>
-      </w:r>
-      <w:proofErr w:type="spellEnd"/>
-      <w:r>
-        <w:rPr>
-          <w:rFonts w:ascii="Helvetica" w:hAnsi="Helvetica" w:cs="Helvetica"/>
-        </w:rPr>
-        <w:t xml:space="preserve"> Rabe</w:t>
+        <w:t>Chief Requirement Analyst: Christiandel Rabe</w:t>
       </w:r>
     </w:p>
     <w:p>
@@ -6193,10 +6165,12 @@
           <w:szCs w:val="23"/>
           <w:lang w:val="en-NZ" w:eastAsia="en-NZ"/>
         </w:rPr>
-        <w:t>What *is* the architecture design (</w:t>
-      </w:r>
-      <w:proofErr w:type="gramStart"/>
-      <w:r>
+        <w:t>What *is* the architecture design (according to the assignment)</w:t>
+      </w:r>
+    </w:p>
+    <w:p>
+      <w:pPr>
+        <w:shd w:val="clear" w:color="auto" w:fill="FFFFFF"/>
         <w:rPr>
           <w:rFonts w:ascii="Helvetica Neue" w:hAnsi="Helvetica Neue"/>
           <w:color w:val="000000"/>
@@ -6204,9 +6178,7 @@
           <w:szCs w:val="23"/>
           <w:lang w:val="en-NZ" w:eastAsia="en-NZ"/>
         </w:rPr>
-        <w:t>according to</w:t>
-      </w:r>
-      <w:proofErr w:type="gramEnd"/>
+      </w:pPr>
       <w:r>
         <w:rPr>
           <w:rFonts w:ascii="Helvetica Neue" w:hAnsi="Helvetica Neue"/>
@@ -6215,7 +6187,7 @@
           <w:szCs w:val="23"/>
           <w:lang w:val="en-NZ" w:eastAsia="en-NZ"/>
         </w:rPr>
-        <w:t xml:space="preserve"> the assignment)</w:t>
+        <w:t>How does the creation the test cases from the use cases work? How do we do this individually..</w:t>
       </w:r>
     </w:p>
     <w:p>
@@ -6237,10 +6209,12 @@
           <w:szCs w:val="23"/>
           <w:lang w:val="en-NZ" w:eastAsia="en-NZ"/>
         </w:rPr>
-        <w:t xml:space="preserve">How does the creation the test cases from the use cases work? How do we do this </w:t>
-      </w:r>
-      <w:proofErr w:type="gramStart"/>
-      <w:r>
+        <w:t>(Perhaps split the use cases between the different users?</w:t>
+      </w:r>
+    </w:p>
+    <w:p>
+      <w:pPr>
+        <w:shd w:val="clear" w:color="auto" w:fill="FFFFFF"/>
         <w:rPr>
           <w:rFonts w:ascii="Helvetica Neue" w:hAnsi="Helvetica Neue"/>
           <w:color w:val="000000"/>
@@ -6248,13 +6222,8 @@
           <w:szCs w:val="23"/>
           <w:lang w:val="en-NZ" w:eastAsia="en-NZ"/>
         </w:rPr>
-        <w:t>individually..</w:t>
-      </w:r>
-      <w:proofErr w:type="gramEnd"/>
-    </w:p>
-    <w:p>
-      <w:pPr>
-        <w:shd w:val="clear" w:color="auto" w:fill="FFFFFF"/>
+      </w:pPr>
+      <w:r>
         <w:rPr>
           <w:rFonts w:ascii="Helvetica Neue" w:hAnsi="Helvetica Neue"/>
           <w:color w:val="000000"/>
@@ -6262,8 +6231,301 @@
           <w:szCs w:val="23"/>
           <w:lang w:val="en-NZ" w:eastAsia="en-NZ"/>
         </w:rPr>
-      </w:pPr>
-      <w:r>
+        <w:t>What is component and connector view? What is a good example of this?</w:t>
+      </w:r>
+    </w:p>
+    <w:p>
+      <w:pPr>
+        <w:widowControl w:val="0"/>
+        <w:autoSpaceDE w:val="0"/>
+        <w:autoSpaceDN w:val="0"/>
+        <w:adjustRightInd w:val="0"/>
+        <w:spacing w:after="200" w:line="276" w:lineRule="auto"/>
+        <w:ind w:right="-1"/>
+      </w:pPr>
+    </w:p>
+    <w:p>
+      <w:pPr>
+        <w:widowControl w:val="0"/>
+        <w:autoSpaceDE w:val="0"/>
+        <w:autoSpaceDN w:val="0"/>
+        <w:adjustRightInd w:val="0"/>
+        <w:spacing w:after="200" w:line="276" w:lineRule="auto"/>
+        <w:ind w:right="-1"/>
+      </w:pPr>
+    </w:p>
+    <w:p>
+      <w:pPr>
+        <w:widowControl w:val="0"/>
+        <w:autoSpaceDE w:val="0"/>
+        <w:autoSpaceDN w:val="0"/>
+        <w:adjustRightInd w:val="0"/>
+        <w:spacing w:after="200" w:line="276" w:lineRule="auto"/>
+        <w:ind w:right="-1"/>
+      </w:pPr>
+    </w:p>
+    <w:p>
+      <w:pPr>
+        <w:widowControl w:val="0"/>
+        <w:autoSpaceDE w:val="0"/>
+        <w:autoSpaceDN w:val="0"/>
+        <w:adjustRightInd w:val="0"/>
+        <w:spacing w:after="200" w:line="276" w:lineRule="auto"/>
+        <w:ind w:right="-1"/>
+      </w:pPr>
+    </w:p>
+    <w:p>
+      <w:pPr>
+        <w:widowControl w:val="0"/>
+        <w:autoSpaceDE w:val="0"/>
+        <w:autoSpaceDN w:val="0"/>
+        <w:adjustRightInd w:val="0"/>
+        <w:spacing w:after="200" w:line="276" w:lineRule="auto"/>
+        <w:ind w:right="-1"/>
+      </w:pPr>
+    </w:p>
+    <w:p>
+      <w:pPr>
+        <w:widowControl w:val="0"/>
+        <w:autoSpaceDE w:val="0"/>
+        <w:autoSpaceDN w:val="0"/>
+        <w:adjustRightInd w:val="0"/>
+        <w:spacing w:after="200" w:line="276" w:lineRule="auto"/>
+        <w:ind w:right="-1"/>
+      </w:pPr>
+    </w:p>
+    <w:p>
+      <w:pPr>
+        <w:widowControl w:val="0"/>
+        <w:autoSpaceDE w:val="0"/>
+        <w:autoSpaceDN w:val="0"/>
+        <w:adjustRightInd w:val="0"/>
+        <w:spacing w:after="200" w:line="276" w:lineRule="auto"/>
+        <w:ind w:right="-1"/>
+      </w:pPr>
+    </w:p>
+    <w:p>
+      <w:pPr>
+        <w:widowControl w:val="0"/>
+        <w:autoSpaceDE w:val="0"/>
+        <w:autoSpaceDN w:val="0"/>
+        <w:adjustRightInd w:val="0"/>
+        <w:spacing w:after="200" w:line="276" w:lineRule="auto"/>
+        <w:ind w:right="-1"/>
+      </w:pPr>
+    </w:p>
+    <w:p>
+      <w:pPr>
+        <w:widowControl w:val="0"/>
+        <w:autoSpaceDE w:val="0"/>
+        <w:autoSpaceDN w:val="0"/>
+        <w:adjustRightInd w:val="0"/>
+        <w:spacing w:after="200" w:line="276" w:lineRule="auto"/>
+        <w:ind w:right="-1"/>
+      </w:pPr>
+    </w:p>
+    <w:p>
+      <w:pPr>
+        <w:widowControl w:val="0"/>
+        <w:autoSpaceDE w:val="0"/>
+        <w:autoSpaceDN w:val="0"/>
+        <w:adjustRightInd w:val="0"/>
+        <w:spacing w:after="200" w:line="276" w:lineRule="auto"/>
+        <w:ind w:right="-1"/>
+      </w:pPr>
+    </w:p>
+    <w:p>
+      <w:pPr>
+        <w:widowControl w:val="0"/>
+        <w:autoSpaceDE w:val="0"/>
+        <w:autoSpaceDN w:val="0"/>
+        <w:adjustRightInd w:val="0"/>
+        <w:spacing w:after="200" w:line="276" w:lineRule="auto"/>
+        <w:ind w:right="-1"/>
+      </w:pPr>
+    </w:p>
+    <w:p>
+      <w:pPr>
+        <w:widowControl w:val="0"/>
+        <w:autoSpaceDE w:val="0"/>
+        <w:autoSpaceDN w:val="0"/>
+        <w:adjustRightInd w:val="0"/>
+        <w:spacing w:after="200" w:line="276" w:lineRule="auto"/>
+        <w:ind w:right="-1"/>
+      </w:pPr>
+    </w:p>
+    <w:p>
+      <w:pPr>
+        <w:widowControl w:val="0"/>
+        <w:autoSpaceDE w:val="0"/>
+        <w:autoSpaceDN w:val="0"/>
+        <w:adjustRightInd w:val="0"/>
+        <w:spacing w:after="200" w:line="276" w:lineRule="auto"/>
+        <w:ind w:right="-1"/>
+      </w:pPr>
+    </w:p>
+    <w:p>
+      <w:pPr>
+        <w:widowControl w:val="0"/>
+        <w:autoSpaceDE w:val="0"/>
+        <w:autoSpaceDN w:val="0"/>
+        <w:adjustRightInd w:val="0"/>
+        <w:spacing w:after="200" w:line="276" w:lineRule="auto"/>
+        <w:ind w:right="-1"/>
+      </w:pPr>
+    </w:p>
+    <w:p>
+      <w:pPr>
+        <w:widowControl w:val="0"/>
+        <w:autoSpaceDE w:val="0"/>
+        <w:autoSpaceDN w:val="0"/>
+        <w:adjustRightInd w:val="0"/>
+        <w:spacing w:after="200" w:line="276" w:lineRule="auto"/>
+        <w:ind w:right="-1"/>
+      </w:pPr>
+    </w:p>
+    <w:p>
+      <w:pPr>
+        <w:widowControl w:val="0"/>
+        <w:autoSpaceDE w:val="0"/>
+        <w:autoSpaceDN w:val="0"/>
+        <w:adjustRightInd w:val="0"/>
+        <w:spacing w:before="480" w:line="276" w:lineRule="auto"/>
+        <w:ind w:right="-1"/>
+        <w:rPr>
+          <w:rFonts w:ascii="Helvetica" w:hAnsi="Helvetica" w:cs="Helvetica"/>
+          <w:b/>
+          <w:bCs/>
+          <w:sz w:val="28"/>
+          <w:szCs w:val="28"/>
+        </w:rPr>
+      </w:pPr>
+      <w:r>
+        <w:rPr>
+          <w:rFonts w:ascii="Helvetica" w:hAnsi="Helvetica" w:cs="Helvetica"/>
+          <w:b/>
+          <w:bCs/>
+          <w:sz w:val="28"/>
+          <w:szCs w:val="28"/>
+        </w:rPr>
+        <w:t>Meeting 5</w:t>
+      </w:r>
+    </w:p>
+    <w:p>
+      <w:pPr>
+        <w:widowControl w:val="0"/>
+        <w:autoSpaceDE w:val="0"/>
+        <w:autoSpaceDN w:val="0"/>
+        <w:adjustRightInd w:val="0"/>
+        <w:spacing w:before="200" w:line="276" w:lineRule="auto"/>
+        <w:ind w:right="-1"/>
+        <w:rPr>
+          <w:rFonts w:ascii="MS Gothic" w:eastAsia="MS Gothic" w:hAnsi="MS Gothic" w:cs="MS Gothic"/>
+          <w:b/>
+          <w:bCs/>
+          <w:sz w:val="26"/>
+          <w:szCs w:val="26"/>
+        </w:rPr>
+      </w:pPr>
+      <w:r>
+        <w:rPr>
+          <w:rFonts w:ascii="Helvetica" w:hAnsi="Helvetica" w:cs="Helvetica"/>
+          <w:b/>
+          <w:bCs/>
+          <w:sz w:val="26"/>
+          <w:szCs w:val="26"/>
+        </w:rPr>
+        <w:t>Date: 9th of May</w:t>
+      </w:r>
+      <w:r>
+        <w:rPr>
+          <w:rFonts w:ascii="MS Gothic" w:eastAsia="MS Gothic" w:hAnsi="MS Gothic" w:cs="MS Gothic" w:hint="eastAsia"/>
+          <w:b/>
+          <w:bCs/>
+          <w:sz w:val="26"/>
+          <w:szCs w:val="26"/>
+        </w:rPr>
+        <w:t> +</w:t>
+      </w:r>
+    </w:p>
+    <w:p>
+      <w:pPr>
+        <w:widowControl w:val="0"/>
+        <w:autoSpaceDE w:val="0"/>
+        <w:autoSpaceDN w:val="0"/>
+        <w:adjustRightInd w:val="0"/>
+        <w:spacing w:before="200" w:line="276" w:lineRule="auto"/>
+        <w:ind w:right="-1"/>
+        <w:rPr>
+          <w:rFonts w:ascii="MS Gothic" w:eastAsia="MS Gothic" w:hAnsi="MS Gothic" w:cs="MS Gothic"/>
+          <w:b/>
+          <w:bCs/>
+          <w:sz w:val="26"/>
+          <w:szCs w:val="26"/>
+        </w:rPr>
+      </w:pPr>
+      <w:r>
+        <w:rPr>
+          <w:rFonts w:ascii="Helvetica" w:hAnsi="Helvetica" w:cs="Helvetica"/>
+          <w:b/>
+          <w:bCs/>
+          <w:sz w:val="26"/>
+          <w:szCs w:val="26"/>
+        </w:rPr>
+        <w:t>Location: ECS Kitchen, Level 2, Cotton Building, VUW</w:t>
+      </w:r>
+      <w:r>
+        <w:rPr>
+          <w:rFonts w:ascii="MS Gothic" w:eastAsia="MS Gothic" w:hAnsi="MS Gothic" w:cs="MS Gothic" w:hint="eastAsia"/>
+          <w:b/>
+          <w:bCs/>
+          <w:sz w:val="26"/>
+          <w:szCs w:val="26"/>
+        </w:rPr>
+        <w:t> +</w:t>
+      </w:r>
+    </w:p>
+    <w:p>
+      <w:pPr>
+        <w:widowControl w:val="0"/>
+        <w:autoSpaceDE w:val="0"/>
+        <w:autoSpaceDN w:val="0"/>
+        <w:adjustRightInd w:val="0"/>
+        <w:spacing w:before="200" w:line="276" w:lineRule="auto"/>
+        <w:ind w:right="-1"/>
+        <w:rPr>
+          <w:rFonts w:ascii="Helvetica" w:hAnsi="Helvetica" w:cs="Helvetica"/>
+          <w:b/>
+          <w:bCs/>
+          <w:sz w:val="26"/>
+          <w:szCs w:val="26"/>
+        </w:rPr>
+      </w:pPr>
+      <w:r>
+        <w:rPr>
+          <w:rFonts w:ascii="Helvetica" w:hAnsi="Helvetica" w:cs="Helvetica"/>
+          <w:b/>
+          <w:bCs/>
+          <w:sz w:val="26"/>
+          <w:szCs w:val="26"/>
+        </w:rPr>
+        <w:t>Attendance:</w:t>
+      </w:r>
+    </w:p>
+    <w:p>
+      <w:pPr>
+        <w:rPr>
+          <w:sz w:val="24"/>
+          <w:szCs w:val="24"/>
+          <w:lang w:val="en-NZ" w:eastAsia="en-NZ"/>
+        </w:rPr>
+      </w:pPr>
+    </w:p>
+    <w:p>
+      <w:pPr>
+        <w:shd w:val="clear" w:color="auto" w:fill="FFFFFF"/>
         <w:rPr>
           <w:rFonts w:ascii="Helvetica Neue" w:hAnsi="Helvetica Neue"/>
           <w:color w:val="000000"/>
@@ -6271,12 +6533,8 @@
           <w:szCs w:val="23"/>
           <w:lang w:val="en-NZ" w:eastAsia="en-NZ"/>
         </w:rPr>
-        <w:t>(Perhaps split the use cases between the different users?</w:t>
-      </w:r>
-    </w:p>
-    <w:p>
-      <w:pPr>
-        <w:shd w:val="clear" w:color="auto" w:fill="FFFFFF"/>
+      </w:pPr>
+      <w:r>
         <w:rPr>
           <w:rFonts w:ascii="Helvetica Neue" w:hAnsi="Helvetica Neue"/>
           <w:color w:val="000000"/>
@@ -6284,8 +6542,12 @@
           <w:szCs w:val="23"/>
           <w:lang w:val="en-NZ" w:eastAsia="en-NZ"/>
         </w:rPr>
-      </w:pPr>
-      <w:r>
+        <w:t>All present</w:t>
+      </w:r>
+    </w:p>
+    <w:p>
+      <w:pPr>
+        <w:shd w:val="clear" w:color="auto" w:fill="FFFFFF"/>
         <w:rPr>
           <w:rFonts w:ascii="Helvetica Neue" w:hAnsi="Helvetica Neue"/>
           <w:color w:val="000000"/>
@@ -6293,296 +6555,6 @@
           <w:szCs w:val="23"/>
           <w:lang w:val="en-NZ" w:eastAsia="en-NZ"/>
         </w:rPr>
-        <w:t>What is component and connector view? What is a good example of this?</w:t>
-      </w:r>
-    </w:p>
-    <w:p>
-      <w:pPr>
-        <w:widowControl w:val="0"/>
-        <w:autoSpaceDE w:val="0"/>
-        <w:autoSpaceDN w:val="0"/>
-        <w:adjustRightInd w:val="0"/>
-        <w:spacing w:after="200" w:line="276" w:lineRule="auto"/>
-        <w:ind w:right="-1"/>
-      </w:pPr>
-    </w:p>
-    <w:p>
-      <w:pPr>
-        <w:widowControl w:val="0"/>
-        <w:autoSpaceDE w:val="0"/>
-        <w:autoSpaceDN w:val="0"/>
-        <w:adjustRightInd w:val="0"/>
-        <w:spacing w:after="200" w:line="276" w:lineRule="auto"/>
-        <w:ind w:right="-1"/>
-      </w:pPr>
-    </w:p>
-    <w:p>
-      <w:pPr>
-        <w:widowControl w:val="0"/>
-        <w:autoSpaceDE w:val="0"/>
-        <w:autoSpaceDN w:val="0"/>
-        <w:adjustRightInd w:val="0"/>
-        <w:spacing w:after="200" w:line="276" w:lineRule="auto"/>
-        <w:ind w:right="-1"/>
-      </w:pPr>
-    </w:p>
-    <w:p>
-      <w:pPr>
-        <w:widowControl w:val="0"/>
-        <w:autoSpaceDE w:val="0"/>
-        <w:autoSpaceDN w:val="0"/>
-        <w:adjustRightInd w:val="0"/>
-        <w:spacing w:after="200" w:line="276" w:lineRule="auto"/>
-        <w:ind w:right="-1"/>
-      </w:pPr>
-    </w:p>
-    <w:p>
-      <w:pPr>
-        <w:widowControl w:val="0"/>
-        <w:autoSpaceDE w:val="0"/>
-        <w:autoSpaceDN w:val="0"/>
-        <w:adjustRightInd w:val="0"/>
-        <w:spacing w:after="200" w:line="276" w:lineRule="auto"/>
-        <w:ind w:right="-1"/>
-      </w:pPr>
-    </w:p>
-    <w:p>
-      <w:pPr>
-        <w:widowControl w:val="0"/>
-        <w:autoSpaceDE w:val="0"/>
-        <w:autoSpaceDN w:val="0"/>
-        <w:adjustRightInd w:val="0"/>
-        <w:spacing w:after="200" w:line="276" w:lineRule="auto"/>
-        <w:ind w:right="-1"/>
-      </w:pPr>
-    </w:p>
-    <w:p>
-      <w:pPr>
-        <w:widowControl w:val="0"/>
-        <w:autoSpaceDE w:val="0"/>
-        <w:autoSpaceDN w:val="0"/>
-        <w:adjustRightInd w:val="0"/>
-        <w:spacing w:after="200" w:line="276" w:lineRule="auto"/>
-        <w:ind w:right="-1"/>
-      </w:pPr>
-    </w:p>
-    <w:p>
-      <w:pPr>
-        <w:widowControl w:val="0"/>
-        <w:autoSpaceDE w:val="0"/>
-        <w:autoSpaceDN w:val="0"/>
-        <w:adjustRightInd w:val="0"/>
-        <w:spacing w:after="200" w:line="276" w:lineRule="auto"/>
-        <w:ind w:right="-1"/>
-      </w:pPr>
-    </w:p>
-    <w:p>
-      <w:pPr>
-        <w:widowControl w:val="0"/>
-        <w:autoSpaceDE w:val="0"/>
-        <w:autoSpaceDN w:val="0"/>
-        <w:adjustRightInd w:val="0"/>
-        <w:spacing w:after="200" w:line="276" w:lineRule="auto"/>
-        <w:ind w:right="-1"/>
-      </w:pPr>
-    </w:p>
-    <w:p>
-      <w:pPr>
-        <w:widowControl w:val="0"/>
-        <w:autoSpaceDE w:val="0"/>
-        <w:autoSpaceDN w:val="0"/>
-        <w:adjustRightInd w:val="0"/>
-        <w:spacing w:after="200" w:line="276" w:lineRule="auto"/>
-        <w:ind w:right="-1"/>
-      </w:pPr>
-    </w:p>
-    <w:p>
-      <w:pPr>
-        <w:widowControl w:val="0"/>
-        <w:autoSpaceDE w:val="0"/>
-        <w:autoSpaceDN w:val="0"/>
-        <w:adjustRightInd w:val="0"/>
-        <w:spacing w:after="200" w:line="276" w:lineRule="auto"/>
-        <w:ind w:right="-1"/>
-      </w:pPr>
-    </w:p>
-    <w:p>
-      <w:pPr>
-        <w:widowControl w:val="0"/>
-        <w:autoSpaceDE w:val="0"/>
-        <w:autoSpaceDN w:val="0"/>
-        <w:adjustRightInd w:val="0"/>
-        <w:spacing w:after="200" w:line="276" w:lineRule="auto"/>
-        <w:ind w:right="-1"/>
-      </w:pPr>
-    </w:p>
-    <w:p>
-      <w:pPr>
-        <w:widowControl w:val="0"/>
-        <w:autoSpaceDE w:val="0"/>
-        <w:autoSpaceDN w:val="0"/>
-        <w:adjustRightInd w:val="0"/>
-        <w:spacing w:after="200" w:line="276" w:lineRule="auto"/>
-        <w:ind w:right="-1"/>
-      </w:pPr>
-    </w:p>
-    <w:p>
-      <w:pPr>
-        <w:widowControl w:val="0"/>
-        <w:autoSpaceDE w:val="0"/>
-        <w:autoSpaceDN w:val="0"/>
-        <w:adjustRightInd w:val="0"/>
-        <w:spacing w:after="200" w:line="276" w:lineRule="auto"/>
-        <w:ind w:right="-1"/>
-      </w:pPr>
-    </w:p>
-    <w:p>
-      <w:pPr>
-        <w:widowControl w:val="0"/>
-        <w:autoSpaceDE w:val="0"/>
-        <w:autoSpaceDN w:val="0"/>
-        <w:adjustRightInd w:val="0"/>
-        <w:spacing w:after="200" w:line="276" w:lineRule="auto"/>
-        <w:ind w:right="-1"/>
-      </w:pPr>
-    </w:p>
-    <w:p>
-      <w:pPr>
-        <w:widowControl w:val="0"/>
-        <w:autoSpaceDE w:val="0"/>
-        <w:autoSpaceDN w:val="0"/>
-        <w:adjustRightInd w:val="0"/>
-        <w:spacing w:before="480" w:line="276" w:lineRule="auto"/>
-        <w:ind w:right="-1"/>
-        <w:rPr>
-          <w:rFonts w:ascii="Helvetica" w:hAnsi="Helvetica" w:cs="Helvetica"/>
-          <w:b/>
-          <w:bCs/>
-          <w:sz w:val="28"/>
-          <w:szCs w:val="28"/>
-        </w:rPr>
-      </w:pPr>
-      <w:r>
-        <w:rPr>
-          <w:rFonts w:ascii="Helvetica" w:hAnsi="Helvetica" w:cs="Helvetica"/>
-          <w:b/>
-          <w:bCs/>
-          <w:sz w:val="28"/>
-          <w:szCs w:val="28"/>
-        </w:rPr>
-        <w:t>Meeting 5</w:t>
-      </w:r>
-    </w:p>
-    <w:p>
-      <w:pPr>
-        <w:widowControl w:val="0"/>
-        <w:autoSpaceDE w:val="0"/>
-        <w:autoSpaceDN w:val="0"/>
-        <w:adjustRightInd w:val="0"/>
-        <w:spacing w:before="200" w:line="276" w:lineRule="auto"/>
-        <w:ind w:right="-1"/>
-        <w:rPr>
-          <w:rFonts w:ascii="MS Gothic" w:eastAsia="MS Gothic" w:hAnsi="MS Gothic" w:cs="MS Gothic"/>
-          <w:b/>
-          <w:bCs/>
-          <w:sz w:val="26"/>
-          <w:szCs w:val="26"/>
-        </w:rPr>
-      </w:pPr>
-      <w:r>
-        <w:rPr>
-          <w:rFonts w:ascii="Helvetica" w:hAnsi="Helvetica" w:cs="Helvetica"/>
-          <w:b/>
-          <w:bCs/>
-          <w:sz w:val="26"/>
-          <w:szCs w:val="26"/>
-        </w:rPr>
-        <w:t>Date: 9th of May</w:t>
-      </w:r>
-      <w:r>
-        <w:rPr>
-          <w:rFonts w:ascii="MS Gothic" w:eastAsia="MS Gothic" w:hAnsi="MS Gothic" w:cs="MS Gothic" w:hint="eastAsia"/>
-          <w:b/>
-          <w:bCs/>
-          <w:sz w:val="26"/>
-          <w:szCs w:val="26"/>
-        </w:rPr>
-        <w:t> -</w:t>
-      </w:r>
-    </w:p>
-    <w:p>
-      <w:pPr>
-        <w:widowControl w:val="0"/>
-        <w:autoSpaceDE w:val="0"/>
-        <w:autoSpaceDN w:val="0"/>
-        <w:adjustRightInd w:val="0"/>
-        <w:spacing w:before="200" w:line="276" w:lineRule="auto"/>
-        <w:ind w:right="-1"/>
-        <w:rPr>
-          <w:rFonts w:ascii="MS Gothic" w:eastAsia="MS Gothic" w:hAnsi="MS Gothic" w:cs="MS Gothic"/>
-          <w:b/>
-          <w:bCs/>
-          <w:sz w:val="26"/>
-          <w:szCs w:val="26"/>
-        </w:rPr>
-      </w:pPr>
-      <w:r>
-        <w:rPr>
-          <w:rFonts w:ascii="Helvetica" w:hAnsi="Helvetica" w:cs="Helvetica"/>
-          <w:b/>
-          <w:bCs/>
-          <w:sz w:val="26"/>
-          <w:szCs w:val="26"/>
-        </w:rPr>
-        <w:t>Location: ECS Kitchen, Level 2, Cotton Building, VUW</w:t>
-      </w:r>
-      <w:r>
-        <w:rPr>
-          <w:rFonts w:ascii="MS Gothic" w:eastAsia="MS Gothic" w:hAnsi="MS Gothic" w:cs="MS Gothic" w:hint="eastAsia"/>
-          <w:b/>
-          <w:bCs/>
-          <w:sz w:val="26"/>
-          <w:szCs w:val="26"/>
-        </w:rPr>
-        <w:t> -</w:t>
-      </w:r>
-    </w:p>
-    <w:p>
-      <w:pPr>
-        <w:widowControl w:val="0"/>
-        <w:autoSpaceDE w:val="0"/>
-        <w:autoSpaceDN w:val="0"/>
-        <w:adjustRightInd w:val="0"/>
-        <w:spacing w:before="200" w:line="276" w:lineRule="auto"/>
-        <w:ind w:right="-1"/>
-        <w:rPr>
-          <w:rFonts w:ascii="Helvetica" w:hAnsi="Helvetica" w:cs="Helvetica"/>
-          <w:b/>
-          <w:bCs/>
-          <w:sz w:val="26"/>
-          <w:szCs w:val="26"/>
-        </w:rPr>
-      </w:pPr>
-      <w:r>
-        <w:rPr>
-          <w:rFonts w:ascii="Helvetica" w:hAnsi="Helvetica" w:cs="Helvetica"/>
-          <w:b/>
-          <w:bCs/>
-          <w:sz w:val="26"/>
-          <w:szCs w:val="26"/>
-        </w:rPr>
-        <w:t>Attendance:</w:t>
-      </w:r>
-    </w:p>
-    <w:p>
-      <w:pPr>
-        <w:rPr>
-          <w:sz w:val="24"/>
-          <w:szCs w:val="24"/>
-          <w:lang w:val="en-NZ" w:eastAsia="en-NZ"/>
-        </w:rPr>
       </w:pPr>
     </w:p>
     <w:p>
@@ -6604,7 +6576,7 @@
           <w:szCs w:val="23"/>
           <w:lang w:val="en-NZ" w:eastAsia="en-NZ"/>
         </w:rPr>
-        <w:t>All present</w:t>
+        <w:t>Notes:</w:t>
       </w:r>
     </w:p>
     <w:p>
@@ -6618,10 +6590,7 @@
           <w:lang w:val="en-NZ" w:eastAsia="en-NZ"/>
         </w:rPr>
       </w:pPr>
-    </w:p>
-    <w:p>
-      <w:pPr>
-        <w:shd w:val="clear" w:color="auto" w:fill="FFFFFF"/>
+      <w:r>
         <w:rPr>
           <w:rFonts w:ascii="Helvetica Neue" w:hAnsi="Helvetica Neue"/>
           <w:color w:val="000000"/>
@@ -6629,8 +6598,12 @@
           <w:szCs w:val="23"/>
           <w:lang w:val="en-NZ" w:eastAsia="en-NZ"/>
         </w:rPr>
-      </w:pPr>
-      <w:r>
+        <w:t>Client Server Architecture is for the Networking Aspects of the Code</w:t>
+      </w:r>
+    </w:p>
+    <w:p>
+      <w:pPr>
+        <w:shd w:val="clear" w:color="auto" w:fill="FFFFFF"/>
         <w:rPr>
           <w:rFonts w:ascii="Helvetica Neue" w:hAnsi="Helvetica Neue"/>
           <w:color w:val="000000"/>
@@ -6638,12 +6611,8 @@
           <w:szCs w:val="23"/>
           <w:lang w:val="en-NZ" w:eastAsia="en-NZ"/>
         </w:rPr>
-        <w:t>Notes:</w:t>
-      </w:r>
-    </w:p>
-    <w:p>
-      <w:pPr>
-        <w:shd w:val="clear" w:color="auto" w:fill="FFFFFF"/>
+      </w:pPr>
+      <w:r>
         <w:rPr>
           <w:rFonts w:ascii="Helvetica Neue" w:hAnsi="Helvetica Neue"/>
           <w:color w:val="000000"/>
@@ -6651,8 +6620,12 @@
           <w:szCs w:val="23"/>
           <w:lang w:val="en-NZ" w:eastAsia="en-NZ"/>
         </w:rPr>
-      </w:pPr>
-      <w:r>
+        <w:t>Publish-Subscribe:</w:t>
+      </w:r>
+    </w:p>
+    <w:p>
+      <w:pPr>
+        <w:shd w:val="clear" w:color="auto" w:fill="FFFFFF"/>
         <w:rPr>
           <w:rFonts w:ascii="Helvetica Neue" w:hAnsi="Helvetica Neue"/>
           <w:color w:val="000000"/>
@@ -6660,12 +6633,8 @@
           <w:szCs w:val="23"/>
           <w:lang w:val="en-NZ" w:eastAsia="en-NZ"/>
         </w:rPr>
-        <w:t>Client Server Architecture is for the Networking Aspects of the Code</w:t>
-      </w:r>
-    </w:p>
-    <w:p>
-      <w:pPr>
-        <w:shd w:val="clear" w:color="auto" w:fill="FFFFFF"/>
+      </w:pPr>
+      <w:r>
         <w:rPr>
           <w:rFonts w:ascii="Helvetica Neue" w:hAnsi="Helvetica Neue"/>
           <w:color w:val="000000"/>
@@ -6673,8 +6642,12 @@
           <w:szCs w:val="23"/>
           <w:lang w:val="en-NZ" w:eastAsia="en-NZ"/>
         </w:rPr>
-      </w:pPr>
-      <w:r>
+        <w:t>Publisher sends out data to the broker</w:t>
+      </w:r>
+    </w:p>
+    <w:p>
+      <w:pPr>
+        <w:shd w:val="clear" w:color="auto" w:fill="FFFFFF"/>
         <w:rPr>
           <w:rFonts w:ascii="Helvetica Neue" w:hAnsi="Helvetica Neue"/>
           <w:color w:val="000000"/>
@@ -6682,12 +6655,8 @@
           <w:szCs w:val="23"/>
           <w:lang w:val="en-NZ" w:eastAsia="en-NZ"/>
         </w:rPr>
-        <w:t>Publish-Subscribe:</w:t>
-      </w:r>
-    </w:p>
-    <w:p>
-      <w:pPr>
-        <w:shd w:val="clear" w:color="auto" w:fill="FFFFFF"/>
+      </w:pPr>
+      <w:r>
         <w:rPr>
           <w:rFonts w:ascii="Helvetica Neue" w:hAnsi="Helvetica Neue"/>
           <w:color w:val="000000"/>
@@ -6695,8 +6664,12 @@
           <w:szCs w:val="23"/>
           <w:lang w:val="en-NZ" w:eastAsia="en-NZ"/>
         </w:rPr>
-      </w:pPr>
-      <w:r>
+        <w:t>Broker then sends out the data to the subscriber (responsible for relaying the data sent)</w:t>
+      </w:r>
+    </w:p>
+    <w:p>
+      <w:pPr>
+        <w:shd w:val="clear" w:color="auto" w:fill="FFFFFF"/>
         <w:rPr>
           <w:rFonts w:ascii="Helvetica Neue" w:hAnsi="Helvetica Neue"/>
           <w:color w:val="000000"/>
@@ -6704,12 +6677,8 @@
           <w:szCs w:val="23"/>
           <w:lang w:val="en-NZ" w:eastAsia="en-NZ"/>
         </w:rPr>
-        <w:t>Publisher sends out data to the broker</w:t>
-      </w:r>
-    </w:p>
-    <w:p>
-      <w:pPr>
-        <w:shd w:val="clear" w:color="auto" w:fill="FFFFFF"/>
+      </w:pPr>
+      <w:r>
         <w:rPr>
           <w:rFonts w:ascii="Helvetica Neue" w:hAnsi="Helvetica Neue"/>
           <w:color w:val="000000"/>
@@ -6717,8 +6686,12 @@
           <w:szCs w:val="23"/>
           <w:lang w:val="en-NZ" w:eastAsia="en-NZ"/>
         </w:rPr>
-      </w:pPr>
-      <w:r>
+        <w:t>We will be using a combination of client/server architecture</w:t>
+      </w:r>
+    </w:p>
+    <w:p>
+      <w:pPr>
+        <w:shd w:val="clear" w:color="auto" w:fill="FFFFFF"/>
         <w:rPr>
           <w:rFonts w:ascii="Helvetica Neue" w:hAnsi="Helvetica Neue"/>
           <w:color w:val="000000"/>
@@ -6726,12 +6699,8 @@
           <w:szCs w:val="23"/>
           <w:lang w:val="en-NZ" w:eastAsia="en-NZ"/>
         </w:rPr>
-        <w:t>Broker then sends out the data to the subscriber (responsible for relaying the data sent)</w:t>
-      </w:r>
-    </w:p>
-    <w:p>
-      <w:pPr>
-        <w:shd w:val="clear" w:color="auto" w:fill="FFFFFF"/>
+      </w:pPr>
+      <w:r>
         <w:rPr>
           <w:rFonts w:ascii="Helvetica Neue" w:hAnsi="Helvetica Neue"/>
           <w:color w:val="000000"/>
@@ -6739,8 +6708,12 @@
           <w:szCs w:val="23"/>
           <w:lang w:val="en-NZ" w:eastAsia="en-NZ"/>
         </w:rPr>
-      </w:pPr>
-      <w:r>
+        <w:t>Casey told the entire team that the Use Case Register should be updated to have an “ending” or “closing” scenario</w:t>
+      </w:r>
+    </w:p>
+    <w:p>
+      <w:pPr>
+        <w:shd w:val="clear" w:color="auto" w:fill="FFFFFF"/>
         <w:rPr>
           <w:rFonts w:ascii="Helvetica Neue" w:hAnsi="Helvetica Neue"/>
           <w:color w:val="000000"/>
@@ -6748,12 +6721,8 @@
           <w:szCs w:val="23"/>
           <w:lang w:val="en-NZ" w:eastAsia="en-NZ"/>
         </w:rPr>
-        <w:t>We will be using a combination of client/server architecture</w:t>
-      </w:r>
-    </w:p>
-    <w:p>
-      <w:pPr>
-        <w:shd w:val="clear" w:color="auto" w:fill="FFFFFF"/>
+      </w:pPr>
+      <w:r>
         <w:rPr>
           <w:rFonts w:ascii="Helvetica Neue" w:hAnsi="Helvetica Neue"/>
           <w:color w:val="000000"/>
@@ -6761,8 +6730,379 @@
           <w:szCs w:val="23"/>
           <w:lang w:val="en-NZ" w:eastAsia="en-NZ"/>
         </w:rPr>
-      </w:pPr>
-      <w:r>
+        <w:t>Edward is fixing the use cases</w:t>
+      </w:r>
+    </w:p>
+    <w:p>
+      <w:pPr>
+        <w:widowControl w:val="0"/>
+        <w:autoSpaceDE w:val="0"/>
+        <w:autoSpaceDN w:val="0"/>
+        <w:adjustRightInd w:val="0"/>
+        <w:spacing w:after="200" w:line="276" w:lineRule="auto"/>
+        <w:ind w:right="-1"/>
+      </w:pPr>
+    </w:p>
+    <w:p>
+      <w:pPr>
+        <w:widowControl w:val="0"/>
+        <w:autoSpaceDE w:val="0"/>
+        <w:autoSpaceDN w:val="0"/>
+        <w:adjustRightInd w:val="0"/>
+        <w:spacing w:after="200" w:line="276" w:lineRule="auto"/>
+        <w:ind w:right="-1"/>
+      </w:pPr>
+    </w:p>
+    <w:p>
+      <w:pPr>
+        <w:widowControl w:val="0"/>
+        <w:autoSpaceDE w:val="0"/>
+        <w:autoSpaceDN w:val="0"/>
+        <w:adjustRightInd w:val="0"/>
+        <w:spacing w:after="200" w:line="276" w:lineRule="auto"/>
+        <w:ind w:right="-1"/>
+      </w:pPr>
+    </w:p>
+    <w:p>
+      <w:pPr>
+        <w:widowControl w:val="0"/>
+        <w:autoSpaceDE w:val="0"/>
+        <w:autoSpaceDN w:val="0"/>
+        <w:adjustRightInd w:val="0"/>
+        <w:spacing w:after="200" w:line="276" w:lineRule="auto"/>
+        <w:ind w:right="-1"/>
+      </w:pPr>
+    </w:p>
+    <w:p>
+      <w:pPr>
+        <w:widowControl w:val="0"/>
+        <w:autoSpaceDE w:val="0"/>
+        <w:autoSpaceDN w:val="0"/>
+        <w:adjustRightInd w:val="0"/>
+        <w:spacing w:after="200" w:line="276" w:lineRule="auto"/>
+        <w:ind w:right="-1"/>
+      </w:pPr>
+    </w:p>
+    <w:p>
+      <w:pPr>
+        <w:widowControl w:val="0"/>
+        <w:autoSpaceDE w:val="0"/>
+        <w:autoSpaceDN w:val="0"/>
+        <w:adjustRightInd w:val="0"/>
+        <w:spacing w:after="200" w:line="276" w:lineRule="auto"/>
+        <w:ind w:right="-1"/>
+      </w:pPr>
+    </w:p>
+    <w:p>
+      <w:pPr>
+        <w:widowControl w:val="0"/>
+        <w:autoSpaceDE w:val="0"/>
+        <w:autoSpaceDN w:val="0"/>
+        <w:adjustRightInd w:val="0"/>
+        <w:spacing w:after="200" w:line="276" w:lineRule="auto"/>
+        <w:ind w:right="-1"/>
+      </w:pPr>
+    </w:p>
+    <w:p>
+      <w:pPr>
+        <w:widowControl w:val="0"/>
+        <w:autoSpaceDE w:val="0"/>
+        <w:autoSpaceDN w:val="0"/>
+        <w:adjustRightInd w:val="0"/>
+        <w:spacing w:after="200" w:line="276" w:lineRule="auto"/>
+        <w:ind w:right="-1"/>
+      </w:pPr>
+    </w:p>
+    <w:p>
+      <w:pPr>
+        <w:widowControl w:val="0"/>
+        <w:autoSpaceDE w:val="0"/>
+        <w:autoSpaceDN w:val="0"/>
+        <w:adjustRightInd w:val="0"/>
+        <w:spacing w:after="200" w:line="276" w:lineRule="auto"/>
+        <w:ind w:right="-1"/>
+      </w:pPr>
+    </w:p>
+    <w:p>
+      <w:pPr>
+        <w:widowControl w:val="0"/>
+        <w:autoSpaceDE w:val="0"/>
+        <w:autoSpaceDN w:val="0"/>
+        <w:adjustRightInd w:val="0"/>
+        <w:spacing w:after="200" w:line="276" w:lineRule="auto"/>
+        <w:ind w:right="-1"/>
+      </w:pPr>
+    </w:p>
+    <w:p>
+      <w:pPr>
+        <w:widowControl w:val="0"/>
+        <w:autoSpaceDE w:val="0"/>
+        <w:autoSpaceDN w:val="0"/>
+        <w:adjustRightInd w:val="0"/>
+        <w:spacing w:after="200" w:line="276" w:lineRule="auto"/>
+        <w:ind w:right="-1"/>
+      </w:pPr>
+    </w:p>
+    <w:p>
+      <w:pPr>
+        <w:widowControl w:val="0"/>
+        <w:autoSpaceDE w:val="0"/>
+        <w:autoSpaceDN w:val="0"/>
+        <w:adjustRightInd w:val="0"/>
+        <w:spacing w:after="200" w:line="276" w:lineRule="auto"/>
+        <w:ind w:right="-1"/>
+      </w:pPr>
+    </w:p>
+    <w:p>
+      <w:pPr>
+        <w:widowControl w:val="0"/>
+        <w:autoSpaceDE w:val="0"/>
+        <w:autoSpaceDN w:val="0"/>
+        <w:adjustRightInd w:val="0"/>
+        <w:spacing w:after="200" w:line="276" w:lineRule="auto"/>
+        <w:ind w:right="-1"/>
+      </w:pPr>
+    </w:p>
+    <w:p>
+      <w:pPr>
+        <w:widowControl w:val="0"/>
+        <w:autoSpaceDE w:val="0"/>
+        <w:autoSpaceDN w:val="0"/>
+        <w:adjustRightInd w:val="0"/>
+        <w:spacing w:after="200" w:line="276" w:lineRule="auto"/>
+        <w:ind w:right="-1"/>
+      </w:pPr>
+    </w:p>
+    <w:p>
+      <w:pPr>
+        <w:widowControl w:val="0"/>
+        <w:autoSpaceDE w:val="0"/>
+        <w:autoSpaceDN w:val="0"/>
+        <w:adjustRightInd w:val="0"/>
+        <w:spacing w:after="200" w:line="276" w:lineRule="auto"/>
+        <w:ind w:right="-1"/>
+      </w:pPr>
+    </w:p>
+    <w:p>
+      <w:pPr>
+        <w:widowControl w:val="0"/>
+        <w:autoSpaceDE w:val="0"/>
+        <w:autoSpaceDN w:val="0"/>
+        <w:adjustRightInd w:val="0"/>
+        <w:spacing w:after="200" w:line="276" w:lineRule="auto"/>
+        <w:ind w:right="-1"/>
+      </w:pPr>
+    </w:p>
+    <w:p>
+      <w:pPr>
+        <w:widowControl w:val="0"/>
+        <w:autoSpaceDE w:val="0"/>
+        <w:autoSpaceDN w:val="0"/>
+        <w:adjustRightInd w:val="0"/>
+        <w:spacing w:after="200" w:line="276" w:lineRule="auto"/>
+        <w:ind w:right="-1"/>
+      </w:pPr>
+    </w:p>
+    <w:p>
+      <w:pPr>
+        <w:widowControl w:val="0"/>
+        <w:autoSpaceDE w:val="0"/>
+        <w:autoSpaceDN w:val="0"/>
+        <w:adjustRightInd w:val="0"/>
+        <w:spacing w:after="200" w:line="276" w:lineRule="auto"/>
+        <w:ind w:right="-1"/>
+      </w:pPr>
+    </w:p>
+    <w:p>
+      <w:pPr>
+        <w:widowControl w:val="0"/>
+        <w:autoSpaceDE w:val="0"/>
+        <w:autoSpaceDN w:val="0"/>
+        <w:adjustRightInd w:val="0"/>
+        <w:spacing w:after="200" w:line="276" w:lineRule="auto"/>
+        <w:ind w:right="-1"/>
+      </w:pPr>
+    </w:p>
+    <w:p>
+      <w:pPr>
+        <w:widowControl w:val="0"/>
+        <w:autoSpaceDE w:val="0"/>
+        <w:autoSpaceDN w:val="0"/>
+        <w:adjustRightInd w:val="0"/>
+        <w:spacing w:after="200" w:line="276" w:lineRule="auto"/>
+        <w:ind w:right="-1"/>
+      </w:pPr>
+    </w:p>
+    <w:p>
+      <w:pPr>
+        <w:widowControl w:val="0"/>
+        <w:autoSpaceDE w:val="0"/>
+        <w:autoSpaceDN w:val="0"/>
+        <w:adjustRightInd w:val="0"/>
+        <w:spacing w:after="200" w:line="276" w:lineRule="auto"/>
+        <w:ind w:right="-1"/>
+      </w:pPr>
+    </w:p>
+    <w:p>
+      <w:pPr>
+        <w:widowControl w:val="0"/>
+        <w:autoSpaceDE w:val="0"/>
+        <w:autoSpaceDN w:val="0"/>
+        <w:adjustRightInd w:val="0"/>
+        <w:spacing w:after="200" w:line="276" w:lineRule="auto"/>
+        <w:ind w:right="-1"/>
+      </w:pPr>
+    </w:p>
+    <w:p>
+      <w:pPr>
+        <w:widowControl w:val="0"/>
+        <w:autoSpaceDE w:val="0"/>
+        <w:autoSpaceDN w:val="0"/>
+        <w:adjustRightInd w:val="0"/>
+        <w:spacing w:before="480" w:line="276" w:lineRule="auto"/>
+        <w:ind w:right="-1"/>
+        <w:rPr>
+          <w:rFonts w:ascii="Helvetica" w:hAnsi="Helvetica" w:cs="Helvetica"/>
+          <w:b/>
+          <w:bCs/>
+          <w:sz w:val="28"/>
+          <w:szCs w:val="28"/>
+        </w:rPr>
+      </w:pPr>
+      <w:r>
+        <w:rPr>
+          <w:rFonts w:ascii="Helvetica" w:hAnsi="Helvetica" w:cs="Helvetica"/>
+          <w:b/>
+          <w:bCs/>
+          <w:sz w:val="28"/>
+          <w:szCs w:val="28"/>
+        </w:rPr>
+        <w:t>Meeting 6</w:t>
+      </w:r>
+    </w:p>
+    <w:p>
+      <w:pPr>
+        <w:widowControl w:val="0"/>
+        <w:autoSpaceDE w:val="0"/>
+        <w:autoSpaceDN w:val="0"/>
+        <w:adjustRightInd w:val="0"/>
+        <w:spacing w:before="200" w:line="276" w:lineRule="auto"/>
+        <w:ind w:right="-1"/>
+        <w:rPr>
+          <w:rFonts w:ascii="MS Gothic" w:eastAsia="MS Gothic" w:hAnsi="MS Gothic" w:cs="MS Gothic"/>
+          <w:b/>
+          <w:bCs/>
+          <w:sz w:val="26"/>
+          <w:szCs w:val="26"/>
+        </w:rPr>
+      </w:pPr>
+      <w:r>
+        <w:rPr>
+          <w:rFonts w:ascii="Helvetica" w:hAnsi="Helvetica" w:cs="Helvetica"/>
+          <w:b/>
+          <w:bCs/>
+          <w:sz w:val="26"/>
+          <w:szCs w:val="26"/>
+        </w:rPr>
+        <w:t>Date: 18th of May</w:t>
+      </w:r>
+      <w:r>
+        <w:rPr>
+          <w:rFonts w:ascii="MS Gothic" w:eastAsia="MS Gothic" w:hAnsi="MS Gothic" w:cs="MS Gothic" w:hint="eastAsia"/>
+          <w:b/>
+          <w:bCs/>
+          <w:sz w:val="26"/>
+          <w:szCs w:val="26"/>
+        </w:rPr>
+        <w:t> +</w:t>
+      </w:r>
+    </w:p>
+    <w:p>
+      <w:pPr>
+        <w:widowControl w:val="0"/>
+        <w:autoSpaceDE w:val="0"/>
+        <w:autoSpaceDN w:val="0"/>
+        <w:adjustRightInd w:val="0"/>
+        <w:spacing w:before="200" w:line="276" w:lineRule="auto"/>
+        <w:ind w:right="-1"/>
+        <w:rPr>
+          <w:rFonts w:ascii="MS Gothic" w:eastAsia="MS Gothic" w:hAnsi="MS Gothic" w:cs="MS Gothic"/>
+          <w:b/>
+          <w:bCs/>
+          <w:sz w:val="26"/>
+          <w:szCs w:val="26"/>
+        </w:rPr>
+      </w:pPr>
+      <w:r>
+        <w:rPr>
+          <w:rFonts w:ascii="Helvetica" w:hAnsi="Helvetica" w:cs="Helvetica"/>
+          <w:b/>
+          <w:bCs/>
+          <w:sz w:val="26"/>
+          <w:szCs w:val="26"/>
+        </w:rPr>
+        <w:t>Location: ECS Kitchen, Level 2, Cotton Building, VUW</w:t>
+      </w:r>
+      <w:r>
+        <w:rPr>
+          <w:rFonts w:ascii="MS Gothic" w:eastAsia="MS Gothic" w:hAnsi="MS Gothic" w:cs="MS Gothic" w:hint="eastAsia"/>
+          <w:b/>
+          <w:bCs/>
+          <w:sz w:val="26"/>
+          <w:szCs w:val="26"/>
+        </w:rPr>
+        <w:t> +</w:t>
+      </w:r>
+    </w:p>
+    <w:p>
+      <w:pPr>
+        <w:widowControl w:val="0"/>
+        <w:autoSpaceDE w:val="0"/>
+        <w:autoSpaceDN w:val="0"/>
+        <w:adjustRightInd w:val="0"/>
+        <w:spacing w:before="200" w:line="276" w:lineRule="auto"/>
+        <w:ind w:right="-1"/>
+        <w:rPr>
+          <w:rFonts w:ascii="Helvetica" w:hAnsi="Helvetica" w:cs="Helvetica"/>
+          <w:b/>
+          <w:bCs/>
+          <w:sz w:val="26"/>
+          <w:szCs w:val="26"/>
+        </w:rPr>
+      </w:pPr>
+      <w:r>
+        <w:rPr>
+          <w:rFonts w:ascii="Helvetica" w:hAnsi="Helvetica" w:cs="Helvetica"/>
+          <w:b/>
+          <w:bCs/>
+          <w:sz w:val="26"/>
+          <w:szCs w:val="26"/>
+        </w:rPr>
+        <w:t>Attendance:</w:t>
+      </w:r>
+    </w:p>
+    <w:p>
+      <w:pPr>
+        <w:rPr>
+          <w:sz w:val="24"/>
+          <w:szCs w:val="24"/>
+          <w:lang w:val="en-NZ" w:eastAsia="en-NZ"/>
+        </w:rPr>
+      </w:pPr>
+      <w:r>
+        <w:rPr>
+          <w:sz w:val="24"/>
+          <w:szCs w:val="24"/>
+          <w:lang w:val="en-NZ" w:eastAsia="en-NZ"/>
+        </w:rPr>
+        <w:t>​</w:t>
+      </w:r>
+    </w:p>
+    <w:p>
+      <w:pPr>
+        <w:shd w:val="clear" w:color="auto" w:fill="FFFFFF"/>
         <w:rPr>
           <w:rFonts w:ascii="Helvetica Neue" w:hAnsi="Helvetica Neue"/>
           <w:color w:val="000000"/>
@@ -6770,12 +7110,8 @@
           <w:szCs w:val="23"/>
           <w:lang w:val="en-NZ" w:eastAsia="en-NZ"/>
         </w:rPr>
-        <w:t>Casey told the entire team that the Use Case Register should be updated to have an “ending” or “closing” scenario</w:t>
-      </w:r>
-    </w:p>
-    <w:p>
-      <w:pPr>
-        <w:shd w:val="clear" w:color="auto" w:fill="FFFFFF"/>
+      </w:pPr>
+      <w:r>
         <w:rPr>
           <w:rFonts w:ascii="Helvetica Neue" w:hAnsi="Helvetica Neue"/>
           <w:color w:val="000000"/>
@@ -6783,8 +7119,12 @@
           <w:szCs w:val="23"/>
           <w:lang w:val="en-NZ" w:eastAsia="en-NZ"/>
         </w:rPr>
-      </w:pPr>
-      <w:r>
+        <w:t>All present</w:t>
+      </w:r>
+    </w:p>
+    <w:p>
+      <w:pPr>
+        <w:shd w:val="clear" w:color="auto" w:fill="FFFFFF"/>
         <w:rPr>
           <w:rFonts w:ascii="Helvetica Neue" w:hAnsi="Helvetica Neue"/>
           <w:color w:val="000000"/>
@@ -6792,379 +7132,8 @@
           <w:szCs w:val="23"/>
           <w:lang w:val="en-NZ" w:eastAsia="en-NZ"/>
         </w:rPr>
-        <w:t>Edward is fixing the use cases</w:t>
-      </w:r>
-    </w:p>
-    <w:p>
-      <w:pPr>
-        <w:widowControl w:val="0"/>
-        <w:autoSpaceDE w:val="0"/>
-        <w:autoSpaceDN w:val="0"/>
-        <w:adjustRightInd w:val="0"/>
-        <w:spacing w:after="200" w:line="276" w:lineRule="auto"/>
-        <w:ind w:right="-1"/>
-      </w:pPr>
-    </w:p>
-    <w:p>
-      <w:pPr>
-        <w:widowControl w:val="0"/>
-        <w:autoSpaceDE w:val="0"/>
-        <w:autoSpaceDN w:val="0"/>
-        <w:adjustRightInd w:val="0"/>
-        <w:spacing w:after="200" w:line="276" w:lineRule="auto"/>
-        <w:ind w:right="-1"/>
-      </w:pPr>
-    </w:p>
-    <w:p>
-      <w:pPr>
-        <w:widowControl w:val="0"/>
-        <w:autoSpaceDE w:val="0"/>
-        <w:autoSpaceDN w:val="0"/>
-        <w:adjustRightInd w:val="0"/>
-        <w:spacing w:after="200" w:line="276" w:lineRule="auto"/>
-        <w:ind w:right="-1"/>
-      </w:pPr>
-    </w:p>
-    <w:p>
-      <w:pPr>
-        <w:widowControl w:val="0"/>
-        <w:autoSpaceDE w:val="0"/>
-        <w:autoSpaceDN w:val="0"/>
-        <w:adjustRightInd w:val="0"/>
-        <w:spacing w:after="200" w:line="276" w:lineRule="auto"/>
-        <w:ind w:right="-1"/>
-      </w:pPr>
-    </w:p>
-    <w:p>
-      <w:pPr>
-        <w:widowControl w:val="0"/>
-        <w:autoSpaceDE w:val="0"/>
-        <w:autoSpaceDN w:val="0"/>
-        <w:adjustRightInd w:val="0"/>
-        <w:spacing w:after="200" w:line="276" w:lineRule="auto"/>
-        <w:ind w:right="-1"/>
-      </w:pPr>
-    </w:p>
-    <w:p>
-      <w:pPr>
-        <w:widowControl w:val="0"/>
-        <w:autoSpaceDE w:val="0"/>
-        <w:autoSpaceDN w:val="0"/>
-        <w:adjustRightInd w:val="0"/>
-        <w:spacing w:after="200" w:line="276" w:lineRule="auto"/>
-        <w:ind w:right="-1"/>
-      </w:pPr>
-    </w:p>
-    <w:p>
-      <w:pPr>
-        <w:widowControl w:val="0"/>
-        <w:autoSpaceDE w:val="0"/>
-        <w:autoSpaceDN w:val="0"/>
-        <w:adjustRightInd w:val="0"/>
-        <w:spacing w:after="200" w:line="276" w:lineRule="auto"/>
-        <w:ind w:right="-1"/>
-      </w:pPr>
-    </w:p>
-    <w:p>
-      <w:pPr>
-        <w:widowControl w:val="0"/>
-        <w:autoSpaceDE w:val="0"/>
-        <w:autoSpaceDN w:val="0"/>
-        <w:adjustRightInd w:val="0"/>
-        <w:spacing w:after="200" w:line="276" w:lineRule="auto"/>
-        <w:ind w:right="-1"/>
-      </w:pPr>
-    </w:p>
-    <w:p>
-      <w:pPr>
-        <w:widowControl w:val="0"/>
-        <w:autoSpaceDE w:val="0"/>
-        <w:autoSpaceDN w:val="0"/>
-        <w:adjustRightInd w:val="0"/>
-        <w:spacing w:after="200" w:line="276" w:lineRule="auto"/>
-        <w:ind w:right="-1"/>
-      </w:pPr>
-    </w:p>
-    <w:p>
-      <w:pPr>
-        <w:widowControl w:val="0"/>
-        <w:autoSpaceDE w:val="0"/>
-        <w:autoSpaceDN w:val="0"/>
-        <w:adjustRightInd w:val="0"/>
-        <w:spacing w:after="200" w:line="276" w:lineRule="auto"/>
-        <w:ind w:right="-1"/>
-      </w:pPr>
-    </w:p>
-    <w:p>
-      <w:pPr>
-        <w:widowControl w:val="0"/>
-        <w:autoSpaceDE w:val="0"/>
-        <w:autoSpaceDN w:val="0"/>
-        <w:adjustRightInd w:val="0"/>
-        <w:spacing w:after="200" w:line="276" w:lineRule="auto"/>
-        <w:ind w:right="-1"/>
-      </w:pPr>
-    </w:p>
-    <w:p>
-      <w:pPr>
-        <w:widowControl w:val="0"/>
-        <w:autoSpaceDE w:val="0"/>
-        <w:autoSpaceDN w:val="0"/>
-        <w:adjustRightInd w:val="0"/>
-        <w:spacing w:after="200" w:line="276" w:lineRule="auto"/>
-        <w:ind w:right="-1"/>
-      </w:pPr>
-    </w:p>
-    <w:p>
-      <w:pPr>
-        <w:widowControl w:val="0"/>
-        <w:autoSpaceDE w:val="0"/>
-        <w:autoSpaceDN w:val="0"/>
-        <w:adjustRightInd w:val="0"/>
-        <w:spacing w:after="200" w:line="276" w:lineRule="auto"/>
-        <w:ind w:right="-1"/>
-      </w:pPr>
-    </w:p>
-    <w:p>
-      <w:pPr>
-        <w:widowControl w:val="0"/>
-        <w:autoSpaceDE w:val="0"/>
-        <w:autoSpaceDN w:val="0"/>
-        <w:adjustRightInd w:val="0"/>
-        <w:spacing w:after="200" w:line="276" w:lineRule="auto"/>
-        <w:ind w:right="-1"/>
-      </w:pPr>
-    </w:p>
-    <w:p>
-      <w:pPr>
-        <w:widowControl w:val="0"/>
-        <w:autoSpaceDE w:val="0"/>
-        <w:autoSpaceDN w:val="0"/>
-        <w:adjustRightInd w:val="0"/>
-        <w:spacing w:after="200" w:line="276" w:lineRule="auto"/>
-        <w:ind w:right="-1"/>
-      </w:pPr>
-    </w:p>
-    <w:p>
-      <w:pPr>
-        <w:widowControl w:val="0"/>
-        <w:autoSpaceDE w:val="0"/>
-        <w:autoSpaceDN w:val="0"/>
-        <w:adjustRightInd w:val="0"/>
-        <w:spacing w:after="200" w:line="276" w:lineRule="auto"/>
-        <w:ind w:right="-1"/>
-      </w:pPr>
-    </w:p>
-    <w:p>
-      <w:pPr>
-        <w:widowControl w:val="0"/>
-        <w:autoSpaceDE w:val="0"/>
-        <w:autoSpaceDN w:val="0"/>
-        <w:adjustRightInd w:val="0"/>
-        <w:spacing w:after="200" w:line="276" w:lineRule="auto"/>
-        <w:ind w:right="-1"/>
-      </w:pPr>
-    </w:p>
-    <w:p>
-      <w:pPr>
-        <w:widowControl w:val="0"/>
-        <w:autoSpaceDE w:val="0"/>
-        <w:autoSpaceDN w:val="0"/>
-        <w:adjustRightInd w:val="0"/>
-        <w:spacing w:after="200" w:line="276" w:lineRule="auto"/>
-        <w:ind w:right="-1"/>
-      </w:pPr>
-    </w:p>
-    <w:p>
-      <w:pPr>
-        <w:widowControl w:val="0"/>
-        <w:autoSpaceDE w:val="0"/>
-        <w:autoSpaceDN w:val="0"/>
-        <w:adjustRightInd w:val="0"/>
-        <w:spacing w:after="200" w:line="276" w:lineRule="auto"/>
-        <w:ind w:right="-1"/>
-      </w:pPr>
-    </w:p>
-    <w:p>
-      <w:pPr>
-        <w:widowControl w:val="0"/>
-        <w:autoSpaceDE w:val="0"/>
-        <w:autoSpaceDN w:val="0"/>
-        <w:adjustRightInd w:val="0"/>
-        <w:spacing w:after="200" w:line="276" w:lineRule="auto"/>
-        <w:ind w:right="-1"/>
-      </w:pPr>
-    </w:p>
-    <w:p>
-      <w:pPr>
-        <w:widowControl w:val="0"/>
-        <w:autoSpaceDE w:val="0"/>
-        <w:autoSpaceDN w:val="0"/>
-        <w:adjustRightInd w:val="0"/>
-        <w:spacing w:after="200" w:line="276" w:lineRule="auto"/>
-        <w:ind w:right="-1"/>
-      </w:pPr>
-    </w:p>
-    <w:p>
-      <w:pPr>
-        <w:widowControl w:val="0"/>
-        <w:autoSpaceDE w:val="0"/>
-        <w:autoSpaceDN w:val="0"/>
-        <w:adjustRightInd w:val="0"/>
-        <w:spacing w:after="200" w:line="276" w:lineRule="auto"/>
-        <w:ind w:right="-1"/>
-      </w:pPr>
-    </w:p>
-    <w:p>
-      <w:pPr>
-        <w:widowControl w:val="0"/>
-        <w:autoSpaceDE w:val="0"/>
-        <w:autoSpaceDN w:val="0"/>
-        <w:adjustRightInd w:val="0"/>
-        <w:spacing w:before="480" w:line="276" w:lineRule="auto"/>
-        <w:ind w:right="-1"/>
-        <w:rPr>
-          <w:rFonts w:ascii="Helvetica" w:hAnsi="Helvetica" w:cs="Helvetica"/>
-          <w:b/>
-          <w:bCs/>
-          <w:sz w:val="28"/>
-          <w:szCs w:val="28"/>
-        </w:rPr>
-      </w:pPr>
-      <w:r>
-        <w:rPr>
-          <w:rFonts w:ascii="Helvetica" w:hAnsi="Helvetica" w:cs="Helvetica"/>
-          <w:b/>
-          <w:bCs/>
-          <w:sz w:val="28"/>
-          <w:szCs w:val="28"/>
-        </w:rPr>
-        <w:t>Meeting 6</w:t>
-      </w:r>
-    </w:p>
-    <w:p>
-      <w:pPr>
-        <w:widowControl w:val="0"/>
-        <w:autoSpaceDE w:val="0"/>
-        <w:autoSpaceDN w:val="0"/>
-        <w:adjustRightInd w:val="0"/>
-        <w:spacing w:before="200" w:line="276" w:lineRule="auto"/>
-        <w:ind w:right="-1"/>
-        <w:rPr>
-          <w:rFonts w:ascii="MS Gothic" w:eastAsia="MS Gothic" w:hAnsi="MS Gothic" w:cs="MS Gothic"/>
-          <w:b/>
-          <w:bCs/>
-          <w:sz w:val="26"/>
-          <w:szCs w:val="26"/>
-        </w:rPr>
-      </w:pPr>
-      <w:r>
-        <w:rPr>
-          <w:rFonts w:ascii="Helvetica" w:hAnsi="Helvetica" w:cs="Helvetica"/>
-          <w:b/>
-          <w:bCs/>
-          <w:sz w:val="26"/>
-          <w:szCs w:val="26"/>
-        </w:rPr>
-        <w:t>Date: 18th of May</w:t>
-      </w:r>
-      <w:r>
-        <w:rPr>
-          <w:rFonts w:ascii="MS Gothic" w:eastAsia="MS Gothic" w:hAnsi="MS Gothic" w:cs="MS Gothic" w:hint="eastAsia"/>
-          <w:b/>
-          <w:bCs/>
-          <w:sz w:val="26"/>
-          <w:szCs w:val="26"/>
-        </w:rPr>
-        <w:t> -</w:t>
-      </w:r>
-    </w:p>
-    <w:p>
-      <w:pPr>
-        <w:widowControl w:val="0"/>
-        <w:autoSpaceDE w:val="0"/>
-        <w:autoSpaceDN w:val="0"/>
-        <w:adjustRightInd w:val="0"/>
-        <w:spacing w:before="200" w:line="276" w:lineRule="auto"/>
-        <w:ind w:right="-1"/>
-        <w:rPr>
-          <w:rFonts w:ascii="MS Gothic" w:eastAsia="MS Gothic" w:hAnsi="MS Gothic" w:cs="MS Gothic"/>
-          <w:b/>
-          <w:bCs/>
-          <w:sz w:val="26"/>
-          <w:szCs w:val="26"/>
-        </w:rPr>
-      </w:pPr>
-      <w:r>
-        <w:rPr>
-          <w:rFonts w:ascii="Helvetica" w:hAnsi="Helvetica" w:cs="Helvetica"/>
-          <w:b/>
-          <w:bCs/>
-          <w:sz w:val="26"/>
-          <w:szCs w:val="26"/>
-        </w:rPr>
-        <w:t>Location: ECS Kitchen, Level 2, Cotton Building, VUW</w:t>
-      </w:r>
-      <w:r>
-        <w:rPr>
-          <w:rFonts w:ascii="MS Gothic" w:eastAsia="MS Gothic" w:hAnsi="MS Gothic" w:cs="MS Gothic" w:hint="eastAsia"/>
-          <w:b/>
-          <w:bCs/>
-          <w:sz w:val="26"/>
-          <w:szCs w:val="26"/>
-        </w:rPr>
-        <w:t> -</w:t>
-      </w:r>
-    </w:p>
-    <w:p>
-      <w:pPr>
-        <w:widowControl w:val="0"/>
-        <w:autoSpaceDE w:val="0"/>
-        <w:autoSpaceDN w:val="0"/>
-        <w:adjustRightInd w:val="0"/>
-        <w:spacing w:before="200" w:line="276" w:lineRule="auto"/>
-        <w:ind w:right="-1"/>
-        <w:rPr>
-          <w:rFonts w:ascii="Helvetica" w:hAnsi="Helvetica" w:cs="Helvetica"/>
-          <w:b/>
-          <w:bCs/>
-          <w:sz w:val="26"/>
-          <w:szCs w:val="26"/>
-        </w:rPr>
-      </w:pPr>
-      <w:r>
-        <w:rPr>
-          <w:rFonts w:ascii="Helvetica" w:hAnsi="Helvetica" w:cs="Helvetica"/>
-          <w:b/>
-          <w:bCs/>
-          <w:sz w:val="26"/>
-          <w:szCs w:val="26"/>
-        </w:rPr>
-        <w:t>Attendance:</w:t>
-      </w:r>
-    </w:p>
-    <w:p>
-      <w:pPr>
-        <w:rPr>
-          <w:sz w:val="24"/>
-          <w:szCs w:val="24"/>
-          <w:lang w:val="en-NZ" w:eastAsia="en-NZ"/>
-        </w:rPr>
-      </w:pPr>
-      <w:r>
-        <w:rPr>
-          <w:sz w:val="24"/>
-          <w:szCs w:val="24"/>
-          <w:lang w:val="en-NZ" w:eastAsia="en-NZ"/>
-        </w:rPr>
-        <w:t>​</w:t>
-      </w:r>
-    </w:p>
-    <w:p>
-      <w:pPr>
-        <w:shd w:val="clear" w:color="auto" w:fill="FFFFFF"/>
+      </w:pPr>
+      <w:r>
         <w:rPr>
           <w:rFonts w:ascii="Helvetica Neue" w:hAnsi="Helvetica Neue"/>
           <w:color w:val="000000"/>
@@ -7172,8 +7141,12 @@
           <w:szCs w:val="23"/>
           <w:lang w:val="en-NZ" w:eastAsia="en-NZ"/>
         </w:rPr>
-      </w:pPr>
-      <w:r>
+        <w:t>Apologies:</w:t>
+      </w:r>
+    </w:p>
+    <w:p>
+      <w:pPr>
+        <w:shd w:val="clear" w:color="auto" w:fill="FFFFFF"/>
         <w:rPr>
           <w:rFonts w:ascii="Helvetica Neue" w:hAnsi="Helvetica Neue"/>
           <w:color w:val="000000"/>
@@ -7181,12 +7154,8 @@
           <w:szCs w:val="23"/>
           <w:lang w:val="en-NZ" w:eastAsia="en-NZ"/>
         </w:rPr>
-        <w:t>All present</w:t>
-      </w:r>
-    </w:p>
-    <w:p>
-      <w:pPr>
-        <w:shd w:val="clear" w:color="auto" w:fill="FFFFFF"/>
+      </w:pPr>
+      <w:r>
         <w:rPr>
           <w:rFonts w:ascii="Helvetica Neue" w:hAnsi="Helvetica Neue"/>
           <w:color w:val="000000"/>
@@ -7194,8 +7163,12 @@
           <w:szCs w:val="23"/>
           <w:lang w:val="en-NZ" w:eastAsia="en-NZ"/>
         </w:rPr>
-      </w:pPr>
-      <w:r>
+        <w:t>Jian Wei</w:t>
+      </w:r>
+    </w:p>
+    <w:p>
+      <w:pPr>
+        <w:shd w:val="clear" w:color="auto" w:fill="FFFFFF"/>
         <w:rPr>
           <w:rFonts w:ascii="Helvetica Neue" w:hAnsi="Helvetica Neue"/>
           <w:color w:val="000000"/>
@@ -7203,8 +7176,7 @@
           <w:szCs w:val="23"/>
           <w:lang w:val="en-NZ" w:eastAsia="en-NZ"/>
         </w:rPr>
-        <w:t>Apologies:</w:t>
-      </w:r>
+      </w:pPr>
     </w:p>
     <w:p>
       <w:pPr>
@@ -7225,7 +7197,7 @@
           <w:szCs w:val="23"/>
           <w:lang w:val="en-NZ" w:eastAsia="en-NZ"/>
         </w:rPr>
-        <w:t>Jian Wei</w:t>
+        <w:t>Notes:</w:t>
       </w:r>
     </w:p>
     <w:p>
@@ -7239,10 +7211,7 @@
           <w:lang w:val="en-NZ" w:eastAsia="en-NZ"/>
         </w:rPr>
       </w:pPr>
-    </w:p>
-    <w:p>
-      <w:pPr>
-        <w:shd w:val="clear" w:color="auto" w:fill="FFFFFF"/>
+      <w:r>
         <w:rPr>
           <w:rFonts w:ascii="Helvetica Neue" w:hAnsi="Helvetica Neue"/>
           <w:color w:val="000000"/>
@@ -7250,8 +7219,12 @@
           <w:szCs w:val="23"/>
           <w:lang w:val="en-NZ" w:eastAsia="en-NZ"/>
         </w:rPr>
-      </w:pPr>
-      <w:r>
+        <w:t>Discuss whether to use HTML/angular.js vs javaFX/Swing</w:t>
+      </w:r>
+    </w:p>
+    <w:p>
+      <w:pPr>
+        <w:shd w:val="clear" w:color="auto" w:fill="FFFFFF"/>
         <w:rPr>
           <w:rFonts w:ascii="Helvetica Neue" w:hAnsi="Helvetica Neue"/>
           <w:color w:val="000000"/>
@@ -7259,12 +7232,8 @@
           <w:szCs w:val="23"/>
           <w:lang w:val="en-NZ" w:eastAsia="en-NZ"/>
         </w:rPr>
-        <w:t>Notes:</w:t>
-      </w:r>
-    </w:p>
-    <w:p>
-      <w:pPr>
-        <w:shd w:val="clear" w:color="auto" w:fill="FFFFFF"/>
+      </w:pPr>
+      <w:r>
         <w:rPr>
           <w:rFonts w:ascii="Helvetica Neue" w:hAnsi="Helvetica Neue"/>
           <w:color w:val="000000"/>
@@ -7272,8 +7241,12 @@
           <w:szCs w:val="23"/>
           <w:lang w:val="en-NZ" w:eastAsia="en-NZ"/>
         </w:rPr>
-      </w:pPr>
-      <w:r>
+        <w:t>We are leaning towards HTML due to insufficient time</w:t>
+      </w:r>
+    </w:p>
+    <w:p>
+      <w:pPr>
+        <w:shd w:val="clear" w:color="auto" w:fill="FFFFFF"/>
         <w:rPr>
           <w:rFonts w:ascii="Helvetica Neue" w:hAnsi="Helvetica Neue"/>
           <w:color w:val="000000"/>
@@ -7281,9 +7254,7 @@
           <w:szCs w:val="23"/>
           <w:lang w:val="en-NZ" w:eastAsia="en-NZ"/>
         </w:rPr>
-        <w:t xml:space="preserve">Discuss whether to use HTML/angular.js vs </w:t>
-      </w:r>
-      <w:proofErr w:type="spellStart"/>
+      </w:pPr>
       <w:r>
         <w:rPr>
           <w:rFonts w:ascii="Helvetica Neue" w:hAnsi="Helvetica Neue"/>
@@ -7292,10 +7263,12 @@
           <w:szCs w:val="23"/>
           <w:lang w:val="en-NZ" w:eastAsia="en-NZ"/>
         </w:rPr>
-        <w:t>javaFX</w:t>
-      </w:r>
-      <w:proofErr w:type="spellEnd"/>
-      <w:r>
+        <w:t>Casey and I to do wireframe mockups for the UI</w:t>
+      </w:r>
+    </w:p>
+    <w:p>
+      <w:pPr>
+        <w:shd w:val="clear" w:color="auto" w:fill="FFFFFF"/>
         <w:rPr>
           <w:rFonts w:ascii="Helvetica Neue" w:hAnsi="Helvetica Neue"/>
           <w:color w:val="000000"/>
@@ -7303,12 +7276,8 @@
           <w:szCs w:val="23"/>
           <w:lang w:val="en-NZ" w:eastAsia="en-NZ"/>
         </w:rPr>
-        <w:t>/Swing</w:t>
-      </w:r>
-    </w:p>
-    <w:p>
-      <w:pPr>
-        <w:shd w:val="clear" w:color="auto" w:fill="FFFFFF"/>
+      </w:pPr>
+      <w:r>
         <w:rPr>
           <w:rFonts w:ascii="Helvetica Neue" w:hAnsi="Helvetica Neue"/>
           <w:color w:val="000000"/>
@@ -7316,8 +7285,12 @@
           <w:szCs w:val="23"/>
           <w:lang w:val="en-NZ" w:eastAsia="en-NZ"/>
         </w:rPr>
-      </w:pPr>
-      <w:r>
+        <w:t>Done by midnight</w:t>
+      </w:r>
+    </w:p>
+    <w:p>
+      <w:pPr>
+        <w:shd w:val="clear" w:color="auto" w:fill="FFFFFF"/>
         <w:rPr>
           <w:rFonts w:ascii="Helvetica Neue" w:hAnsi="Helvetica Neue"/>
           <w:color w:val="000000"/>
@@ -7325,12 +7298,8 @@
           <w:szCs w:val="23"/>
           <w:lang w:val="en-NZ" w:eastAsia="en-NZ"/>
         </w:rPr>
-        <w:t>We are leaning towards HTML due to insufficient time</w:t>
-      </w:r>
-    </w:p>
-    <w:p>
-      <w:pPr>
-        <w:shd w:val="clear" w:color="auto" w:fill="FFFFFF"/>
+      </w:pPr>
+      <w:r>
         <w:rPr>
           <w:rFonts w:ascii="Helvetica Neue" w:hAnsi="Helvetica Neue"/>
           <w:color w:val="000000"/>
@@ -7338,81 +7307,6 @@
           <w:szCs w:val="23"/>
           <w:lang w:val="en-NZ" w:eastAsia="en-NZ"/>
         </w:rPr>
-      </w:pPr>
-      <w:r>
-        <w:rPr>
-          <w:rFonts w:ascii="Helvetica Neue" w:hAnsi="Helvetica Neue"/>
-          <w:color w:val="000000"/>
-          <w:sz w:val="23"/>
-          <w:szCs w:val="23"/>
-          <w:lang w:val="en-NZ" w:eastAsia="en-NZ"/>
-        </w:rPr>
-        <w:t xml:space="preserve">Casey and I to do wireframe </w:t>
-      </w:r>
-      <w:proofErr w:type="spellStart"/>
-      <w:r>
-        <w:rPr>
-          <w:rFonts w:ascii="Helvetica Neue" w:hAnsi="Helvetica Neue"/>
-          <w:color w:val="000000"/>
-          <w:sz w:val="23"/>
-          <w:szCs w:val="23"/>
-          <w:lang w:val="en-NZ" w:eastAsia="en-NZ"/>
-        </w:rPr>
-        <w:t>mockups</w:t>
-      </w:r>
-      <w:proofErr w:type="spellEnd"/>
-      <w:r>
-        <w:rPr>
-          <w:rFonts w:ascii="Helvetica Neue" w:hAnsi="Helvetica Neue"/>
-          <w:color w:val="000000"/>
-          <w:sz w:val="23"/>
-          <w:szCs w:val="23"/>
-          <w:lang w:val="en-NZ" w:eastAsia="en-NZ"/>
-        </w:rPr>
-        <w:t xml:space="preserve"> for the UI</w:t>
-      </w:r>
-    </w:p>
-    <w:p>
-      <w:pPr>
-        <w:shd w:val="clear" w:color="auto" w:fill="FFFFFF"/>
-        <w:rPr>
-          <w:rFonts w:ascii="Helvetica Neue" w:hAnsi="Helvetica Neue"/>
-          <w:color w:val="000000"/>
-          <w:sz w:val="23"/>
-          <w:szCs w:val="23"/>
-          <w:lang w:val="en-NZ" w:eastAsia="en-NZ"/>
-        </w:rPr>
-      </w:pPr>
-      <w:r>
-        <w:rPr>
-          <w:rFonts w:ascii="Helvetica Neue" w:hAnsi="Helvetica Neue"/>
-          <w:color w:val="000000"/>
-          <w:sz w:val="23"/>
-          <w:szCs w:val="23"/>
-          <w:lang w:val="en-NZ" w:eastAsia="en-NZ"/>
-        </w:rPr>
-        <w:t>Done by midnight</w:t>
-      </w:r>
-    </w:p>
-    <w:p>
-      <w:pPr>
-        <w:shd w:val="clear" w:color="auto" w:fill="FFFFFF"/>
-        <w:rPr>
-          <w:rFonts w:ascii="Helvetica Neue" w:hAnsi="Helvetica Neue"/>
-          <w:color w:val="000000"/>
-          <w:sz w:val="23"/>
-          <w:szCs w:val="23"/>
-          <w:lang w:val="en-NZ" w:eastAsia="en-NZ"/>
-        </w:rPr>
-      </w:pPr>
-      <w:r>
-        <w:rPr>
-          <w:rFonts w:ascii="Helvetica Neue" w:hAnsi="Helvetica Neue"/>
-          <w:color w:val="000000"/>
-          <w:sz w:val="23"/>
-          <w:szCs w:val="23"/>
-          <w:lang w:val="en-NZ" w:eastAsia="en-NZ"/>
-        </w:rPr>
         <w:t>Tomorrow we start implement front-end html</w:t>
       </w:r>
     </w:p>
@@ -7769,18 +7663,40 @@
         <w:ind w:right="-1"/>
       </w:pPr>
       <w:r>
-        <w:t>Begin prototype of server</w:t>
-      </w:r>
-    </w:p>
-    <w:p>
-      <w:pPr>
-        <w:widowControl w:val="0"/>
-        <w:autoSpaceDE w:val="0"/>
-        <w:autoSpaceDN w:val="0"/>
-        <w:adjustRightInd w:val="0"/>
-        <w:spacing w:after="200" w:line="276" w:lineRule="auto"/>
-        <w:ind w:right="-1"/>
-      </w:pPr>
+        <w:t>Explore options for server</w:t>
+      </w:r>
+    </w:p>
+    <w:p>
+      <w:pPr>
+        <w:widowControl w:val="0"/>
+        <w:autoSpaceDE w:val="0"/>
+        <w:autoSpaceDN w:val="0"/>
+        <w:adjustRightInd w:val="0"/>
+        <w:spacing w:after="200" w:line="276" w:lineRule="auto"/>
+        <w:ind w:right="-1"/>
+      </w:pPr>
+      <w:r>
+        <w:t>Design the first prototype of the server</w:t>
+      </w:r>
+    </w:p>
+    <w:p>
+      <w:pPr>
+        <w:widowControl w:val="0"/>
+        <w:autoSpaceDE w:val="0"/>
+        <w:autoSpaceDN w:val="0"/>
+        <w:adjustRightInd w:val="0"/>
+        <w:spacing w:after="200" w:line="276" w:lineRule="auto"/>
+        <w:ind w:right="-1"/>
+      </w:pPr>
+      <w:r>
+        <w:t>Build first prototype of the server (</w:t>
+      </w:r>
+      <w:r>
+        <w:t>basic server initialisation</w:t>
+      </w:r>
+      <w:r>
+        <w:t>)</w:t>
+      </w:r>
     </w:p>
     <w:p>
       <w:pPr>
@@ -7813,76 +7729,6 @@
       <w:r>
         <w:t>Begun basic implementation on assigned front end pages</w:t>
       </w:r>
-    </w:p>
-    <w:p>
-      <w:pPr>
-        <w:widowControl w:val="0"/>
-        <w:autoSpaceDE w:val="0"/>
-        <w:autoSpaceDN w:val="0"/>
-        <w:adjustRightInd w:val="0"/>
-        <w:spacing w:after="200" w:line="276" w:lineRule="auto"/>
-        <w:ind w:right="-1"/>
-      </w:pPr>
-    </w:p>
-    <w:p>
-      <w:pPr>
-        <w:widowControl w:val="0"/>
-        <w:autoSpaceDE w:val="0"/>
-        <w:autoSpaceDN w:val="0"/>
-        <w:adjustRightInd w:val="0"/>
-        <w:spacing w:after="200" w:line="276" w:lineRule="auto"/>
-        <w:ind w:right="-1"/>
-      </w:pPr>
-    </w:p>
-    <w:p>
-      <w:pPr>
-        <w:widowControl w:val="0"/>
-        <w:autoSpaceDE w:val="0"/>
-        <w:autoSpaceDN w:val="0"/>
-        <w:adjustRightInd w:val="0"/>
-        <w:spacing w:after="200" w:line="276" w:lineRule="auto"/>
-        <w:ind w:right="-1"/>
-      </w:pPr>
-    </w:p>
-    <w:p>
-      <w:pPr>
-        <w:widowControl w:val="0"/>
-        <w:autoSpaceDE w:val="0"/>
-        <w:autoSpaceDN w:val="0"/>
-        <w:adjustRightInd w:val="0"/>
-        <w:spacing w:after="200" w:line="276" w:lineRule="auto"/>
-        <w:ind w:right="-1"/>
-      </w:pPr>
-    </w:p>
-    <w:p>
-      <w:pPr>
-        <w:widowControl w:val="0"/>
-        <w:autoSpaceDE w:val="0"/>
-        <w:autoSpaceDN w:val="0"/>
-        <w:adjustRightInd w:val="0"/>
-        <w:spacing w:after="200" w:line="276" w:lineRule="auto"/>
-        <w:ind w:right="-1"/>
-      </w:pPr>
-    </w:p>
-    <w:p>
-      <w:pPr>
-        <w:widowControl w:val="0"/>
-        <w:autoSpaceDE w:val="0"/>
-        <w:autoSpaceDN w:val="0"/>
-        <w:adjustRightInd w:val="0"/>
-        <w:spacing w:after="200" w:line="276" w:lineRule="auto"/>
-        <w:ind w:right="-1"/>
-      </w:pPr>
-    </w:p>
-    <w:p>
-      <w:pPr>
-        <w:widowControl w:val="0"/>
-        <w:autoSpaceDE w:val="0"/>
-        <w:autoSpaceDN w:val="0"/>
-        <w:adjustRightInd w:val="0"/>
-        <w:spacing w:after="200" w:line="276" w:lineRule="auto"/>
-        <w:ind w:right="-1"/>
-      </w:pPr>
     </w:p>
     <w:p>
       <w:pPr>
@@ -8078,6 +7924,7 @@
           <w:sz w:val="28"/>
           <w:szCs w:val="28"/>
         </w:rPr>
+        <w:lastRenderedPageBreak/>
         <w:t>Meeting 8</w:t>
       </w:r>
     </w:p>
@@ -8233,15 +8080,7 @@
         <w:ind w:right="-1"/>
       </w:pPr>
       <w:r>
-        <w:t xml:space="preserve">Creating JSON objects for </w:t>
-      </w:r>
-      <w:proofErr w:type="spellStart"/>
-      <w:r>
-        <w:t>javascript</w:t>
-      </w:r>
-      <w:proofErr w:type="spellEnd"/>
-      <w:r>
-        <w:t xml:space="preserve"> backend</w:t>
+        <w:t>Creating JSON objects for javascript backend</w:t>
       </w:r>
     </w:p>
     <w:p>
@@ -8256,18 +8095,35 @@
       <w:r>
         <w:t>Create style pages for front end</w:t>
       </w:r>
-      <w:bookmarkStart w:id="0" w:name="_GoBack"/>
-      <w:bookmarkEnd w:id="0"/>
-    </w:p>
-    <w:p>
-      <w:pPr>
-        <w:widowControl w:val="0"/>
-        <w:autoSpaceDE w:val="0"/>
-        <w:autoSpaceDN w:val="0"/>
-        <w:adjustRightInd w:val="0"/>
-        <w:spacing w:after="200" w:line="276" w:lineRule="auto"/>
-        <w:ind w:right="-1"/>
-      </w:pPr>
+    </w:p>
+    <w:p>
+      <w:pPr>
+        <w:widowControl w:val="0"/>
+        <w:autoSpaceDE w:val="0"/>
+        <w:autoSpaceDN w:val="0"/>
+        <w:adjustRightInd w:val="0"/>
+        <w:spacing w:after="200" w:line="276" w:lineRule="auto"/>
+        <w:ind w:right="-1"/>
+      </w:pPr>
+      <w:r>
+        <w:t>Extend design of the server to support graphical user interface</w:t>
+      </w:r>
+    </w:p>
+    <w:p>
+      <w:pPr>
+        <w:widowControl w:val="0"/>
+        <w:autoSpaceDE w:val="0"/>
+        <w:autoSpaceDN w:val="0"/>
+        <w:adjustRightInd w:val="0"/>
+        <w:spacing w:after="200" w:line="276" w:lineRule="auto"/>
+        <w:ind w:right="-1"/>
+      </w:pPr>
+      <w:r>
+        <w:t>Implement graphical user interface design</w:t>
+      </w:r>
+      <w:r>
+        <w:t xml:space="preserve"> (use of external API for MVC support)</w:t>
+      </w:r>
     </w:p>
     <w:p>
       <w:pPr>
@@ -8317,46 +8173,8 @@
         <w:ind w:right="-1"/>
       </w:pPr>
       <w:r>
-        <w:t xml:space="preserve">Checked basic valid inputs were </w:t>
-      </w:r>
-      <w:proofErr w:type="gramStart"/>
-      <w:r>
-        <w:t>entered into front</w:t>
-      </w:r>
-      <w:proofErr w:type="gramEnd"/>
-      <w:r>
-        <w:t xml:space="preserve"> end views</w:t>
-      </w:r>
-    </w:p>
-    <w:p>
-      <w:pPr>
-        <w:widowControl w:val="0"/>
-        <w:autoSpaceDE w:val="0"/>
-        <w:autoSpaceDN w:val="0"/>
-        <w:adjustRightInd w:val="0"/>
-        <w:spacing w:after="200" w:line="276" w:lineRule="auto"/>
-        <w:ind w:right="-1"/>
-      </w:pPr>
-    </w:p>
-    <w:p>
-      <w:pPr>
-        <w:widowControl w:val="0"/>
-        <w:autoSpaceDE w:val="0"/>
-        <w:autoSpaceDN w:val="0"/>
-        <w:adjustRightInd w:val="0"/>
-        <w:spacing w:after="200" w:line="276" w:lineRule="auto"/>
-        <w:ind w:right="-1"/>
-      </w:pPr>
-    </w:p>
-    <w:p>
-      <w:pPr>
-        <w:widowControl w:val="0"/>
-        <w:autoSpaceDE w:val="0"/>
-        <w:autoSpaceDN w:val="0"/>
-        <w:adjustRightInd w:val="0"/>
-        <w:spacing w:after="200" w:line="276" w:lineRule="auto"/>
-        <w:ind w:right="-1"/>
-      </w:pPr>
+        <w:t>Checked basic valid inputs were entered into front end views</w:t>
+      </w:r>
     </w:p>
     <w:p>
       <w:pPr>
@@ -8552,6 +8370,7 @@
           <w:sz w:val="28"/>
           <w:szCs w:val="28"/>
         </w:rPr>
+        <w:lastRenderedPageBreak/>
         <w:t>Meeting 9</w:t>
       </w:r>
     </w:p>
@@ -8692,6 +8511,13 @@
           <w:szCs w:val="24"/>
         </w:rPr>
       </w:pPr>
+      <w:r>
+        <w:rPr>
+          <w:sz w:val="24"/>
+          <w:szCs w:val="24"/>
+        </w:rPr>
+        <w:t>All present</w:t>
+      </w:r>
     </w:p>
     <w:p>
       <w:pPr>
@@ -8742,1080 +8568,6 @@
     </w:p>
     <w:p>
       <w:pPr>
-        <w:widowControl w:val="0"/>
-        <w:autoSpaceDE w:val="0"/>
-        <w:autoSpaceDN w:val="0"/>
-        <w:adjustRightInd w:val="0"/>
-        <w:spacing w:after="200" w:line="276" w:lineRule="auto"/>
-        <w:ind w:right="-1"/>
-        <w:rPr>
-          <w:sz w:val="24"/>
-          <w:szCs w:val="24"/>
-        </w:rPr>
-      </w:pPr>
-    </w:p>
-    <w:p>
-      <w:pPr>
-        <w:widowControl w:val="0"/>
-        <w:autoSpaceDE w:val="0"/>
-        <w:autoSpaceDN w:val="0"/>
-        <w:adjustRightInd w:val="0"/>
-        <w:spacing w:after="200" w:line="276" w:lineRule="auto"/>
-        <w:ind w:right="-1"/>
-        <w:rPr>
-          <w:sz w:val="24"/>
-          <w:szCs w:val="24"/>
-        </w:rPr>
-      </w:pPr>
-      <w:r>
-        <w:rPr>
-          <w:sz w:val="24"/>
-          <w:szCs w:val="24"/>
-        </w:rPr>
-        <w:t xml:space="preserve">Assigned tasks: </w:t>
-      </w:r>
-    </w:p>
-    <w:p>
-      <w:pPr>
-        <w:widowControl w:val="0"/>
-        <w:autoSpaceDE w:val="0"/>
-        <w:autoSpaceDN w:val="0"/>
-        <w:adjustRightInd w:val="0"/>
-        <w:spacing w:after="200" w:line="276" w:lineRule="auto"/>
-        <w:ind w:right="-1"/>
-        <w:rPr>
-          <w:sz w:val="24"/>
-          <w:szCs w:val="24"/>
-        </w:rPr>
-      </w:pPr>
-      <w:r>
-        <w:rPr>
-          <w:sz w:val="24"/>
-          <w:szCs w:val="24"/>
-        </w:rPr>
-        <w:t xml:space="preserve">-Do </w:t>
-      </w:r>
-      <w:proofErr w:type="spellStart"/>
-      <w:r>
-        <w:rPr>
-          <w:sz w:val="24"/>
-          <w:szCs w:val="24"/>
-        </w:rPr>
-        <w:t>Djikstras</w:t>
-      </w:r>
-      <w:proofErr w:type="spellEnd"/>
-      <w:r>
-        <w:rPr>
-          <w:sz w:val="24"/>
-          <w:szCs w:val="24"/>
-        </w:rPr>
-        <w:t xml:space="preserve"> Algorithm</w:t>
-      </w:r>
-      <w:r>
-        <w:rPr>
-          <w:sz w:val="24"/>
-          <w:szCs w:val="24"/>
-        </w:rPr>
-        <w:t xml:space="preserve"> (Linus, Jian Wei, Eddy)</w:t>
-      </w:r>
-    </w:p>
-    <w:p>
-      <w:pPr>
-        <w:widowControl w:val="0"/>
-        <w:autoSpaceDE w:val="0"/>
-        <w:autoSpaceDN w:val="0"/>
-        <w:adjustRightInd w:val="0"/>
-        <w:spacing w:after="200" w:line="276" w:lineRule="auto"/>
-        <w:ind w:right="-1"/>
-        <w:rPr>
-          <w:sz w:val="24"/>
-          <w:szCs w:val="24"/>
-        </w:rPr>
-      </w:pPr>
-      <w:r>
-        <w:rPr>
-          <w:sz w:val="24"/>
-          <w:szCs w:val="24"/>
-        </w:rPr>
-        <w:t>- Start working on storing events across multiple web pages</w:t>
-      </w:r>
-    </w:p>
-    <w:p>
-      <w:pPr>
-        <w:widowControl w:val="0"/>
-        <w:autoSpaceDE w:val="0"/>
-        <w:autoSpaceDN w:val="0"/>
-        <w:adjustRightInd w:val="0"/>
-        <w:spacing w:after="200" w:line="276" w:lineRule="auto"/>
-        <w:ind w:right="-1"/>
-        <w:rPr>
-          <w:sz w:val="24"/>
-          <w:szCs w:val="24"/>
-        </w:rPr>
-      </w:pPr>
-    </w:p>
-    <w:p>
-      <w:pPr>
-        <w:widowControl w:val="0"/>
-        <w:autoSpaceDE w:val="0"/>
-        <w:autoSpaceDN w:val="0"/>
-        <w:adjustRightInd w:val="0"/>
-        <w:spacing w:after="200" w:line="276" w:lineRule="auto"/>
-        <w:ind w:right="-1"/>
-        <w:rPr>
-          <w:sz w:val="24"/>
-          <w:szCs w:val="24"/>
-        </w:rPr>
-      </w:pPr>
-    </w:p>
-    <w:p>
-      <w:pPr>
-        <w:widowControl w:val="0"/>
-        <w:autoSpaceDE w:val="0"/>
-        <w:autoSpaceDN w:val="0"/>
-        <w:adjustRightInd w:val="0"/>
-        <w:spacing w:after="200" w:line="276" w:lineRule="auto"/>
-        <w:ind w:right="-1"/>
-        <w:rPr>
-          <w:sz w:val="24"/>
-          <w:szCs w:val="24"/>
-        </w:rPr>
-      </w:pPr>
-    </w:p>
-    <w:p>
-      <w:pPr>
-        <w:widowControl w:val="0"/>
-        <w:autoSpaceDE w:val="0"/>
-        <w:autoSpaceDN w:val="0"/>
-        <w:adjustRightInd w:val="0"/>
-        <w:spacing w:after="200" w:line="276" w:lineRule="auto"/>
-        <w:ind w:right="-1"/>
-        <w:rPr>
-          <w:sz w:val="24"/>
-          <w:szCs w:val="24"/>
-        </w:rPr>
-      </w:pPr>
-    </w:p>
-    <w:p>
-      <w:pPr>
-        <w:widowControl w:val="0"/>
-        <w:autoSpaceDE w:val="0"/>
-        <w:autoSpaceDN w:val="0"/>
-        <w:adjustRightInd w:val="0"/>
-        <w:spacing w:after="200" w:line="276" w:lineRule="auto"/>
-        <w:ind w:right="-1"/>
-        <w:rPr>
-          <w:sz w:val="24"/>
-          <w:szCs w:val="24"/>
-        </w:rPr>
-      </w:pPr>
-    </w:p>
-    <w:p>
-      <w:pPr>
-        <w:widowControl w:val="0"/>
-        <w:autoSpaceDE w:val="0"/>
-        <w:autoSpaceDN w:val="0"/>
-        <w:adjustRightInd w:val="0"/>
-        <w:spacing w:after="200" w:line="276" w:lineRule="auto"/>
-        <w:ind w:right="-1"/>
-        <w:rPr>
-          <w:sz w:val="24"/>
-          <w:szCs w:val="24"/>
-        </w:rPr>
-      </w:pPr>
-    </w:p>
-    <w:p>
-      <w:pPr>
-        <w:widowControl w:val="0"/>
-        <w:autoSpaceDE w:val="0"/>
-        <w:autoSpaceDN w:val="0"/>
-        <w:adjustRightInd w:val="0"/>
-        <w:spacing w:after="200" w:line="276" w:lineRule="auto"/>
-        <w:ind w:right="-1"/>
-        <w:rPr>
-          <w:sz w:val="24"/>
-          <w:szCs w:val="24"/>
-        </w:rPr>
-      </w:pPr>
-    </w:p>
-    <w:p>
-      <w:pPr>
-        <w:widowControl w:val="0"/>
-        <w:autoSpaceDE w:val="0"/>
-        <w:autoSpaceDN w:val="0"/>
-        <w:adjustRightInd w:val="0"/>
-        <w:spacing w:after="200" w:line="276" w:lineRule="auto"/>
-        <w:ind w:right="-1"/>
-        <w:rPr>
-          <w:sz w:val="24"/>
-          <w:szCs w:val="24"/>
-        </w:rPr>
-      </w:pPr>
-    </w:p>
-    <w:p>
-      <w:pPr>
-        <w:widowControl w:val="0"/>
-        <w:autoSpaceDE w:val="0"/>
-        <w:autoSpaceDN w:val="0"/>
-        <w:adjustRightInd w:val="0"/>
-        <w:spacing w:after="200" w:line="276" w:lineRule="auto"/>
-        <w:ind w:right="-1"/>
-        <w:rPr>
-          <w:sz w:val="24"/>
-          <w:szCs w:val="24"/>
-        </w:rPr>
-      </w:pPr>
-    </w:p>
-    <w:p>
-      <w:pPr>
-        <w:widowControl w:val="0"/>
-        <w:autoSpaceDE w:val="0"/>
-        <w:autoSpaceDN w:val="0"/>
-        <w:adjustRightInd w:val="0"/>
-        <w:spacing w:after="200" w:line="276" w:lineRule="auto"/>
-        <w:ind w:right="-1"/>
-        <w:rPr>
-          <w:sz w:val="24"/>
-          <w:szCs w:val="24"/>
-        </w:rPr>
-      </w:pPr>
-    </w:p>
-    <w:p>
-      <w:pPr>
-        <w:widowControl w:val="0"/>
-        <w:autoSpaceDE w:val="0"/>
-        <w:autoSpaceDN w:val="0"/>
-        <w:adjustRightInd w:val="0"/>
-        <w:spacing w:after="200" w:line="276" w:lineRule="auto"/>
-        <w:ind w:right="-1"/>
-        <w:rPr>
-          <w:sz w:val="24"/>
-          <w:szCs w:val="24"/>
-        </w:rPr>
-      </w:pPr>
-    </w:p>
-    <w:p>
-      <w:pPr>
-        <w:widowControl w:val="0"/>
-        <w:autoSpaceDE w:val="0"/>
-        <w:autoSpaceDN w:val="0"/>
-        <w:adjustRightInd w:val="0"/>
-        <w:spacing w:after="200" w:line="276" w:lineRule="auto"/>
-        <w:ind w:right="-1"/>
-        <w:rPr>
-          <w:sz w:val="24"/>
-          <w:szCs w:val="24"/>
-        </w:rPr>
-      </w:pPr>
-    </w:p>
-    <w:p>
-      <w:pPr>
-        <w:widowControl w:val="0"/>
-        <w:autoSpaceDE w:val="0"/>
-        <w:autoSpaceDN w:val="0"/>
-        <w:adjustRightInd w:val="0"/>
-        <w:spacing w:after="200" w:line="276" w:lineRule="auto"/>
-        <w:ind w:right="-1"/>
-        <w:rPr>
-          <w:sz w:val="24"/>
-          <w:szCs w:val="24"/>
-        </w:rPr>
-      </w:pPr>
-    </w:p>
-    <w:p>
-      <w:pPr>
-        <w:widowControl w:val="0"/>
-        <w:autoSpaceDE w:val="0"/>
-        <w:autoSpaceDN w:val="0"/>
-        <w:adjustRightInd w:val="0"/>
-        <w:spacing w:after="200" w:line="276" w:lineRule="auto"/>
-        <w:ind w:right="-1"/>
-        <w:rPr>
-          <w:sz w:val="24"/>
-          <w:szCs w:val="24"/>
-        </w:rPr>
-      </w:pPr>
-    </w:p>
-    <w:p>
-      <w:pPr>
-        <w:widowControl w:val="0"/>
-        <w:autoSpaceDE w:val="0"/>
-        <w:autoSpaceDN w:val="0"/>
-        <w:adjustRightInd w:val="0"/>
-        <w:spacing w:after="200" w:line="276" w:lineRule="auto"/>
-        <w:ind w:right="-1"/>
-        <w:rPr>
-          <w:sz w:val="24"/>
-          <w:szCs w:val="24"/>
-        </w:rPr>
-      </w:pPr>
-    </w:p>
-    <w:p>
-      <w:pPr>
-        <w:widowControl w:val="0"/>
-        <w:autoSpaceDE w:val="0"/>
-        <w:autoSpaceDN w:val="0"/>
-        <w:adjustRightInd w:val="0"/>
-        <w:spacing w:after="200" w:line="276" w:lineRule="auto"/>
-        <w:ind w:right="-1"/>
-        <w:rPr>
-          <w:sz w:val="24"/>
-          <w:szCs w:val="24"/>
-        </w:rPr>
-      </w:pPr>
-    </w:p>
-    <w:p>
-      <w:pPr>
-        <w:widowControl w:val="0"/>
-        <w:autoSpaceDE w:val="0"/>
-        <w:autoSpaceDN w:val="0"/>
-        <w:adjustRightInd w:val="0"/>
-        <w:spacing w:before="480" w:line="276" w:lineRule="auto"/>
-        <w:ind w:right="-1"/>
-        <w:rPr>
-          <w:rFonts w:ascii="Helvetica" w:hAnsi="Helvetica" w:cs="Helvetica"/>
-          <w:b/>
-          <w:bCs/>
-          <w:sz w:val="28"/>
-          <w:szCs w:val="28"/>
-        </w:rPr>
-      </w:pPr>
-      <w:r>
-        <w:rPr>
-          <w:rFonts w:ascii="Helvetica" w:hAnsi="Helvetica" w:cs="Helvetica"/>
-          <w:b/>
-          <w:bCs/>
-          <w:sz w:val="28"/>
-          <w:szCs w:val="28"/>
-        </w:rPr>
-        <w:t>Meeting 10</w:t>
-      </w:r>
-    </w:p>
-    <w:p>
-      <w:pPr>
-        <w:widowControl w:val="0"/>
-        <w:autoSpaceDE w:val="0"/>
-        <w:autoSpaceDN w:val="0"/>
-        <w:adjustRightInd w:val="0"/>
-        <w:spacing w:before="200" w:line="276" w:lineRule="auto"/>
-        <w:ind w:right="-1"/>
-        <w:rPr>
-          <w:rFonts w:ascii="MS Gothic" w:eastAsia="MS Gothic" w:hAnsi="MS Gothic" w:cs="MS Gothic"/>
-          <w:b/>
-          <w:bCs/>
-          <w:sz w:val="26"/>
-          <w:szCs w:val="26"/>
-        </w:rPr>
-      </w:pPr>
-      <w:r>
-        <w:rPr>
-          <w:rFonts w:ascii="Helvetica" w:hAnsi="Helvetica" w:cs="Helvetica"/>
-          <w:b/>
-          <w:bCs/>
-          <w:sz w:val="26"/>
-          <w:szCs w:val="26"/>
-        </w:rPr>
-        <w:t>Date: 12</w:t>
-      </w:r>
-      <w:r>
-        <w:rPr>
-          <w:rFonts w:ascii="Helvetica" w:hAnsi="Helvetica" w:cs="Helvetica"/>
-          <w:b/>
-          <w:bCs/>
-          <w:sz w:val="26"/>
-          <w:szCs w:val="26"/>
-          <w:vertAlign w:val="superscript"/>
-        </w:rPr>
-        <w:t>th</w:t>
-      </w:r>
-      <w:r>
-        <w:rPr>
-          <w:rFonts w:ascii="Helvetica" w:hAnsi="Helvetica" w:cs="Helvetica"/>
-          <w:b/>
-          <w:bCs/>
-          <w:sz w:val="26"/>
-          <w:szCs w:val="26"/>
-        </w:rPr>
-        <w:t xml:space="preserve"> of June </w:t>
-      </w:r>
-      <w:r>
-        <w:rPr>
-          <w:rFonts w:ascii="MS Gothic" w:eastAsia="MS Gothic" w:hAnsi="MS Gothic" w:cs="MS Gothic" w:hint="eastAsia"/>
-          <w:b/>
-          <w:bCs/>
-          <w:sz w:val="26"/>
-          <w:szCs w:val="26"/>
-        </w:rPr>
-        <w:t> -</w:t>
-      </w:r>
-    </w:p>
-    <w:p>
-      <w:pPr>
-        <w:widowControl w:val="0"/>
-        <w:autoSpaceDE w:val="0"/>
-        <w:autoSpaceDN w:val="0"/>
-        <w:adjustRightInd w:val="0"/>
-        <w:spacing w:before="200" w:line="276" w:lineRule="auto"/>
-        <w:ind w:right="-1"/>
-        <w:rPr>
-          <w:rFonts w:ascii="MS Gothic" w:eastAsia="MS Gothic" w:hAnsi="MS Gothic" w:cs="MS Gothic"/>
-          <w:b/>
-          <w:bCs/>
-          <w:sz w:val="26"/>
-          <w:szCs w:val="26"/>
-        </w:rPr>
-      </w:pPr>
-      <w:r>
-        <w:rPr>
-          <w:rFonts w:ascii="Helvetica" w:hAnsi="Helvetica" w:cs="Helvetica"/>
-          <w:b/>
-          <w:bCs/>
-          <w:sz w:val="26"/>
-          <w:szCs w:val="26"/>
-        </w:rPr>
-        <w:t>Location: Linus’ House</w:t>
-      </w:r>
-    </w:p>
-    <w:p>
-      <w:pPr>
-        <w:widowControl w:val="0"/>
-        <w:autoSpaceDE w:val="0"/>
-        <w:autoSpaceDN w:val="0"/>
-        <w:adjustRightInd w:val="0"/>
-        <w:spacing w:before="200" w:line="276" w:lineRule="auto"/>
-        <w:ind w:right="-1"/>
-        <w:rPr>
-          <w:rFonts w:ascii="Helvetica" w:hAnsi="Helvetica" w:cs="Helvetica"/>
-          <w:b/>
-          <w:bCs/>
-          <w:sz w:val="26"/>
-          <w:szCs w:val="26"/>
-        </w:rPr>
-      </w:pPr>
-      <w:r>
-        <w:rPr>
-          <w:rFonts w:ascii="Helvetica" w:hAnsi="Helvetica" w:cs="Helvetica"/>
-          <w:b/>
-          <w:bCs/>
-          <w:sz w:val="26"/>
-          <w:szCs w:val="26"/>
-        </w:rPr>
-        <w:t>Attendance:</w:t>
-      </w:r>
-    </w:p>
-    <w:p>
-      <w:pPr>
-        <w:widowControl w:val="0"/>
-        <w:autoSpaceDE w:val="0"/>
-        <w:autoSpaceDN w:val="0"/>
-        <w:adjustRightInd w:val="0"/>
-        <w:spacing w:after="200" w:line="276" w:lineRule="auto"/>
-        <w:ind w:right="-1"/>
-        <w:rPr>
-          <w:sz w:val="24"/>
-          <w:szCs w:val="24"/>
-        </w:rPr>
-      </w:pPr>
-      <w:r>
-        <w:rPr>
-          <w:sz w:val="24"/>
-          <w:szCs w:val="24"/>
-        </w:rPr>
-        <w:t>Everyone</w:t>
-      </w:r>
-    </w:p>
-    <w:p>
-      <w:pPr>
-        <w:widowControl w:val="0"/>
-        <w:autoSpaceDE w:val="0"/>
-        <w:autoSpaceDN w:val="0"/>
-        <w:adjustRightInd w:val="0"/>
-        <w:spacing w:after="200" w:line="276" w:lineRule="auto"/>
-        <w:ind w:right="-1"/>
-        <w:rPr>
-          <w:sz w:val="24"/>
-          <w:szCs w:val="24"/>
-        </w:rPr>
-      </w:pPr>
-      <w:r>
-        <w:rPr>
-          <w:sz w:val="24"/>
-          <w:szCs w:val="24"/>
-        </w:rPr>
-        <w:t>Completed Tasks:</w:t>
-      </w:r>
-    </w:p>
-    <w:p>
-      <w:pPr>
-        <w:widowControl w:val="0"/>
-        <w:autoSpaceDE w:val="0"/>
-        <w:autoSpaceDN w:val="0"/>
-        <w:adjustRightInd w:val="0"/>
-        <w:spacing w:after="200" w:line="276" w:lineRule="auto"/>
-        <w:ind w:right="-1"/>
-        <w:rPr>
-          <w:sz w:val="24"/>
-          <w:szCs w:val="24"/>
-        </w:rPr>
-      </w:pPr>
-      <w:r>
-        <w:rPr>
-          <w:sz w:val="24"/>
-          <w:szCs w:val="24"/>
-        </w:rPr>
-        <w:t xml:space="preserve">-Researching </w:t>
-      </w:r>
-      <w:proofErr w:type="spellStart"/>
-      <w:r>
-        <w:rPr>
-          <w:sz w:val="24"/>
-          <w:szCs w:val="24"/>
-        </w:rPr>
-        <w:t>Dijkstras</w:t>
-      </w:r>
-      <w:proofErr w:type="spellEnd"/>
-      <w:r>
-        <w:rPr>
-          <w:sz w:val="24"/>
-          <w:szCs w:val="24"/>
-        </w:rPr>
-        <w:t xml:space="preserve"> </w:t>
-      </w:r>
-      <w:proofErr w:type="gramStart"/>
-      <w:r>
-        <w:rPr>
-          <w:sz w:val="24"/>
-          <w:szCs w:val="24"/>
-        </w:rPr>
-        <w:t>algorithm(</w:t>
-      </w:r>
-      <w:proofErr w:type="gramEnd"/>
-      <w:r>
-        <w:rPr>
-          <w:sz w:val="24"/>
-          <w:szCs w:val="24"/>
-        </w:rPr>
-        <w:t>Linus, Jian Wei, Eddy)</w:t>
-      </w:r>
-    </w:p>
-    <w:p>
-      <w:pPr>
-        <w:widowControl w:val="0"/>
-        <w:autoSpaceDE w:val="0"/>
-        <w:autoSpaceDN w:val="0"/>
-        <w:adjustRightInd w:val="0"/>
-        <w:spacing w:after="200" w:line="276" w:lineRule="auto"/>
-        <w:ind w:right="-1"/>
-        <w:rPr>
-          <w:sz w:val="24"/>
-          <w:szCs w:val="24"/>
-        </w:rPr>
-      </w:pPr>
-      <w:r>
-        <w:rPr>
-          <w:sz w:val="24"/>
-          <w:szCs w:val="24"/>
-        </w:rPr>
-        <w:t>- Tidy up front end and fixing the views(Casey)</w:t>
-      </w:r>
-    </w:p>
-    <w:p>
-      <w:pPr>
-        <w:widowControl w:val="0"/>
-        <w:autoSpaceDE w:val="0"/>
-        <w:autoSpaceDN w:val="0"/>
-        <w:adjustRightInd w:val="0"/>
-        <w:spacing w:after="200" w:line="276" w:lineRule="auto"/>
-        <w:ind w:right="-1"/>
-        <w:rPr>
-          <w:sz w:val="24"/>
-          <w:szCs w:val="24"/>
-        </w:rPr>
-      </w:pPr>
-    </w:p>
-    <w:p>
-      <w:pPr>
-        <w:widowControl w:val="0"/>
-        <w:autoSpaceDE w:val="0"/>
-        <w:autoSpaceDN w:val="0"/>
-        <w:adjustRightInd w:val="0"/>
-        <w:spacing w:after="200" w:line="276" w:lineRule="auto"/>
-        <w:ind w:right="-1"/>
-        <w:rPr>
-          <w:sz w:val="24"/>
-          <w:szCs w:val="24"/>
-        </w:rPr>
-      </w:pPr>
-      <w:r>
-        <w:rPr>
-          <w:sz w:val="24"/>
-          <w:szCs w:val="24"/>
-        </w:rPr>
-        <w:t xml:space="preserve">The above tasks were assigned to us on this day, and we completed them the same day. </w:t>
-      </w:r>
-    </w:p>
-    <w:p>
-      <w:pPr>
-        <w:widowControl w:val="0"/>
-        <w:autoSpaceDE w:val="0"/>
-        <w:autoSpaceDN w:val="0"/>
-        <w:adjustRightInd w:val="0"/>
-        <w:spacing w:after="200" w:line="276" w:lineRule="auto"/>
-        <w:ind w:right="-1"/>
-        <w:rPr>
-          <w:sz w:val="24"/>
-          <w:szCs w:val="24"/>
-        </w:rPr>
-      </w:pPr>
-    </w:p>
-    <w:p>
-      <w:pPr>
-        <w:widowControl w:val="0"/>
-        <w:autoSpaceDE w:val="0"/>
-        <w:autoSpaceDN w:val="0"/>
-        <w:adjustRightInd w:val="0"/>
-        <w:spacing w:after="200" w:line="276" w:lineRule="auto"/>
-        <w:ind w:right="-1"/>
-        <w:rPr>
-          <w:sz w:val="24"/>
-          <w:szCs w:val="24"/>
-        </w:rPr>
-      </w:pPr>
-    </w:p>
-    <w:p>
-      <w:pPr>
-        <w:widowControl w:val="0"/>
-        <w:autoSpaceDE w:val="0"/>
-        <w:autoSpaceDN w:val="0"/>
-        <w:adjustRightInd w:val="0"/>
-        <w:spacing w:after="200" w:line="276" w:lineRule="auto"/>
-        <w:ind w:right="-1"/>
-        <w:rPr>
-          <w:sz w:val="24"/>
-          <w:szCs w:val="24"/>
-        </w:rPr>
-      </w:pPr>
-    </w:p>
-    <w:p>
-      <w:pPr>
-        <w:widowControl w:val="0"/>
-        <w:autoSpaceDE w:val="0"/>
-        <w:autoSpaceDN w:val="0"/>
-        <w:adjustRightInd w:val="0"/>
-        <w:spacing w:after="200" w:line="276" w:lineRule="auto"/>
-        <w:ind w:right="-1"/>
-        <w:rPr>
-          <w:sz w:val="24"/>
-          <w:szCs w:val="24"/>
-        </w:rPr>
-      </w:pPr>
-    </w:p>
-    <w:p>
-      <w:pPr>
-        <w:widowControl w:val="0"/>
-        <w:autoSpaceDE w:val="0"/>
-        <w:autoSpaceDN w:val="0"/>
-        <w:adjustRightInd w:val="0"/>
-        <w:spacing w:after="200" w:line="276" w:lineRule="auto"/>
-        <w:ind w:right="-1"/>
-        <w:rPr>
-          <w:sz w:val="24"/>
-          <w:szCs w:val="24"/>
-        </w:rPr>
-      </w:pPr>
-    </w:p>
-    <w:p>
-      <w:pPr>
-        <w:widowControl w:val="0"/>
-        <w:autoSpaceDE w:val="0"/>
-        <w:autoSpaceDN w:val="0"/>
-        <w:adjustRightInd w:val="0"/>
-        <w:spacing w:after="200" w:line="276" w:lineRule="auto"/>
-        <w:ind w:right="-1"/>
-        <w:rPr>
-          <w:sz w:val="24"/>
-          <w:szCs w:val="24"/>
-        </w:rPr>
-      </w:pPr>
-    </w:p>
-    <w:p>
-      <w:pPr>
-        <w:widowControl w:val="0"/>
-        <w:autoSpaceDE w:val="0"/>
-        <w:autoSpaceDN w:val="0"/>
-        <w:adjustRightInd w:val="0"/>
-        <w:spacing w:after="200" w:line="276" w:lineRule="auto"/>
-        <w:ind w:right="-1"/>
-        <w:rPr>
-          <w:sz w:val="24"/>
-          <w:szCs w:val="24"/>
-        </w:rPr>
-      </w:pPr>
-    </w:p>
-    <w:p>
-      <w:pPr>
-        <w:widowControl w:val="0"/>
-        <w:autoSpaceDE w:val="0"/>
-        <w:autoSpaceDN w:val="0"/>
-        <w:adjustRightInd w:val="0"/>
-        <w:spacing w:after="200" w:line="276" w:lineRule="auto"/>
-        <w:ind w:right="-1"/>
-        <w:rPr>
-          <w:sz w:val="24"/>
-          <w:szCs w:val="24"/>
-        </w:rPr>
-      </w:pPr>
-    </w:p>
-    <w:p>
-      <w:pPr>
-        <w:widowControl w:val="0"/>
-        <w:autoSpaceDE w:val="0"/>
-        <w:autoSpaceDN w:val="0"/>
-        <w:adjustRightInd w:val="0"/>
-        <w:spacing w:after="200" w:line="276" w:lineRule="auto"/>
-        <w:ind w:right="-1"/>
-        <w:rPr>
-          <w:sz w:val="24"/>
-          <w:szCs w:val="24"/>
-        </w:rPr>
-      </w:pPr>
-    </w:p>
-    <w:p>
-      <w:pPr>
-        <w:widowControl w:val="0"/>
-        <w:autoSpaceDE w:val="0"/>
-        <w:autoSpaceDN w:val="0"/>
-        <w:adjustRightInd w:val="0"/>
-        <w:spacing w:after="200" w:line="276" w:lineRule="auto"/>
-        <w:ind w:right="-1"/>
-        <w:rPr>
-          <w:sz w:val="24"/>
-          <w:szCs w:val="24"/>
-        </w:rPr>
-      </w:pPr>
-    </w:p>
-    <w:p>
-      <w:pPr>
-        <w:widowControl w:val="0"/>
-        <w:autoSpaceDE w:val="0"/>
-        <w:autoSpaceDN w:val="0"/>
-        <w:adjustRightInd w:val="0"/>
-        <w:spacing w:after="200" w:line="276" w:lineRule="auto"/>
-        <w:ind w:right="-1"/>
-        <w:rPr>
-          <w:sz w:val="24"/>
-          <w:szCs w:val="24"/>
-        </w:rPr>
-      </w:pPr>
-    </w:p>
-    <w:p>
-      <w:pPr>
-        <w:widowControl w:val="0"/>
-        <w:autoSpaceDE w:val="0"/>
-        <w:autoSpaceDN w:val="0"/>
-        <w:adjustRightInd w:val="0"/>
-        <w:spacing w:after="200" w:line="276" w:lineRule="auto"/>
-        <w:ind w:right="-1"/>
-        <w:rPr>
-          <w:sz w:val="24"/>
-          <w:szCs w:val="24"/>
-        </w:rPr>
-      </w:pPr>
-    </w:p>
-    <w:p>
-      <w:pPr>
-        <w:widowControl w:val="0"/>
-        <w:autoSpaceDE w:val="0"/>
-        <w:autoSpaceDN w:val="0"/>
-        <w:adjustRightInd w:val="0"/>
-        <w:spacing w:after="200" w:line="276" w:lineRule="auto"/>
-        <w:ind w:right="-1"/>
-        <w:rPr>
-          <w:sz w:val="24"/>
-          <w:szCs w:val="24"/>
-        </w:rPr>
-      </w:pPr>
-    </w:p>
-    <w:p>
-      <w:pPr>
-        <w:widowControl w:val="0"/>
-        <w:autoSpaceDE w:val="0"/>
-        <w:autoSpaceDN w:val="0"/>
-        <w:adjustRightInd w:val="0"/>
-        <w:spacing w:after="200" w:line="276" w:lineRule="auto"/>
-        <w:ind w:right="-1"/>
-        <w:rPr>
-          <w:sz w:val="24"/>
-          <w:szCs w:val="24"/>
-        </w:rPr>
-      </w:pPr>
-    </w:p>
-    <w:p>
-      <w:pPr>
-        <w:widowControl w:val="0"/>
-        <w:autoSpaceDE w:val="0"/>
-        <w:autoSpaceDN w:val="0"/>
-        <w:adjustRightInd w:val="0"/>
-        <w:spacing w:after="200" w:line="276" w:lineRule="auto"/>
-        <w:ind w:right="-1"/>
-        <w:rPr>
-          <w:sz w:val="24"/>
-          <w:szCs w:val="24"/>
-        </w:rPr>
-      </w:pPr>
-    </w:p>
-    <w:p>
-      <w:pPr>
-        <w:widowControl w:val="0"/>
-        <w:autoSpaceDE w:val="0"/>
-        <w:autoSpaceDN w:val="0"/>
-        <w:adjustRightInd w:val="0"/>
-        <w:spacing w:after="200" w:line="276" w:lineRule="auto"/>
-        <w:ind w:right="-1"/>
-        <w:rPr>
-          <w:sz w:val="24"/>
-          <w:szCs w:val="24"/>
-        </w:rPr>
-      </w:pPr>
-    </w:p>
-    <w:p>
-      <w:pPr>
-        <w:widowControl w:val="0"/>
-        <w:autoSpaceDE w:val="0"/>
-        <w:autoSpaceDN w:val="0"/>
-        <w:adjustRightInd w:val="0"/>
-        <w:spacing w:after="200" w:line="276" w:lineRule="auto"/>
-        <w:ind w:right="-1"/>
-        <w:rPr>
-          <w:sz w:val="24"/>
-          <w:szCs w:val="24"/>
-        </w:rPr>
-      </w:pPr>
-    </w:p>
-    <w:p>
-      <w:pPr>
-        <w:widowControl w:val="0"/>
-        <w:autoSpaceDE w:val="0"/>
-        <w:autoSpaceDN w:val="0"/>
-        <w:adjustRightInd w:val="0"/>
-        <w:spacing w:before="480" w:line="276" w:lineRule="auto"/>
-        <w:ind w:right="-1"/>
-        <w:rPr>
-          <w:rFonts w:ascii="Helvetica" w:hAnsi="Helvetica" w:cs="Helvetica"/>
-          <w:b/>
-          <w:bCs/>
-          <w:sz w:val="28"/>
-          <w:szCs w:val="28"/>
-        </w:rPr>
-      </w:pPr>
-      <w:r>
-        <w:rPr>
-          <w:rFonts w:ascii="Helvetica" w:hAnsi="Helvetica" w:cs="Helvetica"/>
-          <w:b/>
-          <w:bCs/>
-          <w:sz w:val="28"/>
-          <w:szCs w:val="28"/>
-        </w:rPr>
-        <w:t>Meeting 11</w:t>
-      </w:r>
-    </w:p>
-    <w:p>
-      <w:pPr>
-        <w:widowControl w:val="0"/>
-        <w:autoSpaceDE w:val="0"/>
-        <w:autoSpaceDN w:val="0"/>
-        <w:adjustRightInd w:val="0"/>
-        <w:spacing w:before="200" w:line="276" w:lineRule="auto"/>
-        <w:ind w:right="-1"/>
-        <w:rPr>
-          <w:rFonts w:ascii="MS Gothic" w:eastAsia="MS Gothic" w:hAnsi="MS Gothic" w:cs="MS Gothic"/>
-          <w:b/>
-          <w:bCs/>
-          <w:sz w:val="26"/>
-          <w:szCs w:val="26"/>
-        </w:rPr>
-      </w:pPr>
-      <w:r>
-        <w:rPr>
-          <w:rFonts w:ascii="Helvetica" w:hAnsi="Helvetica" w:cs="Helvetica"/>
-          <w:b/>
-          <w:bCs/>
-          <w:sz w:val="26"/>
-          <w:szCs w:val="26"/>
-        </w:rPr>
-        <w:t>Date: 14</w:t>
-      </w:r>
-      <w:r>
-        <w:rPr>
-          <w:rFonts w:ascii="Helvetica" w:hAnsi="Helvetica" w:cs="Helvetica"/>
-          <w:b/>
-          <w:bCs/>
-          <w:sz w:val="26"/>
-          <w:szCs w:val="26"/>
-          <w:vertAlign w:val="superscript"/>
-        </w:rPr>
-        <w:t>th</w:t>
-      </w:r>
-      <w:r>
-        <w:rPr>
-          <w:rFonts w:ascii="Helvetica" w:hAnsi="Helvetica" w:cs="Helvetica"/>
-          <w:b/>
-          <w:bCs/>
-          <w:sz w:val="26"/>
-          <w:szCs w:val="26"/>
-        </w:rPr>
-        <w:t xml:space="preserve"> of June </w:t>
-      </w:r>
-      <w:r>
-        <w:rPr>
-          <w:rFonts w:ascii="MS Gothic" w:eastAsia="MS Gothic" w:hAnsi="MS Gothic" w:cs="MS Gothic" w:hint="eastAsia"/>
-          <w:b/>
-          <w:bCs/>
-          <w:sz w:val="26"/>
-          <w:szCs w:val="26"/>
-        </w:rPr>
-        <w:t> -</w:t>
-      </w:r>
-    </w:p>
-    <w:p>
-      <w:pPr>
-        <w:widowControl w:val="0"/>
-        <w:autoSpaceDE w:val="0"/>
-        <w:autoSpaceDN w:val="0"/>
-        <w:adjustRightInd w:val="0"/>
-        <w:spacing w:before="200" w:line="276" w:lineRule="auto"/>
-        <w:ind w:right="-1"/>
-        <w:rPr>
-          <w:rFonts w:ascii="MS Gothic" w:eastAsia="MS Gothic" w:hAnsi="MS Gothic" w:cs="MS Gothic"/>
-          <w:b/>
-          <w:bCs/>
-          <w:sz w:val="26"/>
-          <w:szCs w:val="26"/>
-        </w:rPr>
-      </w:pPr>
-      <w:r>
-        <w:rPr>
-          <w:rFonts w:ascii="Helvetica" w:hAnsi="Helvetica" w:cs="Helvetica"/>
-          <w:b/>
-          <w:bCs/>
-          <w:sz w:val="26"/>
-          <w:szCs w:val="26"/>
-        </w:rPr>
-        <w:t>Location: ECS Kitchen, Level 2, Cotton Building, VUW</w:t>
-      </w:r>
-      <w:r>
-        <w:rPr>
-          <w:rFonts w:ascii="MS Gothic" w:eastAsia="MS Gothic" w:hAnsi="MS Gothic" w:cs="MS Gothic" w:hint="eastAsia"/>
-          <w:b/>
-          <w:bCs/>
-          <w:sz w:val="26"/>
-          <w:szCs w:val="26"/>
-        </w:rPr>
-        <w:t> -</w:t>
-      </w:r>
-    </w:p>
-    <w:p>
-      <w:pPr>
-        <w:widowControl w:val="0"/>
-        <w:autoSpaceDE w:val="0"/>
-        <w:autoSpaceDN w:val="0"/>
-        <w:adjustRightInd w:val="0"/>
-        <w:spacing w:before="200" w:line="276" w:lineRule="auto"/>
-        <w:ind w:right="-1"/>
-        <w:rPr>
-          <w:rFonts w:ascii="Helvetica" w:hAnsi="Helvetica" w:cs="Helvetica"/>
-          <w:b/>
-          <w:bCs/>
-          <w:sz w:val="26"/>
-          <w:szCs w:val="26"/>
-        </w:rPr>
-      </w:pPr>
-      <w:r>
-        <w:rPr>
-          <w:rFonts w:ascii="Helvetica" w:hAnsi="Helvetica" w:cs="Helvetica"/>
-          <w:b/>
-          <w:bCs/>
-          <w:sz w:val="26"/>
-          <w:szCs w:val="26"/>
-        </w:rPr>
-        <w:t>Attendance:</w:t>
-      </w:r>
-    </w:p>
-    <w:p>
-      <w:pPr>
-        <w:widowControl w:val="0"/>
-        <w:autoSpaceDE w:val="0"/>
-        <w:autoSpaceDN w:val="0"/>
-        <w:adjustRightInd w:val="0"/>
-        <w:spacing w:before="200" w:line="276" w:lineRule="auto"/>
-        <w:ind w:right="-1"/>
-        <w:rPr>
-          <w:rFonts w:ascii="Helvetica" w:hAnsi="Helvetica" w:cs="Helvetica"/>
-          <w:bCs/>
-          <w:sz w:val="26"/>
-          <w:szCs w:val="26"/>
-        </w:rPr>
-      </w:pPr>
-      <w:r>
-        <w:rPr>
-          <w:rFonts w:ascii="Helvetica" w:hAnsi="Helvetica" w:cs="Helvetica"/>
-          <w:bCs/>
-          <w:sz w:val="26"/>
-          <w:szCs w:val="26"/>
-        </w:rPr>
-        <w:t>Everyone</w:t>
-      </w:r>
-    </w:p>
-    <w:p>
-      <w:pPr>
-        <w:widowControl w:val="0"/>
-        <w:autoSpaceDE w:val="0"/>
-        <w:autoSpaceDN w:val="0"/>
-        <w:adjustRightInd w:val="0"/>
-        <w:spacing w:before="200" w:line="276" w:lineRule="auto"/>
-        <w:ind w:right="-1"/>
-        <w:rPr>
-          <w:rFonts w:ascii="Helvetica" w:hAnsi="Helvetica" w:cs="Helvetica"/>
-          <w:bCs/>
-          <w:sz w:val="26"/>
-          <w:szCs w:val="26"/>
-        </w:rPr>
-      </w:pPr>
-      <w:r>
-        <w:rPr>
-          <w:rFonts w:ascii="Helvetica" w:hAnsi="Helvetica" w:cs="Helvetica"/>
-          <w:bCs/>
-          <w:sz w:val="26"/>
-          <w:szCs w:val="26"/>
-        </w:rPr>
-        <w:t xml:space="preserve">The following tasks were assigned to us and completed on the same </w:t>
-      </w:r>
-      <w:proofErr w:type="gramStart"/>
-      <w:r>
-        <w:rPr>
-          <w:rFonts w:ascii="Helvetica" w:hAnsi="Helvetica" w:cs="Helvetica"/>
-          <w:bCs/>
-          <w:sz w:val="26"/>
-          <w:szCs w:val="26"/>
-        </w:rPr>
-        <w:t>day(</w:t>
-      </w:r>
-      <w:proofErr w:type="gramEnd"/>
-      <w:r>
-        <w:rPr>
-          <w:rFonts w:ascii="Helvetica" w:hAnsi="Helvetica" w:cs="Helvetica"/>
-          <w:bCs/>
-          <w:sz w:val="26"/>
-          <w:szCs w:val="26"/>
-        </w:rPr>
-        <w:t xml:space="preserve">14/6): </w:t>
-      </w:r>
-    </w:p>
-    <w:p>
-      <w:pPr>
         <w:pStyle w:val="ListParagraph"/>
         <w:widowControl w:val="0"/>
         <w:numPr>
@@ -9825,63 +8577,1042 @@
         <w:autoSpaceDE w:val="0"/>
         <w:autoSpaceDN w:val="0"/>
         <w:adjustRightInd w:val="0"/>
+        <w:spacing w:after="200" w:line="276" w:lineRule="auto"/>
+        <w:ind w:right="-1"/>
+        <w:rPr>
+          <w:sz w:val="24"/>
+          <w:szCs w:val="24"/>
+        </w:rPr>
+      </w:pPr>
+      <w:r>
+        <w:rPr>
+          <w:sz w:val="24"/>
+          <w:szCs w:val="24"/>
+        </w:rPr>
+        <w:t>Implemented GUI for the server</w:t>
+      </w:r>
+    </w:p>
+    <w:p>
+      <w:pPr>
+        <w:widowControl w:val="0"/>
+        <w:autoSpaceDE w:val="0"/>
+        <w:autoSpaceDN w:val="0"/>
+        <w:adjustRightInd w:val="0"/>
+        <w:spacing w:after="200" w:line="276" w:lineRule="auto"/>
+        <w:ind w:right="-1"/>
+        <w:rPr>
+          <w:sz w:val="24"/>
+          <w:szCs w:val="24"/>
+        </w:rPr>
+      </w:pPr>
+    </w:p>
+    <w:p>
+      <w:pPr>
+        <w:widowControl w:val="0"/>
+        <w:autoSpaceDE w:val="0"/>
+        <w:autoSpaceDN w:val="0"/>
+        <w:adjustRightInd w:val="0"/>
+        <w:spacing w:after="200" w:line="276" w:lineRule="auto"/>
+        <w:ind w:right="-1"/>
+        <w:rPr>
+          <w:sz w:val="24"/>
+          <w:szCs w:val="24"/>
+        </w:rPr>
+      </w:pPr>
+      <w:r>
+        <w:rPr>
+          <w:sz w:val="24"/>
+          <w:szCs w:val="24"/>
+        </w:rPr>
+        <w:t xml:space="preserve">Assigned tasks: </w:t>
+      </w:r>
+    </w:p>
+    <w:p>
+      <w:pPr>
+        <w:widowControl w:val="0"/>
+        <w:autoSpaceDE w:val="0"/>
+        <w:autoSpaceDN w:val="0"/>
+        <w:adjustRightInd w:val="0"/>
+        <w:spacing w:after="200" w:line="276" w:lineRule="auto"/>
+        <w:ind w:right="-1"/>
+        <w:rPr>
+          <w:sz w:val="24"/>
+          <w:szCs w:val="24"/>
+        </w:rPr>
+      </w:pPr>
+      <w:r>
+        <w:rPr>
+          <w:sz w:val="24"/>
+          <w:szCs w:val="24"/>
+        </w:rPr>
+        <w:t>-Do Djikstras Algorithm</w:t>
+      </w:r>
+      <w:r>
+        <w:rPr>
+          <w:sz w:val="24"/>
+          <w:szCs w:val="24"/>
+        </w:rPr>
+        <w:t xml:space="preserve"> (Linus, Jian Wei, Eddy)</w:t>
+      </w:r>
+    </w:p>
+    <w:p>
+      <w:pPr>
+        <w:widowControl w:val="0"/>
+        <w:autoSpaceDE w:val="0"/>
+        <w:autoSpaceDN w:val="0"/>
+        <w:adjustRightInd w:val="0"/>
+        <w:spacing w:after="200" w:line="276" w:lineRule="auto"/>
+        <w:ind w:right="-1"/>
+        <w:rPr>
+          <w:sz w:val="24"/>
+          <w:szCs w:val="24"/>
+        </w:rPr>
+      </w:pPr>
+      <w:r>
+        <w:rPr>
+          <w:sz w:val="24"/>
+          <w:szCs w:val="24"/>
+        </w:rPr>
+        <w:t>- Start working on storing events across multiple web pages</w:t>
+      </w:r>
+    </w:p>
+    <w:p>
+      <w:pPr>
+        <w:widowControl w:val="0"/>
+        <w:autoSpaceDE w:val="0"/>
+        <w:autoSpaceDN w:val="0"/>
+        <w:adjustRightInd w:val="0"/>
+        <w:spacing w:after="200" w:line="276" w:lineRule="auto"/>
+        <w:ind w:right="-1"/>
+        <w:rPr>
+          <w:sz w:val="24"/>
+          <w:szCs w:val="24"/>
+        </w:rPr>
+      </w:pPr>
+      <w:r>
+        <w:rPr>
+          <w:sz w:val="24"/>
+          <w:szCs w:val="24"/>
+        </w:rPr>
+        <w:t>- Implement auto directory set up for the server (database of files automatically created)</w:t>
+      </w:r>
+    </w:p>
+    <w:p>
+      <w:pPr>
+        <w:widowControl w:val="0"/>
+        <w:autoSpaceDE w:val="0"/>
+        <w:autoSpaceDN w:val="0"/>
+        <w:adjustRightInd w:val="0"/>
+        <w:spacing w:after="200" w:line="276" w:lineRule="auto"/>
+        <w:ind w:right="-1"/>
+        <w:rPr>
+          <w:sz w:val="24"/>
+          <w:szCs w:val="24"/>
+        </w:rPr>
+      </w:pPr>
+    </w:p>
+    <w:p>
+      <w:pPr>
+        <w:widowControl w:val="0"/>
+        <w:autoSpaceDE w:val="0"/>
+        <w:autoSpaceDN w:val="0"/>
+        <w:adjustRightInd w:val="0"/>
+        <w:spacing w:after="200" w:line="276" w:lineRule="auto"/>
+        <w:ind w:right="-1"/>
+        <w:rPr>
+          <w:sz w:val="24"/>
+          <w:szCs w:val="24"/>
+        </w:rPr>
+      </w:pPr>
+    </w:p>
+    <w:p>
+      <w:pPr>
+        <w:widowControl w:val="0"/>
+        <w:autoSpaceDE w:val="0"/>
+        <w:autoSpaceDN w:val="0"/>
+        <w:adjustRightInd w:val="0"/>
+        <w:spacing w:after="200" w:line="276" w:lineRule="auto"/>
+        <w:ind w:right="-1"/>
+        <w:rPr>
+          <w:sz w:val="24"/>
+          <w:szCs w:val="24"/>
+        </w:rPr>
+      </w:pPr>
+    </w:p>
+    <w:p>
+      <w:pPr>
+        <w:widowControl w:val="0"/>
+        <w:autoSpaceDE w:val="0"/>
+        <w:autoSpaceDN w:val="0"/>
+        <w:adjustRightInd w:val="0"/>
+        <w:spacing w:after="200" w:line="276" w:lineRule="auto"/>
+        <w:ind w:right="-1"/>
+        <w:rPr>
+          <w:sz w:val="24"/>
+          <w:szCs w:val="24"/>
+        </w:rPr>
+      </w:pPr>
+    </w:p>
+    <w:p>
+      <w:pPr>
+        <w:widowControl w:val="0"/>
+        <w:autoSpaceDE w:val="0"/>
+        <w:autoSpaceDN w:val="0"/>
+        <w:adjustRightInd w:val="0"/>
+        <w:spacing w:after="200" w:line="276" w:lineRule="auto"/>
+        <w:ind w:right="-1"/>
+        <w:rPr>
+          <w:sz w:val="24"/>
+          <w:szCs w:val="24"/>
+        </w:rPr>
+      </w:pPr>
+    </w:p>
+    <w:p>
+      <w:pPr>
+        <w:widowControl w:val="0"/>
+        <w:autoSpaceDE w:val="0"/>
+        <w:autoSpaceDN w:val="0"/>
+        <w:adjustRightInd w:val="0"/>
+        <w:spacing w:after="200" w:line="276" w:lineRule="auto"/>
+        <w:ind w:right="-1"/>
+        <w:rPr>
+          <w:sz w:val="24"/>
+          <w:szCs w:val="24"/>
+        </w:rPr>
+      </w:pPr>
+    </w:p>
+    <w:p>
+      <w:pPr>
+        <w:widowControl w:val="0"/>
+        <w:autoSpaceDE w:val="0"/>
+        <w:autoSpaceDN w:val="0"/>
+        <w:adjustRightInd w:val="0"/>
+        <w:spacing w:after="200" w:line="276" w:lineRule="auto"/>
+        <w:ind w:right="-1"/>
+        <w:rPr>
+          <w:sz w:val="24"/>
+          <w:szCs w:val="24"/>
+        </w:rPr>
+      </w:pPr>
+    </w:p>
+    <w:p>
+      <w:pPr>
+        <w:widowControl w:val="0"/>
+        <w:autoSpaceDE w:val="0"/>
+        <w:autoSpaceDN w:val="0"/>
+        <w:adjustRightInd w:val="0"/>
+        <w:spacing w:after="200" w:line="276" w:lineRule="auto"/>
+        <w:ind w:right="-1"/>
+        <w:rPr>
+          <w:sz w:val="24"/>
+          <w:szCs w:val="24"/>
+        </w:rPr>
+      </w:pPr>
+    </w:p>
+    <w:p>
+      <w:pPr>
+        <w:widowControl w:val="0"/>
+        <w:autoSpaceDE w:val="0"/>
+        <w:autoSpaceDN w:val="0"/>
+        <w:adjustRightInd w:val="0"/>
+        <w:spacing w:after="200" w:line="276" w:lineRule="auto"/>
+        <w:ind w:right="-1"/>
+        <w:rPr>
+          <w:sz w:val="24"/>
+          <w:szCs w:val="24"/>
+        </w:rPr>
+      </w:pPr>
+    </w:p>
+    <w:p>
+      <w:pPr>
+        <w:widowControl w:val="0"/>
+        <w:autoSpaceDE w:val="0"/>
+        <w:autoSpaceDN w:val="0"/>
+        <w:adjustRightInd w:val="0"/>
+        <w:spacing w:after="200" w:line="276" w:lineRule="auto"/>
+        <w:ind w:right="-1"/>
+        <w:rPr>
+          <w:sz w:val="24"/>
+          <w:szCs w:val="24"/>
+        </w:rPr>
+      </w:pPr>
+    </w:p>
+    <w:p>
+      <w:pPr>
+        <w:widowControl w:val="0"/>
+        <w:autoSpaceDE w:val="0"/>
+        <w:autoSpaceDN w:val="0"/>
+        <w:adjustRightInd w:val="0"/>
+        <w:spacing w:after="200" w:line="276" w:lineRule="auto"/>
+        <w:ind w:right="-1"/>
+        <w:rPr>
+          <w:sz w:val="24"/>
+          <w:szCs w:val="24"/>
+        </w:rPr>
+      </w:pPr>
+    </w:p>
+    <w:p>
+      <w:pPr>
+        <w:widowControl w:val="0"/>
+        <w:autoSpaceDE w:val="0"/>
+        <w:autoSpaceDN w:val="0"/>
+        <w:adjustRightInd w:val="0"/>
+        <w:spacing w:after="200" w:line="276" w:lineRule="auto"/>
+        <w:ind w:right="-1"/>
+        <w:rPr>
+          <w:sz w:val="24"/>
+          <w:szCs w:val="24"/>
+        </w:rPr>
+      </w:pPr>
+    </w:p>
+    <w:p>
+      <w:pPr>
+        <w:widowControl w:val="0"/>
+        <w:autoSpaceDE w:val="0"/>
+        <w:autoSpaceDN w:val="0"/>
+        <w:adjustRightInd w:val="0"/>
+        <w:spacing w:after="200" w:line="276" w:lineRule="auto"/>
+        <w:ind w:right="-1"/>
+        <w:rPr>
+          <w:sz w:val="24"/>
+          <w:szCs w:val="24"/>
+        </w:rPr>
+      </w:pPr>
+    </w:p>
+    <w:p>
+      <w:pPr>
+        <w:widowControl w:val="0"/>
+        <w:autoSpaceDE w:val="0"/>
+        <w:autoSpaceDN w:val="0"/>
+        <w:adjustRightInd w:val="0"/>
+        <w:spacing w:after="200" w:line="276" w:lineRule="auto"/>
+        <w:ind w:right="-1"/>
+        <w:rPr>
+          <w:sz w:val="24"/>
+          <w:szCs w:val="24"/>
+        </w:rPr>
+      </w:pPr>
+    </w:p>
+    <w:p>
+      <w:pPr>
+        <w:widowControl w:val="0"/>
+        <w:autoSpaceDE w:val="0"/>
+        <w:autoSpaceDN w:val="0"/>
+        <w:adjustRightInd w:val="0"/>
+        <w:spacing w:after="200" w:line="276" w:lineRule="auto"/>
+        <w:ind w:right="-1"/>
+        <w:rPr>
+          <w:sz w:val="24"/>
+          <w:szCs w:val="24"/>
+        </w:rPr>
+      </w:pPr>
+    </w:p>
+    <w:p>
+      <w:pPr>
+        <w:widowControl w:val="0"/>
+        <w:autoSpaceDE w:val="0"/>
+        <w:autoSpaceDN w:val="0"/>
+        <w:adjustRightInd w:val="0"/>
+        <w:spacing w:after="200" w:line="276" w:lineRule="auto"/>
+        <w:ind w:right="-1"/>
+        <w:rPr>
+          <w:sz w:val="24"/>
+          <w:szCs w:val="24"/>
+        </w:rPr>
+      </w:pPr>
+    </w:p>
+    <w:p>
+      <w:pPr>
+        <w:widowControl w:val="0"/>
+        <w:autoSpaceDE w:val="0"/>
+        <w:autoSpaceDN w:val="0"/>
+        <w:adjustRightInd w:val="0"/>
+        <w:spacing w:before="480" w:line="276" w:lineRule="auto"/>
+        <w:ind w:right="-1"/>
+        <w:rPr>
+          <w:rFonts w:ascii="Helvetica" w:hAnsi="Helvetica" w:cs="Helvetica"/>
+          <w:b/>
+          <w:bCs/>
+          <w:sz w:val="28"/>
+          <w:szCs w:val="28"/>
+        </w:rPr>
+      </w:pPr>
+      <w:r>
+        <w:rPr>
+          <w:rFonts w:ascii="Helvetica" w:hAnsi="Helvetica" w:cs="Helvetica"/>
+          <w:b/>
+          <w:bCs/>
+          <w:sz w:val="28"/>
+          <w:szCs w:val="28"/>
+        </w:rPr>
+        <w:t>Meeting 10</w:t>
+      </w:r>
+    </w:p>
+    <w:p>
+      <w:pPr>
+        <w:widowControl w:val="0"/>
+        <w:autoSpaceDE w:val="0"/>
+        <w:autoSpaceDN w:val="0"/>
+        <w:adjustRightInd w:val="0"/>
         <w:spacing w:before="200" w:line="276" w:lineRule="auto"/>
         <w:ind w:right="-1"/>
         <w:rPr>
-          <w:rFonts w:ascii="Helvetica" w:hAnsi="Helvetica" w:cs="Helvetica"/>
-          <w:bCs/>
-          <w:sz w:val="26"/>
-          <w:szCs w:val="26"/>
-        </w:rPr>
-      </w:pPr>
-      <w:r>
-        <w:rPr>
-          <w:rFonts w:ascii="Helvetica" w:hAnsi="Helvetica" w:cs="Helvetica"/>
-          <w:bCs/>
-          <w:sz w:val="26"/>
-          <w:szCs w:val="26"/>
-        </w:rPr>
-        <w:t xml:space="preserve">Implement the </w:t>
-      </w:r>
-      <w:proofErr w:type="spellStart"/>
-      <w:r>
-        <w:rPr>
-          <w:rFonts w:ascii="Helvetica" w:hAnsi="Helvetica" w:cs="Helvetica"/>
-          <w:bCs/>
-          <w:sz w:val="26"/>
-          <w:szCs w:val="26"/>
-        </w:rPr>
-        <w:t>Dijkstras</w:t>
-      </w:r>
-      <w:proofErr w:type="spellEnd"/>
-      <w:r>
-        <w:rPr>
-          <w:rFonts w:ascii="Helvetica" w:hAnsi="Helvetica" w:cs="Helvetica"/>
-          <w:bCs/>
-          <w:sz w:val="26"/>
-          <w:szCs w:val="26"/>
-        </w:rPr>
-        <w:t xml:space="preserve"> Algorithm and test that it works on our </w:t>
-      </w:r>
-      <w:proofErr w:type="gramStart"/>
-      <w:r>
-        <w:rPr>
-          <w:rFonts w:ascii="Helvetica" w:hAnsi="Helvetica" w:cs="Helvetica"/>
-          <w:bCs/>
-          <w:sz w:val="26"/>
-          <w:szCs w:val="26"/>
-        </w:rPr>
-        <w:t>app.(</w:t>
-      </w:r>
-      <w:proofErr w:type="gramEnd"/>
-      <w:r>
-        <w:rPr>
-          <w:rFonts w:ascii="Helvetica" w:hAnsi="Helvetica" w:cs="Helvetica"/>
-          <w:bCs/>
-          <w:sz w:val="26"/>
-          <w:szCs w:val="26"/>
-        </w:rPr>
-        <w:t>Linus, Jian Wei, Eddy)</w:t>
+          <w:rFonts w:ascii="MS Gothic" w:eastAsia="MS Gothic" w:hAnsi="MS Gothic" w:cs="MS Gothic"/>
+          <w:b/>
+          <w:bCs/>
+          <w:sz w:val="26"/>
+          <w:szCs w:val="26"/>
+        </w:rPr>
+      </w:pPr>
+      <w:r>
+        <w:rPr>
+          <w:rFonts w:ascii="Helvetica" w:hAnsi="Helvetica" w:cs="Helvetica"/>
+          <w:b/>
+          <w:bCs/>
+          <w:sz w:val="26"/>
+          <w:szCs w:val="26"/>
+        </w:rPr>
+        <w:t>Date: 12</w:t>
+      </w:r>
+      <w:r>
+        <w:rPr>
+          <w:rFonts w:ascii="Helvetica" w:hAnsi="Helvetica" w:cs="Helvetica"/>
+          <w:b/>
+          <w:bCs/>
+          <w:sz w:val="26"/>
+          <w:szCs w:val="26"/>
+          <w:vertAlign w:val="superscript"/>
+        </w:rPr>
+        <w:t>th</w:t>
+      </w:r>
+      <w:r>
+        <w:rPr>
+          <w:rFonts w:ascii="Helvetica" w:hAnsi="Helvetica" w:cs="Helvetica"/>
+          <w:b/>
+          <w:bCs/>
+          <w:sz w:val="26"/>
+          <w:szCs w:val="26"/>
+        </w:rPr>
+        <w:t xml:space="preserve"> of June </w:t>
+      </w:r>
+      <w:r>
+        <w:rPr>
+          <w:rFonts w:ascii="MS Gothic" w:eastAsia="MS Gothic" w:hAnsi="MS Gothic" w:cs="MS Gothic" w:hint="eastAsia"/>
+          <w:b/>
+          <w:bCs/>
+          <w:sz w:val="26"/>
+          <w:szCs w:val="26"/>
+        </w:rPr>
+        <w:t> +</w:t>
+      </w:r>
+    </w:p>
+    <w:p>
+      <w:pPr>
+        <w:widowControl w:val="0"/>
+        <w:autoSpaceDE w:val="0"/>
+        <w:autoSpaceDN w:val="0"/>
+        <w:adjustRightInd w:val="0"/>
+        <w:spacing w:before="200" w:line="276" w:lineRule="auto"/>
+        <w:ind w:right="-1"/>
+        <w:rPr>
+          <w:rFonts w:ascii="MS Gothic" w:eastAsia="MS Gothic" w:hAnsi="MS Gothic" w:cs="MS Gothic"/>
+          <w:b/>
+          <w:bCs/>
+          <w:sz w:val="26"/>
+          <w:szCs w:val="26"/>
+        </w:rPr>
+      </w:pPr>
+      <w:r>
+        <w:rPr>
+          <w:rFonts w:ascii="Helvetica" w:hAnsi="Helvetica" w:cs="Helvetica"/>
+          <w:b/>
+          <w:bCs/>
+          <w:sz w:val="26"/>
+          <w:szCs w:val="26"/>
+        </w:rPr>
+        <w:t>Location: Linus’ House</w:t>
+      </w:r>
+    </w:p>
+    <w:p>
+      <w:pPr>
+        <w:widowControl w:val="0"/>
+        <w:autoSpaceDE w:val="0"/>
+        <w:autoSpaceDN w:val="0"/>
+        <w:adjustRightInd w:val="0"/>
+        <w:spacing w:before="200" w:line="276" w:lineRule="auto"/>
+        <w:ind w:right="-1"/>
+        <w:rPr>
+          <w:rFonts w:ascii="Helvetica" w:hAnsi="Helvetica" w:cs="Helvetica"/>
+          <w:b/>
+          <w:bCs/>
+          <w:sz w:val="26"/>
+          <w:szCs w:val="26"/>
+        </w:rPr>
+      </w:pPr>
+      <w:r>
+        <w:rPr>
+          <w:rFonts w:ascii="Helvetica" w:hAnsi="Helvetica" w:cs="Helvetica"/>
+          <w:b/>
+          <w:bCs/>
+          <w:sz w:val="26"/>
+          <w:szCs w:val="26"/>
+        </w:rPr>
+        <w:t>Attendance:</w:t>
+      </w:r>
+    </w:p>
+    <w:p>
+      <w:pPr>
+        <w:widowControl w:val="0"/>
+        <w:autoSpaceDE w:val="0"/>
+        <w:autoSpaceDN w:val="0"/>
+        <w:adjustRightInd w:val="0"/>
+        <w:spacing w:after="200" w:line="276" w:lineRule="auto"/>
+        <w:ind w:right="-1"/>
+        <w:rPr>
+          <w:sz w:val="24"/>
+          <w:szCs w:val="24"/>
+        </w:rPr>
+      </w:pPr>
+      <w:r>
+        <w:rPr>
+          <w:sz w:val="24"/>
+          <w:szCs w:val="24"/>
+        </w:rPr>
+        <w:t>Everyone</w:t>
+      </w:r>
+    </w:p>
+    <w:p>
+      <w:pPr>
+        <w:widowControl w:val="0"/>
+        <w:autoSpaceDE w:val="0"/>
+        <w:autoSpaceDN w:val="0"/>
+        <w:adjustRightInd w:val="0"/>
+        <w:spacing w:after="200" w:line="276" w:lineRule="auto"/>
+        <w:ind w:right="-1"/>
+        <w:rPr>
+          <w:sz w:val="24"/>
+          <w:szCs w:val="24"/>
+        </w:rPr>
+      </w:pPr>
+      <w:r>
+        <w:rPr>
+          <w:sz w:val="24"/>
+          <w:szCs w:val="24"/>
+        </w:rPr>
+        <w:t>Completed Tasks:</w:t>
+      </w:r>
+    </w:p>
+    <w:p>
+      <w:pPr>
+        <w:widowControl w:val="0"/>
+        <w:autoSpaceDE w:val="0"/>
+        <w:autoSpaceDN w:val="0"/>
+        <w:adjustRightInd w:val="0"/>
+        <w:spacing w:after="200" w:line="276" w:lineRule="auto"/>
+        <w:ind w:right="-1"/>
+        <w:rPr>
+          <w:sz w:val="24"/>
+          <w:szCs w:val="24"/>
+        </w:rPr>
+      </w:pPr>
+      <w:r>
+        <w:rPr>
+          <w:sz w:val="24"/>
+          <w:szCs w:val="24"/>
+        </w:rPr>
+        <w:t>-Researching Dijkstras algorithm(Linus, Jian Wei, Eddy)</w:t>
+      </w:r>
+    </w:p>
+    <w:p>
+      <w:pPr>
+        <w:widowControl w:val="0"/>
+        <w:autoSpaceDE w:val="0"/>
+        <w:autoSpaceDN w:val="0"/>
+        <w:adjustRightInd w:val="0"/>
+        <w:spacing w:after="200" w:line="276" w:lineRule="auto"/>
+        <w:ind w:right="-1"/>
+        <w:rPr>
+          <w:sz w:val="24"/>
+          <w:szCs w:val="24"/>
+        </w:rPr>
+      </w:pPr>
+      <w:r>
+        <w:rPr>
+          <w:sz w:val="24"/>
+          <w:szCs w:val="24"/>
+        </w:rPr>
+        <w:t>- Tidy up front end and fixing the views(Casey)</w:t>
+      </w:r>
+    </w:p>
+    <w:p>
+      <w:pPr>
+        <w:widowControl w:val="0"/>
+        <w:autoSpaceDE w:val="0"/>
+        <w:autoSpaceDN w:val="0"/>
+        <w:adjustRightInd w:val="0"/>
+        <w:spacing w:after="200" w:line="276" w:lineRule="auto"/>
+        <w:ind w:right="-1"/>
+        <w:rPr>
+          <w:sz w:val="24"/>
+          <w:szCs w:val="24"/>
+        </w:rPr>
+      </w:pPr>
+      <w:r>
+        <w:rPr>
+          <w:sz w:val="24"/>
+          <w:szCs w:val="24"/>
+        </w:rPr>
+        <w:t>- Implemented auto directory set up for the server</w:t>
+      </w:r>
+    </w:p>
+    <w:p>
+      <w:pPr>
+        <w:widowControl w:val="0"/>
+        <w:autoSpaceDE w:val="0"/>
+        <w:autoSpaceDN w:val="0"/>
+        <w:adjustRightInd w:val="0"/>
+        <w:spacing w:after="200" w:line="276" w:lineRule="auto"/>
+        <w:ind w:right="-1"/>
+        <w:rPr>
+          <w:sz w:val="24"/>
+          <w:szCs w:val="24"/>
+        </w:rPr>
+      </w:pPr>
+      <w:r>
+        <w:rPr>
+          <w:sz w:val="24"/>
+          <w:szCs w:val="24"/>
+        </w:rPr>
+        <w:t>- Implement XML file parsing</w:t>
+      </w:r>
+      <w:r>
+        <w:rPr>
+          <w:sz w:val="24"/>
+          <w:szCs w:val="24"/>
+        </w:rPr>
+        <w:t xml:space="preserve"> </w:t>
+      </w:r>
+      <w:r>
+        <w:rPr>
+          <w:sz w:val="24"/>
+          <w:szCs w:val="24"/>
+        </w:rPr>
+        <w:t xml:space="preserve">for the server </w:t>
+      </w:r>
+      <w:bookmarkStart w:id="0" w:name="_GoBack"/>
+      <w:bookmarkEnd w:id="0"/>
+      <w:r>
+        <w:rPr>
+          <w:sz w:val="24"/>
+          <w:szCs w:val="24"/>
+        </w:rPr>
+        <w:t>(reading and writing)</w:t>
+      </w:r>
+    </w:p>
+    <w:p>
+      <w:pPr>
+        <w:widowControl w:val="0"/>
+        <w:autoSpaceDE w:val="0"/>
+        <w:autoSpaceDN w:val="0"/>
+        <w:adjustRightInd w:val="0"/>
+        <w:spacing w:after="200" w:line="276" w:lineRule="auto"/>
+        <w:ind w:right="-1"/>
+        <w:rPr>
+          <w:sz w:val="24"/>
+          <w:szCs w:val="24"/>
+        </w:rPr>
+      </w:pPr>
+    </w:p>
+    <w:p>
+      <w:pPr>
+        <w:widowControl w:val="0"/>
+        <w:autoSpaceDE w:val="0"/>
+        <w:autoSpaceDN w:val="0"/>
+        <w:adjustRightInd w:val="0"/>
+        <w:spacing w:after="200" w:line="276" w:lineRule="auto"/>
+        <w:ind w:right="-1"/>
+        <w:rPr>
+          <w:sz w:val="24"/>
+          <w:szCs w:val="24"/>
+        </w:rPr>
+      </w:pPr>
+      <w:r>
+        <w:rPr>
+          <w:sz w:val="24"/>
+          <w:szCs w:val="24"/>
+        </w:rPr>
+        <w:t xml:space="preserve">The above tasks were assigned to us on this day, and we completed them the same day. </w:t>
+      </w:r>
+    </w:p>
+    <w:p>
+      <w:pPr>
+        <w:widowControl w:val="0"/>
+        <w:autoSpaceDE w:val="0"/>
+        <w:autoSpaceDN w:val="0"/>
+        <w:adjustRightInd w:val="0"/>
+        <w:spacing w:after="200" w:line="276" w:lineRule="auto"/>
+        <w:ind w:right="-1"/>
+        <w:rPr>
+          <w:sz w:val="24"/>
+          <w:szCs w:val="24"/>
+        </w:rPr>
+      </w:pPr>
+    </w:p>
+    <w:p>
+      <w:pPr>
+        <w:widowControl w:val="0"/>
+        <w:autoSpaceDE w:val="0"/>
+        <w:autoSpaceDN w:val="0"/>
+        <w:adjustRightInd w:val="0"/>
+        <w:spacing w:after="200" w:line="276" w:lineRule="auto"/>
+        <w:ind w:right="-1"/>
+        <w:rPr>
+          <w:sz w:val="24"/>
+          <w:szCs w:val="24"/>
+        </w:rPr>
+      </w:pPr>
+    </w:p>
+    <w:p>
+      <w:pPr>
+        <w:widowControl w:val="0"/>
+        <w:autoSpaceDE w:val="0"/>
+        <w:autoSpaceDN w:val="0"/>
+        <w:adjustRightInd w:val="0"/>
+        <w:spacing w:after="200" w:line="276" w:lineRule="auto"/>
+        <w:ind w:right="-1"/>
+        <w:rPr>
+          <w:sz w:val="24"/>
+          <w:szCs w:val="24"/>
+        </w:rPr>
+      </w:pPr>
+    </w:p>
+    <w:p>
+      <w:pPr>
+        <w:widowControl w:val="0"/>
+        <w:autoSpaceDE w:val="0"/>
+        <w:autoSpaceDN w:val="0"/>
+        <w:adjustRightInd w:val="0"/>
+        <w:spacing w:after="200" w:line="276" w:lineRule="auto"/>
+        <w:ind w:right="-1"/>
+        <w:rPr>
+          <w:sz w:val="24"/>
+          <w:szCs w:val="24"/>
+        </w:rPr>
+      </w:pPr>
+    </w:p>
+    <w:p>
+      <w:pPr>
+        <w:widowControl w:val="0"/>
+        <w:autoSpaceDE w:val="0"/>
+        <w:autoSpaceDN w:val="0"/>
+        <w:adjustRightInd w:val="0"/>
+        <w:spacing w:after="200" w:line="276" w:lineRule="auto"/>
+        <w:ind w:right="-1"/>
+        <w:rPr>
+          <w:sz w:val="24"/>
+          <w:szCs w:val="24"/>
+        </w:rPr>
+      </w:pPr>
+    </w:p>
+    <w:p>
+      <w:pPr>
+        <w:widowControl w:val="0"/>
+        <w:autoSpaceDE w:val="0"/>
+        <w:autoSpaceDN w:val="0"/>
+        <w:adjustRightInd w:val="0"/>
+        <w:spacing w:after="200" w:line="276" w:lineRule="auto"/>
+        <w:ind w:right="-1"/>
+        <w:rPr>
+          <w:sz w:val="24"/>
+          <w:szCs w:val="24"/>
+        </w:rPr>
+      </w:pPr>
+    </w:p>
+    <w:p>
+      <w:pPr>
+        <w:widowControl w:val="0"/>
+        <w:autoSpaceDE w:val="0"/>
+        <w:autoSpaceDN w:val="0"/>
+        <w:adjustRightInd w:val="0"/>
+        <w:spacing w:after="200" w:line="276" w:lineRule="auto"/>
+        <w:ind w:right="-1"/>
+        <w:rPr>
+          <w:sz w:val="24"/>
+          <w:szCs w:val="24"/>
+        </w:rPr>
+      </w:pPr>
+    </w:p>
+    <w:p>
+      <w:pPr>
+        <w:widowControl w:val="0"/>
+        <w:autoSpaceDE w:val="0"/>
+        <w:autoSpaceDN w:val="0"/>
+        <w:adjustRightInd w:val="0"/>
+        <w:spacing w:after="200" w:line="276" w:lineRule="auto"/>
+        <w:ind w:right="-1"/>
+        <w:rPr>
+          <w:sz w:val="24"/>
+          <w:szCs w:val="24"/>
+        </w:rPr>
+      </w:pPr>
+    </w:p>
+    <w:p>
+      <w:pPr>
+        <w:widowControl w:val="0"/>
+        <w:autoSpaceDE w:val="0"/>
+        <w:autoSpaceDN w:val="0"/>
+        <w:adjustRightInd w:val="0"/>
+        <w:spacing w:after="200" w:line="276" w:lineRule="auto"/>
+        <w:ind w:right="-1"/>
+        <w:rPr>
+          <w:sz w:val="24"/>
+          <w:szCs w:val="24"/>
+        </w:rPr>
+      </w:pPr>
+    </w:p>
+    <w:p>
+      <w:pPr>
+        <w:widowControl w:val="0"/>
+        <w:autoSpaceDE w:val="0"/>
+        <w:autoSpaceDN w:val="0"/>
+        <w:adjustRightInd w:val="0"/>
+        <w:spacing w:after="200" w:line="276" w:lineRule="auto"/>
+        <w:ind w:right="-1"/>
+        <w:rPr>
+          <w:sz w:val="24"/>
+          <w:szCs w:val="24"/>
+        </w:rPr>
+      </w:pPr>
+    </w:p>
+    <w:p>
+      <w:pPr>
+        <w:widowControl w:val="0"/>
+        <w:autoSpaceDE w:val="0"/>
+        <w:autoSpaceDN w:val="0"/>
+        <w:adjustRightInd w:val="0"/>
+        <w:spacing w:after="200" w:line="276" w:lineRule="auto"/>
+        <w:ind w:right="-1"/>
+        <w:rPr>
+          <w:sz w:val="24"/>
+          <w:szCs w:val="24"/>
+        </w:rPr>
+      </w:pPr>
+    </w:p>
+    <w:p>
+      <w:pPr>
+        <w:widowControl w:val="0"/>
+        <w:autoSpaceDE w:val="0"/>
+        <w:autoSpaceDN w:val="0"/>
+        <w:adjustRightInd w:val="0"/>
+        <w:spacing w:after="200" w:line="276" w:lineRule="auto"/>
+        <w:ind w:right="-1"/>
+        <w:rPr>
+          <w:sz w:val="24"/>
+          <w:szCs w:val="24"/>
+        </w:rPr>
+      </w:pPr>
+    </w:p>
+    <w:p>
+      <w:pPr>
+        <w:widowControl w:val="0"/>
+        <w:autoSpaceDE w:val="0"/>
+        <w:autoSpaceDN w:val="0"/>
+        <w:adjustRightInd w:val="0"/>
+        <w:spacing w:before="480" w:line="276" w:lineRule="auto"/>
+        <w:ind w:right="-1"/>
+        <w:rPr>
+          <w:rFonts w:ascii="Helvetica" w:hAnsi="Helvetica" w:cs="Helvetica"/>
+          <w:b/>
+          <w:bCs/>
+          <w:sz w:val="28"/>
+          <w:szCs w:val="28"/>
+        </w:rPr>
+      </w:pPr>
+      <w:r>
+        <w:rPr>
+          <w:rFonts w:ascii="Helvetica" w:hAnsi="Helvetica" w:cs="Helvetica"/>
+          <w:b/>
+          <w:bCs/>
+          <w:sz w:val="28"/>
+          <w:szCs w:val="28"/>
+        </w:rPr>
+        <w:lastRenderedPageBreak/>
+        <w:t>Meeting 11</w:t>
+      </w:r>
+    </w:p>
+    <w:p>
+      <w:pPr>
+        <w:widowControl w:val="0"/>
+        <w:autoSpaceDE w:val="0"/>
+        <w:autoSpaceDN w:val="0"/>
+        <w:adjustRightInd w:val="0"/>
+        <w:spacing w:before="200" w:line="276" w:lineRule="auto"/>
+        <w:ind w:right="-1"/>
+        <w:rPr>
+          <w:rFonts w:ascii="MS Gothic" w:eastAsia="MS Gothic" w:hAnsi="MS Gothic" w:cs="MS Gothic"/>
+          <w:b/>
+          <w:bCs/>
+          <w:sz w:val="26"/>
+          <w:szCs w:val="26"/>
+        </w:rPr>
+      </w:pPr>
+      <w:r>
+        <w:rPr>
+          <w:rFonts w:ascii="Helvetica" w:hAnsi="Helvetica" w:cs="Helvetica"/>
+          <w:b/>
+          <w:bCs/>
+          <w:sz w:val="26"/>
+          <w:szCs w:val="26"/>
+        </w:rPr>
+        <w:t>Date: 14</w:t>
+      </w:r>
+      <w:r>
+        <w:rPr>
+          <w:rFonts w:ascii="Helvetica" w:hAnsi="Helvetica" w:cs="Helvetica"/>
+          <w:b/>
+          <w:bCs/>
+          <w:sz w:val="26"/>
+          <w:szCs w:val="26"/>
+          <w:vertAlign w:val="superscript"/>
+        </w:rPr>
+        <w:t>th</w:t>
+      </w:r>
+      <w:r>
+        <w:rPr>
+          <w:rFonts w:ascii="Helvetica" w:hAnsi="Helvetica" w:cs="Helvetica"/>
+          <w:b/>
+          <w:bCs/>
+          <w:sz w:val="26"/>
+          <w:szCs w:val="26"/>
+        </w:rPr>
+        <w:t xml:space="preserve"> of June </w:t>
+      </w:r>
+      <w:r>
+        <w:rPr>
+          <w:rFonts w:ascii="MS Gothic" w:eastAsia="MS Gothic" w:hAnsi="MS Gothic" w:cs="MS Gothic" w:hint="eastAsia"/>
+          <w:b/>
+          <w:bCs/>
+          <w:sz w:val="26"/>
+          <w:szCs w:val="26"/>
+        </w:rPr>
+        <w:t> +</w:t>
+      </w:r>
+    </w:p>
+    <w:p>
+      <w:pPr>
+        <w:widowControl w:val="0"/>
+        <w:autoSpaceDE w:val="0"/>
+        <w:autoSpaceDN w:val="0"/>
+        <w:adjustRightInd w:val="0"/>
+        <w:spacing w:before="200" w:line="276" w:lineRule="auto"/>
+        <w:ind w:right="-1"/>
+        <w:rPr>
+          <w:rFonts w:ascii="MS Gothic" w:eastAsia="MS Gothic" w:hAnsi="MS Gothic" w:cs="MS Gothic"/>
+          <w:b/>
+          <w:bCs/>
+          <w:sz w:val="26"/>
+          <w:szCs w:val="26"/>
+        </w:rPr>
+      </w:pPr>
+      <w:r>
+        <w:rPr>
+          <w:rFonts w:ascii="Helvetica" w:hAnsi="Helvetica" w:cs="Helvetica"/>
+          <w:b/>
+          <w:bCs/>
+          <w:sz w:val="26"/>
+          <w:szCs w:val="26"/>
+        </w:rPr>
+        <w:t>Location: ECS Kitchen, Level 2, Cotton Building, VUW</w:t>
+      </w:r>
+      <w:r>
+        <w:rPr>
+          <w:rFonts w:ascii="MS Gothic" w:eastAsia="MS Gothic" w:hAnsi="MS Gothic" w:cs="MS Gothic" w:hint="eastAsia"/>
+          <w:b/>
+          <w:bCs/>
+          <w:sz w:val="26"/>
+          <w:szCs w:val="26"/>
+        </w:rPr>
+        <w:t> +</w:t>
+      </w:r>
+    </w:p>
+    <w:p>
+      <w:pPr>
+        <w:widowControl w:val="0"/>
+        <w:autoSpaceDE w:val="0"/>
+        <w:autoSpaceDN w:val="0"/>
+        <w:adjustRightInd w:val="0"/>
+        <w:spacing w:before="200" w:line="276" w:lineRule="auto"/>
+        <w:ind w:right="-1"/>
+        <w:rPr>
+          <w:rFonts w:ascii="Helvetica" w:hAnsi="Helvetica" w:cs="Helvetica"/>
+          <w:b/>
+          <w:bCs/>
+          <w:sz w:val="26"/>
+          <w:szCs w:val="26"/>
+        </w:rPr>
+      </w:pPr>
+      <w:r>
+        <w:rPr>
+          <w:rFonts w:ascii="Helvetica" w:hAnsi="Helvetica" w:cs="Helvetica"/>
+          <w:b/>
+          <w:bCs/>
+          <w:sz w:val="26"/>
+          <w:szCs w:val="26"/>
+        </w:rPr>
+        <w:t>Attendance:</w:t>
+      </w:r>
+    </w:p>
+    <w:p>
+      <w:pPr>
+        <w:widowControl w:val="0"/>
+        <w:autoSpaceDE w:val="0"/>
+        <w:autoSpaceDN w:val="0"/>
+        <w:adjustRightInd w:val="0"/>
+        <w:spacing w:before="200" w:line="276" w:lineRule="auto"/>
+        <w:ind w:right="-1"/>
+        <w:rPr>
+          <w:rFonts w:ascii="Helvetica" w:hAnsi="Helvetica" w:cs="Helvetica"/>
+          <w:bCs/>
+          <w:sz w:val="26"/>
+          <w:szCs w:val="26"/>
+        </w:rPr>
+      </w:pPr>
+      <w:r>
+        <w:rPr>
+          <w:rFonts w:ascii="Helvetica" w:hAnsi="Helvetica" w:cs="Helvetica"/>
+          <w:bCs/>
+          <w:sz w:val="26"/>
+          <w:szCs w:val="26"/>
+        </w:rPr>
+        <w:t>Everyone</w:t>
+      </w:r>
+    </w:p>
+    <w:p>
+      <w:pPr>
+        <w:widowControl w:val="0"/>
+        <w:autoSpaceDE w:val="0"/>
+        <w:autoSpaceDN w:val="0"/>
+        <w:adjustRightInd w:val="0"/>
+        <w:spacing w:before="200" w:line="276" w:lineRule="auto"/>
+        <w:ind w:right="-1"/>
+        <w:rPr>
+          <w:rFonts w:ascii="Helvetica" w:hAnsi="Helvetica" w:cs="Helvetica"/>
+          <w:bCs/>
+          <w:sz w:val="26"/>
+          <w:szCs w:val="26"/>
+        </w:rPr>
+      </w:pPr>
+      <w:r>
+        <w:rPr>
+          <w:rFonts w:ascii="Helvetica" w:hAnsi="Helvetica" w:cs="Helvetica"/>
+          <w:bCs/>
+          <w:sz w:val="26"/>
+          <w:szCs w:val="26"/>
+        </w:rPr>
+        <w:t xml:space="preserve">The following tasks were assigned to us and completed on the same day(14/6): </w:t>
       </w:r>
     </w:p>
     <w:p>
@@ -9911,7 +9642,7 @@
           <w:sz w:val="26"/>
           <w:szCs w:val="26"/>
         </w:rPr>
-        <w:t>Implement discontinue routes(Eddy)</w:t>
+        <w:t>Implement the Dijkstras Algorithm and test that it works on our app.(Linus, Jian Wei, Eddy)</w:t>
       </w:r>
     </w:p>
     <w:p>
@@ -9941,63 +9672,17 @@
           <w:sz w:val="26"/>
           <w:szCs w:val="26"/>
         </w:rPr>
-        <w:t xml:space="preserve">Work on </w:t>
-      </w:r>
-      <w:proofErr w:type="spellStart"/>
-      <w:proofErr w:type="gramStart"/>
-      <w:r>
-        <w:rPr>
-          <w:rFonts w:ascii="Helvetica" w:hAnsi="Helvetica" w:cs="Helvetica"/>
-          <w:bCs/>
-          <w:sz w:val="26"/>
-          <w:szCs w:val="26"/>
-        </w:rPr>
-        <w:t>isManager</w:t>
-      </w:r>
-      <w:proofErr w:type="spellEnd"/>
-      <w:r>
-        <w:rPr>
-          <w:rFonts w:ascii="Helvetica" w:hAnsi="Helvetica" w:cs="Helvetica"/>
-          <w:bCs/>
-          <w:sz w:val="26"/>
-          <w:szCs w:val="26"/>
-        </w:rPr>
-        <w:t>(</w:t>
-      </w:r>
-      <w:proofErr w:type="gramEnd"/>
-      <w:r>
-        <w:rPr>
-          <w:rFonts w:ascii="Helvetica" w:hAnsi="Helvetica" w:cs="Helvetica"/>
-          <w:bCs/>
-          <w:sz w:val="26"/>
-          <w:szCs w:val="26"/>
-        </w:rPr>
-        <w:t xml:space="preserve">) function to hide the </w:t>
-      </w:r>
-      <w:proofErr w:type="spellStart"/>
-      <w:r>
-        <w:rPr>
-          <w:rFonts w:ascii="Helvetica" w:hAnsi="Helvetica" w:cs="Helvetica"/>
-          <w:bCs/>
-          <w:sz w:val="26"/>
-          <w:szCs w:val="26"/>
-        </w:rPr>
-        <w:t>viewEvents</w:t>
-      </w:r>
-      <w:proofErr w:type="spellEnd"/>
-      <w:r>
-        <w:rPr>
-          <w:rFonts w:ascii="Helvetica" w:hAnsi="Helvetica" w:cs="Helvetica"/>
-          <w:bCs/>
-          <w:sz w:val="26"/>
-          <w:szCs w:val="26"/>
-        </w:rPr>
-        <w:t xml:space="preserve"> page from clerks(Casey).</w:t>
-      </w:r>
-    </w:p>
-    <w:p>
-      <w:pPr>
-        <w:widowControl w:val="0"/>
+        <w:t>Implement discontinue routes(Eddy)</w:t>
+      </w:r>
+    </w:p>
+    <w:p>
+      <w:pPr>
+        <w:pStyle w:val="ListParagraph"/>
+        <w:widowControl w:val="0"/>
+        <w:numPr>
+          <w:ilvl w:val="0"/>
+          <w:numId w:val="1"/>
+        </w:numPr>
         <w:autoSpaceDE w:val="0"/>
         <w:autoSpaceDN w:val="0"/>
         <w:adjustRightInd w:val="0"/>
@@ -10010,6 +9695,15 @@
           <w:szCs w:val="26"/>
         </w:rPr>
       </w:pPr>
+      <w:r>
+        <w:rPr>
+          <w:rFonts w:ascii="Helvetica" w:hAnsi="Helvetica" w:cs="Helvetica"/>
+          <w:bCs/>
+          <w:sz w:val="26"/>
+          <w:szCs w:val="26"/>
+        </w:rPr>
+        <w:t>Work on isManager() function to hide the viewEvents page from clerks(Casey).</w:t>
+      </w:r>
     </w:p>
     <w:p>
       <w:pPr>
@@ -10026,10 +9720,24 @@
           <w:szCs w:val="26"/>
         </w:rPr>
       </w:pPr>
-    </w:p>
-    <w:p>
-      <w:pPr>
-        <w:widowControl w:val="0"/>
+      <w:r>
+        <w:rPr>
+          <w:rFonts w:ascii="Helvetica" w:hAnsi="Helvetica" w:cs="Helvetica"/>
+          <w:bCs/>
+          <w:sz w:val="26"/>
+          <w:szCs w:val="26"/>
+        </w:rPr>
+        <w:t>The following tasks were assigned to the networking</w:t>
+      </w:r>
+    </w:p>
+    <w:p>
+      <w:pPr>
+        <w:pStyle w:val="ListParagraph"/>
+        <w:widowControl w:val="0"/>
+        <w:numPr>
+          <w:ilvl w:val="0"/>
+          <w:numId w:val="1"/>
+        </w:numPr>
         <w:autoSpaceDE w:val="0"/>
         <w:autoSpaceDN w:val="0"/>
         <w:adjustRightInd w:val="0"/>
@@ -10042,6 +9750,15 @@
           <w:szCs w:val="26"/>
         </w:rPr>
       </w:pPr>
+      <w:r>
+        <w:rPr>
+          <w:rFonts w:ascii="Helvetica" w:hAnsi="Helvetica" w:cs="Helvetica"/>
+          <w:bCs/>
+          <w:sz w:val="26"/>
+          <w:szCs w:val="26"/>
+        </w:rPr>
+        <w:t>Implement JSON parsing (reading and writing)</w:t>
+      </w:r>
     </w:p>
     <w:p>
       <w:pPr>
@@ -10054,14 +9771,29 @@
         <w:rPr>
           <w:rFonts w:ascii="Helvetica" w:hAnsi="Helvetica" w:cs="Helvetica"/>
           <w:bCs/>
-          <w:sz w:val="26"/>
-          <w:szCs w:val="26"/>
-        </w:rPr>
-      </w:pPr>
-    </w:p>
-    <w:p>
-      <w:pPr>
-        <w:widowControl w:val="0"/>
+          <w:sz w:val="24"/>
+          <w:szCs w:val="26"/>
+        </w:rPr>
+      </w:pPr>
+      <w:r>
+        <w:rPr>
+          <w:rFonts w:ascii="Helvetica" w:hAnsi="Helvetica" w:cs="Helvetica"/>
+          <w:b/>
+          <w:bCs/>
+          <w:sz w:val="24"/>
+          <w:szCs w:val="26"/>
+        </w:rPr>
+        <w:t>Tasks that could not be completed:</w:t>
+      </w:r>
+    </w:p>
+    <w:p>
+      <w:pPr>
+        <w:pStyle w:val="ListParagraph"/>
+        <w:widowControl w:val="0"/>
+        <w:numPr>
+          <w:ilvl w:val="0"/>
+          <w:numId w:val="1"/>
+        </w:numPr>
         <w:autoSpaceDE w:val="0"/>
         <w:autoSpaceDN w:val="0"/>
         <w:adjustRightInd w:val="0"/>
@@ -10070,14 +9802,28 @@
         <w:rPr>
           <w:rFonts w:ascii="Helvetica" w:hAnsi="Helvetica" w:cs="Helvetica"/>
           <w:bCs/>
-          <w:sz w:val="26"/>
-          <w:szCs w:val="26"/>
-        </w:rPr>
-      </w:pPr>
-    </w:p>
-    <w:p>
-      <w:pPr>
-        <w:widowControl w:val="0"/>
+          <w:sz w:val="24"/>
+          <w:szCs w:val="26"/>
+        </w:rPr>
+      </w:pPr>
+      <w:r>
+        <w:rPr>
+          <w:rFonts w:ascii="Helvetica" w:hAnsi="Helvetica" w:cs="Helvetica"/>
+          <w:bCs/>
+          <w:sz w:val="24"/>
+          <w:szCs w:val="26"/>
+        </w:rPr>
+        <w:t>JSON Writing (Had to make it custom)</w:t>
+      </w:r>
+    </w:p>
+    <w:p>
+      <w:pPr>
+        <w:pStyle w:val="ListParagraph"/>
+        <w:widowControl w:val="0"/>
+        <w:numPr>
+          <w:ilvl w:val="0"/>
+          <w:numId w:val="1"/>
+        </w:numPr>
         <w:autoSpaceDE w:val="0"/>
         <w:autoSpaceDN w:val="0"/>
         <w:adjustRightInd w:val="0"/>
@@ -10086,74 +9832,19 @@
         <w:rPr>
           <w:rFonts w:ascii="Helvetica" w:hAnsi="Helvetica" w:cs="Helvetica"/>
           <w:bCs/>
-          <w:sz w:val="26"/>
-          <w:szCs w:val="26"/>
-        </w:rPr>
-      </w:pPr>
-    </w:p>
-    <w:p>
-      <w:pPr>
-        <w:widowControl w:val="0"/>
-        <w:autoSpaceDE w:val="0"/>
-        <w:autoSpaceDN w:val="0"/>
-        <w:adjustRightInd w:val="0"/>
-        <w:spacing w:before="200" w:line="276" w:lineRule="auto"/>
-        <w:ind w:right="-1"/>
-        <w:rPr>
-          <w:rFonts w:ascii="Helvetica" w:hAnsi="Helvetica" w:cs="Helvetica"/>
-          <w:bCs/>
-          <w:sz w:val="26"/>
-          <w:szCs w:val="26"/>
-        </w:rPr>
-      </w:pPr>
-    </w:p>
-    <w:p>
-      <w:pPr>
-        <w:widowControl w:val="0"/>
-        <w:autoSpaceDE w:val="0"/>
-        <w:autoSpaceDN w:val="0"/>
-        <w:adjustRightInd w:val="0"/>
-        <w:spacing w:before="200" w:line="276" w:lineRule="auto"/>
-        <w:ind w:right="-1"/>
-        <w:rPr>
-          <w:rFonts w:ascii="Helvetica" w:hAnsi="Helvetica" w:cs="Helvetica"/>
-          <w:bCs/>
-          <w:sz w:val="26"/>
-          <w:szCs w:val="26"/>
-        </w:rPr>
-      </w:pPr>
-    </w:p>
-    <w:p>
-      <w:pPr>
-        <w:widowControl w:val="0"/>
-        <w:autoSpaceDE w:val="0"/>
-        <w:autoSpaceDN w:val="0"/>
-        <w:adjustRightInd w:val="0"/>
-        <w:spacing w:before="200" w:line="276" w:lineRule="auto"/>
-        <w:ind w:right="-1"/>
-        <w:rPr>
-          <w:rFonts w:ascii="Helvetica" w:hAnsi="Helvetica" w:cs="Helvetica"/>
-          <w:bCs/>
-          <w:sz w:val="26"/>
-          <w:szCs w:val="26"/>
-        </w:rPr>
-      </w:pPr>
-    </w:p>
-    <w:p>
-      <w:pPr>
-        <w:widowControl w:val="0"/>
-        <w:autoSpaceDE w:val="0"/>
-        <w:autoSpaceDN w:val="0"/>
-        <w:adjustRightInd w:val="0"/>
-        <w:spacing w:before="200" w:line="276" w:lineRule="auto"/>
-        <w:ind w:right="-1"/>
-        <w:rPr>
-          <w:rFonts w:ascii="Helvetica" w:hAnsi="Helvetica" w:cs="Helvetica"/>
-          <w:bCs/>
-          <w:sz w:val="26"/>
-          <w:szCs w:val="26"/>
-        </w:rPr>
-      </w:pPr>
+          <w:sz w:val="24"/>
+          <w:szCs w:val="26"/>
+        </w:rPr>
+      </w:pPr>
+      <w:r>
+        <w:rPr>
+          <w:rFonts w:ascii="Helvetica" w:hAnsi="Helvetica" w:cs="Helvetica"/>
+          <w:bCs/>
+          <w:sz w:val="24"/>
+          <w:szCs w:val="26"/>
+        </w:rPr>
+        <w:t>Client to Server Integration (Communication from website to server)</w:t>
+      </w:r>
     </w:p>
     <w:p>
       <w:pPr>
@@ -10251,7 +9942,15 @@
           <w:szCs w:val="28"/>
         </w:rPr>
       </w:pPr>
-      <w:r>
+    </w:p>
+    <w:p>
+      <w:pPr>
+        <w:widowControl w:val="0"/>
+        <w:autoSpaceDE w:val="0"/>
+        <w:autoSpaceDN w:val="0"/>
+        <w:adjustRightInd w:val="0"/>
+        <w:spacing w:before="480" w:line="276" w:lineRule="auto"/>
+        <w:ind w:right="-1"/>
         <w:rPr>
           <w:rFonts w:ascii="Helvetica" w:hAnsi="Helvetica" w:cs="Helvetica"/>
           <w:b/>
@@ -10259,6 +9958,67 @@
           <w:sz w:val="28"/>
           <w:szCs w:val="28"/>
         </w:rPr>
+      </w:pPr>
+    </w:p>
+    <w:p>
+      <w:pPr>
+        <w:widowControl w:val="0"/>
+        <w:autoSpaceDE w:val="0"/>
+        <w:autoSpaceDN w:val="0"/>
+        <w:adjustRightInd w:val="0"/>
+        <w:spacing w:before="480" w:line="276" w:lineRule="auto"/>
+        <w:ind w:right="-1"/>
+        <w:rPr>
+          <w:rFonts w:ascii="Helvetica" w:hAnsi="Helvetica" w:cs="Helvetica"/>
+          <w:b/>
+          <w:bCs/>
+          <w:sz w:val="28"/>
+          <w:szCs w:val="28"/>
+        </w:rPr>
+      </w:pPr>
+    </w:p>
+    <w:p>
+      <w:pPr>
+        <w:widowControl w:val="0"/>
+        <w:autoSpaceDE w:val="0"/>
+        <w:autoSpaceDN w:val="0"/>
+        <w:adjustRightInd w:val="0"/>
+        <w:spacing w:before="480" w:line="276" w:lineRule="auto"/>
+        <w:ind w:right="-1"/>
+        <w:rPr>
+          <w:rFonts w:ascii="Helvetica" w:hAnsi="Helvetica" w:cs="Helvetica"/>
+          <w:b/>
+          <w:bCs/>
+          <w:sz w:val="28"/>
+          <w:szCs w:val="28"/>
+        </w:rPr>
+      </w:pPr>
+    </w:p>
+    <w:p>
+      <w:pPr>
+        <w:widowControl w:val="0"/>
+        <w:autoSpaceDE w:val="0"/>
+        <w:autoSpaceDN w:val="0"/>
+        <w:adjustRightInd w:val="0"/>
+        <w:spacing w:before="480" w:line="276" w:lineRule="auto"/>
+        <w:ind w:right="-1"/>
+        <w:rPr>
+          <w:rFonts w:ascii="Helvetica" w:hAnsi="Helvetica" w:cs="Helvetica"/>
+          <w:b/>
+          <w:bCs/>
+          <w:sz w:val="28"/>
+          <w:szCs w:val="28"/>
+        </w:rPr>
+      </w:pPr>
+      <w:r>
+        <w:rPr>
+          <w:rFonts w:ascii="Helvetica" w:hAnsi="Helvetica" w:cs="Helvetica"/>
+          <w:b/>
+          <w:bCs/>
+          <w:sz w:val="28"/>
+          <w:szCs w:val="28"/>
+        </w:rPr>
+        <w:lastRenderedPageBreak/>
         <w:t>Meeting 12</w:t>
       </w:r>
     </w:p>
@@ -10597,11 +10357,11 @@
 </file>
 
 <file path=word/numbering.xml><?xml version="1.0" encoding="utf-8"?>
-<w:numbering xmlns:wpc="http://schemas.microsoft.com/office/word/2010/wordprocessingCanvas" xmlns:cx="http://schemas.microsoft.com/office/drawing/2014/chartex" xmlns:cx1="http://schemas.microsoft.com/office/drawing/2015/9/8/chartex" xmlns:cx2="http://schemas.microsoft.com/office/drawing/2015/10/21/chartex" xmlns:cx3="http://schemas.microsoft.com/office/drawing/2016/5/9/chartex" xmlns:cx4="http://schemas.microsoft.com/office/drawing/2016/5/10/chartex" xmlns:cx5="http://schemas.microsoft.com/office/drawing/2016/5/11/chartex" xmlns:mc="http://schemas.openxmlformats.org/markup-compatibility/2006" xmlns:o="urn:schemas-microsoft-com:office:office" xmlns:r="http://schemas.openxmlformats.org/officeDocument/2006/relationships" xmlns:m="http://schemas.openxmlformats.org/officeDocument/2006/math" xmlns:v="urn:schemas-microsoft-com:vml" xmlns:wp14="http://schemas.microsoft.com/office/word/2010/wordprocessingDrawing" xmlns:wp="http://schemas.openxmlformats.org/drawingml/2006/wordprocessingDrawing" xmlns:w10="urn:schemas-microsoft-com:office:word" xmlns:w="http://schemas.openxmlformats.org/wordprocessingml/2006/main" xmlns:w14="http://schemas.microsoft.com/office/word/2010/wordml" xmlns:w15="http://schemas.microsoft.com/office/word/2012/wordml" xmlns:w16se="http://schemas.microsoft.com/office/word/2015/wordml/symex" xmlns:wpg="http://schemas.microsoft.com/office/word/2010/wordprocessingGroup" xmlns:wpi="http://schemas.microsoft.com/office/word/2010/wordprocessingInk" xmlns:wne="http://schemas.microsoft.com/office/word/2006/wordml" xmlns:wps="http://schemas.microsoft.com/office/word/2010/wordprocessingShape" mc:Ignorable="w14 w15 w16se wp14">
+<w:numbering xmlns:wpc="http://schemas.microsoft.com/office/word/2010/wordprocessingCanvas" xmlns:cx="http://schemas.microsoft.com/office/drawing/2014/chartex" xmlns:cx1="http://schemas.microsoft.com/office/drawing/2015/9/8/chartex" xmlns:cx2="http://schemas.microsoft.com/office/drawing/2015/10/21/chartex" xmlns:cx3="http://schemas.microsoft.com/office/drawing/2016/5/9/chartex" xmlns:cx4="http://schemas.microsoft.com/office/drawing/2016/5/10/chartex" xmlns:cx5="http://schemas.microsoft.com/office/drawing/2016/5/11/chartex" xmlns:cx6="http://schemas.microsoft.com/office/drawing/2016/5/12/chartex" xmlns:cx7="http://schemas.microsoft.com/office/drawing/2016/5/13/chartex" xmlns:cx8="http://schemas.microsoft.com/office/drawing/2016/5/14/chartex" xmlns:mc="http://schemas.openxmlformats.org/markup-compatibility/2006" xmlns:aink="http://schemas.microsoft.com/office/drawing/2016/ink" xmlns:am3d="http://schemas.microsoft.com/office/drawing/2017/model3d" xmlns:o="urn:schemas-microsoft-com:office:office" xmlns:r="http://schemas.openxmlformats.org/officeDocument/2006/relationships" xmlns:m="http://schemas.openxmlformats.org/officeDocument/2006/math" xmlns:v="urn:schemas-microsoft-com:vml" xmlns:wp14="http://schemas.microsoft.com/office/word/2010/wordprocessingDrawing" xmlns:wp="http://schemas.openxmlformats.org/drawingml/2006/wordprocessingDrawing" xmlns:w10="urn:schemas-microsoft-com:office:word" xmlns:w="http://schemas.openxmlformats.org/wordprocessingml/2006/main" xmlns:w14="http://schemas.microsoft.com/office/word/2010/wordml" xmlns:w15="http://schemas.microsoft.com/office/word/2012/wordml" xmlns:w16cid="http://schemas.microsoft.com/office/word/2016/wordml/cid" xmlns:w16se="http://schemas.microsoft.com/office/word/2015/wordml/symex" xmlns:wpg="http://schemas.microsoft.com/office/word/2010/wordprocessingGroup" xmlns:wpi="http://schemas.microsoft.com/office/word/2010/wordprocessingInk" xmlns:wne="http://schemas.microsoft.com/office/word/2006/wordml" xmlns:wps="http://schemas.microsoft.com/office/word/2010/wordprocessingShape" mc:Ignorable="w14 w15 w16se w16cid wp14">
   <w:abstractNum w:abstractNumId="0" w15:restartNumberingAfterBreak="0">
     <w:nsid w:val="77ED21CB"/>
     <w:multiLevelType w:val="hybridMultilevel"/>
-    <w:tmpl w:val="33826A34"/>
+    <w:tmpl w:val="646CEF4A"/>
     <w:lvl w:ilvl="0" w:tplc="6010E4A6">
       <w:numFmt w:val="bullet"/>
       <w:lvlText w:val="-"/>
@@ -10717,7 +10477,7 @@
 </file>
 
 <file path=word/styles.xml><?xml version="1.0" encoding="utf-8"?>
-<w:styles xmlns:mc="http://schemas.openxmlformats.org/markup-compatibility/2006" xmlns:r="http://schemas.openxmlformats.org/officeDocument/2006/relationships" xmlns:w="http://schemas.openxmlformats.org/wordprocessingml/2006/main" xmlns:w14="http://schemas.microsoft.com/office/word/2010/wordml" xmlns:w15="http://schemas.microsoft.com/office/word/2012/wordml" xmlns:w16se="http://schemas.microsoft.com/office/word/2015/wordml/symex" mc:Ignorable="w14 w15 w16se">
+<w:styles xmlns:mc="http://schemas.openxmlformats.org/markup-compatibility/2006" xmlns:r="http://schemas.openxmlformats.org/officeDocument/2006/relationships" xmlns:w="http://schemas.openxmlformats.org/wordprocessingml/2006/main" xmlns:w14="http://schemas.microsoft.com/office/word/2010/wordml" xmlns:w15="http://schemas.microsoft.com/office/word/2012/wordml" xmlns:w16cid="http://schemas.microsoft.com/office/word/2016/wordml/cid" xmlns:w16se="http://schemas.microsoft.com/office/word/2015/wordml/symex" mc:Ignorable="w14 w15 w16se w16cid">
   <w:docDefaults>
     <w:rPrDefault>
       <w:rPr>
@@ -10727,7 +10487,7 @@
     </w:rPrDefault>
     <w:pPrDefault/>
   </w:docDefaults>
-  <w:latentStyles w:defLockedState="0" w:defUIPriority="99" w:defSemiHidden="0" w:defUnhideWhenUsed="0" w:defQFormat="0" w:count="374">
+  <w:latentStyles w:defLockedState="0" w:defUIPriority="99" w:defSemiHidden="0" w:defUnhideWhenUsed="0" w:defQFormat="0" w:count="375">
     <w:lsdException w:name="Normal" w:uiPriority="0" w:qFormat="1"/>
     <w:lsdException w:name="heading 1" w:uiPriority="9" w:qFormat="1"/>
     <w:lsdException w:name="heading 2" w:semiHidden="1" w:uiPriority="9" w:unhideWhenUsed="1" w:qFormat="1"/>
@@ -10833,7 +10593,6 @@
     <w:lsdException w:name="HTML Sample" w:semiHidden="1" w:unhideWhenUsed="1"/>
     <w:lsdException w:name="HTML Typewriter" w:semiHidden="1" w:unhideWhenUsed="1"/>
     <w:lsdException w:name="HTML Variable" w:semiHidden="1" w:unhideWhenUsed="1"/>
-    <w:lsdException w:name="Normal Table" w:semiHidden="1" w:unhideWhenUsed="1"/>
     <w:lsdException w:name="annotation subject" w:semiHidden="1" w:unhideWhenUsed="1"/>
     <w:lsdException w:name="No List" w:semiHidden="1" w:unhideWhenUsed="1"/>
     <w:lsdException w:name="Outline List 1" w:semiHidden="1" w:unhideWhenUsed="1"/>
@@ -10880,10 +10639,8 @@
     <w:lsdException w:name="Table Subtle 2" w:semiHidden="1" w:unhideWhenUsed="1"/>
     <w:lsdException w:name="Table Web 1" w:semiHidden="1" w:unhideWhenUsed="1"/>
     <w:lsdException w:name="Table Web 2" w:semiHidden="1" w:unhideWhenUsed="1"/>
-    <w:lsdException w:name="Table Web 3" w:semiHidden="1" w:unhideWhenUsed="1"/>
     <w:lsdException w:name="Balloon Text" w:semiHidden="1" w:unhideWhenUsed="1"/>
     <w:lsdException w:name="Table Grid" w:uiPriority="39"/>
-    <w:lsdException w:name="Table Theme" w:semiHidden="1" w:unhideWhenUsed="1"/>
     <w:lsdException w:name="Placeholder Text" w:semiHidden="1"/>
     <w:lsdException w:name="No Spacing" w:uiPriority="1" w:qFormat="1"/>
     <w:lsdException w:name="Light Shading" w:uiPriority="60"/>
@@ -11101,6 +10858,7 @@
     <w:lsdException w:name="List Table 7 Colorful Accent 6" w:uiPriority="52"/>
     <w:lsdException w:name="Mention" w:semiHidden="1" w:unhideWhenUsed="1"/>
     <w:lsdException w:name="Smart Hyperlink" w:semiHidden="1" w:unhideWhenUsed="1"/>
+    <w:lsdException w:name="Unresolved Mention" w:semiHidden="1" w:unhideWhenUsed="1"/>
   </w:latentStyles>
   <w:style w:type="paragraph" w:default="1" w:styleId="Normal">
     <w:name w:val="Normal"/>
@@ -11413,7 +11171,7 @@
 </file>
 
 <file path=customXml/itemProps1.xml><?xml version="1.0" encoding="utf-8"?>
-<ds:datastoreItem xmlns:ds="http://schemas.openxmlformats.org/officeDocument/2006/customXml" ds:itemID="{B3548256-4EF4-48DC-928C-EC53A81E8C68}">
+<ds:datastoreItem xmlns:ds="http://schemas.openxmlformats.org/officeDocument/2006/customXml" ds:itemID="{AB89CCB3-7745-42A5-B7D1-8ED4B9A90FEC}">
   <ds:schemaRefs>
     <ds:schemaRef ds:uri="http://schemas.openxmlformats.org/officeDocument/2006/bibliography"/>
   </ds:schemaRefs>

</xml_diff>